<commit_message>
Setup iniziale doc.pdf "TetrAIs"
</commit_message>
<xml_diff>
--- a/doc/Documentazione TetrAIs.docx
+++ b/doc/Documentazione TetrAIs.docx
@@ -67,6 +67,8 @@
               <w:jc w:val="center"/>
               <w:rPr>
                 <w:rFonts w:ascii="Century" w:hAnsi="Century"/>
+                <w:b/>
+                <w:bCs/>
                 <w:sz w:val="28"/>
                 <w:szCs w:val="28"/>
               </w:rPr>
@@ -74,6 +76,8 @@
             <w:r>
               <w:rPr>
                 <w:rFonts w:ascii="Century" w:hAnsi="Century"/>
+                <w:b/>
+                <w:bCs/>
                 <w:sz w:val="28"/>
                 <w:szCs w:val="28"/>
               </w:rPr>
@@ -82,6 +86,8 @@
             <w:r>
               <w:rPr>
                 <w:rFonts w:ascii="Century" w:hAnsi="Century"/>
+                <w:b/>
+                <w:bCs/>
                 <w:sz w:val="28"/>
                 <w:szCs w:val="28"/>
               </w:rPr>
@@ -98,6 +104,8 @@
               <w:jc w:val="center"/>
               <w:rPr>
                 <w:rFonts w:ascii="Century" w:hAnsi="Century"/>
+                <w:b/>
+                <w:bCs/>
                 <w:sz w:val="28"/>
                 <w:szCs w:val="28"/>
               </w:rPr>
@@ -105,11 +113,25 @@
             <w:r>
               <w:rPr>
                 <w:rFonts w:ascii="Century" w:hAnsi="Century"/>
+                <w:b/>
+                <w:bCs/>
                 <w:sz w:val="28"/>
                 <w:szCs w:val="28"/>
               </w:rPr>
-              <w:t>Davide Paduanelli</w:t>
+              <w:t xml:space="preserve">Davide </w:t>
             </w:r>
+            <w:proofErr w:type="spellStart"/>
+            <w:r>
+              <w:rPr>
+                <w:rFonts w:ascii="Century" w:hAnsi="Century"/>
+                <w:b/>
+                <w:bCs/>
+                <w:sz w:val="28"/>
+                <w:szCs w:val="28"/>
+              </w:rPr>
+              <w:t>Paduanelli</w:t>
+            </w:r>
+            <w:proofErr w:type="spellEnd"/>
           </w:p>
         </w:tc>
         <w:tc>
@@ -121,6 +143,8 @@
               <w:jc w:val="center"/>
               <w:rPr>
                 <w:rFonts w:ascii="Century" w:hAnsi="Century"/>
+                <w:b/>
+                <w:bCs/>
                 <w:sz w:val="28"/>
                 <w:szCs w:val="28"/>
               </w:rPr>
@@ -128,6 +152,8 @@
             <w:r>
               <w:rPr>
                 <w:rFonts w:ascii="Century" w:hAnsi="Century"/>
+                <w:b/>
+                <w:bCs/>
                 <w:sz w:val="28"/>
                 <w:szCs w:val="28"/>
               </w:rPr>
@@ -247,13 +273,17 @@
       <w:pPr>
         <w:rPr>
           <w:rFonts w:ascii="Century" w:hAnsi="Century"/>
-          <w:sz w:val="28"/>
-          <w:szCs w:val="28"/>
-        </w:rPr>
-      </w:pPr>
-      <w:r>
-        <w:rPr>
-          <w:rFonts w:ascii="Century" w:hAnsi="Century"/>
+          <w:b/>
+          <w:bCs/>
+          <w:sz w:val="28"/>
+          <w:szCs w:val="28"/>
+        </w:rPr>
+      </w:pPr>
+      <w:r>
+        <w:rPr>
+          <w:rFonts w:ascii="Century" w:hAnsi="Century"/>
+          <w:b/>
+          <w:bCs/>
           <w:sz w:val="28"/>
           <w:szCs w:val="28"/>
         </w:rPr>
@@ -262,6 +292,49 @@
       <w:r>
         <w:rPr>
           <w:rFonts w:ascii="Century" w:hAnsi="Century"/>
+          <w:b/>
+          <w:bCs/>
+          <w:sz w:val="28"/>
+          <w:szCs w:val="28"/>
+        </w:rPr>
+        <w:t xml:space="preserve"> ……………………………………………………………………</w:t>
+      </w:r>
+      <w:r>
+        <w:rPr>
+          <w:rFonts w:ascii="Century" w:hAnsi="Century"/>
+          <w:b/>
+          <w:bCs/>
+          <w:sz w:val="28"/>
+          <w:szCs w:val="28"/>
+        </w:rPr>
+        <w:t>. 2</w:t>
+      </w:r>
+    </w:p>
+    <w:p>
+      <w:pPr>
+        <w:rPr>
+          <w:rFonts w:ascii="Century" w:hAnsi="Century"/>
+          <w:b/>
+          <w:bCs/>
+          <w:sz w:val="28"/>
+          <w:szCs w:val="28"/>
+        </w:rPr>
+      </w:pPr>
+      <w:r>
+        <w:rPr>
+          <w:rFonts w:ascii="Century" w:hAnsi="Century"/>
+          <w:b/>
+          <w:bCs/>
+          <w:sz w:val="28"/>
+          <w:szCs w:val="28"/>
+        </w:rPr>
+        <w:t>2 Funzionalità</w:t>
+      </w:r>
+      <w:r>
+        <w:rPr>
+          <w:rFonts w:ascii="Century" w:hAnsi="Century"/>
+          <w:b/>
+          <w:bCs/>
           <w:sz w:val="28"/>
           <w:szCs w:val="28"/>
         </w:rPr>
@@ -270,6 +343,8 @@
       <w:r>
         <w:rPr>
           <w:rFonts w:ascii="Century" w:hAnsi="Century"/>
+          <w:b/>
+          <w:bCs/>
           <w:sz w:val="28"/>
           <w:szCs w:val="28"/>
         </w:rPr>
@@ -280,50 +355,41 @@
       <w:pPr>
         <w:rPr>
           <w:rFonts w:ascii="Century" w:hAnsi="Century"/>
-          <w:sz w:val="28"/>
-          <w:szCs w:val="28"/>
-        </w:rPr>
-      </w:pPr>
-      <w:r>
-        <w:rPr>
-          <w:rFonts w:ascii="Century" w:hAnsi="Century"/>
-          <w:sz w:val="28"/>
-          <w:szCs w:val="28"/>
-        </w:rPr>
-        <w:t>2 Funzionalità</w:t>
-      </w:r>
-      <w:r>
-        <w:rPr>
-          <w:rFonts w:ascii="Century" w:hAnsi="Century"/>
-          <w:sz w:val="28"/>
-          <w:szCs w:val="28"/>
-        </w:rPr>
-        <w:t xml:space="preserve"> ………………………………………………………………………</w:t>
-      </w:r>
-      <w:r>
-        <w:rPr>
-          <w:rFonts w:ascii="Century" w:hAnsi="Century"/>
-          <w:sz w:val="28"/>
-          <w:szCs w:val="28"/>
-        </w:rPr>
-        <w:t>.</w:t>
-      </w:r>
-    </w:p>
-    <w:p>
-      <w:pPr>
-        <w:rPr>
-          <w:rFonts w:ascii="Century" w:hAnsi="Century"/>
-          <w:sz w:val="28"/>
-          <w:szCs w:val="28"/>
-        </w:rPr>
-      </w:pPr>
-      <w:r>
-        <w:rPr>
-          <w:rFonts w:ascii="Century" w:hAnsi="Century"/>
+          <w:b/>
+          <w:bCs/>
+          <w:sz w:val="28"/>
+          <w:szCs w:val="28"/>
+        </w:rPr>
+      </w:pPr>
+      <w:r>
+        <w:rPr>
+          <w:rFonts w:ascii="Century" w:hAnsi="Century"/>
+          <w:b/>
+          <w:bCs/>
           <w:sz w:val="28"/>
           <w:szCs w:val="28"/>
         </w:rPr>
         <w:t>3 Intelligenze Artificiali</w:t>
+      </w:r>
+      <w:r>
+        <w:rPr>
+          <w:rFonts w:ascii="Century" w:hAnsi="Century"/>
+          <w:b/>
+          <w:bCs/>
+          <w:sz w:val="28"/>
+          <w:szCs w:val="28"/>
+        </w:rPr>
+        <w:t xml:space="preserve"> </w:t>
+      </w:r>
+      <w:r>
+        <w:rPr>
+          <w:rFonts w:ascii="Century" w:hAnsi="Century"/>
+          <w:b/>
+          <w:bCs/>
+          <w:sz w:val="28"/>
+          <w:szCs w:val="28"/>
+        </w:rPr>
+        <w:t>……………………………………………………………</w:t>
       </w:r>
     </w:p>
     <w:p>
@@ -365,82 +431,89 @@
           <w:sz w:val="24"/>
           <w:szCs w:val="24"/>
         </w:rPr>
-        <w:t xml:space="preserve"> …………………………………………………………………..</w:t>
-      </w:r>
-    </w:p>
-    <w:p>
-      <w:pPr>
+        <w:t xml:space="preserve"> ……………………………………………………………</w:t>
+      </w:r>
+      <w:proofErr w:type="gramStart"/>
+      <w:r>
         <w:rPr>
           <w:rFonts w:ascii="Century" w:hAnsi="Century"/>
           <w:sz w:val="24"/>
           <w:szCs w:val="24"/>
         </w:rPr>
-      </w:pPr>
+        <w:t>…….</w:t>
+      </w:r>
+      <w:proofErr w:type="gramEnd"/>
       <w:r>
         <w:rPr>
           <w:rFonts w:ascii="Century" w:hAnsi="Century"/>
           <w:sz w:val="24"/>
           <w:szCs w:val="24"/>
         </w:rPr>
-        <w:tab/>
-        <w:t>3.2</w:t>
-      </w:r>
-      <w:r>
+        <w:t>.</w:t>
+      </w:r>
+    </w:p>
+    <w:p>
+      <w:pPr>
         <w:rPr>
           <w:rFonts w:ascii="Century" w:hAnsi="Century"/>
           <w:sz w:val="24"/>
           <w:szCs w:val="24"/>
-        </w:rPr>
-        <w:tab/>
-        <w:t>S</w:t>
-      </w:r>
+          <w:lang w:val="en-US"/>
+        </w:rPr>
+      </w:pPr>
       <w:r>
         <w:rPr>
           <w:rFonts w:ascii="Century" w:hAnsi="Century"/>
           <w:sz w:val="24"/>
           <w:szCs w:val="24"/>
         </w:rPr>
-        <w:t xml:space="preserve">tochastic </w:t>
+        <w:tab/>
       </w:r>
       <w:r>
         <w:rPr>
           <w:rFonts w:ascii="Century" w:hAnsi="Century"/>
           <w:sz w:val="24"/>
           <w:szCs w:val="24"/>
-        </w:rPr>
-        <w:t>G</w:t>
+          <w:lang w:val="en-US"/>
+        </w:rPr>
+        <w:t>3.2</w:t>
       </w:r>
       <w:r>
         <w:rPr>
           <w:rFonts w:ascii="Century" w:hAnsi="Century"/>
           <w:sz w:val="24"/>
           <w:szCs w:val="24"/>
-        </w:rPr>
-        <w:t xml:space="preserve">radient </w:t>
+          <w:lang w:val="en-US"/>
+        </w:rPr>
+        <w:tab/>
+        <w:t>Stochastic Gradient Descent (Q-Learning)</w:t>
       </w:r>
       <w:r>
         <w:rPr>
           <w:rFonts w:ascii="Century" w:hAnsi="Century"/>
           <w:sz w:val="24"/>
           <w:szCs w:val="24"/>
-        </w:rPr>
-        <w:t>D</w:t>
-      </w:r>
-      <w:r>
+          <w:lang w:val="en-US"/>
+        </w:rPr>
+        <w:t xml:space="preserve"> …………………………………….</w:t>
+      </w:r>
+    </w:p>
+    <w:p>
+      <w:pPr>
         <w:rPr>
           <w:rFonts w:ascii="Century" w:hAnsi="Century"/>
           <w:sz w:val="24"/>
           <w:szCs w:val="24"/>
         </w:rPr>
-        <w:t>escent</w:t>
-      </w:r>
+      </w:pPr>
       <w:r>
         <w:rPr>
           <w:rFonts w:ascii="Century" w:hAnsi="Century"/>
           <w:sz w:val="24"/>
           <w:szCs w:val="24"/>
-        </w:rPr>
-        <w:t xml:space="preserve"> (Q-Learning)</w:t>
+          <w:lang w:val="en-US"/>
+        </w:rPr>
+        <w:tab/>
       </w:r>
       <w:r>
         <w:rPr>
@@ -448,7 +521,7 @@
           <w:sz w:val="24"/>
           <w:szCs w:val="24"/>
         </w:rPr>
-        <w:t xml:space="preserve"> </w:t>
+        <w:t>3.3</w:t>
       </w:r>
       <w:r>
         <w:rPr>
@@ -456,7 +529,8 @@
           <w:sz w:val="24"/>
           <w:szCs w:val="24"/>
         </w:rPr>
-        <w:t>…………………………………</w:t>
+        <w:tab/>
+        <w:t>Genetico</w:t>
       </w:r>
       <w:r>
         <w:rPr>
@@ -464,251 +538,1952 @@
           <w:sz w:val="24"/>
           <w:szCs w:val="24"/>
         </w:rPr>
-        <w:t>….</w:t>
+        <w:t xml:space="preserve"> ………………………………</w:t>
+      </w:r>
+      <w:proofErr w:type="gramStart"/>
+      <w:r>
+        <w:rPr>
+          <w:rFonts w:ascii="Century" w:hAnsi="Century"/>
+          <w:sz w:val="24"/>
+          <w:szCs w:val="24"/>
+        </w:rPr>
+        <w:t>…….</w:t>
+      </w:r>
+      <w:proofErr w:type="gramEnd"/>
+      <w:r>
+        <w:rPr>
+          <w:rFonts w:ascii="Century" w:hAnsi="Century"/>
+          <w:sz w:val="24"/>
+          <w:szCs w:val="24"/>
+        </w:rPr>
+        <w:t>…………………………………….….</w:t>
+      </w:r>
+    </w:p>
+    <w:p>
+      <w:pPr>
+        <w:rPr>
+          <w:rFonts w:ascii="Century" w:hAnsi="Century"/>
+          <w:sz w:val="24"/>
+          <w:szCs w:val="24"/>
+        </w:rPr>
+      </w:pPr>
+      <w:r>
+        <w:rPr>
+          <w:rFonts w:ascii="Century" w:hAnsi="Century"/>
+          <w:sz w:val="24"/>
+          <w:szCs w:val="24"/>
+        </w:rPr>
+        <w:tab/>
+        <w:t>3.4</w:t>
+      </w:r>
+      <w:r>
+        <w:rPr>
+          <w:rFonts w:ascii="Century" w:hAnsi="Century"/>
+          <w:sz w:val="24"/>
+          <w:szCs w:val="24"/>
+        </w:rPr>
+        <w:tab/>
+      </w:r>
+      <w:r>
+        <w:rPr>
+          <w:rFonts w:ascii="Century" w:hAnsi="Century"/>
+          <w:sz w:val="24"/>
+          <w:szCs w:val="24"/>
+        </w:rPr>
+        <w:t xml:space="preserve">Blind </w:t>
+      </w:r>
+      <w:proofErr w:type="spellStart"/>
+      <w:r>
+        <w:rPr>
+          <w:rFonts w:ascii="Century" w:hAnsi="Century"/>
+          <w:sz w:val="24"/>
+          <w:szCs w:val="24"/>
+        </w:rPr>
+        <w:t>Bandit</w:t>
+      </w:r>
+      <w:proofErr w:type="spellEnd"/>
+      <w:r>
+        <w:rPr>
+          <w:rFonts w:ascii="Century" w:hAnsi="Century"/>
+          <w:sz w:val="24"/>
+          <w:szCs w:val="24"/>
+        </w:rPr>
+        <w:t xml:space="preserve"> </w:t>
+      </w:r>
+      <w:r>
+        <w:rPr>
+          <w:rFonts w:ascii="Century" w:hAnsi="Century"/>
+          <w:sz w:val="24"/>
+          <w:szCs w:val="24"/>
+        </w:rPr>
+        <w:t>Monte Carlo</w:t>
+      </w:r>
+      <w:r>
+        <w:rPr>
+          <w:rFonts w:ascii="Century" w:hAnsi="Century"/>
+          <w:sz w:val="24"/>
+          <w:szCs w:val="24"/>
+        </w:rPr>
+        <w:t xml:space="preserve"> ………………………………………………………...</w:t>
+      </w:r>
+    </w:p>
+    <w:p>
+      <w:pPr>
+        <w:rPr>
+          <w:rFonts w:ascii="Century" w:hAnsi="Century"/>
+          <w:sz w:val="24"/>
+          <w:szCs w:val="24"/>
+        </w:rPr>
+      </w:pPr>
+      <w:r>
+        <w:rPr>
+          <w:rFonts w:ascii="Century" w:hAnsi="Century"/>
+          <w:sz w:val="24"/>
+          <w:szCs w:val="24"/>
+        </w:rPr>
+        <w:tab/>
+        <w:t>3.5</w:t>
+      </w:r>
+      <w:r>
+        <w:rPr>
+          <w:rFonts w:ascii="Century" w:hAnsi="Century"/>
+          <w:sz w:val="24"/>
+          <w:szCs w:val="24"/>
+        </w:rPr>
+        <w:tab/>
+        <w:t>Basato su Regole logiche</w:t>
+      </w:r>
+      <w:r>
+        <w:rPr>
+          <w:rFonts w:ascii="Century" w:hAnsi="Century"/>
+          <w:sz w:val="24"/>
+          <w:szCs w:val="24"/>
+        </w:rPr>
+        <w:t xml:space="preserve"> ……………………………………………………</w:t>
+      </w:r>
+      <w:proofErr w:type="gramStart"/>
+      <w:r>
+        <w:rPr>
+          <w:rFonts w:ascii="Century" w:hAnsi="Century"/>
+          <w:sz w:val="24"/>
+          <w:szCs w:val="24"/>
+        </w:rPr>
+        <w:t>…….</w:t>
+      </w:r>
+      <w:proofErr w:type="gramEnd"/>
+      <w:r>
+        <w:rPr>
+          <w:rFonts w:ascii="Century" w:hAnsi="Century"/>
+          <w:sz w:val="24"/>
+          <w:szCs w:val="24"/>
+        </w:rPr>
+        <w:t>.</w:t>
+      </w:r>
+    </w:p>
+    <w:p>
+      <w:pPr>
+        <w:rPr>
+          <w:rFonts w:ascii="Century" w:hAnsi="Century"/>
+          <w:sz w:val="24"/>
+          <w:szCs w:val="24"/>
+        </w:rPr>
+      </w:pPr>
+      <w:r>
+        <w:rPr>
+          <w:rFonts w:ascii="Century" w:hAnsi="Century"/>
+          <w:sz w:val="24"/>
+          <w:szCs w:val="24"/>
+        </w:rPr>
+        <w:tab/>
+        <w:t>3.6</w:t>
+      </w:r>
+      <w:r>
+        <w:rPr>
+          <w:rFonts w:ascii="Century" w:hAnsi="Century"/>
+          <w:sz w:val="24"/>
+          <w:szCs w:val="24"/>
+        </w:rPr>
+        <w:tab/>
+        <w:t>Ricerca Locale</w:t>
+      </w:r>
+      <w:r>
+        <w:rPr>
+          <w:rFonts w:ascii="Century" w:hAnsi="Century"/>
+          <w:sz w:val="24"/>
+          <w:szCs w:val="24"/>
+        </w:rPr>
+        <w:t xml:space="preserve"> ………………………………</w:t>
+      </w:r>
+      <w:proofErr w:type="gramStart"/>
+      <w:r>
+        <w:rPr>
+          <w:rFonts w:ascii="Century" w:hAnsi="Century"/>
+          <w:sz w:val="24"/>
+          <w:szCs w:val="24"/>
+        </w:rPr>
+        <w:t>…….</w:t>
+      </w:r>
+      <w:proofErr w:type="gramEnd"/>
+      <w:r>
+        <w:rPr>
+          <w:rFonts w:ascii="Century" w:hAnsi="Century"/>
+          <w:sz w:val="24"/>
+          <w:szCs w:val="24"/>
+        </w:rPr>
+        <w:t xml:space="preserve">………………………………… </w:t>
+      </w:r>
+    </w:p>
+    <w:p>
+      <w:pPr>
+        <w:rPr>
+          <w:rFonts w:ascii="Century" w:hAnsi="Century"/>
+          <w:b/>
+          <w:bCs/>
+          <w:sz w:val="28"/>
+          <w:szCs w:val="28"/>
+        </w:rPr>
+      </w:pPr>
+      <w:r>
+        <w:rPr>
+          <w:rFonts w:ascii="Century" w:hAnsi="Century"/>
+          <w:b/>
+          <w:bCs/>
+          <w:sz w:val="28"/>
+          <w:szCs w:val="28"/>
+        </w:rPr>
+        <w:t>4 Implementazione</w:t>
+      </w:r>
+      <w:r>
+        <w:rPr>
+          <w:rFonts w:ascii="Century" w:hAnsi="Century"/>
+          <w:b/>
+          <w:bCs/>
+          <w:sz w:val="28"/>
+          <w:szCs w:val="28"/>
+        </w:rPr>
+        <w:t xml:space="preserve"> </w:t>
+      </w:r>
+      <w:r>
+        <w:rPr>
+          <w:rFonts w:ascii="Century" w:hAnsi="Century"/>
+          <w:b/>
+          <w:bCs/>
+          <w:sz w:val="28"/>
+          <w:szCs w:val="28"/>
+        </w:rPr>
+        <w:t>………………………</w:t>
+      </w:r>
+      <w:proofErr w:type="gramStart"/>
+      <w:r>
+        <w:rPr>
+          <w:rFonts w:ascii="Century" w:hAnsi="Century"/>
+          <w:b/>
+          <w:bCs/>
+          <w:sz w:val="28"/>
+          <w:szCs w:val="28"/>
+        </w:rPr>
+        <w:t>…….</w:t>
+      </w:r>
+      <w:proofErr w:type="gramEnd"/>
+      <w:r>
+        <w:rPr>
+          <w:rFonts w:ascii="Century" w:hAnsi="Century"/>
+          <w:b/>
+          <w:bCs/>
+          <w:sz w:val="28"/>
+          <w:szCs w:val="28"/>
+        </w:rPr>
+        <w:t>…………………………………</w:t>
+      </w:r>
+    </w:p>
+    <w:p>
+      <w:pPr>
+        <w:rPr>
+          <w:rFonts w:ascii="Century" w:hAnsi="Century"/>
+          <w:b/>
+          <w:bCs/>
+          <w:sz w:val="28"/>
+          <w:szCs w:val="28"/>
+        </w:rPr>
+      </w:pPr>
+      <w:r>
+        <w:rPr>
+          <w:rFonts w:ascii="Century" w:hAnsi="Century"/>
+          <w:b/>
+          <w:bCs/>
+          <w:sz w:val="28"/>
+          <w:szCs w:val="28"/>
+        </w:rPr>
+        <w:t>5 Valutazione e confronto</w:t>
+      </w:r>
+      <w:r>
+        <w:rPr>
+          <w:rFonts w:ascii="Century" w:hAnsi="Century"/>
+          <w:b/>
+          <w:bCs/>
+          <w:sz w:val="28"/>
+          <w:szCs w:val="28"/>
+        </w:rPr>
+        <w:t xml:space="preserve"> </w:t>
+      </w:r>
+      <w:r>
+        <w:rPr>
+          <w:rFonts w:ascii="Century" w:hAnsi="Century"/>
+          <w:b/>
+          <w:bCs/>
+          <w:sz w:val="28"/>
+          <w:szCs w:val="28"/>
+        </w:rPr>
+        <w:t>…………………</w:t>
+      </w:r>
+      <w:proofErr w:type="gramStart"/>
+      <w:r>
+        <w:rPr>
+          <w:rFonts w:ascii="Century" w:hAnsi="Century"/>
+          <w:b/>
+          <w:bCs/>
+          <w:sz w:val="28"/>
+          <w:szCs w:val="28"/>
+        </w:rPr>
+        <w:t>…….</w:t>
+      </w:r>
+      <w:proofErr w:type="gramEnd"/>
+      <w:r>
+        <w:rPr>
+          <w:rFonts w:ascii="Century" w:hAnsi="Century"/>
+          <w:b/>
+          <w:bCs/>
+          <w:sz w:val="28"/>
+          <w:szCs w:val="28"/>
+        </w:rPr>
+        <w:t>…………………………………</w:t>
+      </w:r>
+    </w:p>
+    <w:p>
+      <w:pPr>
+        <w:rPr>
+          <w:rFonts w:ascii="Century" w:hAnsi="Century"/>
+          <w:b/>
+          <w:bCs/>
+          <w:sz w:val="28"/>
+          <w:szCs w:val="28"/>
+        </w:rPr>
+      </w:pPr>
+      <w:r>
+        <w:rPr>
+          <w:rFonts w:ascii="Century" w:hAnsi="Century"/>
+          <w:b/>
+          <w:bCs/>
+          <w:sz w:val="28"/>
+          <w:szCs w:val="28"/>
+        </w:rPr>
+        <w:t>6 Conclusioni</w:t>
+      </w:r>
+      <w:r>
+        <w:rPr>
+          <w:rFonts w:ascii="Century" w:hAnsi="Century"/>
+          <w:b/>
+          <w:bCs/>
+          <w:sz w:val="28"/>
+          <w:szCs w:val="28"/>
+        </w:rPr>
+        <w:t xml:space="preserve"> </w:t>
+      </w:r>
+      <w:r>
+        <w:rPr>
+          <w:rFonts w:ascii="Century" w:hAnsi="Century"/>
+          <w:b/>
+          <w:bCs/>
+          <w:sz w:val="28"/>
+          <w:szCs w:val="28"/>
+        </w:rPr>
+        <w:t>………………………………</w:t>
+      </w:r>
+      <w:proofErr w:type="gramStart"/>
+      <w:r>
+        <w:rPr>
+          <w:rFonts w:ascii="Century" w:hAnsi="Century"/>
+          <w:b/>
+          <w:bCs/>
+          <w:sz w:val="28"/>
+          <w:szCs w:val="28"/>
+        </w:rPr>
+        <w:t>…….</w:t>
+      </w:r>
+      <w:proofErr w:type="gramEnd"/>
+      <w:r>
+        <w:rPr>
+          <w:rFonts w:ascii="Century" w:hAnsi="Century"/>
+          <w:b/>
+          <w:bCs/>
+          <w:sz w:val="28"/>
+          <w:szCs w:val="28"/>
+        </w:rPr>
+        <w:t>…………………………………</w:t>
+      </w:r>
+    </w:p>
+    <w:p>
+      <w:pPr>
+        <w:rPr>
+          <w:rFonts w:ascii="Century" w:hAnsi="Century"/>
+          <w:sz w:val="28"/>
+          <w:szCs w:val="28"/>
+        </w:rPr>
+      </w:pPr>
+      <w:r>
+        <w:rPr>
+          <w:rFonts w:ascii="Century" w:hAnsi="Century"/>
+          <w:b/>
+          <w:bCs/>
+          <w:sz w:val="28"/>
+          <w:szCs w:val="28"/>
+        </w:rPr>
+        <w:t>7 Bibliografia</w:t>
+      </w:r>
+      <w:r>
+        <w:rPr>
+          <w:rFonts w:ascii="Century" w:hAnsi="Century"/>
+          <w:b/>
+          <w:bCs/>
+          <w:sz w:val="28"/>
+          <w:szCs w:val="28"/>
+        </w:rPr>
+        <w:t xml:space="preserve"> </w:t>
+      </w:r>
+      <w:r>
+        <w:rPr>
+          <w:rFonts w:ascii="Century" w:hAnsi="Century"/>
+          <w:b/>
+          <w:bCs/>
+          <w:sz w:val="28"/>
+          <w:szCs w:val="28"/>
+        </w:rPr>
+        <w:t>………………………………</w:t>
+      </w:r>
+      <w:proofErr w:type="gramStart"/>
+      <w:r>
+        <w:rPr>
+          <w:rFonts w:ascii="Century" w:hAnsi="Century"/>
+          <w:b/>
+          <w:bCs/>
+          <w:sz w:val="28"/>
+          <w:szCs w:val="28"/>
+        </w:rPr>
+        <w:t>…….</w:t>
+      </w:r>
+      <w:proofErr w:type="gramEnd"/>
+      <w:r>
+        <w:rPr>
+          <w:rFonts w:ascii="Century" w:hAnsi="Century"/>
+          <w:b/>
+          <w:bCs/>
+          <w:sz w:val="28"/>
+          <w:szCs w:val="28"/>
+        </w:rPr>
+        <w:t>…………………………………</w:t>
+      </w:r>
+    </w:p>
+    <w:p>
+      <w:pPr>
+        <w:rPr>
+          <w:rFonts w:ascii="Century" w:hAnsi="Century"/>
+          <w:sz w:val="28"/>
+          <w:szCs w:val="28"/>
+        </w:rPr>
+      </w:pPr>
+    </w:p>
+    <w:p>
+      <w:pPr>
+        <w:rPr>
+          <w:rFonts w:ascii="Century" w:hAnsi="Century"/>
+          <w:sz w:val="28"/>
+          <w:szCs w:val="28"/>
+        </w:rPr>
+      </w:pPr>
+    </w:p>
+    <w:p>
+      <w:pPr>
+        <w:rPr>
+          <w:rFonts w:ascii="Century" w:hAnsi="Century"/>
+          <w:sz w:val="28"/>
+          <w:szCs w:val="28"/>
+        </w:rPr>
+      </w:pPr>
+    </w:p>
+    <w:p>
+      <w:pPr>
+        <w:rPr>
+          <w:rFonts w:ascii="Century" w:hAnsi="Century"/>
+          <w:sz w:val="28"/>
+          <w:szCs w:val="28"/>
+        </w:rPr>
+      </w:pPr>
+    </w:p>
+    <w:p>
+      <w:pPr>
+        <w:rPr>
+          <w:rFonts w:ascii="Century" w:hAnsi="Century"/>
+          <w:sz w:val="28"/>
+          <w:szCs w:val="28"/>
+        </w:rPr>
+      </w:pPr>
+    </w:p>
+    <w:p>
+      <w:pPr>
+        <w:rPr>
+          <w:rFonts w:ascii="Century" w:hAnsi="Century"/>
+          <w:sz w:val="28"/>
+          <w:szCs w:val="28"/>
+        </w:rPr>
+      </w:pPr>
+    </w:p>
+    <w:p>
+      <w:pPr>
+        <w:rPr>
+          <w:rFonts w:ascii="Century" w:hAnsi="Century"/>
+          <w:sz w:val="28"/>
+          <w:szCs w:val="28"/>
+        </w:rPr>
+      </w:pPr>
+    </w:p>
+    <w:p>
+      <w:pPr>
+        <w:rPr>
+          <w:rFonts w:ascii="Century" w:hAnsi="Century"/>
+          <w:sz w:val="28"/>
+          <w:szCs w:val="28"/>
+        </w:rPr>
+      </w:pPr>
+    </w:p>
+    <w:p>
+      <w:pPr>
+        <w:rPr>
+          <w:rFonts w:ascii="Century" w:hAnsi="Century"/>
+          <w:sz w:val="28"/>
+          <w:szCs w:val="28"/>
+        </w:rPr>
+      </w:pPr>
+    </w:p>
+    <w:p>
+      <w:pPr>
+        <w:rPr>
+          <w:rFonts w:ascii="Century" w:hAnsi="Century"/>
+          <w:b/>
+          <w:bCs/>
+          <w:sz w:val="32"/>
+          <w:szCs w:val="32"/>
+        </w:rPr>
+      </w:pPr>
+      <w:r>
+        <w:rPr>
+          <w:rFonts w:ascii="Century" w:hAnsi="Century"/>
+          <w:b/>
+          <w:bCs/>
+          <w:sz w:val="32"/>
+          <w:szCs w:val="32"/>
+        </w:rPr>
+        <w:t>1</w:t>
+      </w:r>
+      <w:r>
+        <w:rPr>
+          <w:rFonts w:ascii="Century" w:hAnsi="Century"/>
+          <w:b/>
+          <w:bCs/>
+          <w:sz w:val="32"/>
+          <w:szCs w:val="32"/>
+        </w:rPr>
+        <w:t>.</w:t>
+      </w:r>
+      <w:r>
+        <w:rPr>
+          <w:rFonts w:ascii="Century" w:hAnsi="Century"/>
+          <w:b/>
+          <w:bCs/>
+          <w:sz w:val="32"/>
+          <w:szCs w:val="32"/>
+        </w:rPr>
+        <w:t xml:space="preserve"> Introduzione</w:t>
+      </w:r>
+    </w:p>
+    <w:p>
+      <w:pPr>
+        <w:spacing w:after="0" w:line="276" w:lineRule="auto"/>
+        <w:jc w:val="both"/>
+        <w:rPr>
+          <w:rFonts w:ascii="Century" w:hAnsi="Century"/>
+          <w:sz w:val="20"/>
+          <w:szCs w:val="20"/>
+        </w:rPr>
+      </w:pPr>
+      <w:r>
+        <w:rPr>
+          <w:rFonts w:ascii="Century" w:hAnsi="Century"/>
+          <w:sz w:val="20"/>
+          <w:szCs w:val="20"/>
+        </w:rPr>
+        <w:t>Tetris è un videogioco classico pubblicato a metà degli anni '80. Il gioco prevede</w:t>
+      </w:r>
+      <w:r>
+        <w:rPr>
+          <w:rFonts w:ascii="Century" w:hAnsi="Century"/>
+          <w:sz w:val="20"/>
+          <w:szCs w:val="20"/>
+        </w:rPr>
+        <w:t xml:space="preserve"> la </w:t>
+      </w:r>
+      <w:r>
+        <w:rPr>
+          <w:rFonts w:ascii="Century" w:hAnsi="Century"/>
+          <w:sz w:val="20"/>
+          <w:szCs w:val="20"/>
+        </w:rPr>
+        <w:t>dispo</w:t>
+      </w:r>
+      <w:r>
+        <w:rPr>
+          <w:rFonts w:ascii="Century" w:hAnsi="Century"/>
+          <w:sz w:val="20"/>
+          <w:szCs w:val="20"/>
+        </w:rPr>
+        <w:t>sizione di</w:t>
+      </w:r>
+      <w:r>
+        <w:rPr>
+          <w:rFonts w:ascii="Century" w:hAnsi="Century"/>
+          <w:sz w:val="20"/>
+          <w:szCs w:val="20"/>
+        </w:rPr>
+        <w:t xml:space="preserve"> </w:t>
+      </w:r>
+      <w:r>
+        <w:rPr>
+          <w:rFonts w:ascii="Century" w:hAnsi="Century"/>
+          <w:sz w:val="20"/>
+          <w:szCs w:val="20"/>
+        </w:rPr>
+        <w:t>sette</w:t>
+      </w:r>
+      <w:r>
+        <w:rPr>
+          <w:rFonts w:ascii="Century" w:hAnsi="Century"/>
+          <w:sz w:val="20"/>
+          <w:szCs w:val="20"/>
+        </w:rPr>
+        <w:t xml:space="preserve"> diversi tipi di blocchi </w:t>
+      </w:r>
+      <w:r>
+        <w:rPr>
+          <w:rFonts w:ascii="Century" w:hAnsi="Century"/>
+          <w:sz w:val="20"/>
+          <w:szCs w:val="20"/>
+        </w:rPr>
+        <w:t>(</w:t>
+      </w:r>
+      <w:r>
+        <w:rPr>
+          <w:rFonts w:ascii="Century" w:hAnsi="Century"/>
+          <w:sz w:val="20"/>
+          <w:szCs w:val="20"/>
+        </w:rPr>
+        <w:t>anche noti come “</w:t>
+      </w:r>
+      <w:r>
+        <w:rPr>
+          <w:rFonts w:ascii="Century" w:hAnsi="Century"/>
+          <w:sz w:val="20"/>
+          <w:szCs w:val="20"/>
+        </w:rPr>
+        <w:t>Tetramini</w:t>
+      </w:r>
+      <w:r>
+        <w:rPr>
+          <w:rFonts w:ascii="Century" w:hAnsi="Century"/>
+          <w:sz w:val="20"/>
+          <w:szCs w:val="20"/>
+        </w:rPr>
+        <w:t>”</w:t>
+      </w:r>
+      <w:r>
+        <w:rPr>
+          <w:rFonts w:ascii="Century" w:hAnsi="Century"/>
+          <w:sz w:val="20"/>
+          <w:szCs w:val="20"/>
+        </w:rPr>
+        <w:t xml:space="preserve">) </w:t>
+      </w:r>
+      <w:r>
+        <w:rPr>
+          <w:rFonts w:ascii="Century" w:hAnsi="Century"/>
+          <w:sz w:val="20"/>
+          <w:szCs w:val="20"/>
+        </w:rPr>
+        <w:t xml:space="preserve">per creare </w:t>
+      </w:r>
+      <w:r>
+        <w:rPr>
+          <w:rFonts w:ascii="Century" w:hAnsi="Century"/>
+          <w:sz w:val="20"/>
+          <w:szCs w:val="20"/>
+        </w:rPr>
+        <w:t>righe</w:t>
+      </w:r>
+      <w:r>
+        <w:rPr>
+          <w:rFonts w:ascii="Century" w:hAnsi="Century"/>
+          <w:sz w:val="20"/>
+          <w:szCs w:val="20"/>
+        </w:rPr>
+        <w:t xml:space="preserve"> lungo l'area di gioco.</w:t>
+      </w:r>
+      <w:r>
+        <w:rPr>
+          <w:rFonts w:ascii="Century" w:hAnsi="Century"/>
+          <w:sz w:val="20"/>
+          <w:szCs w:val="20"/>
+        </w:rPr>
+        <w:t xml:space="preserve"> </w:t>
+      </w:r>
+      <w:r>
+        <w:rPr>
+          <w:rFonts w:ascii="Century" w:hAnsi="Century"/>
+          <w:sz w:val="20"/>
+          <w:szCs w:val="20"/>
+        </w:rPr>
+        <w:t xml:space="preserve">I blocchi cadono dall'alto verso il basso </w:t>
+      </w:r>
+      <w:r>
+        <w:rPr>
+          <w:rFonts w:ascii="Century" w:hAnsi="Century"/>
+          <w:sz w:val="20"/>
+          <w:szCs w:val="20"/>
+        </w:rPr>
+        <w:t xml:space="preserve">sullo </w:t>
       </w:r>
       <w:bookmarkStart w:id="0" w:name="_GoBack"/>
       <w:bookmarkEnd w:id="0"/>
-    </w:p>
-    <w:p>
-      <w:pPr>
-        <w:rPr>
-          <w:rFonts w:ascii="Century" w:hAnsi="Century"/>
-          <w:sz w:val="24"/>
-          <w:szCs w:val="24"/>
-        </w:rPr>
-      </w:pPr>
-      <w:r>
-        <w:rPr>
-          <w:rFonts w:ascii="Century" w:hAnsi="Century"/>
-          <w:sz w:val="24"/>
-          <w:szCs w:val="24"/>
+      <w:r>
+        <w:rPr>
+          <w:rFonts w:ascii="Century" w:hAnsi="Century"/>
+          <w:sz w:val="20"/>
+          <w:szCs w:val="20"/>
+        </w:rPr>
+        <w:t>schema di gioco</w:t>
+      </w:r>
+      <w:r>
+        <w:rPr>
+          <w:rFonts w:ascii="Century" w:hAnsi="Century"/>
+          <w:sz w:val="20"/>
+          <w:szCs w:val="20"/>
+        </w:rPr>
+        <w:t xml:space="preserve"> e possono solo essere ruotati</w:t>
+      </w:r>
+      <w:r>
+        <w:rPr>
+          <w:rFonts w:ascii="Century" w:hAnsi="Century"/>
+          <w:sz w:val="20"/>
+          <w:szCs w:val="20"/>
+        </w:rPr>
+        <w:t xml:space="preserve"> </w:t>
+      </w:r>
+      <w:r>
+        <w:rPr>
+          <w:rFonts w:ascii="Century" w:hAnsi="Century"/>
+          <w:sz w:val="20"/>
+          <w:szCs w:val="20"/>
+        </w:rPr>
+        <w:t xml:space="preserve">o spostato a sinistra </w:t>
+      </w:r>
+      <w:r>
+        <w:rPr>
+          <w:rFonts w:ascii="Century" w:hAnsi="Century"/>
+          <w:sz w:val="20"/>
+          <w:szCs w:val="20"/>
+        </w:rPr>
+        <w:t>o a</w:t>
+      </w:r>
+      <w:r>
+        <w:rPr>
+          <w:rFonts w:ascii="Century" w:hAnsi="Century"/>
+          <w:sz w:val="20"/>
+          <w:szCs w:val="20"/>
+        </w:rPr>
+        <w:t xml:space="preserve"> destra dal giocatore. Ogni volta che viene posizionato un blocco, un</w:t>
+      </w:r>
+      <w:r>
+        <w:rPr>
+          <w:rFonts w:ascii="Century" w:hAnsi="Century"/>
+          <w:sz w:val="20"/>
+          <w:szCs w:val="20"/>
+        </w:rPr>
+        <w:t>o</w:t>
+      </w:r>
+      <w:r>
+        <w:rPr>
+          <w:rFonts w:ascii="Century" w:hAnsi="Century"/>
+          <w:sz w:val="20"/>
+          <w:szCs w:val="20"/>
+        </w:rPr>
+        <w:t xml:space="preserve"> nuovo</w:t>
+      </w:r>
+      <w:r>
+        <w:rPr>
+          <w:rFonts w:ascii="Century" w:hAnsi="Century"/>
+          <w:sz w:val="20"/>
+          <w:szCs w:val="20"/>
+        </w:rPr>
+        <w:t xml:space="preserve"> blocco</w:t>
+      </w:r>
+      <w:r>
+        <w:rPr>
+          <w:rFonts w:ascii="Century" w:hAnsi="Century"/>
+          <w:sz w:val="20"/>
+          <w:szCs w:val="20"/>
+        </w:rPr>
+        <w:t xml:space="preserve"> casuale inizi</w:t>
+      </w:r>
+      <w:r>
+        <w:rPr>
+          <w:rFonts w:ascii="Century" w:hAnsi="Century"/>
+          <w:sz w:val="20"/>
+          <w:szCs w:val="20"/>
+        </w:rPr>
+        <w:t>erà</w:t>
+      </w:r>
+      <w:r>
+        <w:rPr>
+          <w:rFonts w:ascii="Century" w:hAnsi="Century"/>
+          <w:sz w:val="20"/>
+          <w:szCs w:val="20"/>
+        </w:rPr>
+        <w:t xml:space="preserve"> a scendere </w:t>
+      </w:r>
+      <w:r>
+        <w:rPr>
+          <w:rFonts w:ascii="Century" w:hAnsi="Century"/>
+          <w:sz w:val="20"/>
+          <w:szCs w:val="20"/>
+        </w:rPr>
+        <w:t>da</w:t>
+      </w:r>
+      <w:r>
+        <w:rPr>
+          <w:rFonts w:ascii="Century" w:hAnsi="Century"/>
+          <w:sz w:val="20"/>
+          <w:szCs w:val="20"/>
+        </w:rPr>
+        <w:t xml:space="preserve">lla parte superiore dello schermo. </w:t>
+      </w:r>
+      <w:r>
+        <w:rPr>
+          <w:rFonts w:ascii="Century" w:hAnsi="Century"/>
+          <w:sz w:val="20"/>
+          <w:szCs w:val="20"/>
+        </w:rPr>
+        <w:t xml:space="preserve">A seconda della </w:t>
+      </w:r>
+      <w:r>
+        <w:rPr>
+          <w:rFonts w:ascii="Century" w:hAnsi="Century"/>
+          <w:sz w:val="20"/>
+          <w:szCs w:val="20"/>
+        </w:rPr>
+        <w:t xml:space="preserve">variante del gioco, </w:t>
+      </w:r>
+      <w:r>
+        <w:rPr>
+          <w:rFonts w:ascii="Century" w:hAnsi="Century"/>
+          <w:sz w:val="20"/>
+          <w:szCs w:val="20"/>
+        </w:rPr>
+        <w:t xml:space="preserve">è possibile che lo schema di gioco sia a conoscenza </w:t>
+      </w:r>
+      <w:r>
+        <w:rPr>
+          <w:rFonts w:ascii="Century" w:hAnsi="Century"/>
+          <w:sz w:val="20"/>
+          <w:szCs w:val="20"/>
+        </w:rPr>
+        <w:t>del</w:t>
+      </w:r>
+      <w:r>
+        <w:rPr>
+          <w:rFonts w:ascii="Century" w:hAnsi="Century"/>
+          <w:sz w:val="20"/>
+          <w:szCs w:val="20"/>
+        </w:rPr>
+        <w:t xml:space="preserve"> tipo di blocco successivo oppure</w:t>
+      </w:r>
+      <w:r>
+        <w:rPr>
+          <w:rFonts w:ascii="Century" w:hAnsi="Century"/>
+          <w:sz w:val="20"/>
+          <w:szCs w:val="20"/>
+        </w:rPr>
+        <w:t xml:space="preserve"> no.</w:t>
+      </w:r>
+      <w:r>
+        <w:rPr>
+          <w:rFonts w:ascii="Century" w:hAnsi="Century"/>
+          <w:sz w:val="20"/>
+          <w:szCs w:val="20"/>
+        </w:rPr>
+        <w:t xml:space="preserve"> </w:t>
+      </w:r>
+      <w:r>
+        <w:rPr>
+          <w:rFonts w:ascii="Century" w:hAnsi="Century"/>
+          <w:sz w:val="20"/>
+          <w:szCs w:val="20"/>
+        </w:rPr>
+        <w:t>I blocchi cadono in una</w:t>
+      </w:r>
+      <w:r>
+        <w:rPr>
+          <w:rFonts w:ascii="Century" w:hAnsi="Century"/>
+          <w:sz w:val="20"/>
+          <w:szCs w:val="20"/>
+        </w:rPr>
+        <w:t xml:space="preserve"> </w:t>
+      </w:r>
+      <w:r>
+        <w:rPr>
+          <w:rFonts w:ascii="Century" w:hAnsi="Century"/>
+          <w:sz w:val="20"/>
+          <w:szCs w:val="20"/>
+        </w:rPr>
+        <w:t>griglia alta 20 quadrati e larga 10. Ogni volta</w:t>
+      </w:r>
+      <w:r>
+        <w:rPr>
+          <w:rFonts w:ascii="Century" w:hAnsi="Century"/>
+          <w:sz w:val="20"/>
+          <w:szCs w:val="20"/>
+        </w:rPr>
+        <w:t xml:space="preserve"> che una </w:t>
+      </w:r>
+      <w:r>
+        <w:rPr>
+          <w:rFonts w:ascii="Century" w:hAnsi="Century"/>
+          <w:sz w:val="20"/>
+          <w:szCs w:val="20"/>
+        </w:rPr>
+        <w:t>riga</w:t>
+      </w:r>
+      <w:r>
+        <w:rPr>
+          <w:rFonts w:ascii="Century" w:hAnsi="Century"/>
+          <w:sz w:val="20"/>
+          <w:szCs w:val="20"/>
+        </w:rPr>
+        <w:t xml:space="preserve"> viene</w:t>
+      </w:r>
+      <w:r>
+        <w:rPr>
+          <w:rFonts w:ascii="Century" w:hAnsi="Century"/>
+          <w:sz w:val="20"/>
+          <w:szCs w:val="20"/>
+        </w:rPr>
+        <w:t xml:space="preserve"> occupat</w:t>
+      </w:r>
+      <w:r>
+        <w:rPr>
+          <w:rFonts w:ascii="Century" w:hAnsi="Century"/>
+          <w:sz w:val="20"/>
+          <w:szCs w:val="20"/>
+        </w:rPr>
+        <w:t>a interamente</w:t>
+      </w:r>
+      <w:r>
+        <w:rPr>
+          <w:rFonts w:ascii="Century" w:hAnsi="Century"/>
+          <w:sz w:val="20"/>
+          <w:szCs w:val="20"/>
+        </w:rPr>
+        <w:t xml:space="preserve">, </w:t>
+      </w:r>
+      <w:r>
+        <w:rPr>
+          <w:rFonts w:ascii="Century" w:hAnsi="Century"/>
+          <w:sz w:val="20"/>
+          <w:szCs w:val="20"/>
+        </w:rPr>
+        <w:t>essa scompare lasciando scoperta la riga</w:t>
+      </w:r>
+      <w:r>
+        <w:rPr>
+          <w:rFonts w:ascii="Century" w:hAnsi="Century"/>
+          <w:sz w:val="20"/>
+          <w:szCs w:val="20"/>
+        </w:rPr>
+        <w:t xml:space="preserve"> </w:t>
+      </w:r>
+      <w:r>
+        <w:rPr>
+          <w:rFonts w:ascii="Century" w:hAnsi="Century"/>
+          <w:sz w:val="20"/>
+          <w:szCs w:val="20"/>
+        </w:rPr>
+        <w:t>inferior</w:t>
+      </w:r>
+      <w:r>
+        <w:rPr>
+          <w:rFonts w:ascii="Century" w:hAnsi="Century"/>
+          <w:sz w:val="20"/>
+          <w:szCs w:val="20"/>
+        </w:rPr>
+        <w:t>e</w:t>
+      </w:r>
+      <w:r>
+        <w:rPr>
+          <w:rFonts w:ascii="Century" w:hAnsi="Century"/>
+          <w:sz w:val="20"/>
+          <w:szCs w:val="20"/>
+        </w:rPr>
+        <w:t xml:space="preserve">. Quando la pila di blocchi raggiunge </w:t>
+      </w:r>
+      <w:r>
+        <w:rPr>
+          <w:rFonts w:ascii="Century" w:hAnsi="Century"/>
+          <w:sz w:val="20"/>
+          <w:szCs w:val="20"/>
+        </w:rPr>
+        <w:t>la</w:t>
+      </w:r>
+      <w:r>
+        <w:rPr>
+          <w:rFonts w:ascii="Century" w:hAnsi="Century"/>
+          <w:sz w:val="20"/>
+          <w:szCs w:val="20"/>
+        </w:rPr>
+        <w:t xml:space="preserve"> cima alla griglia, il gioco </w:t>
+      </w:r>
+      <w:r>
+        <w:rPr>
+          <w:rFonts w:ascii="Century" w:hAnsi="Century"/>
+          <w:sz w:val="20"/>
+          <w:szCs w:val="20"/>
+        </w:rPr>
+        <w:t>termina</w:t>
+      </w:r>
+      <w:r>
+        <w:rPr>
+          <w:rFonts w:ascii="Century" w:hAnsi="Century"/>
+          <w:sz w:val="20"/>
+          <w:szCs w:val="20"/>
+        </w:rPr>
+        <w:t>.</w:t>
+      </w:r>
+      <w:r>
+        <w:rPr>
+          <w:rFonts w:ascii="Century" w:hAnsi="Century"/>
+          <w:sz w:val="20"/>
+          <w:szCs w:val="20"/>
+        </w:rPr>
+        <w:t xml:space="preserve"> </w:t>
+      </w:r>
+      <w:r>
+        <w:rPr>
+          <w:rFonts w:ascii="Century" w:hAnsi="Century"/>
+          <w:sz w:val="20"/>
+          <w:szCs w:val="20"/>
+        </w:rPr>
+        <w:t>Poiché i blocchi in arrivo non possono essere previsti,</w:t>
+      </w:r>
+      <w:r>
+        <w:rPr>
+          <w:rFonts w:ascii="Century" w:hAnsi="Century"/>
+          <w:sz w:val="20"/>
+          <w:szCs w:val="20"/>
+        </w:rPr>
+        <w:t xml:space="preserve"> </w:t>
+      </w:r>
+      <w:r>
+        <w:rPr>
+          <w:rFonts w:ascii="Century" w:hAnsi="Century"/>
+          <w:sz w:val="20"/>
+          <w:szCs w:val="20"/>
+        </w:rPr>
+        <w:t>il pianificatore di blocchi deve essere in grado di adattarsi a diversi modelli.</w:t>
+      </w:r>
+      <w:r>
+        <w:rPr>
+          <w:rFonts w:ascii="Century" w:hAnsi="Century"/>
+          <w:sz w:val="20"/>
+          <w:szCs w:val="20"/>
+        </w:rPr>
+        <w:t xml:space="preserve"> </w:t>
+      </w:r>
+      <w:r>
+        <w:rPr>
+          <w:rFonts w:ascii="Century" w:hAnsi="Century"/>
+          <w:sz w:val="20"/>
+          <w:szCs w:val="20"/>
+        </w:rPr>
+        <w:t xml:space="preserve">Il gioco </w:t>
+      </w:r>
+      <w:proofErr w:type="spellStart"/>
+      <w:r>
+        <w:rPr>
+          <w:rFonts w:ascii="Century" w:hAnsi="Century"/>
+          <w:sz w:val="20"/>
+          <w:szCs w:val="20"/>
+        </w:rPr>
+        <w:t>tetris</w:t>
+      </w:r>
+      <w:proofErr w:type="spellEnd"/>
+      <w:r>
+        <w:rPr>
+          <w:rFonts w:ascii="Century" w:hAnsi="Century"/>
+          <w:sz w:val="20"/>
+          <w:szCs w:val="20"/>
+        </w:rPr>
+        <w:t xml:space="preserve"> risulta essere un gioco invincibile in modo complessivo, poiché dipende strettamente dalla sequenza di blocchi che vengono generati, di conseguenza un eventuale combinazione infausta costituita da blocchi come la S e la Z condurrebbe la partita ad una conclusione rapida e inevitabile.</w:t>
+      </w:r>
+    </w:p>
+    <w:p>
+      <w:pPr>
+        <w:spacing w:after="0"/>
+        <w:jc w:val="both"/>
+        <w:rPr>
+          <w:rFonts w:ascii="Century" w:hAnsi="Century"/>
+          <w:sz w:val="20"/>
+          <w:szCs w:val="20"/>
+        </w:rPr>
+      </w:pPr>
+    </w:p>
+    <w:p>
+      <w:pPr>
+        <w:pStyle w:val="Paragrafoelenco"/>
+        <w:numPr>
+          <w:ilvl w:val="0"/>
+          <w:numId w:val="1"/>
+        </w:numPr>
+        <w:spacing w:after="0"/>
+        <w:jc w:val="both"/>
+        <w:rPr>
+          <w:rFonts w:ascii="Century" w:hAnsi="Century"/>
+          <w:sz w:val="20"/>
+          <w:szCs w:val="20"/>
+        </w:rPr>
+      </w:pPr>
+      <w:r>
+        <w:rPr>
+          <w:rFonts w:ascii="Century" w:hAnsi="Century"/>
+          <w:sz w:val="20"/>
+          <w:szCs w:val="20"/>
+        </w:rPr>
+        <w:t xml:space="preserve">I sette </w:t>
+      </w:r>
+      <w:r>
+        <w:rPr>
+          <w:rFonts w:ascii="Century" w:hAnsi="Century"/>
+          <w:sz w:val="20"/>
+          <w:szCs w:val="20"/>
+        </w:rPr>
+        <w:t>“</w:t>
+      </w:r>
+      <w:r>
+        <w:rPr>
+          <w:rFonts w:ascii="Century" w:hAnsi="Century"/>
+          <w:sz w:val="20"/>
+          <w:szCs w:val="20"/>
+        </w:rPr>
+        <w:t>Tetramini</w:t>
+      </w:r>
+      <w:r>
+        <w:rPr>
+          <w:rFonts w:ascii="Century" w:hAnsi="Century"/>
+          <w:sz w:val="20"/>
+          <w:szCs w:val="20"/>
+        </w:rPr>
+        <w:t>”</w:t>
+      </w:r>
+      <w:r>
+        <w:rPr>
+          <w:rFonts w:ascii="Century" w:hAnsi="Century"/>
+          <w:sz w:val="20"/>
+          <w:szCs w:val="20"/>
+        </w:rPr>
+        <w:t xml:space="preserve"> presenti nel gioco:</w:t>
+      </w:r>
+    </w:p>
+    <w:p>
+      <w:pPr>
+        <w:spacing w:after="0"/>
+        <w:jc w:val="both"/>
+        <w:rPr>
+          <w:rFonts w:ascii="Century" w:hAnsi="Century"/>
+          <w:sz w:val="20"/>
+          <w:szCs w:val="20"/>
+        </w:rPr>
+      </w:pPr>
+    </w:p>
+    <w:p>
+      <w:pPr>
+        <w:spacing w:after="0"/>
+        <w:jc w:val="center"/>
+        <w:rPr>
+          <w:rFonts w:ascii="Century" w:hAnsi="Century"/>
+          <w:sz w:val="20"/>
+          <w:szCs w:val="20"/>
+        </w:rPr>
+      </w:pPr>
+      <w:r>
+        <w:rPr>
+          <w:noProof/>
+        </w:rPr>
+        <w:drawing>
+          <wp:inline distT="0" distB="0" distL="0" distR="0" wp14:anchorId="6178EE57" wp14:editId="6D78DFDA">
+            <wp:extent cx="4470389" cy="1517650"/>
+            <wp:effectExtent l="0" t="0" r="6985" b="6350"/>
+            <wp:docPr id="2" name="Immagine 2" descr="Risultato immagini per tetris block"/>
+            <wp:cNvGraphicFramePr>
+              <a:graphicFrameLocks xmlns:a="http://schemas.openxmlformats.org/drawingml/2006/main" noChangeAspect="1"/>
+            </wp:cNvGraphicFramePr>
+            <a:graphic xmlns:a="http://schemas.openxmlformats.org/drawingml/2006/main">
+              <a:graphicData uri="http://schemas.openxmlformats.org/drawingml/2006/picture">
+                <pic:pic xmlns:pic="http://schemas.openxmlformats.org/drawingml/2006/picture">
+                  <pic:nvPicPr>
+                    <pic:cNvPr id="0" name="Picture 2" descr="Risultato immagini per tetris block"/>
+                    <pic:cNvPicPr>
+                      <a:picLocks noChangeAspect="1" noChangeArrowheads="1"/>
+                    </pic:cNvPicPr>
+                  </pic:nvPicPr>
+                  <pic:blipFill>
+                    <a:blip r:embed="rId7">
+                      <a:extLst>
+                        <a:ext uri="{28A0092B-C50C-407E-A947-70E740481C1C}">
+                          <a14:useLocalDpi xmlns:a14="http://schemas.microsoft.com/office/drawing/2010/main" val="0"/>
+                        </a:ext>
+                      </a:extLst>
+                    </a:blip>
+                    <a:srcRect/>
+                    <a:stretch>
+                      <a:fillRect/>
+                    </a:stretch>
+                  </pic:blipFill>
+                  <pic:spPr bwMode="auto">
+                    <a:xfrm>
+                      <a:off x="0" y="0"/>
+                      <a:ext cx="4552895" cy="1545660"/>
+                    </a:xfrm>
+                    <a:prstGeom prst="rect">
+                      <a:avLst/>
+                    </a:prstGeom>
+                    <a:noFill/>
+                    <a:ln>
+                      <a:noFill/>
+                    </a:ln>
+                  </pic:spPr>
+                </pic:pic>
+              </a:graphicData>
+            </a:graphic>
+          </wp:inline>
+        </w:drawing>
+      </w:r>
+    </w:p>
+    <w:p>
+      <w:pPr>
+        <w:spacing w:after="0"/>
+        <w:jc w:val="center"/>
+        <w:rPr>
+          <w:rFonts w:ascii="Century" w:hAnsi="Century"/>
+          <w:sz w:val="20"/>
+          <w:szCs w:val="20"/>
+        </w:rPr>
+      </w:pPr>
+    </w:p>
+    <w:p>
+      <w:pPr>
+        <w:pStyle w:val="Paragrafoelenco"/>
+        <w:numPr>
+          <w:ilvl w:val="0"/>
+          <w:numId w:val="1"/>
+        </w:numPr>
+        <w:spacing w:after="0"/>
+        <w:rPr>
+          <w:rFonts w:ascii="Century" w:hAnsi="Century"/>
+          <w:sz w:val="20"/>
+          <w:szCs w:val="20"/>
+        </w:rPr>
+      </w:pPr>
+      <w:r>
+        <w:rPr>
+          <w:rFonts w:ascii="Century" w:hAnsi="Century"/>
+          <w:sz w:val="20"/>
+          <w:szCs w:val="20"/>
+        </w:rPr>
+        <w:t>La schermata di gioco fi TetrAIs:</w:t>
+      </w:r>
+    </w:p>
+    <w:p>
+      <w:pPr>
+        <w:spacing w:after="0"/>
+        <w:rPr>
+          <w:rFonts w:ascii="Century" w:hAnsi="Century"/>
+          <w:sz w:val="20"/>
+          <w:szCs w:val="20"/>
+        </w:rPr>
+      </w:pPr>
+    </w:p>
+    <w:p>
+      <w:pPr>
+        <w:spacing w:after="0"/>
+        <w:jc w:val="center"/>
+        <w:rPr>
+          <w:rFonts w:ascii="Century" w:hAnsi="Century"/>
+          <w:sz w:val="20"/>
+          <w:szCs w:val="20"/>
+        </w:rPr>
+      </w:pPr>
+      <w:r>
+        <w:rPr>
+          <w:rFonts w:ascii="Century" w:hAnsi="Century"/>
+          <w:noProof/>
+          <w:sz w:val="20"/>
+          <w:szCs w:val="20"/>
+        </w:rPr>
+        <w:drawing>
+          <wp:inline distT="0" distB="0" distL="0" distR="0" wp14:anchorId="5D6960B0" wp14:editId="70D840C9">
+            <wp:extent cx="3250406" cy="3467100"/>
+            <wp:effectExtent l="0" t="0" r="7620" b="0"/>
+            <wp:docPr id="1" name="Immagine 1"/>
+            <wp:cNvGraphicFramePr>
+              <a:graphicFrameLocks xmlns:a="http://schemas.openxmlformats.org/drawingml/2006/main" noChangeAspect="1"/>
+            </wp:cNvGraphicFramePr>
+            <a:graphic xmlns:a="http://schemas.openxmlformats.org/drawingml/2006/main">
+              <a:graphicData uri="http://schemas.openxmlformats.org/drawingml/2006/picture">
+                <pic:pic xmlns:pic="http://schemas.openxmlformats.org/drawingml/2006/picture">
+                  <pic:nvPicPr>
+                    <pic:cNvPr id="0" name="Picture 1"/>
+                    <pic:cNvPicPr>
+                      <a:picLocks noChangeAspect="1" noChangeArrowheads="1"/>
+                    </pic:cNvPicPr>
+                  </pic:nvPicPr>
+                  <pic:blipFill>
+                    <a:blip r:embed="rId8">
+                      <a:extLst>
+                        <a:ext uri="{28A0092B-C50C-407E-A947-70E740481C1C}">
+                          <a14:useLocalDpi xmlns:a14="http://schemas.microsoft.com/office/drawing/2010/main" val="0"/>
+                        </a:ext>
+                      </a:extLst>
+                    </a:blip>
+                    <a:srcRect/>
+                    <a:stretch>
+                      <a:fillRect/>
+                    </a:stretch>
+                  </pic:blipFill>
+                  <pic:spPr bwMode="auto">
+                    <a:xfrm>
+                      <a:off x="0" y="0"/>
+                      <a:ext cx="3258955" cy="3476219"/>
+                    </a:xfrm>
+                    <a:prstGeom prst="rect">
+                      <a:avLst/>
+                    </a:prstGeom>
+                    <a:noFill/>
+                    <a:ln>
+                      <a:noFill/>
+                    </a:ln>
+                  </pic:spPr>
+                </pic:pic>
+              </a:graphicData>
+            </a:graphic>
+          </wp:inline>
+        </w:drawing>
+      </w:r>
+    </w:p>
+    <w:p>
+      <w:pPr>
+        <w:spacing w:after="0"/>
+        <w:jc w:val="center"/>
+        <w:rPr>
+          <w:rFonts w:ascii="Century" w:hAnsi="Century"/>
+          <w:sz w:val="20"/>
+          <w:szCs w:val="20"/>
+        </w:rPr>
+      </w:pPr>
+    </w:p>
+    <w:p>
+      <w:pPr>
+        <w:spacing w:after="0"/>
+        <w:jc w:val="center"/>
+        <w:rPr>
+          <w:rFonts w:ascii="Century" w:hAnsi="Century"/>
+          <w:sz w:val="20"/>
+          <w:szCs w:val="20"/>
+        </w:rPr>
+      </w:pPr>
+    </w:p>
+    <w:p>
+      <w:pPr>
+        <w:spacing w:after="0"/>
+        <w:jc w:val="both"/>
+        <w:rPr>
+          <w:rFonts w:ascii="Century" w:hAnsi="Century"/>
+          <w:b/>
+          <w:bCs/>
+          <w:sz w:val="32"/>
+          <w:szCs w:val="32"/>
+        </w:rPr>
+      </w:pPr>
+      <w:r>
+        <w:rPr>
+          <w:rFonts w:ascii="Century" w:hAnsi="Century"/>
+          <w:b/>
+          <w:bCs/>
+          <w:sz w:val="32"/>
+          <w:szCs w:val="32"/>
+        </w:rPr>
+        <w:t>2. Funzionalit</w:t>
+      </w:r>
+      <w:r>
+        <w:rPr>
+          <w:rFonts w:ascii="Century" w:hAnsi="Century"/>
+          <w:b/>
+          <w:bCs/>
+          <w:sz w:val="32"/>
+          <w:szCs w:val="32"/>
+        </w:rPr>
+        <w:t>à</w:t>
+      </w:r>
+    </w:p>
+    <w:p>
+      <w:pPr>
+        <w:spacing w:after="0" w:line="276" w:lineRule="auto"/>
+        <w:jc w:val="both"/>
+        <w:rPr>
+          <w:rFonts w:ascii="Century" w:hAnsi="Century"/>
+          <w:sz w:val="20"/>
+          <w:szCs w:val="20"/>
+        </w:rPr>
+      </w:pPr>
+      <w:r>
+        <w:rPr>
+          <w:rFonts w:ascii="Century" w:hAnsi="Century"/>
+          <w:sz w:val="20"/>
+          <w:szCs w:val="20"/>
+        </w:rPr>
+        <w:t>TetrAIs dispone di alcune funzionalità aggiuntive che permettono maggiore comprensione riguardo le azioni svolte dalle intelligenze artificiali durante la loro esecuzione.</w:t>
+      </w:r>
+    </w:p>
+    <w:p>
+      <w:pPr>
+        <w:spacing w:after="0" w:line="276" w:lineRule="auto"/>
+        <w:ind w:firstLine="708"/>
+        <w:jc w:val="both"/>
+        <w:rPr>
+          <w:rFonts w:ascii="Century" w:hAnsi="Century"/>
+          <w:sz w:val="20"/>
+          <w:szCs w:val="20"/>
+          <w:lang w:val="en-US"/>
+        </w:rPr>
+      </w:pPr>
+      <w:r>
+        <w:rPr>
+          <w:rFonts w:ascii="Century" w:hAnsi="Century"/>
+          <w:sz w:val="20"/>
+          <w:szCs w:val="20"/>
+          <w:lang w:val="en-US"/>
+        </w:rPr>
+        <w:t>2.1 Guide Side Panel</w:t>
+      </w:r>
+    </w:p>
+    <w:p>
+      <w:pPr>
+        <w:spacing w:after="0" w:line="276" w:lineRule="auto"/>
+        <w:ind w:firstLine="708"/>
+        <w:jc w:val="both"/>
+        <w:rPr>
+          <w:rFonts w:ascii="Century" w:hAnsi="Century"/>
+          <w:sz w:val="20"/>
+          <w:szCs w:val="20"/>
+          <w:lang w:val="en-US"/>
+        </w:rPr>
+      </w:pPr>
+      <w:r>
+        <w:rPr>
+          <w:rFonts w:ascii="Century" w:hAnsi="Century"/>
+          <w:sz w:val="20"/>
+          <w:szCs w:val="20"/>
+          <w:lang w:val="en-US"/>
+        </w:rPr>
+        <w:t>2.2 Deci</w:t>
+      </w:r>
+      <w:r>
+        <w:rPr>
+          <w:rFonts w:ascii="Century" w:hAnsi="Century"/>
+          <w:sz w:val="20"/>
+          <w:szCs w:val="20"/>
+          <w:lang w:val="en-US"/>
+        </w:rPr>
+        <w:t>s</w:t>
+      </w:r>
+      <w:r>
+        <w:rPr>
+          <w:rFonts w:ascii="Century" w:hAnsi="Century"/>
+          <w:sz w:val="20"/>
+          <w:szCs w:val="20"/>
+          <w:lang w:val="en-US"/>
+        </w:rPr>
+        <w:t>ional Tree Plot</w:t>
+      </w:r>
+    </w:p>
+    <w:p>
+      <w:pPr>
+        <w:spacing w:after="0" w:line="276" w:lineRule="auto"/>
+        <w:ind w:firstLine="708"/>
+        <w:jc w:val="both"/>
+        <w:rPr>
+          <w:rFonts w:ascii="Century" w:hAnsi="Century"/>
+          <w:sz w:val="20"/>
+          <w:szCs w:val="20"/>
+          <w:lang w:val="en-US"/>
+        </w:rPr>
+      </w:pPr>
+      <w:r>
+        <w:rPr>
+          <w:rFonts w:ascii="Century" w:hAnsi="Century"/>
+          <w:sz w:val="20"/>
+          <w:szCs w:val="20"/>
+          <w:lang w:val="en-US"/>
+        </w:rPr>
+        <w:t>2.3 Result Tree Plot</w:t>
+      </w:r>
+    </w:p>
+    <w:p>
+      <w:pPr>
+        <w:spacing w:after="0" w:line="276" w:lineRule="auto"/>
+        <w:ind w:firstLine="708"/>
+        <w:jc w:val="both"/>
+        <w:rPr>
+          <w:rFonts w:ascii="Century" w:hAnsi="Century"/>
+          <w:sz w:val="20"/>
+          <w:szCs w:val="20"/>
+        </w:rPr>
+      </w:pPr>
+      <w:r>
+        <w:rPr>
+          <w:rFonts w:ascii="Century" w:hAnsi="Century"/>
+          <w:sz w:val="20"/>
+          <w:szCs w:val="20"/>
+        </w:rPr>
+        <w:t>2.4 Real Time Console Prints</w:t>
+      </w:r>
+    </w:p>
+    <w:p>
+      <w:pPr>
+        <w:spacing w:after="0"/>
+        <w:jc w:val="both"/>
+        <w:rPr>
+          <w:rFonts w:ascii="Century" w:hAnsi="Century"/>
+          <w:sz w:val="20"/>
+          <w:szCs w:val="20"/>
+        </w:rPr>
+      </w:pPr>
+    </w:p>
+    <w:p>
+      <w:pPr>
+        <w:rPr>
+          <w:rFonts w:ascii="Century" w:hAnsi="Century"/>
+          <w:b/>
+          <w:bCs/>
+          <w:sz w:val="32"/>
+          <w:szCs w:val="32"/>
+        </w:rPr>
+      </w:pPr>
+      <w:r>
+        <w:rPr>
+          <w:rFonts w:ascii="Century" w:hAnsi="Century"/>
+          <w:b/>
+          <w:bCs/>
+          <w:sz w:val="32"/>
+          <w:szCs w:val="32"/>
+        </w:rPr>
+        <w:t>3</w:t>
+      </w:r>
+      <w:r>
+        <w:rPr>
+          <w:rFonts w:ascii="Century" w:hAnsi="Century"/>
+          <w:b/>
+          <w:bCs/>
+          <w:sz w:val="32"/>
+          <w:szCs w:val="32"/>
+        </w:rPr>
+        <w:t>.</w:t>
+      </w:r>
+      <w:r>
+        <w:rPr>
+          <w:rFonts w:ascii="Century" w:hAnsi="Century"/>
+          <w:b/>
+          <w:bCs/>
+          <w:sz w:val="32"/>
+          <w:szCs w:val="32"/>
+        </w:rPr>
+        <w:t xml:space="preserve"> Intelligenze Artificiali</w:t>
+      </w:r>
+    </w:p>
+    <w:p>
+      <w:pPr>
+        <w:jc w:val="both"/>
+        <w:rPr>
+          <w:rFonts w:ascii="Century" w:hAnsi="Century"/>
+          <w:sz w:val="28"/>
+          <w:szCs w:val="28"/>
+        </w:rPr>
+      </w:pPr>
+      <w:r>
+        <w:rPr>
+          <w:rFonts w:ascii="Century" w:hAnsi="Century"/>
+          <w:sz w:val="28"/>
+          <w:szCs w:val="28"/>
+        </w:rPr>
+        <w:t>3.1</w:t>
+      </w:r>
+      <w:r>
+        <w:rPr>
+          <w:rFonts w:ascii="Century" w:hAnsi="Century"/>
+          <w:sz w:val="28"/>
+          <w:szCs w:val="28"/>
+        </w:rPr>
+        <w:t>.</w:t>
+      </w:r>
+      <w:r>
+        <w:rPr>
+          <w:rFonts w:ascii="Century" w:hAnsi="Century"/>
+          <w:sz w:val="28"/>
+          <w:szCs w:val="28"/>
+        </w:rPr>
+        <w:t xml:space="preserve"> Deep First Search</w:t>
+      </w:r>
+    </w:p>
+    <w:p>
+      <w:pPr>
+        <w:jc w:val="both"/>
+        <w:rPr>
+          <w:rFonts w:ascii="Century" w:hAnsi="Century"/>
+          <w:sz w:val="28"/>
+          <w:szCs w:val="28"/>
+        </w:rPr>
+      </w:pPr>
+      <w:r>
+        <w:rPr>
+          <w:rFonts w:ascii="Century" w:hAnsi="Century"/>
+          <w:sz w:val="28"/>
+          <w:szCs w:val="28"/>
+        </w:rPr>
+        <w:t>….</w:t>
+      </w:r>
+    </w:p>
+    <w:p>
+      <w:pPr>
+        <w:rPr>
+          <w:rFonts w:ascii="Century" w:hAnsi="Century"/>
+          <w:sz w:val="28"/>
+          <w:szCs w:val="28"/>
+          <w:lang w:val="en-US"/>
+        </w:rPr>
+      </w:pPr>
+      <w:r>
+        <w:rPr>
+          <w:rFonts w:ascii="Century" w:hAnsi="Century"/>
+          <w:sz w:val="28"/>
+          <w:szCs w:val="28"/>
+          <w:lang w:val="en-US"/>
+        </w:rPr>
+        <w:t>3.2</w:t>
+      </w:r>
+      <w:r>
+        <w:rPr>
+          <w:rFonts w:ascii="Century" w:hAnsi="Century"/>
+          <w:sz w:val="28"/>
+          <w:szCs w:val="28"/>
+          <w:lang w:val="en-US"/>
+        </w:rPr>
+        <w:t>.</w:t>
+      </w:r>
+      <w:r>
+        <w:rPr>
+          <w:rFonts w:ascii="Century" w:hAnsi="Century"/>
+          <w:sz w:val="28"/>
+          <w:szCs w:val="28"/>
+          <w:lang w:val="en-US"/>
         </w:rPr>
         <w:tab/>
+        <w:t>Stochastic Gradient Descent (Q-Learning)</w:t>
+      </w:r>
+    </w:p>
+    <w:p>
+      <w:pPr>
+        <w:rPr>
+          <w:rFonts w:ascii="Century" w:hAnsi="Century"/>
+          <w:sz w:val="28"/>
+          <w:szCs w:val="28"/>
+        </w:rPr>
+      </w:pPr>
+      <w:r>
+        <w:rPr>
+          <w:rFonts w:ascii="Century" w:hAnsi="Century"/>
+          <w:sz w:val="28"/>
+          <w:szCs w:val="28"/>
+        </w:rPr>
+        <w:t>…</w:t>
+      </w:r>
+    </w:p>
+    <w:p>
+      <w:pPr>
+        <w:rPr>
+          <w:rFonts w:ascii="Century" w:hAnsi="Century"/>
+          <w:sz w:val="28"/>
+          <w:szCs w:val="28"/>
+        </w:rPr>
+      </w:pPr>
+      <w:r>
+        <w:rPr>
+          <w:rFonts w:ascii="Century" w:hAnsi="Century"/>
+          <w:sz w:val="28"/>
+          <w:szCs w:val="28"/>
+        </w:rPr>
         <w:t>3.3</w:t>
       </w:r>
       <w:r>
         <w:rPr>
           <w:rFonts w:ascii="Century" w:hAnsi="Century"/>
-          <w:sz w:val="24"/>
-          <w:szCs w:val="24"/>
+          <w:sz w:val="28"/>
+          <w:szCs w:val="28"/>
+        </w:rPr>
+        <w:t>.</w:t>
+      </w:r>
+      <w:r>
+        <w:rPr>
+          <w:rFonts w:ascii="Century" w:hAnsi="Century"/>
+          <w:sz w:val="28"/>
+          <w:szCs w:val="28"/>
         </w:rPr>
         <w:tab/>
         <w:t>Genetico</w:t>
       </w:r>
-      <w:r>
-        <w:rPr>
-          <w:rFonts w:ascii="Century" w:hAnsi="Century"/>
-          <w:sz w:val="24"/>
-          <w:szCs w:val="24"/>
-        </w:rPr>
-        <w:t xml:space="preserve"> </w:t>
-      </w:r>
-      <w:r>
-        <w:rPr>
-          <w:rFonts w:ascii="Century" w:hAnsi="Century"/>
-          <w:sz w:val="24"/>
-          <w:szCs w:val="24"/>
-        </w:rPr>
-        <w:t>…………………………………….…………………………………….…</w:t>
-      </w:r>
-      <w:r>
-        <w:rPr>
-          <w:rFonts w:ascii="Century" w:hAnsi="Century"/>
-          <w:sz w:val="24"/>
-          <w:szCs w:val="24"/>
+    </w:p>
+    <w:p>
+      <w:pPr>
+        <w:rPr>
+          <w:rFonts w:ascii="Century" w:hAnsi="Century"/>
+          <w:sz w:val="28"/>
+          <w:szCs w:val="28"/>
+        </w:rPr>
+      </w:pPr>
+      <w:r>
+        <w:rPr>
+          <w:rFonts w:ascii="Century" w:hAnsi="Century"/>
+          <w:sz w:val="28"/>
+          <w:szCs w:val="28"/>
+        </w:rPr>
+        <w:t>…</w:t>
+      </w:r>
+    </w:p>
+    <w:p>
+      <w:pPr>
+        <w:rPr>
+          <w:rFonts w:ascii="Century" w:hAnsi="Century"/>
+          <w:sz w:val="28"/>
+          <w:szCs w:val="28"/>
+        </w:rPr>
+      </w:pPr>
+      <w:r>
+        <w:rPr>
+          <w:rFonts w:ascii="Century" w:hAnsi="Century"/>
+          <w:sz w:val="28"/>
+          <w:szCs w:val="28"/>
+        </w:rPr>
+        <w:t>3.4</w:t>
+      </w:r>
+      <w:r>
+        <w:rPr>
+          <w:rFonts w:ascii="Century" w:hAnsi="Century"/>
+          <w:sz w:val="28"/>
+          <w:szCs w:val="28"/>
         </w:rPr>
         <w:t>.</w:t>
       </w:r>
-    </w:p>
-    <w:p>
-      <w:pPr>
-        <w:rPr>
-          <w:rFonts w:ascii="Century" w:hAnsi="Century"/>
-          <w:sz w:val="24"/>
-          <w:szCs w:val="24"/>
-        </w:rPr>
-      </w:pPr>
-      <w:r>
-        <w:rPr>
-          <w:rFonts w:ascii="Century" w:hAnsi="Century"/>
-          <w:sz w:val="24"/>
-          <w:szCs w:val="24"/>
+      <w:r>
+        <w:rPr>
+          <w:rFonts w:ascii="Century" w:hAnsi="Century"/>
+          <w:sz w:val="28"/>
+          <w:szCs w:val="28"/>
         </w:rPr>
         <w:tab/>
-        <w:t>3.4</w:t>
-      </w:r>
-      <w:r>
-        <w:rPr>
-          <w:rFonts w:ascii="Century" w:hAnsi="Century"/>
-          <w:sz w:val="24"/>
-          <w:szCs w:val="24"/>
-        </w:rPr>
-        <w:tab/>
-      </w:r>
-      <w:r>
-        <w:rPr>
-          <w:rFonts w:ascii="Century" w:hAnsi="Century"/>
-          <w:sz w:val="24"/>
-          <w:szCs w:val="24"/>
-        </w:rPr>
-        <w:t xml:space="preserve">Blind Bandit </w:t>
-      </w:r>
-      <w:r>
-        <w:rPr>
-          <w:rFonts w:ascii="Century" w:hAnsi="Century"/>
-          <w:sz w:val="24"/>
-          <w:szCs w:val="24"/>
-        </w:rPr>
-        <w:t>Monte Carlo</w:t>
-      </w:r>
-      <w:r>
-        <w:rPr>
-          <w:rFonts w:ascii="Century" w:hAnsi="Century"/>
-          <w:sz w:val="24"/>
-          <w:szCs w:val="24"/>
-        </w:rPr>
-        <w:t xml:space="preserve"> </w:t>
-      </w:r>
-      <w:r>
-        <w:rPr>
-          <w:rFonts w:ascii="Century" w:hAnsi="Century"/>
-          <w:sz w:val="24"/>
-          <w:szCs w:val="24"/>
-        </w:rPr>
-        <w:t>……………………………………</w:t>
-      </w:r>
-      <w:r>
-        <w:rPr>
-          <w:rFonts w:ascii="Century" w:hAnsi="Century"/>
-          <w:sz w:val="24"/>
-          <w:szCs w:val="24"/>
-        </w:rPr>
-        <w:t>…………………...</w:t>
-      </w:r>
-    </w:p>
-    <w:p>
-      <w:pPr>
-        <w:rPr>
-          <w:rFonts w:ascii="Century" w:hAnsi="Century"/>
-          <w:sz w:val="24"/>
-          <w:szCs w:val="24"/>
-        </w:rPr>
-      </w:pPr>
-      <w:r>
-        <w:rPr>
-          <w:rFonts w:ascii="Century" w:hAnsi="Century"/>
-          <w:sz w:val="24"/>
-          <w:szCs w:val="24"/>
-        </w:rPr>
-        <w:tab/>
+        <w:t xml:space="preserve">Blind </w:t>
+      </w:r>
+      <w:proofErr w:type="spellStart"/>
+      <w:r>
+        <w:rPr>
+          <w:rFonts w:ascii="Century" w:hAnsi="Century"/>
+          <w:sz w:val="28"/>
+          <w:szCs w:val="28"/>
+        </w:rPr>
+        <w:t>Bandit</w:t>
+      </w:r>
+      <w:proofErr w:type="spellEnd"/>
+      <w:r>
+        <w:rPr>
+          <w:rFonts w:ascii="Century" w:hAnsi="Century"/>
+          <w:sz w:val="28"/>
+          <w:szCs w:val="28"/>
+        </w:rPr>
+        <w:t xml:space="preserve"> Monte Carlo</w:t>
+      </w:r>
+    </w:p>
+    <w:p>
+      <w:pPr>
+        <w:rPr>
+          <w:rFonts w:ascii="Century" w:hAnsi="Century"/>
+          <w:sz w:val="28"/>
+          <w:szCs w:val="28"/>
+        </w:rPr>
+      </w:pPr>
+      <w:r>
+        <w:rPr>
+          <w:rFonts w:ascii="Century" w:hAnsi="Century"/>
+          <w:sz w:val="28"/>
+          <w:szCs w:val="28"/>
+        </w:rPr>
+        <w:t>…</w:t>
+      </w:r>
+    </w:p>
+    <w:p>
+      <w:pPr>
+        <w:rPr>
+          <w:rFonts w:ascii="Century" w:hAnsi="Century"/>
+          <w:sz w:val="28"/>
+          <w:szCs w:val="28"/>
+        </w:rPr>
+      </w:pPr>
+      <w:r>
+        <w:rPr>
+          <w:rFonts w:ascii="Century" w:hAnsi="Century"/>
+          <w:sz w:val="28"/>
+          <w:szCs w:val="28"/>
+        </w:rPr>
         <w:t>3.5</w:t>
       </w:r>
       <w:r>
         <w:rPr>
           <w:rFonts w:ascii="Century" w:hAnsi="Century"/>
-          <w:sz w:val="24"/>
-          <w:szCs w:val="24"/>
+          <w:sz w:val="28"/>
+          <w:szCs w:val="28"/>
         </w:rPr>
         <w:tab/>
         <w:t>Basato su Regole logiche</w:t>
       </w:r>
-      <w:r>
-        <w:rPr>
-          <w:rFonts w:ascii="Century" w:hAnsi="Century"/>
-          <w:sz w:val="24"/>
-          <w:szCs w:val="24"/>
-        </w:rPr>
-        <w:t xml:space="preserve"> </w:t>
-      </w:r>
-      <w:r>
-        <w:rPr>
-          <w:rFonts w:ascii="Century" w:hAnsi="Century"/>
-          <w:sz w:val="24"/>
-          <w:szCs w:val="24"/>
-        </w:rPr>
-        <w:t>……………………………………</w:t>
-      </w:r>
-      <w:r>
-        <w:rPr>
-          <w:rFonts w:ascii="Century" w:hAnsi="Century"/>
-          <w:sz w:val="24"/>
-          <w:szCs w:val="24"/>
-        </w:rPr>
-        <w:t>……………………..</w:t>
-      </w:r>
-    </w:p>
-    <w:p>
-      <w:pPr>
-        <w:rPr>
-          <w:rFonts w:ascii="Century" w:hAnsi="Century"/>
-          <w:sz w:val="24"/>
-          <w:szCs w:val="24"/>
-        </w:rPr>
-      </w:pPr>
-      <w:r>
-        <w:rPr>
-          <w:rFonts w:ascii="Century" w:hAnsi="Century"/>
-          <w:sz w:val="24"/>
-          <w:szCs w:val="24"/>
-        </w:rPr>
-        <w:tab/>
+    </w:p>
+    <w:p>
+      <w:pPr>
+        <w:jc w:val="both"/>
+        <w:rPr>
+          <w:rFonts w:ascii="Century" w:hAnsi="Century"/>
+          <w:sz w:val="28"/>
+          <w:szCs w:val="28"/>
+        </w:rPr>
+      </w:pPr>
+      <w:r>
+        <w:rPr>
+          <w:rFonts w:ascii="Century" w:hAnsi="Century"/>
+          <w:sz w:val="28"/>
+          <w:szCs w:val="28"/>
+        </w:rPr>
+        <w:t>…</w:t>
+      </w:r>
+    </w:p>
+    <w:p>
+      <w:pPr>
+        <w:jc w:val="both"/>
+        <w:rPr>
+          <w:rFonts w:ascii="Century" w:hAnsi="Century"/>
+          <w:sz w:val="28"/>
+          <w:szCs w:val="28"/>
+        </w:rPr>
+      </w:pPr>
+      <w:r>
+        <w:rPr>
+          <w:rFonts w:ascii="Century" w:hAnsi="Century"/>
+          <w:sz w:val="28"/>
+          <w:szCs w:val="28"/>
+        </w:rPr>
         <w:t>3.6</w:t>
       </w:r>
       <w:r>
         <w:rPr>
           <w:rFonts w:ascii="Century" w:hAnsi="Century"/>
-          <w:sz w:val="24"/>
-          <w:szCs w:val="24"/>
+          <w:sz w:val="28"/>
+          <w:szCs w:val="28"/>
+        </w:rPr>
+        <w:t>.</w:t>
+      </w:r>
+      <w:r>
+        <w:rPr>
+          <w:rFonts w:ascii="Century" w:hAnsi="Century"/>
+          <w:sz w:val="28"/>
+          <w:szCs w:val="28"/>
         </w:rPr>
         <w:tab/>
         <w:t>Ricerca Locale</w:t>
       </w:r>
-      <w:r>
-        <w:rPr>
-          <w:rFonts w:ascii="Century" w:hAnsi="Century"/>
-          <w:sz w:val="24"/>
-          <w:szCs w:val="24"/>
-        </w:rPr>
-        <w:t xml:space="preserve"> </w:t>
-      </w:r>
-      <w:r>
-        <w:rPr>
-          <w:rFonts w:ascii="Century" w:hAnsi="Century"/>
-          <w:sz w:val="24"/>
-          <w:szCs w:val="24"/>
-        </w:rPr>
-        <w:t>…………………………………….………………………………</w:t>
-      </w:r>
-      <w:r>
-        <w:rPr>
-          <w:rFonts w:ascii="Century" w:hAnsi="Century"/>
-          <w:sz w:val="24"/>
-          <w:szCs w:val="24"/>
-        </w:rPr>
-        <w:t xml:space="preserve">… </w:t>
-      </w:r>
-    </w:p>
-    <w:p>
-      <w:pPr>
-        <w:rPr>
-          <w:rFonts w:ascii="Century" w:hAnsi="Century"/>
-          <w:sz w:val="28"/>
-          <w:szCs w:val="28"/>
-        </w:rPr>
-      </w:pPr>
-      <w:r>
-        <w:rPr>
-          <w:rFonts w:ascii="Century" w:hAnsi="Century"/>
-          <w:sz w:val="28"/>
-          <w:szCs w:val="28"/>
+    </w:p>
+    <w:p>
+      <w:pPr>
+        <w:jc w:val="both"/>
+        <w:rPr>
+          <w:rFonts w:ascii="Century" w:hAnsi="Century"/>
+          <w:sz w:val="28"/>
+          <w:szCs w:val="28"/>
+        </w:rPr>
+      </w:pPr>
+      <w:r>
+        <w:rPr>
+          <w:rFonts w:ascii="Century" w:hAnsi="Century"/>
+          <w:sz w:val="28"/>
+          <w:szCs w:val="28"/>
+        </w:rPr>
+        <w:t>…</w:t>
+      </w:r>
+    </w:p>
+    <w:p>
+      <w:pPr>
+        <w:rPr>
+          <w:rFonts w:ascii="Century" w:hAnsi="Century"/>
+          <w:b/>
+          <w:bCs/>
+          <w:sz w:val="32"/>
+          <w:szCs w:val="32"/>
+        </w:rPr>
+      </w:pPr>
+      <w:r>
+        <w:rPr>
+          <w:rFonts w:ascii="Century" w:hAnsi="Century"/>
+          <w:b/>
+          <w:bCs/>
+          <w:sz w:val="32"/>
+          <w:szCs w:val="32"/>
         </w:rPr>
         <w:t>4</w:t>
       </w:r>
       <w:r>
         <w:rPr>
           <w:rFonts w:ascii="Century" w:hAnsi="Century"/>
-          <w:sz w:val="28"/>
-          <w:szCs w:val="28"/>
+          <w:b/>
+          <w:bCs/>
+          <w:sz w:val="32"/>
+          <w:szCs w:val="32"/>
+        </w:rPr>
+        <w:t>.</w:t>
+      </w:r>
+      <w:r>
+        <w:rPr>
+          <w:rFonts w:ascii="Century" w:hAnsi="Century"/>
+          <w:b/>
+          <w:bCs/>
+          <w:sz w:val="32"/>
+          <w:szCs w:val="32"/>
         </w:rPr>
         <w:t xml:space="preserve"> Implementazione</w:t>
       </w:r>
@@ -727,45 +2502,186 @@
           <w:sz w:val="28"/>
           <w:szCs w:val="28"/>
         </w:rPr>
-        <w:t>5 Valutazione e confronto</w:t>
-      </w:r>
-    </w:p>
-    <w:p>
-      <w:pPr>
-        <w:rPr>
-          <w:rFonts w:ascii="Century" w:hAnsi="Century"/>
-          <w:sz w:val="28"/>
-          <w:szCs w:val="28"/>
-        </w:rPr>
-      </w:pPr>
-      <w:r>
-        <w:rPr>
-          <w:rFonts w:ascii="Century" w:hAnsi="Century"/>
-          <w:sz w:val="28"/>
-          <w:szCs w:val="28"/>
-        </w:rPr>
-        <w:t>6 Conclusioni</w:t>
-      </w:r>
-    </w:p>
-    <w:p>
-      <w:pPr>
-        <w:rPr>
-          <w:rFonts w:ascii="Century" w:hAnsi="Century"/>
-          <w:sz w:val="28"/>
-          <w:szCs w:val="28"/>
-        </w:rPr>
-      </w:pPr>
-      <w:r>
-        <w:rPr>
-          <w:rFonts w:ascii="Century" w:hAnsi="Century"/>
-          <w:sz w:val="28"/>
-          <w:szCs w:val="28"/>
-        </w:rPr>
-        <w:t>7 Bibliografia</w:t>
+        <w:t>…</w:t>
+      </w:r>
+    </w:p>
+    <w:p>
+      <w:pPr>
+        <w:rPr>
+          <w:rFonts w:ascii="Century" w:hAnsi="Century"/>
+          <w:b/>
+          <w:bCs/>
+          <w:sz w:val="32"/>
+          <w:szCs w:val="32"/>
+        </w:rPr>
+      </w:pPr>
+      <w:r>
+        <w:rPr>
+          <w:rFonts w:ascii="Century" w:hAnsi="Century"/>
+          <w:b/>
+          <w:bCs/>
+          <w:sz w:val="32"/>
+          <w:szCs w:val="32"/>
+        </w:rPr>
+        <w:t>5</w:t>
+      </w:r>
+      <w:r>
+        <w:rPr>
+          <w:rFonts w:ascii="Century" w:hAnsi="Century"/>
+          <w:b/>
+          <w:bCs/>
+          <w:sz w:val="32"/>
+          <w:szCs w:val="32"/>
+        </w:rPr>
+        <w:t>.</w:t>
+      </w:r>
+      <w:r>
+        <w:rPr>
+          <w:rFonts w:ascii="Century" w:hAnsi="Century"/>
+          <w:b/>
+          <w:bCs/>
+          <w:sz w:val="32"/>
+          <w:szCs w:val="32"/>
+        </w:rPr>
+        <w:t xml:space="preserve"> Valutazione e confronto</w:t>
+      </w:r>
+    </w:p>
+    <w:p>
+      <w:pPr>
+        <w:rPr>
+          <w:rFonts w:ascii="Century" w:hAnsi="Century"/>
+          <w:sz w:val="28"/>
+          <w:szCs w:val="28"/>
+        </w:rPr>
+      </w:pPr>
+      <w:r>
+        <w:rPr>
+          <w:rFonts w:ascii="Century" w:hAnsi="Century"/>
+          <w:sz w:val="28"/>
+          <w:szCs w:val="28"/>
+        </w:rPr>
+        <w:t>…</w:t>
+      </w:r>
+    </w:p>
+    <w:p>
+      <w:pPr>
+        <w:rPr>
+          <w:rFonts w:ascii="Century" w:hAnsi="Century"/>
+          <w:b/>
+          <w:bCs/>
+          <w:sz w:val="32"/>
+          <w:szCs w:val="32"/>
+        </w:rPr>
+      </w:pPr>
+      <w:r>
+        <w:rPr>
+          <w:rFonts w:ascii="Century" w:hAnsi="Century"/>
+          <w:b/>
+          <w:bCs/>
+          <w:sz w:val="32"/>
+          <w:szCs w:val="32"/>
+        </w:rPr>
+        <w:t>6</w:t>
+      </w:r>
+      <w:r>
+        <w:rPr>
+          <w:rFonts w:ascii="Century" w:hAnsi="Century"/>
+          <w:b/>
+          <w:bCs/>
+          <w:sz w:val="32"/>
+          <w:szCs w:val="32"/>
+        </w:rPr>
+        <w:t>.</w:t>
+      </w:r>
+      <w:r>
+        <w:rPr>
+          <w:rFonts w:ascii="Century" w:hAnsi="Century"/>
+          <w:b/>
+          <w:bCs/>
+          <w:sz w:val="32"/>
+          <w:szCs w:val="32"/>
+        </w:rPr>
+        <w:t xml:space="preserve"> Conclusioni</w:t>
+      </w:r>
+    </w:p>
+    <w:p>
+      <w:pPr>
+        <w:rPr>
+          <w:rFonts w:ascii="Century" w:hAnsi="Century"/>
+          <w:sz w:val="28"/>
+          <w:szCs w:val="28"/>
+        </w:rPr>
+      </w:pPr>
+      <w:r>
+        <w:rPr>
+          <w:rFonts w:ascii="Century" w:hAnsi="Century"/>
+          <w:sz w:val="28"/>
+          <w:szCs w:val="28"/>
+        </w:rPr>
+        <w:t>…</w:t>
+      </w:r>
+    </w:p>
+    <w:p>
+      <w:pPr>
+        <w:rPr>
+          <w:rFonts w:ascii="Century" w:hAnsi="Century"/>
+          <w:b/>
+          <w:bCs/>
+          <w:sz w:val="32"/>
+          <w:szCs w:val="32"/>
+        </w:rPr>
+      </w:pPr>
+      <w:r>
+        <w:rPr>
+          <w:rFonts w:ascii="Century" w:hAnsi="Century"/>
+          <w:b/>
+          <w:bCs/>
+          <w:sz w:val="32"/>
+          <w:szCs w:val="32"/>
+        </w:rPr>
+        <w:t>7</w:t>
+      </w:r>
+      <w:r>
+        <w:rPr>
+          <w:rFonts w:ascii="Century" w:hAnsi="Century"/>
+          <w:b/>
+          <w:bCs/>
+          <w:sz w:val="32"/>
+          <w:szCs w:val="32"/>
+        </w:rPr>
+        <w:t>.</w:t>
+      </w:r>
+      <w:r>
+        <w:rPr>
+          <w:rFonts w:ascii="Century" w:hAnsi="Century"/>
+          <w:b/>
+          <w:bCs/>
+          <w:sz w:val="32"/>
+          <w:szCs w:val="32"/>
+        </w:rPr>
+        <w:t xml:space="preserve"> Bibliografia</w:t>
+      </w:r>
+    </w:p>
+    <w:p>
+      <w:pPr>
+        <w:rPr>
+          <w:rFonts w:ascii="Century" w:hAnsi="Century"/>
+          <w:sz w:val="28"/>
+          <w:szCs w:val="28"/>
+        </w:rPr>
+      </w:pPr>
+      <w:r>
+        <w:rPr>
+          <w:rFonts w:ascii="Century" w:hAnsi="Century"/>
+          <w:sz w:val="28"/>
+          <w:szCs w:val="28"/>
+        </w:rPr>
+        <w:t>…</w:t>
       </w:r>
     </w:p>
     <w:sectPr>
-      <w:headerReference w:type="default" r:id="rId6"/>
+      <w:headerReference w:type="default" r:id="rId9"/>
+      <w:footerReference w:type="default" r:id="rId10"/>
       <w:pgSz w:w="11906" w:h="16838" w:code="9"/>
       <w:pgMar w:top="1417" w:right="1134" w:bottom="1134" w:left="1134" w:header="709" w:footer="709" w:gutter="0"/>
       <w:cols w:space="708"/>
@@ -798,6 +2714,48 @@
     </w:p>
   </w:endnote>
 </w:endnotes>
+</file>
+
+<file path=word/footer1.xml><?xml version="1.0" encoding="utf-8"?>
+<w:ftr xmlns:wpc="http://schemas.microsoft.com/office/word/2010/wordprocessingCanvas" xmlns:cx="http://schemas.microsoft.com/office/drawing/2014/chartex" xmlns:cx1="http://schemas.microsoft.com/office/drawing/2015/9/8/chartex" xmlns:cx2="http://schemas.microsoft.com/office/drawing/2015/10/21/chartex" xmlns:cx3="http://schemas.microsoft.com/office/drawing/2016/5/9/chartex" xmlns:cx4="http://schemas.microsoft.com/office/drawing/2016/5/10/chartex" xmlns:cx5="http://schemas.microsoft.com/office/drawing/2016/5/11/chartex" xmlns:cx6="http://schemas.microsoft.com/office/drawing/2016/5/12/chartex" xmlns:cx7="http://schemas.microsoft.com/office/drawing/2016/5/13/chartex" xmlns:cx8="http://schemas.microsoft.com/office/drawing/2016/5/14/chartex" xmlns:mc="http://schemas.openxmlformats.org/markup-compatibility/2006" xmlns:aink="http://schemas.microsoft.com/office/drawing/2016/ink" xmlns:am3d="http://schemas.microsoft.com/office/drawing/2017/model3d" xmlns:o="urn:schemas-microsoft-com:office:office" xmlns:r="http://schemas.openxmlformats.org/officeDocument/2006/relationships" xmlns:m="http://schemas.openxmlformats.org/officeDocument/2006/math" xmlns:v="urn:schemas-microsoft-com:vml" xmlns:wp14="http://schemas.microsoft.com/office/word/2010/wordprocessingDrawing" xmlns:wp="http://schemas.openxmlformats.org/drawingml/2006/wordprocessingDrawing" xmlns:w10="urn:schemas-microsoft-com:office:word" xmlns:w="http://schemas.openxmlformats.org/wordprocessingml/2006/main" xmlns:w14="http://schemas.microsoft.com/office/word/2010/wordml" xmlns:w15="http://schemas.microsoft.com/office/word/2012/wordml" xmlns:w16cid="http://schemas.microsoft.com/office/word/2016/wordml/cid" xmlns:w16se="http://schemas.microsoft.com/office/word/2015/wordml/symex" xmlns:wpg="http://schemas.microsoft.com/office/word/2010/wordprocessingGroup" xmlns:wpi="http://schemas.microsoft.com/office/word/2010/wordprocessingInk" xmlns:wne="http://schemas.microsoft.com/office/word/2006/wordml" xmlns:wps="http://schemas.microsoft.com/office/word/2010/wordprocessingShape" mc:Ignorable="w14 w15 w16se w16cid wp14">
+  <w:sdt>
+    <w:sdtPr>
+      <w:id w:val="-1058396898"/>
+      <w:docPartObj>
+        <w:docPartGallery w:val="Page Numbers (Bottom of Page)"/>
+        <w:docPartUnique/>
+      </w:docPartObj>
+    </w:sdtPr>
+    <w:sdtContent>
+      <w:p>
+        <w:pPr>
+          <w:pStyle w:val="Pidipagina"/>
+          <w:jc w:val="right"/>
+        </w:pPr>
+        <w:r>
+          <w:fldChar w:fldCharType="begin"/>
+        </w:r>
+        <w:r>
+          <w:instrText>PAGE   \* MERGEFORMAT</w:instrText>
+        </w:r>
+        <w:r>
+          <w:fldChar w:fldCharType="separate"/>
+        </w:r>
+        <w:r>
+          <w:t>2</w:t>
+        </w:r>
+        <w:r>
+          <w:fldChar w:fldCharType="end"/>
+        </w:r>
+      </w:p>
+    </w:sdtContent>
+  </w:sdt>
+  <w:p>
+    <w:pPr>
+      <w:pStyle w:val="Pidipagina"/>
+    </w:pPr>
+  </w:p>
+</w:ftr>
 </file>
 
 <file path=word/footnotes.xml><?xml version="1.0" encoding="utf-8"?>
@@ -931,6 +2889,7 @@
         <w:dataBinding w:prefixMappings="xmlns:ns0='http://schemas.openxmlformats.org/package/2006/metadata/core-properties' xmlns:ns1='http://purl.org/dc/elements/1.1/'" w:xpath="/ns0:coreProperties[1]/ns1:title[1]" w:storeItemID="{6C3C8BC8-F283-45AE-878A-BAB7291924A1}"/>
         <w:text/>
       </w:sdtPr>
+      <w:sdtEndPr/>
       <w:sdtContent>
         <w:r>
           <w:rPr>
@@ -958,10 +2917,139 @@
     </w:r>
     <w:r>
       <w:tab/>
-      <w:t xml:space="preserve">Christian Miccolis, Davide Paduanelli, Mattia Patruno </w:t>
+      <w:t xml:space="preserve">Christian Miccolis, Davide </w:t>
+    </w:r>
+    <w:proofErr w:type="spellStart"/>
+    <w:r>
+      <w:t>Paduanelli</w:t>
+    </w:r>
+    <w:proofErr w:type="spellEnd"/>
+    <w:r>
+      <w:t xml:space="preserve">, Mattia Patruno </w:t>
     </w:r>
   </w:p>
 </w:hdr>
+</file>
+
+<file path=word/numbering.xml><?xml version="1.0" encoding="utf-8"?>
+<w:numbering xmlns:wpc="http://schemas.microsoft.com/office/word/2010/wordprocessingCanvas" xmlns:cx="http://schemas.microsoft.com/office/drawing/2014/chartex" xmlns:cx1="http://schemas.microsoft.com/office/drawing/2015/9/8/chartex" xmlns:cx2="http://schemas.microsoft.com/office/drawing/2015/10/21/chartex" xmlns:cx3="http://schemas.microsoft.com/office/drawing/2016/5/9/chartex" xmlns:cx4="http://schemas.microsoft.com/office/drawing/2016/5/10/chartex" xmlns:cx5="http://schemas.microsoft.com/office/drawing/2016/5/11/chartex" xmlns:cx6="http://schemas.microsoft.com/office/drawing/2016/5/12/chartex" xmlns:cx7="http://schemas.microsoft.com/office/drawing/2016/5/13/chartex" xmlns:cx8="http://schemas.microsoft.com/office/drawing/2016/5/14/chartex" xmlns:mc="http://schemas.openxmlformats.org/markup-compatibility/2006" xmlns:aink="http://schemas.microsoft.com/office/drawing/2016/ink" xmlns:am3d="http://schemas.microsoft.com/office/drawing/2017/model3d" xmlns:o="urn:schemas-microsoft-com:office:office" xmlns:r="http://schemas.openxmlformats.org/officeDocument/2006/relationships" xmlns:m="http://schemas.openxmlformats.org/officeDocument/2006/math" xmlns:v="urn:schemas-microsoft-com:vml" xmlns:wp14="http://schemas.microsoft.com/office/word/2010/wordprocessingDrawing" xmlns:wp="http://schemas.openxmlformats.org/drawingml/2006/wordprocessingDrawing" xmlns:w10="urn:schemas-microsoft-com:office:word" xmlns:w="http://schemas.openxmlformats.org/wordprocessingml/2006/main" xmlns:w14="http://schemas.microsoft.com/office/word/2010/wordml" xmlns:w15="http://schemas.microsoft.com/office/word/2012/wordml" xmlns:w16cid="http://schemas.microsoft.com/office/word/2016/wordml/cid" xmlns:w16se="http://schemas.microsoft.com/office/word/2015/wordml/symex" xmlns:wpg="http://schemas.microsoft.com/office/word/2010/wordprocessingGroup" xmlns:wpi="http://schemas.microsoft.com/office/word/2010/wordprocessingInk" xmlns:wne="http://schemas.microsoft.com/office/word/2006/wordml" xmlns:wps="http://schemas.microsoft.com/office/word/2010/wordprocessingShape" mc:Ignorable="w14 w15 w16se w16cid wp14">
+  <w:abstractNum w:abstractNumId="0" w15:restartNumberingAfterBreak="0">
+    <w:nsid w:val="2E287820"/>
+    <w:multiLevelType w:val="hybridMultilevel"/>
+    <w:tmpl w:val="F5822F72"/>
+    <w:lvl w:ilvl="0" w:tplc="04100001">
+      <w:start w:val="1"/>
+      <w:numFmt w:val="bullet"/>
+      <w:lvlText w:val=""/>
+      <w:lvlJc w:val="left"/>
+      <w:pPr>
+        <w:ind w:left="720" w:hanging="360"/>
+      </w:pPr>
+      <w:rPr>
+        <w:rFonts w:ascii="Symbol" w:hAnsi="Symbol" w:hint="default"/>
+      </w:rPr>
+    </w:lvl>
+    <w:lvl w:ilvl="1" w:tplc="04100003" w:tentative="1">
+      <w:start w:val="1"/>
+      <w:numFmt w:val="bullet"/>
+      <w:lvlText w:val="o"/>
+      <w:lvlJc w:val="left"/>
+      <w:pPr>
+        <w:ind w:left="1440" w:hanging="360"/>
+      </w:pPr>
+      <w:rPr>
+        <w:rFonts w:ascii="Courier New" w:hAnsi="Courier New" w:cs="Courier New" w:hint="default"/>
+      </w:rPr>
+    </w:lvl>
+    <w:lvl w:ilvl="2" w:tplc="04100005" w:tentative="1">
+      <w:start w:val="1"/>
+      <w:numFmt w:val="bullet"/>
+      <w:lvlText w:val=""/>
+      <w:lvlJc w:val="left"/>
+      <w:pPr>
+        <w:ind w:left="2160" w:hanging="360"/>
+      </w:pPr>
+      <w:rPr>
+        <w:rFonts w:ascii="Wingdings" w:hAnsi="Wingdings" w:hint="default"/>
+      </w:rPr>
+    </w:lvl>
+    <w:lvl w:ilvl="3" w:tplc="04100001" w:tentative="1">
+      <w:start w:val="1"/>
+      <w:numFmt w:val="bullet"/>
+      <w:lvlText w:val=""/>
+      <w:lvlJc w:val="left"/>
+      <w:pPr>
+        <w:ind w:left="2880" w:hanging="360"/>
+      </w:pPr>
+      <w:rPr>
+        <w:rFonts w:ascii="Symbol" w:hAnsi="Symbol" w:hint="default"/>
+      </w:rPr>
+    </w:lvl>
+    <w:lvl w:ilvl="4" w:tplc="04100003" w:tentative="1">
+      <w:start w:val="1"/>
+      <w:numFmt w:val="bullet"/>
+      <w:lvlText w:val="o"/>
+      <w:lvlJc w:val="left"/>
+      <w:pPr>
+        <w:ind w:left="3600" w:hanging="360"/>
+      </w:pPr>
+      <w:rPr>
+        <w:rFonts w:ascii="Courier New" w:hAnsi="Courier New" w:cs="Courier New" w:hint="default"/>
+      </w:rPr>
+    </w:lvl>
+    <w:lvl w:ilvl="5" w:tplc="04100005" w:tentative="1">
+      <w:start w:val="1"/>
+      <w:numFmt w:val="bullet"/>
+      <w:lvlText w:val=""/>
+      <w:lvlJc w:val="left"/>
+      <w:pPr>
+        <w:ind w:left="4320" w:hanging="360"/>
+      </w:pPr>
+      <w:rPr>
+        <w:rFonts w:ascii="Wingdings" w:hAnsi="Wingdings" w:hint="default"/>
+      </w:rPr>
+    </w:lvl>
+    <w:lvl w:ilvl="6" w:tplc="04100001" w:tentative="1">
+      <w:start w:val="1"/>
+      <w:numFmt w:val="bullet"/>
+      <w:lvlText w:val=""/>
+      <w:lvlJc w:val="left"/>
+      <w:pPr>
+        <w:ind w:left="5040" w:hanging="360"/>
+      </w:pPr>
+      <w:rPr>
+        <w:rFonts w:ascii="Symbol" w:hAnsi="Symbol" w:hint="default"/>
+      </w:rPr>
+    </w:lvl>
+    <w:lvl w:ilvl="7" w:tplc="04100003" w:tentative="1">
+      <w:start w:val="1"/>
+      <w:numFmt w:val="bullet"/>
+      <w:lvlText w:val="o"/>
+      <w:lvlJc w:val="left"/>
+      <w:pPr>
+        <w:ind w:left="5760" w:hanging="360"/>
+      </w:pPr>
+      <w:rPr>
+        <w:rFonts w:ascii="Courier New" w:hAnsi="Courier New" w:cs="Courier New" w:hint="default"/>
+      </w:rPr>
+    </w:lvl>
+    <w:lvl w:ilvl="8" w:tplc="04100005" w:tentative="1">
+      <w:start w:val="1"/>
+      <w:numFmt w:val="bullet"/>
+      <w:lvlText w:val=""/>
+      <w:lvlJc w:val="left"/>
+      <w:pPr>
+        <w:ind w:left="6480" w:hanging="360"/>
+      </w:pPr>
+      <w:rPr>
+        <w:rFonts w:ascii="Wingdings" w:hAnsi="Wingdings" w:hint="default"/>
+      </w:rPr>
+    </w:lvl>
+  </w:abstractNum>
+  <w:num w:numId="1">
+    <w:abstractNumId w:val="0"/>
+  </w:num>
+</w:numbering>
 </file>
 
 <file path=word/styles.xml><?xml version="1.0" encoding="utf-8"?>
@@ -1453,6 +3541,17 @@
       </w:tblBorders>
     </w:tblPr>
   </w:style>
+  <w:style w:type="paragraph" w:styleId="Paragrafoelenco">
+    <w:name w:val="List Paragraph"/>
+    <w:basedOn w:val="Normale"/>
+    <w:uiPriority w:val="34"/>
+    <w:qFormat/>
+    <w:rsid w:val="00CB5402"/>
+    <w:pPr>
+      <w:ind w:left="720"/>
+      <w:contextualSpacing/>
+    </w:pPr>
+  </w:style>
 </w:styles>
 </file>
 
@@ -1496,12 +3595,12 @@
 
 <file path=word/glossary/fontTable.xml><?xml version="1.0" encoding="utf-8"?>
 <w:fonts xmlns:mc="http://schemas.openxmlformats.org/markup-compatibility/2006" xmlns:r="http://schemas.openxmlformats.org/officeDocument/2006/relationships" xmlns:w="http://schemas.openxmlformats.org/wordprocessingml/2006/main" xmlns:w14="http://schemas.microsoft.com/office/word/2010/wordml" xmlns:w15="http://schemas.microsoft.com/office/word/2012/wordml" xmlns:w16cid="http://schemas.microsoft.com/office/word/2016/wordml/cid" xmlns:w16se="http://schemas.microsoft.com/office/word/2015/wordml/symex" mc:Ignorable="w14 w15 w16se w16cid">
-  <w:font w:name="Calibri">
-    <w:panose1 w:val="020F0502020204030204"/>
-    <w:charset w:val="00"/>
-    <w:family w:val="swiss"/>
+  <w:font w:name="Symbol">
+    <w:panose1 w:val="05050102010706020507"/>
+    <w:charset w:val="02"/>
+    <w:family w:val="roman"/>
     <w:pitch w:val="variable"/>
-    <w:sig w:usb0="E4002EFF" w:usb1="C000247B" w:usb2="00000009" w:usb3="00000000" w:csb0="000001FF" w:csb1="00000000"/>
+    <w:sig w:usb0="00000000" w:usb1="10000000" w:usb2="00000000" w:usb3="00000000" w:csb0="80000000" w:csb1="00000000"/>
   </w:font>
   <w:font w:name="Times New Roman">
     <w:panose1 w:val="02020603050405020304"/>
@@ -1509,6 +3608,27 @@
     <w:family w:val="roman"/>
     <w:pitch w:val="variable"/>
     <w:sig w:usb0="E0002EFF" w:usb1="C000785B" w:usb2="00000009" w:usb3="00000000" w:csb0="000001FF" w:csb1="00000000"/>
+  </w:font>
+  <w:font w:name="Courier New">
+    <w:panose1 w:val="02070309020205020404"/>
+    <w:charset w:val="00"/>
+    <w:family w:val="modern"/>
+    <w:pitch w:val="fixed"/>
+    <w:sig w:usb0="E0002EFF" w:usb1="C0007843" w:usb2="00000009" w:usb3="00000000" w:csb0="000001FF" w:csb1="00000000"/>
+  </w:font>
+  <w:font w:name="Wingdings">
+    <w:panose1 w:val="05000000000000000000"/>
+    <w:charset w:val="02"/>
+    <w:family w:val="auto"/>
+    <w:pitch w:val="variable"/>
+    <w:sig w:usb0="00000000" w:usb1="10000000" w:usb2="00000000" w:usb3="00000000" w:csb0="80000000" w:csb1="00000000"/>
+  </w:font>
+  <w:font w:name="Calibri">
+    <w:panose1 w:val="020F0502020204030204"/>
+    <w:charset w:val="00"/>
+    <w:family w:val="swiss"/>
+    <w:pitch w:val="variable"/>
+    <w:sig w:usb0="E4002EFF" w:usb1="C000247B" w:usb2="00000009" w:usb3="00000000" w:csb0="000001FF" w:csb1="00000000"/>
   </w:font>
   <w:font w:name="Century">
     <w:panose1 w:val="02040604050505020304"/>
@@ -1545,7 +3665,9 @@
   <w:rsids>
     <w:rsidRoot w:val="0027461D"/>
     <w:rsid w:val="0027461D"/>
+    <w:rsid w:val="0092587B"/>
     <w:rsid w:val="00EE3AEF"/>
+    <w:rsid w:val="00FC0274"/>
   </w:rsids>
   <m:mathPr>
     <m:mathFont m:val="Cambria Math"/>

</xml_diff>

<commit_message>
fix indice documentazione "TetrAIs"
</commit_message>
<xml_diff>
--- a/doc/Documentazione TetrAIs.docx
+++ b/doc/Documentazione TetrAIs.docx
@@ -17,6 +17,8 @@
         <w:jc w:val="center"/>
         <w:rPr>
           <w:rFonts w:ascii="Century" w:hAnsi="Century"/>
+          <w:b/>
+          <w:bCs/>
           <w:sz w:val="72"/>
           <w:szCs w:val="72"/>
         </w:rPr>
@@ -24,22 +26,40 @@
       <w:r>
         <w:rPr>
           <w:rFonts w:ascii="Century" w:hAnsi="Century"/>
+          <w:b/>
+          <w:bCs/>
           <w:sz w:val="72"/>
           <w:szCs w:val="72"/>
         </w:rPr>
-        <w:t>TetrA</w:t>
-      </w:r>
-      <w:r>
-        <w:rPr>
-          <w:rFonts w:ascii="Century" w:hAnsi="Century"/>
+        <w:t>Tetr</w:t>
+      </w:r>
+      <w:r>
+        <w:rPr>
+          <w:rFonts w:ascii="Century" w:hAnsi="Century"/>
+          <w:b/>
+          <w:bCs/>
+          <w:color w:val="FF0000"/>
           <w:sz w:val="72"/>
           <w:szCs w:val="72"/>
         </w:rPr>
+        <w:t>A</w:t>
+      </w:r>
+      <w:r>
+        <w:rPr>
+          <w:rFonts w:ascii="Century" w:hAnsi="Century"/>
+          <w:b/>
+          <w:bCs/>
+          <w:color w:val="FF0000"/>
+          <w:sz w:val="72"/>
+          <w:szCs w:val="72"/>
+        </w:rPr>
         <w:t>I</w:t>
       </w:r>
       <w:r>
         <w:rPr>
           <w:rFonts w:ascii="Century" w:hAnsi="Century"/>
+          <w:b/>
+          <w:bCs/>
           <w:sz w:val="72"/>
           <w:szCs w:val="72"/>
         </w:rPr>
@@ -437,36 +457,36 @@
           <w:sz w:val="24"/>
           <w:szCs w:val="24"/>
         </w:rPr>
-        <w:t xml:space="preserve"> ……………………………………………………………</w:t>
-      </w:r>
-      <w:proofErr w:type="gramStart"/>
-      <w:r>
+        <w:t xml:space="preserve"> …………………………………………………………………..</w:t>
+      </w:r>
+    </w:p>
+    <w:p>
+      <w:pPr>
         <w:rPr>
           <w:rFonts w:ascii="Century" w:hAnsi="Century"/>
           <w:sz w:val="24"/>
           <w:szCs w:val="24"/>
-        </w:rPr>
-        <w:t>…….</w:t>
-      </w:r>
-      <w:proofErr w:type="gramEnd"/>
+          <w:lang w:val="en-US"/>
+        </w:rPr>
+      </w:pPr>
       <w:r>
         <w:rPr>
           <w:rFonts w:ascii="Century" w:hAnsi="Century"/>
           <w:sz w:val="24"/>
           <w:szCs w:val="24"/>
-        </w:rPr>
-        <w:t>.</w:t>
-      </w:r>
-    </w:p>
-    <w:p>
-      <w:pPr>
+          <w:lang w:val="en-US"/>
+        </w:rPr>
+        <w:tab/>
+      </w:r>
+      <w:r>
         <w:rPr>
           <w:rFonts w:ascii="Century" w:hAnsi="Century"/>
           <w:sz w:val="24"/>
           <w:szCs w:val="24"/>
           <w:lang w:val="en-US"/>
         </w:rPr>
-      </w:pPr>
+        <w:t>3.2</w:t>
+      </w:r>
       <w:r>
         <w:rPr>
           <w:rFonts w:ascii="Century" w:hAnsi="Century"/>
@@ -475,6 +495,7 @@
           <w:lang w:val="en-US"/>
         </w:rPr>
         <w:tab/>
+        <w:t>Stochastic Gradient Descent (Q-Learning)</w:t>
       </w:r>
       <w:r>
         <w:rPr>
@@ -483,18 +504,17 @@
           <w:szCs w:val="24"/>
           <w:lang w:val="en-US"/>
         </w:rPr>
-        <w:t>3.2</w:t>
-      </w:r>
-      <w:r>
+        <w:t xml:space="preserve"> …………………………………….</w:t>
+      </w:r>
+    </w:p>
+    <w:p>
+      <w:pPr>
         <w:rPr>
           <w:rFonts w:ascii="Century" w:hAnsi="Century"/>
           <w:sz w:val="24"/>
           <w:szCs w:val="24"/>
-          <w:lang w:val="en-US"/>
-        </w:rPr>
-        <w:tab/>
-        <w:t>Stochastic Gradient Descent (Q-Learning)</w:t>
-      </w:r>
+        </w:rPr>
+      </w:pPr>
       <w:r>
         <w:rPr>
           <w:rFonts w:ascii="Century" w:hAnsi="Century"/>
@@ -502,25 +522,24 @@
           <w:szCs w:val="24"/>
           <w:lang w:val="en-US"/>
         </w:rPr>
-        <w:t xml:space="preserve"> …………………………………….</w:t>
-      </w:r>
-    </w:p>
-    <w:p>
-      <w:pPr>
+        <w:tab/>
+      </w:r>
+      <w:r>
         <w:rPr>
           <w:rFonts w:ascii="Century" w:hAnsi="Century"/>
           <w:sz w:val="24"/>
           <w:szCs w:val="24"/>
         </w:rPr>
-      </w:pPr>
+        <w:t>3.3</w:t>
+      </w:r>
       <w:r>
         <w:rPr>
           <w:rFonts w:ascii="Century" w:hAnsi="Century"/>
           <w:sz w:val="24"/>
           <w:szCs w:val="24"/>
-          <w:lang w:val="en-US"/>
         </w:rPr>
         <w:tab/>
+        <w:t>Genetico</w:t>
       </w:r>
       <w:r>
         <w:rPr>
@@ -528,14 +547,307 @@
           <w:sz w:val="24"/>
           <w:szCs w:val="24"/>
         </w:rPr>
-        <w:t>3.3</w:t>
-      </w:r>
-      <w:r>
+        <w:t xml:space="preserve"> …………………………………….…………………………………….….</w:t>
+      </w:r>
+    </w:p>
+    <w:p>
+      <w:pPr>
         <w:rPr>
           <w:rFonts w:ascii="Century" w:hAnsi="Century"/>
           <w:sz w:val="24"/>
           <w:szCs w:val="24"/>
         </w:rPr>
+      </w:pPr>
+      <w:r>
+        <w:rPr>
+          <w:rFonts w:ascii="Century" w:hAnsi="Century"/>
+          <w:sz w:val="24"/>
+          <w:szCs w:val="24"/>
+        </w:rPr>
+        <w:tab/>
+        <w:t>3.4</w:t>
+      </w:r>
+      <w:r>
+        <w:rPr>
+          <w:rFonts w:ascii="Century" w:hAnsi="Century"/>
+          <w:sz w:val="24"/>
+          <w:szCs w:val="24"/>
+        </w:rPr>
+        <w:tab/>
+      </w:r>
+      <w:r>
+        <w:rPr>
+          <w:rFonts w:ascii="Century" w:hAnsi="Century"/>
+          <w:sz w:val="24"/>
+          <w:szCs w:val="24"/>
+        </w:rPr>
+        <w:t xml:space="preserve">Blind </w:t>
+      </w:r>
+      <w:proofErr w:type="spellStart"/>
+      <w:r>
+        <w:rPr>
+          <w:rFonts w:ascii="Century" w:hAnsi="Century"/>
+          <w:sz w:val="24"/>
+          <w:szCs w:val="24"/>
+        </w:rPr>
+        <w:t>Bandit</w:t>
+      </w:r>
+      <w:proofErr w:type="spellEnd"/>
+      <w:r>
+        <w:rPr>
+          <w:rFonts w:ascii="Century" w:hAnsi="Century"/>
+          <w:sz w:val="24"/>
+          <w:szCs w:val="24"/>
+        </w:rPr>
+        <w:t xml:space="preserve"> </w:t>
+      </w:r>
+      <w:r>
+        <w:rPr>
+          <w:rFonts w:ascii="Century" w:hAnsi="Century"/>
+          <w:sz w:val="24"/>
+          <w:szCs w:val="24"/>
+        </w:rPr>
+        <w:t>Monte Carlo</w:t>
+      </w:r>
+      <w:r>
+        <w:rPr>
+          <w:rFonts w:ascii="Century" w:hAnsi="Century"/>
+          <w:sz w:val="24"/>
+          <w:szCs w:val="24"/>
+        </w:rPr>
+        <w:t xml:space="preserve"> ………………………………………………………...</w:t>
+      </w:r>
+    </w:p>
+    <w:p>
+      <w:pPr>
+        <w:rPr>
+          <w:rFonts w:ascii="Century" w:hAnsi="Century"/>
+          <w:sz w:val="24"/>
+          <w:szCs w:val="24"/>
+        </w:rPr>
+      </w:pPr>
+      <w:r>
+        <w:rPr>
+          <w:rFonts w:ascii="Century" w:hAnsi="Century"/>
+          <w:sz w:val="24"/>
+          <w:szCs w:val="24"/>
+        </w:rPr>
+        <w:tab/>
+        <w:t>3.5</w:t>
+      </w:r>
+      <w:r>
+        <w:rPr>
+          <w:rFonts w:ascii="Century" w:hAnsi="Century"/>
+          <w:sz w:val="24"/>
+          <w:szCs w:val="24"/>
+        </w:rPr>
+        <w:tab/>
+        <w:t>Basato su Regole logiche</w:t>
+      </w:r>
+      <w:r>
+        <w:rPr>
+          <w:rFonts w:ascii="Century" w:hAnsi="Century"/>
+          <w:sz w:val="24"/>
+          <w:szCs w:val="24"/>
+        </w:rPr>
+        <w:t xml:space="preserve"> …………………………………………………………..</w:t>
+      </w:r>
+    </w:p>
+    <w:p>
+      <w:pPr>
+        <w:rPr>
+          <w:rFonts w:ascii="Century" w:hAnsi="Century"/>
+          <w:sz w:val="24"/>
+          <w:szCs w:val="24"/>
+        </w:rPr>
+      </w:pPr>
+      <w:r>
+        <w:rPr>
+          <w:rFonts w:ascii="Century" w:hAnsi="Century"/>
+          <w:sz w:val="24"/>
+          <w:szCs w:val="24"/>
+        </w:rPr>
+        <w:tab/>
+        <w:t>3.6</w:t>
+      </w:r>
+      <w:r>
+        <w:rPr>
+          <w:rFonts w:ascii="Century" w:hAnsi="Century"/>
+          <w:sz w:val="24"/>
+          <w:szCs w:val="24"/>
+        </w:rPr>
+        <w:tab/>
+        <w:t>Ricerca Locale</w:t>
+      </w:r>
+      <w:r>
+        <w:rPr>
+          <w:rFonts w:ascii="Century" w:hAnsi="Century"/>
+          <w:sz w:val="24"/>
+          <w:szCs w:val="24"/>
+        </w:rPr>
+        <w:t xml:space="preserve"> …………………………………….………………………………… </w:t>
+      </w:r>
+    </w:p>
+    <w:p>
+      <w:pPr>
+        <w:rPr>
+          <w:rFonts w:ascii="Century" w:hAnsi="Century"/>
+          <w:b/>
+          <w:bCs/>
+          <w:sz w:val="28"/>
+          <w:szCs w:val="28"/>
+        </w:rPr>
+      </w:pPr>
+      <w:r>
+        <w:rPr>
+          <w:rFonts w:ascii="Century" w:hAnsi="Century"/>
+          <w:b/>
+          <w:bCs/>
+          <w:sz w:val="28"/>
+          <w:szCs w:val="28"/>
+        </w:rPr>
+        <w:t>4 Implementazione</w:t>
+      </w:r>
+      <w:r>
+        <w:rPr>
+          <w:rFonts w:ascii="Century" w:hAnsi="Century"/>
+          <w:b/>
+          <w:bCs/>
+          <w:sz w:val="28"/>
+          <w:szCs w:val="28"/>
+        </w:rPr>
+        <w:t xml:space="preserve"> …………………………….…………………………………</w:t>
+      </w:r>
+    </w:p>
+    <w:p>
+      <w:pPr>
+        <w:ind w:firstLine="708"/>
+        <w:rPr>
+          <w:rFonts w:ascii="Century" w:hAnsi="Century"/>
+          <w:sz w:val="24"/>
+          <w:szCs w:val="24"/>
+        </w:rPr>
+      </w:pPr>
+      <w:r>
+        <w:rPr>
+          <w:rFonts w:ascii="Century" w:hAnsi="Century"/>
+          <w:sz w:val="24"/>
+          <w:szCs w:val="24"/>
+        </w:rPr>
+        <w:t>4</w:t>
+      </w:r>
+      <w:r>
+        <w:rPr>
+          <w:rFonts w:ascii="Century" w:hAnsi="Century"/>
+          <w:sz w:val="24"/>
+          <w:szCs w:val="24"/>
+        </w:rPr>
+        <w:t>.1</w:t>
+      </w:r>
+      <w:r>
+        <w:rPr>
+          <w:rFonts w:ascii="Century" w:hAnsi="Century"/>
+          <w:sz w:val="24"/>
+          <w:szCs w:val="24"/>
+        </w:rPr>
+        <w:tab/>
+        <w:t>Deep First Search</w:t>
+      </w:r>
+      <w:r>
+        <w:rPr>
+          <w:rFonts w:ascii="Century" w:hAnsi="Century"/>
+          <w:sz w:val="24"/>
+          <w:szCs w:val="24"/>
+        </w:rPr>
+        <w:t xml:space="preserve"> …………………………………………………………………..</w:t>
+      </w:r>
+    </w:p>
+    <w:p>
+      <w:pPr>
+        <w:rPr>
+          <w:rFonts w:ascii="Century" w:hAnsi="Century"/>
+          <w:sz w:val="24"/>
+          <w:szCs w:val="24"/>
+          <w:lang w:val="en-US"/>
+        </w:rPr>
+      </w:pPr>
+      <w:r>
+        <w:rPr>
+          <w:rFonts w:ascii="Century" w:hAnsi="Century"/>
+          <w:sz w:val="24"/>
+          <w:szCs w:val="24"/>
+          <w:lang w:val="en-US"/>
+        </w:rPr>
+        <w:tab/>
+      </w:r>
+      <w:r>
+        <w:rPr>
+          <w:rFonts w:ascii="Century" w:hAnsi="Century"/>
+          <w:sz w:val="24"/>
+          <w:szCs w:val="24"/>
+          <w:lang w:val="en-US"/>
+        </w:rPr>
+        <w:t>4</w:t>
+      </w:r>
+      <w:r>
+        <w:rPr>
+          <w:rFonts w:ascii="Century" w:hAnsi="Century"/>
+          <w:sz w:val="24"/>
+          <w:szCs w:val="24"/>
+          <w:lang w:val="en-US"/>
+        </w:rPr>
+        <w:t>.2</w:t>
+      </w:r>
+      <w:r>
+        <w:rPr>
+          <w:rFonts w:ascii="Century" w:hAnsi="Century"/>
+          <w:sz w:val="24"/>
+          <w:szCs w:val="24"/>
+          <w:lang w:val="en-US"/>
+        </w:rPr>
+        <w:tab/>
+        <w:t>Stochastic Gradient Descent (Q-Learning) …………………………………….</w:t>
+      </w:r>
+    </w:p>
+    <w:p>
+      <w:pPr>
+        <w:rPr>
+          <w:rFonts w:ascii="Century" w:hAnsi="Century"/>
+          <w:sz w:val="24"/>
+          <w:szCs w:val="24"/>
+        </w:rPr>
+      </w:pPr>
+      <w:r>
+        <w:rPr>
+          <w:rFonts w:ascii="Century" w:hAnsi="Century"/>
+          <w:sz w:val="24"/>
+          <w:szCs w:val="24"/>
+          <w:lang w:val="en-US"/>
+        </w:rPr>
+        <w:tab/>
+      </w:r>
+      <w:r>
+        <w:rPr>
+          <w:rFonts w:ascii="Century" w:hAnsi="Century"/>
+          <w:sz w:val="24"/>
+          <w:szCs w:val="24"/>
+        </w:rPr>
+        <w:t>4</w:t>
+      </w:r>
+      <w:r>
+        <w:rPr>
+          <w:rFonts w:ascii="Century" w:hAnsi="Century"/>
+          <w:sz w:val="24"/>
+          <w:szCs w:val="24"/>
+        </w:rPr>
+        <w:t>.3</w:t>
+      </w:r>
+      <w:r>
+        <w:rPr>
+          <w:rFonts w:ascii="Century" w:hAnsi="Century"/>
+          <w:sz w:val="24"/>
+          <w:szCs w:val="24"/>
+        </w:rPr>
         <w:tab/>
         <w:t>Genetico</w:t>
       </w:r>
@@ -545,43 +857,40 @@
           <w:sz w:val="24"/>
           <w:szCs w:val="24"/>
         </w:rPr>
-        <w:t xml:space="preserve"> ………………………………</w:t>
-      </w:r>
-      <w:proofErr w:type="gramStart"/>
-      <w:r>
+        <w:t xml:space="preserve"> …………………………………….…………………………………….….</w:t>
+      </w:r>
+    </w:p>
+    <w:p>
+      <w:pPr>
         <w:rPr>
           <w:rFonts w:ascii="Century" w:hAnsi="Century"/>
           <w:sz w:val="24"/>
           <w:szCs w:val="24"/>
         </w:rPr>
-        <w:t>…….</w:t>
-      </w:r>
-      <w:proofErr w:type="gramEnd"/>
+      </w:pPr>
       <w:r>
         <w:rPr>
           <w:rFonts w:ascii="Century" w:hAnsi="Century"/>
           <w:sz w:val="24"/>
           <w:szCs w:val="24"/>
         </w:rPr>
-        <w:t>…………………………………….….</w:t>
-      </w:r>
-    </w:p>
-    <w:p>
-      <w:pPr>
+        <w:tab/>
+      </w:r>
+      <w:r>
         <w:rPr>
           <w:rFonts w:ascii="Century" w:hAnsi="Century"/>
           <w:sz w:val="24"/>
           <w:szCs w:val="24"/>
         </w:rPr>
-      </w:pPr>
+        <w:t>4</w:t>
+      </w:r>
       <w:r>
         <w:rPr>
           <w:rFonts w:ascii="Century" w:hAnsi="Century"/>
           <w:sz w:val="24"/>
           <w:szCs w:val="24"/>
         </w:rPr>
-        <w:tab/>
-        <w:t>3.4</w:t>
+        <w:t>.4</w:t>
       </w:r>
       <w:r>
         <w:rPr>
@@ -590,66 +899,66 @@
           <w:szCs w:val="24"/>
         </w:rPr>
         <w:tab/>
-      </w:r>
+        <w:t xml:space="preserve">Blind </w:t>
+      </w:r>
+      <w:proofErr w:type="spellStart"/>
       <w:r>
         <w:rPr>
           <w:rFonts w:ascii="Century" w:hAnsi="Century"/>
           <w:sz w:val="24"/>
           <w:szCs w:val="24"/>
         </w:rPr>
-        <w:t xml:space="preserve">Blind </w:t>
-      </w:r>
-      <w:proofErr w:type="spellStart"/>
+        <w:t>Bandit</w:t>
+      </w:r>
+      <w:proofErr w:type="spellEnd"/>
       <w:r>
         <w:rPr>
           <w:rFonts w:ascii="Century" w:hAnsi="Century"/>
           <w:sz w:val="24"/>
           <w:szCs w:val="24"/>
         </w:rPr>
-        <w:t>Bandit</w:t>
-      </w:r>
-      <w:proofErr w:type="spellEnd"/>
+        <w:t xml:space="preserve"> Monte Carlo</w:t>
+      </w:r>
       <w:r>
         <w:rPr>
           <w:rFonts w:ascii="Century" w:hAnsi="Century"/>
           <w:sz w:val="24"/>
           <w:szCs w:val="24"/>
         </w:rPr>
-        <w:t xml:space="preserve"> </w:t>
-      </w:r>
-      <w:r>
+        <w:t xml:space="preserve"> ………………………………………………………...</w:t>
+      </w:r>
+    </w:p>
+    <w:p>
+      <w:pPr>
         <w:rPr>
           <w:rFonts w:ascii="Century" w:hAnsi="Century"/>
           <w:sz w:val="24"/>
           <w:szCs w:val="24"/>
         </w:rPr>
-        <w:t>Monte Carlo</w:t>
-      </w:r>
+      </w:pPr>
       <w:r>
         <w:rPr>
           <w:rFonts w:ascii="Century" w:hAnsi="Century"/>
           <w:sz w:val="24"/>
           <w:szCs w:val="24"/>
         </w:rPr>
-        <w:t xml:space="preserve"> ………………………………………………………...</w:t>
-      </w:r>
-    </w:p>
-    <w:p>
-      <w:pPr>
+        <w:tab/>
+      </w:r>
+      <w:r>
         <w:rPr>
           <w:rFonts w:ascii="Century" w:hAnsi="Century"/>
           <w:sz w:val="24"/>
           <w:szCs w:val="24"/>
         </w:rPr>
-      </w:pPr>
+        <w:t>4</w:t>
+      </w:r>
       <w:r>
         <w:rPr>
           <w:rFonts w:ascii="Century" w:hAnsi="Century"/>
           <w:sz w:val="24"/>
           <w:szCs w:val="24"/>
         </w:rPr>
-        <w:tab/>
-        <w:t>3.5</w:t>
+        <w:t>.5</w:t>
       </w:r>
       <w:r>
         <w:rPr>
@@ -666,43 +975,40 @@
           <w:sz w:val="24"/>
           <w:szCs w:val="24"/>
         </w:rPr>
-        <w:t xml:space="preserve"> ……………………………………………………</w:t>
-      </w:r>
-      <w:proofErr w:type="gramStart"/>
-      <w:r>
+        <w:t xml:space="preserve"> …………………………………………………………..</w:t>
+      </w:r>
+    </w:p>
+    <w:p>
+      <w:pPr>
         <w:rPr>
           <w:rFonts w:ascii="Century" w:hAnsi="Century"/>
           <w:sz w:val="24"/>
           <w:szCs w:val="24"/>
         </w:rPr>
-        <w:t>…….</w:t>
-      </w:r>
-      <w:proofErr w:type="gramEnd"/>
+      </w:pPr>
       <w:r>
         <w:rPr>
           <w:rFonts w:ascii="Century" w:hAnsi="Century"/>
           <w:sz w:val="24"/>
           <w:szCs w:val="24"/>
         </w:rPr>
-        <w:t>.</w:t>
-      </w:r>
-    </w:p>
-    <w:p>
-      <w:pPr>
+        <w:tab/>
+      </w:r>
+      <w:r>
         <w:rPr>
           <w:rFonts w:ascii="Century" w:hAnsi="Century"/>
           <w:sz w:val="24"/>
           <w:szCs w:val="24"/>
         </w:rPr>
-      </w:pPr>
+        <w:t>4</w:t>
+      </w:r>
       <w:r>
         <w:rPr>
           <w:rFonts w:ascii="Century" w:hAnsi="Century"/>
           <w:sz w:val="24"/>
           <w:szCs w:val="24"/>
         </w:rPr>
-        <w:tab/>
-        <w:t>3.6</w:t>
+        <w:t>.6</w:t>
       </w:r>
       <w:r>
         <w:rPr>
@@ -719,78 +1025,7 @@
           <w:sz w:val="24"/>
           <w:szCs w:val="24"/>
         </w:rPr>
-        <w:t xml:space="preserve"> ………………………………</w:t>
-      </w:r>
-      <w:proofErr w:type="gramStart"/>
-      <w:r>
-        <w:rPr>
-          <w:rFonts w:ascii="Century" w:hAnsi="Century"/>
-          <w:sz w:val="24"/>
-          <w:szCs w:val="24"/>
-        </w:rPr>
-        <w:t>…….</w:t>
-      </w:r>
-      <w:proofErr w:type="gramEnd"/>
-      <w:r>
-        <w:rPr>
-          <w:rFonts w:ascii="Century" w:hAnsi="Century"/>
-          <w:sz w:val="24"/>
-          <w:szCs w:val="24"/>
-        </w:rPr>
-        <w:t xml:space="preserve">………………………………… </w:t>
-      </w:r>
-    </w:p>
-    <w:p>
-      <w:pPr>
-        <w:rPr>
-          <w:rFonts w:ascii="Century" w:hAnsi="Century"/>
-          <w:b/>
-          <w:bCs/>
-          <w:sz w:val="28"/>
-          <w:szCs w:val="28"/>
-        </w:rPr>
-      </w:pPr>
-      <w:r>
-        <w:rPr>
-          <w:rFonts w:ascii="Century" w:hAnsi="Century"/>
-          <w:b/>
-          <w:bCs/>
-          <w:sz w:val="28"/>
-          <w:szCs w:val="28"/>
-        </w:rPr>
-        <w:t>4 Implementazione</w:t>
-      </w:r>
-      <w:r>
-        <w:rPr>
-          <w:rFonts w:ascii="Century" w:hAnsi="Century"/>
-          <w:b/>
-          <w:bCs/>
-          <w:sz w:val="28"/>
-          <w:szCs w:val="28"/>
-        </w:rPr>
-        <w:t xml:space="preserve"> ………………………</w:t>
-      </w:r>
-      <w:proofErr w:type="gramStart"/>
-      <w:r>
-        <w:rPr>
-          <w:rFonts w:ascii="Century" w:hAnsi="Century"/>
-          <w:b/>
-          <w:bCs/>
-          <w:sz w:val="28"/>
-          <w:szCs w:val="28"/>
-        </w:rPr>
-        <w:t>…….</w:t>
-      </w:r>
-      <w:proofErr w:type="gramEnd"/>
-      <w:r>
-        <w:rPr>
-          <w:rFonts w:ascii="Century" w:hAnsi="Century"/>
-          <w:b/>
-          <w:bCs/>
-          <w:sz w:val="28"/>
-          <w:szCs w:val="28"/>
-        </w:rPr>
-        <w:t>…………………………………</w:t>
+        <w:t xml:space="preserve"> …………………………………….………………………………… </w:t>
       </w:r>
     </w:p>
     <w:p>
@@ -821,29 +1056,7 @@
           <w:sz w:val="28"/>
           <w:szCs w:val="28"/>
         </w:rPr>
-        <w:t xml:space="preserve"> …………………</w:t>
-      </w:r>
-      <w:proofErr w:type="gramStart"/>
-      <w:r>
-        <w:rPr>
-          <w:rFonts w:ascii="Century" w:hAnsi="Century"/>
-          <w:b/>
-          <w:bCs/>
-          <w:sz w:val="28"/>
-          <w:szCs w:val="28"/>
-        </w:rPr>
-        <w:t>…….</w:t>
-      </w:r>
-      <w:proofErr w:type="gramEnd"/>
-      <w:r>
-        <w:rPr>
-          <w:rFonts w:ascii="Century" w:hAnsi="Century"/>
-          <w:b/>
-          <w:bCs/>
-          <w:sz w:val="28"/>
-          <w:szCs w:val="28"/>
-        </w:rPr>
-        <w:t>…………………………………</w:t>
+        <w:t xml:space="preserve"> ……………………….…………………………………</w:t>
       </w:r>
     </w:p>
     <w:p>
@@ -874,29 +1087,7 @@
           <w:sz w:val="28"/>
           <w:szCs w:val="28"/>
         </w:rPr>
-        <w:t xml:space="preserve"> ………………………………</w:t>
-      </w:r>
-      <w:proofErr w:type="gramStart"/>
-      <w:r>
-        <w:rPr>
-          <w:rFonts w:ascii="Century" w:hAnsi="Century"/>
-          <w:b/>
-          <w:bCs/>
-          <w:sz w:val="28"/>
-          <w:szCs w:val="28"/>
-        </w:rPr>
-        <w:t>…….</w:t>
-      </w:r>
-      <w:proofErr w:type="gramEnd"/>
-      <w:r>
-        <w:rPr>
-          <w:rFonts w:ascii="Century" w:hAnsi="Century"/>
-          <w:b/>
-          <w:bCs/>
-          <w:sz w:val="28"/>
-          <w:szCs w:val="28"/>
-        </w:rPr>
-        <w:t>…………………………………</w:t>
+        <w:t xml:space="preserve"> …………………………………….…………………………………</w:t>
       </w:r>
     </w:p>
     <w:p>
@@ -925,75 +1116,8 @@
           <w:sz w:val="28"/>
           <w:szCs w:val="28"/>
         </w:rPr>
-        <w:t xml:space="preserve"> ………………………………</w:t>
-      </w:r>
-      <w:proofErr w:type="gramStart"/>
-      <w:r>
-        <w:rPr>
-          <w:rFonts w:ascii="Century" w:hAnsi="Century"/>
-          <w:b/>
-          <w:bCs/>
-          <w:sz w:val="28"/>
-          <w:szCs w:val="28"/>
-        </w:rPr>
-        <w:t>…….</w:t>
-      </w:r>
-      <w:proofErr w:type="gramEnd"/>
-      <w:r>
-        <w:rPr>
-          <w:rFonts w:ascii="Century" w:hAnsi="Century"/>
-          <w:b/>
-          <w:bCs/>
-          <w:sz w:val="28"/>
-          <w:szCs w:val="28"/>
-        </w:rPr>
-        <w:t>…………………………………</w:t>
-      </w:r>
-    </w:p>
-    <w:p>
-      <w:pPr>
-        <w:rPr>
-          <w:rFonts w:ascii="Century" w:hAnsi="Century"/>
-          <w:sz w:val="28"/>
-          <w:szCs w:val="28"/>
-        </w:rPr>
-      </w:pPr>
-    </w:p>
-    <w:p>
-      <w:pPr>
-        <w:rPr>
-          <w:rFonts w:ascii="Century" w:hAnsi="Century"/>
-          <w:sz w:val="28"/>
-          <w:szCs w:val="28"/>
-        </w:rPr>
-      </w:pPr>
-    </w:p>
-    <w:p>
-      <w:pPr>
-        <w:rPr>
-          <w:rFonts w:ascii="Century" w:hAnsi="Century"/>
-          <w:sz w:val="28"/>
-          <w:szCs w:val="28"/>
-        </w:rPr>
-      </w:pPr>
-    </w:p>
-    <w:p>
-      <w:pPr>
-        <w:rPr>
-          <w:rFonts w:ascii="Century" w:hAnsi="Century"/>
-          <w:sz w:val="28"/>
-          <w:szCs w:val="28"/>
-        </w:rPr>
-      </w:pPr>
-    </w:p>
-    <w:p>
-      <w:pPr>
-        <w:rPr>
-          <w:rFonts w:ascii="Century" w:hAnsi="Century"/>
-          <w:sz w:val="28"/>
-          <w:szCs w:val="28"/>
-        </w:rPr>
-      </w:pPr>
+        <w:t xml:space="preserve"> …………………………………….…………………………………</w:t>
+      </w:r>
     </w:p>
     <w:p>
       <w:pPr>
@@ -1030,15 +1154,8 @@
           <w:szCs w:val="16"/>
         </w:rPr>
       </w:pPr>
-    </w:p>
-    <w:p>
-      <w:pPr>
-        <w:rPr>
-          <w:rFonts w:ascii="Century" w:hAnsi="Century"/>
-          <w:sz w:val="16"/>
-          <w:szCs w:val="16"/>
-        </w:rPr>
-      </w:pPr>
+      <w:bookmarkStart w:id="0" w:name="_GoBack"/>
+      <w:bookmarkEnd w:id="0"/>
     </w:p>
     <w:p>
       <w:pPr>
@@ -1699,9 +1816,9 @@
           <w:noProof/>
         </w:rPr>
         <w:drawing>
-          <wp:inline distT="0" distB="0" distL="0" distR="0" wp14:anchorId="6178EE57" wp14:editId="5B495AEE">
-            <wp:extent cx="4470389" cy="1517650"/>
-            <wp:effectExtent l="0" t="0" r="6985" b="6350"/>
+          <wp:inline distT="0" distB="0" distL="0" distR="0" wp14:anchorId="6178EE57" wp14:editId="56893833">
+            <wp:extent cx="4275861" cy="1451610"/>
+            <wp:effectExtent l="171450" t="171450" r="182245" b="186690"/>
             <wp:docPr id="1375258857" name="Immagine 2" descr="Risultato immagini per tetris block"/>
             <wp:cNvGraphicFramePr>
               <a:graphicFrameLocks xmlns:a="http://schemas.openxmlformats.org/drawingml/2006/main" noChangeAspect="1"/>
@@ -1728,11 +1845,40 @@
                   <pic:spPr>
                     <a:xfrm>
                       <a:off x="0" y="0"/>
-                      <a:ext cx="4470389" cy="1517650"/>
+                      <a:ext cx="4317512" cy="1465750"/>
                     </a:xfrm>
                     <a:prstGeom prst="rect">
                       <a:avLst/>
                     </a:prstGeom>
+                    <a:solidFill>
+                      <a:srgbClr val="FFFFFF">
+                        <a:shade val="85000"/>
+                      </a:srgbClr>
+                    </a:solidFill>
+                    <a:ln w="190500" cap="rnd">
+                      <a:solidFill>
+                        <a:srgbClr val="FFFFFF"/>
+                      </a:solidFill>
+                    </a:ln>
+                    <a:effectLst>
+                      <a:outerShdw blurRad="50000" algn="tl" rotWithShape="0">
+                        <a:srgbClr val="000000">
+                          <a:alpha val="41000"/>
+                        </a:srgbClr>
+                      </a:outerShdw>
+                    </a:effectLst>
+                    <a:scene3d>
+                      <a:camera prst="orthographicFront"/>
+                      <a:lightRig rig="twoPt" dir="t">
+                        <a:rot lat="0" lon="0" rev="7800000"/>
+                      </a:lightRig>
+                    </a:scene3d>
+                    <a:sp3d contourW="6350">
+                      <a:bevelT w="50800" h="16510"/>
+                      <a:contourClr>
+                        <a:srgbClr val="C0C0C0"/>
+                      </a:contourClr>
+                    </a:sp3d>
                   </pic:spPr>
                 </pic:pic>
               </a:graphicData>
@@ -1800,9 +1946,9 @@
           <w:noProof/>
         </w:rPr>
         <w:drawing>
-          <wp:inline distT="0" distB="0" distL="0" distR="0" wp14:anchorId="5D6960B0" wp14:editId="797B31F6">
-            <wp:extent cx="3250406" cy="3467100"/>
-            <wp:effectExtent l="0" t="0" r="7620" b="0"/>
+          <wp:inline distT="0" distB="0" distL="0" distR="0" wp14:anchorId="5D6960B0" wp14:editId="3BFEA895">
+            <wp:extent cx="2865239" cy="3056255"/>
+            <wp:effectExtent l="95250" t="95250" r="87630" b="86995"/>
             <wp:docPr id="38196969" name="Immagine 1"/>
             <wp:cNvGraphicFramePr>
               <a:graphicFrameLocks xmlns:a="http://schemas.openxmlformats.org/drawingml/2006/main" noChangeAspect="1"/>
@@ -1829,11 +1975,23 @@
                   <pic:spPr>
                     <a:xfrm>
                       <a:off x="0" y="0"/>
-                      <a:ext cx="3250406" cy="3467100"/>
+                      <a:ext cx="2872474" cy="3063973"/>
                     </a:xfrm>
                     <a:prstGeom prst="rect">
                       <a:avLst/>
                     </a:prstGeom>
+                    <a:ln w="88900" cap="sq" cmpd="thickThin">
+                      <a:solidFill>
+                        <a:srgbClr val="000000"/>
+                      </a:solidFill>
+                      <a:prstDash val="solid"/>
+                      <a:miter lim="800000"/>
+                    </a:ln>
+                    <a:effectLst>
+                      <a:innerShdw blurRad="76200">
+                        <a:srgbClr val="000000"/>
+                      </a:innerShdw>
+                    </a:effectLst>
                   </pic:spPr>
                 </pic:pic>
               </a:graphicData>
@@ -2134,19 +2292,23 @@
         <w:jc w:val="both"/>
         <w:rPr>
           <w:rFonts w:ascii="Century" w:hAnsi="Century"/>
-          <w:sz w:val="28"/>
-          <w:szCs w:val="28"/>
-          <w:lang w:val="en-US"/>
-        </w:rPr>
-      </w:pPr>
-      <w:r>
-        <w:rPr>
-          <w:rFonts w:ascii="Century" w:hAnsi="Century"/>
-          <w:sz w:val="28"/>
-          <w:szCs w:val="28"/>
-          <w:lang w:val="en-US"/>
-        </w:rPr>
-        <w:t>3.1. Deep First Search</w:t>
+          <w:b/>
+          <w:bCs/>
+          <w:sz w:val="28"/>
+          <w:szCs w:val="28"/>
+          <w:lang w:val="en-US"/>
+        </w:rPr>
+      </w:pPr>
+      <w:r>
+        <w:rPr>
+          <w:rFonts w:ascii="Century" w:hAnsi="Century"/>
+          <w:b/>
+          <w:bCs/>
+          <w:sz w:val="28"/>
+          <w:szCs w:val="28"/>
+          <w:lang w:val="en-US"/>
+        </w:rPr>
+        <w:t>3.1 Deep First Search</w:t>
       </w:r>
     </w:p>
     <w:p>
@@ -3692,9 +3854,9 @@
           <w:noProof/>
         </w:rPr>
         <w:drawing>
-          <wp:inline distT="0" distB="0" distL="0" distR="0" wp14:anchorId="0FF18021" wp14:editId="65BDF4F4">
-            <wp:extent cx="2314575" cy="2314575"/>
-            <wp:effectExtent l="0" t="0" r="0" b="0"/>
+          <wp:inline distT="0" distB="0" distL="0" distR="0" wp14:anchorId="0FF18021" wp14:editId="15FF7C92">
+            <wp:extent cx="2438400" cy="2438400"/>
+            <wp:effectExtent l="133350" t="114300" r="133350" b="171450"/>
             <wp:docPr id="619024889" name="Immagine 619024889"/>
             <wp:cNvGraphicFramePr>
               <a:graphicFrameLocks xmlns:a="http://schemas.openxmlformats.org/drawingml/2006/main" noChangeAspect="1"/>
@@ -3721,11 +3883,41 @@
                   <pic:spPr>
                     <a:xfrm>
                       <a:off x="0" y="0"/>
-                      <a:ext cx="2314575" cy="2314575"/>
+                      <a:ext cx="2438400" cy="2438400"/>
                     </a:xfrm>
                     <a:prstGeom prst="rect">
                       <a:avLst/>
                     </a:prstGeom>
+                    <a:solidFill>
+                      <a:srgbClr val="FFFFFF">
+                        <a:shade val="85000"/>
+                      </a:srgbClr>
+                    </a:solidFill>
+                    <a:ln w="88900" cap="sq">
+                      <a:solidFill>
+                        <a:srgbClr val="FFFFFF"/>
+                      </a:solidFill>
+                      <a:miter lim="800000"/>
+                    </a:ln>
+                    <a:effectLst>
+                      <a:outerShdw blurRad="55000" dist="18000" dir="5400000" algn="tl" rotWithShape="0">
+                        <a:srgbClr val="000000">
+                          <a:alpha val="40000"/>
+                        </a:srgbClr>
+                      </a:outerShdw>
+                    </a:effectLst>
+                    <a:scene3d>
+                      <a:camera prst="orthographicFront"/>
+                      <a:lightRig rig="twoPt" dir="t">
+                        <a:rot lat="0" lon="0" rev="7200000"/>
+                      </a:lightRig>
+                    </a:scene3d>
+                    <a:sp3d>
+                      <a:bevelT w="25400" h="19050"/>
+                      <a:contourClr>
+                        <a:srgbClr val="FFFFFF"/>
+                      </a:contourClr>
+                    </a:sp3d>
                   </pic:spPr>
                 </pic:pic>
               </a:graphicData>
@@ -3736,11 +3928,6 @@
     </w:p>
     <w:p>
       <w:pPr>
-        <w:jc w:val="both"/>
-      </w:pPr>
-    </w:p>
-    <w:p>
-      <w:pPr>
         <w:rPr>
           <w:rFonts w:ascii="Century" w:hAnsi="Century"/>
           <w:sz w:val="16"/>
@@ -3753,14 +3940,18 @@
       <w:pPr>
         <w:rPr>
           <w:rFonts w:ascii="Century" w:hAnsi="Century"/>
-          <w:sz w:val="28"/>
-          <w:szCs w:val="28"/>
-          <w:lang w:val="en-US"/>
-        </w:rPr>
-      </w:pPr>
-      <w:r>
-        <w:rPr>
-          <w:rFonts w:ascii="Century" w:hAnsi="Century"/>
+          <w:b/>
+          <w:bCs/>
+          <w:sz w:val="28"/>
+          <w:szCs w:val="28"/>
+          <w:lang w:val="en-US"/>
+        </w:rPr>
+      </w:pPr>
+      <w:r>
+        <w:rPr>
+          <w:rFonts w:ascii="Century" w:hAnsi="Century"/>
+          <w:b/>
+          <w:bCs/>
           <w:sz w:val="28"/>
           <w:szCs w:val="28"/>
           <w:lang w:val="en-US"/>
@@ -3770,15 +3961,8 @@
       <w:r>
         <w:rPr>
           <w:rFonts w:ascii="Century" w:hAnsi="Century"/>
-          <w:sz w:val="28"/>
-          <w:szCs w:val="28"/>
-          <w:lang w:val="en-US"/>
-        </w:rPr>
-        <w:t>.</w:t>
-      </w:r>
-      <w:r>
-        <w:rPr>
-          <w:rFonts w:ascii="Century" w:hAnsi="Century"/>
+          <w:b/>
+          <w:bCs/>
           <w:sz w:val="28"/>
           <w:szCs w:val="28"/>
           <w:lang w:val="en-US"/>
@@ -3791,13 +3975,17 @@
       <w:pPr>
         <w:rPr>
           <w:rFonts w:ascii="Century" w:hAnsi="Century"/>
-          <w:sz w:val="28"/>
-          <w:szCs w:val="28"/>
-        </w:rPr>
-      </w:pPr>
-      <w:r>
-        <w:rPr>
-          <w:rFonts w:ascii="Century" w:hAnsi="Century"/>
+          <w:b/>
+          <w:bCs/>
+          <w:sz w:val="28"/>
+          <w:szCs w:val="28"/>
+        </w:rPr>
+      </w:pPr>
+      <w:r>
+        <w:rPr>
+          <w:rFonts w:ascii="Century" w:hAnsi="Century"/>
+          <w:b/>
+          <w:bCs/>
           <w:sz w:val="28"/>
           <w:szCs w:val="28"/>
         </w:rPr>
@@ -3808,13 +3996,17 @@
       <w:pPr>
         <w:rPr>
           <w:rFonts w:ascii="Century" w:hAnsi="Century"/>
-          <w:sz w:val="28"/>
-          <w:szCs w:val="28"/>
-        </w:rPr>
-      </w:pPr>
-      <w:r>
-        <w:rPr>
-          <w:rFonts w:ascii="Century" w:hAnsi="Century"/>
+          <w:b/>
+          <w:bCs/>
+          <w:sz w:val="28"/>
+          <w:szCs w:val="28"/>
+        </w:rPr>
+      </w:pPr>
+      <w:r>
+        <w:rPr>
+          <w:rFonts w:ascii="Century" w:hAnsi="Century"/>
+          <w:b/>
+          <w:bCs/>
           <w:sz w:val="28"/>
           <w:szCs w:val="28"/>
         </w:rPr>
@@ -3823,14 +4015,8 @@
       <w:r>
         <w:rPr>
           <w:rFonts w:ascii="Century" w:hAnsi="Century"/>
-          <w:sz w:val="28"/>
-          <w:szCs w:val="28"/>
-        </w:rPr>
-        <w:t>.</w:t>
-      </w:r>
-      <w:r>
-        <w:rPr>
-          <w:rFonts w:ascii="Century" w:hAnsi="Century"/>
+          <w:b/>
+          <w:bCs/>
           <w:sz w:val="28"/>
           <w:szCs w:val="28"/>
         </w:rPr>
@@ -3842,13 +4028,17 @@
       <w:pPr>
         <w:rPr>
           <w:rFonts w:ascii="Century" w:hAnsi="Century"/>
-          <w:sz w:val="28"/>
-          <w:szCs w:val="28"/>
-        </w:rPr>
-      </w:pPr>
-      <w:r>
-        <w:rPr>
-          <w:rFonts w:ascii="Century" w:hAnsi="Century"/>
+          <w:b/>
+          <w:bCs/>
+          <w:sz w:val="28"/>
+          <w:szCs w:val="28"/>
+        </w:rPr>
+      </w:pPr>
+      <w:r>
+        <w:rPr>
+          <w:rFonts w:ascii="Century" w:hAnsi="Century"/>
+          <w:b/>
+          <w:bCs/>
           <w:sz w:val="28"/>
           <w:szCs w:val="28"/>
         </w:rPr>
@@ -3859,13 +4049,17 @@
       <w:pPr>
         <w:rPr>
           <w:rFonts w:ascii="Century" w:hAnsi="Century"/>
-          <w:sz w:val="28"/>
-          <w:szCs w:val="28"/>
-        </w:rPr>
-      </w:pPr>
-      <w:r>
-        <w:rPr>
-          <w:rFonts w:ascii="Century" w:hAnsi="Century"/>
+          <w:b/>
+          <w:bCs/>
+          <w:sz w:val="28"/>
+          <w:szCs w:val="28"/>
+        </w:rPr>
+      </w:pPr>
+      <w:r>
+        <w:rPr>
+          <w:rFonts w:ascii="Century" w:hAnsi="Century"/>
+          <w:b/>
+          <w:bCs/>
           <w:sz w:val="28"/>
           <w:szCs w:val="28"/>
         </w:rPr>
@@ -3874,14 +4068,8 @@
       <w:r>
         <w:rPr>
           <w:rFonts w:ascii="Century" w:hAnsi="Century"/>
-          <w:sz w:val="28"/>
-          <w:szCs w:val="28"/>
-        </w:rPr>
-        <w:t>.</w:t>
-      </w:r>
-      <w:r>
-        <w:rPr>
-          <w:rFonts w:ascii="Century" w:hAnsi="Century"/>
+          <w:b/>
+          <w:bCs/>
           <w:sz w:val="28"/>
           <w:szCs w:val="28"/>
         </w:rPr>
@@ -3892,6 +4080,8 @@
       <w:r>
         <w:rPr>
           <w:rFonts w:ascii="Century" w:hAnsi="Century"/>
+          <w:b/>
+          <w:bCs/>
           <w:sz w:val="28"/>
           <w:szCs w:val="28"/>
         </w:rPr>
@@ -3901,6 +4091,8 @@
       <w:r>
         <w:rPr>
           <w:rFonts w:ascii="Century" w:hAnsi="Century"/>
+          <w:b/>
+          <w:bCs/>
           <w:sz w:val="28"/>
           <w:szCs w:val="28"/>
         </w:rPr>
@@ -3911,13 +4103,17 @@
       <w:pPr>
         <w:rPr>
           <w:rFonts w:ascii="Century" w:hAnsi="Century"/>
-          <w:sz w:val="28"/>
-          <w:szCs w:val="28"/>
-        </w:rPr>
-      </w:pPr>
-      <w:r>
-        <w:rPr>
-          <w:rFonts w:ascii="Century" w:hAnsi="Century"/>
+          <w:b/>
+          <w:bCs/>
+          <w:sz w:val="28"/>
+          <w:szCs w:val="28"/>
+        </w:rPr>
+      </w:pPr>
+      <w:r>
+        <w:rPr>
+          <w:rFonts w:ascii="Century" w:hAnsi="Century"/>
+          <w:b/>
+          <w:bCs/>
           <w:sz w:val="28"/>
           <w:szCs w:val="28"/>
         </w:rPr>
@@ -3928,13 +4124,17 @@
       <w:pPr>
         <w:rPr>
           <w:rFonts w:ascii="Century" w:hAnsi="Century"/>
-          <w:sz w:val="28"/>
-          <w:szCs w:val="28"/>
-        </w:rPr>
-      </w:pPr>
-      <w:r>
-        <w:rPr>
-          <w:rFonts w:ascii="Century" w:hAnsi="Century"/>
+          <w:b/>
+          <w:bCs/>
+          <w:sz w:val="28"/>
+          <w:szCs w:val="28"/>
+        </w:rPr>
+      </w:pPr>
+      <w:r>
+        <w:rPr>
+          <w:rFonts w:ascii="Century" w:hAnsi="Century"/>
+          <w:b/>
+          <w:bCs/>
           <w:sz w:val="28"/>
           <w:szCs w:val="28"/>
         </w:rPr>
@@ -3943,6 +4143,8 @@
       <w:r>
         <w:rPr>
           <w:rFonts w:ascii="Century" w:hAnsi="Century"/>
+          <w:b/>
+          <w:bCs/>
           <w:sz w:val="28"/>
           <w:szCs w:val="28"/>
         </w:rPr>
@@ -3955,13 +4157,17 @@
         <w:jc w:val="both"/>
         <w:rPr>
           <w:rFonts w:ascii="Century" w:hAnsi="Century"/>
-          <w:sz w:val="28"/>
-          <w:szCs w:val="28"/>
-        </w:rPr>
-      </w:pPr>
-      <w:r>
-        <w:rPr>
-          <w:rFonts w:ascii="Century" w:hAnsi="Century"/>
+          <w:b/>
+          <w:bCs/>
+          <w:sz w:val="28"/>
+          <w:szCs w:val="28"/>
+        </w:rPr>
+      </w:pPr>
+      <w:r>
+        <w:rPr>
+          <w:rFonts w:ascii="Century" w:hAnsi="Century"/>
+          <w:b/>
+          <w:bCs/>
           <w:sz w:val="28"/>
           <w:szCs w:val="28"/>
         </w:rPr>
@@ -3973,13 +4179,17 @@
         <w:jc w:val="both"/>
         <w:rPr>
           <w:rFonts w:ascii="Century" w:hAnsi="Century"/>
-          <w:sz w:val="28"/>
-          <w:szCs w:val="28"/>
-        </w:rPr>
-      </w:pPr>
-      <w:r>
-        <w:rPr>
-          <w:rFonts w:ascii="Century" w:hAnsi="Century"/>
+          <w:b/>
+          <w:bCs/>
+          <w:sz w:val="28"/>
+          <w:szCs w:val="28"/>
+        </w:rPr>
+      </w:pPr>
+      <w:r>
+        <w:rPr>
+          <w:rFonts w:ascii="Century" w:hAnsi="Century"/>
+          <w:b/>
+          <w:bCs/>
           <w:sz w:val="28"/>
           <w:szCs w:val="28"/>
         </w:rPr>
@@ -3988,14 +4198,8 @@
       <w:r>
         <w:rPr>
           <w:rFonts w:ascii="Century" w:hAnsi="Century"/>
-          <w:sz w:val="28"/>
-          <w:szCs w:val="28"/>
-        </w:rPr>
-        <w:t>.</w:t>
-      </w:r>
-      <w:r>
-        <w:rPr>
-          <w:rFonts w:ascii="Century" w:hAnsi="Century"/>
+          <w:b/>
+          <w:bCs/>
           <w:sz w:val="28"/>
           <w:szCs w:val="28"/>
         </w:rPr>
@@ -4399,17 +4603,21 @@
         <w:jc w:val="both"/>
         <w:rPr>
           <w:rFonts w:ascii="Century" w:hAnsi="Century"/>
-          <w:sz w:val="28"/>
-          <w:szCs w:val="28"/>
-        </w:rPr>
-      </w:pPr>
-      <w:r>
-        <w:rPr>
-          <w:rFonts w:ascii="Century" w:hAnsi="Century"/>
-          <w:sz w:val="28"/>
-          <w:szCs w:val="28"/>
-        </w:rPr>
-        <w:t>3.1. Deep First Search</w:t>
+          <w:b/>
+          <w:bCs/>
+          <w:sz w:val="28"/>
+          <w:szCs w:val="28"/>
+        </w:rPr>
+      </w:pPr>
+      <w:r>
+        <w:rPr>
+          <w:rFonts w:ascii="Century" w:hAnsi="Century"/>
+          <w:b/>
+          <w:bCs/>
+          <w:sz w:val="28"/>
+          <w:szCs w:val="28"/>
+        </w:rPr>
+        <w:t>3.1 Deep First Search</w:t>
       </w:r>
     </w:p>
     <w:p>
@@ -5588,9 +5796,9 @@
           <w:szCs w:val="20"/>
         </w:rPr>
         <w:drawing>
-          <wp:inline distT="0" distB="0" distL="0" distR="0" wp14:anchorId="3DE89F34" wp14:editId="737B07E5">
-            <wp:extent cx="2683218" cy="1992086"/>
-            <wp:effectExtent l="0" t="0" r="3175" b="8255"/>
+          <wp:inline distT="0" distB="0" distL="0" distR="0" wp14:anchorId="3DE89F34" wp14:editId="2B2E2193">
+            <wp:extent cx="2894356" cy="2148840"/>
+            <wp:effectExtent l="0" t="0" r="1270" b="3810"/>
             <wp:docPr id="1092262698" name="Immagine 1092262698"/>
             <wp:cNvGraphicFramePr>
               <a:graphicFrameLocks xmlns:a="http://schemas.openxmlformats.org/drawingml/2006/main" noChangeAspect="1"/>
@@ -5617,7 +5825,7 @@
                   <pic:spPr>
                     <a:xfrm>
                       <a:off x="0" y="0"/>
-                      <a:ext cx="2714139" cy="2015042"/>
+                      <a:ext cx="2959323" cy="2197073"/>
                     </a:xfrm>
                     <a:prstGeom prst="rect">
                       <a:avLst/>
@@ -5636,10 +5844,115 @@
         <w:rPr>
           <w:rFonts w:ascii="Century" w:eastAsia="Arial" w:hAnsi="Century" w:cs="Arial"/>
           <w:color w:val="000000" w:themeColor="text1"/>
-          <w:sz w:val="16"/>
-          <w:szCs w:val="16"/>
-        </w:rPr>
-      </w:pPr>
+          <w:sz w:val="20"/>
+          <w:szCs w:val="20"/>
+        </w:rPr>
+      </w:pPr>
+      <w:r>
+        <w:rPr>
+          <w:rFonts w:ascii="Century" w:eastAsia="Arial" w:hAnsi="Century" w:cs="Arial"/>
+          <w:color w:val="000000" w:themeColor="text1"/>
+          <w:sz w:val="20"/>
+          <w:szCs w:val="20"/>
+        </w:rPr>
+        <w:t xml:space="preserve">Lo score viene calcolato in base ad alcune metriche ottenibili </w:t>
+      </w:r>
+      <w:r>
+        <w:rPr>
+          <w:rFonts w:ascii="Century" w:eastAsia="Arial" w:hAnsi="Century" w:cs="Arial"/>
+          <w:color w:val="000000" w:themeColor="text1"/>
+          <w:sz w:val="20"/>
+          <w:szCs w:val="20"/>
+        </w:rPr>
+        <w:t>dal</w:t>
+      </w:r>
+      <w:r>
+        <w:rPr>
+          <w:rFonts w:ascii="Century" w:eastAsia="Arial" w:hAnsi="Century" w:cs="Arial"/>
+          <w:color w:val="000000" w:themeColor="text1"/>
+          <w:sz w:val="20"/>
+          <w:szCs w:val="20"/>
+        </w:rPr>
+        <w:t>la</w:t>
+      </w:r>
+      <w:r>
+        <w:rPr>
+          <w:rFonts w:ascii="Century" w:eastAsia="Arial" w:hAnsi="Century" w:cs="Arial"/>
+          <w:color w:val="000000" w:themeColor="text1"/>
+          <w:sz w:val="20"/>
+          <w:szCs w:val="20"/>
+        </w:rPr>
+        <w:t xml:space="preserve"> board</w:t>
+      </w:r>
+      <w:r>
+        <w:rPr>
+          <w:rFonts w:ascii="Century" w:eastAsia="Arial" w:hAnsi="Century" w:cs="Arial"/>
+          <w:color w:val="000000" w:themeColor="text1"/>
+          <w:sz w:val="20"/>
+          <w:szCs w:val="20"/>
+        </w:rPr>
+        <w:t xml:space="preserve">, quali ad esempio: il numero di “fori” generati dal posizionamento dei </w:t>
+      </w:r>
+      <w:proofErr w:type="spellStart"/>
+      <w:r>
+        <w:rPr>
+          <w:rFonts w:ascii="Century" w:eastAsia="Arial" w:hAnsi="Century" w:cs="Arial"/>
+          <w:color w:val="000000" w:themeColor="text1"/>
+          <w:sz w:val="20"/>
+          <w:szCs w:val="20"/>
+        </w:rPr>
+        <w:t>tetramini</w:t>
+      </w:r>
+      <w:proofErr w:type="spellEnd"/>
+      <w:r>
+        <w:rPr>
+          <w:rFonts w:ascii="Century" w:eastAsia="Arial" w:hAnsi="Century" w:cs="Arial"/>
+          <w:color w:val="000000" w:themeColor="text1"/>
+          <w:sz w:val="20"/>
+          <w:szCs w:val="20"/>
+        </w:rPr>
+        <w:t xml:space="preserve">, il punto più alto raggiunto dai </w:t>
+      </w:r>
+      <w:proofErr w:type="spellStart"/>
+      <w:r>
+        <w:rPr>
+          <w:rFonts w:ascii="Century" w:eastAsia="Arial" w:hAnsi="Century" w:cs="Arial"/>
+          <w:color w:val="000000" w:themeColor="text1"/>
+          <w:sz w:val="20"/>
+          <w:szCs w:val="20"/>
+        </w:rPr>
+        <w:t>tetramini</w:t>
+      </w:r>
+      <w:proofErr w:type="spellEnd"/>
+      <w:r>
+        <w:rPr>
+          <w:rFonts w:ascii="Century" w:eastAsia="Arial" w:hAnsi="Century" w:cs="Arial"/>
+          <w:color w:val="000000" w:themeColor="text1"/>
+          <w:sz w:val="20"/>
+          <w:szCs w:val="20"/>
+        </w:rPr>
+        <w:t xml:space="preserve">, </w:t>
+      </w:r>
+      <w:proofErr w:type="spellStart"/>
+      <w:r>
+        <w:rPr>
+          <w:rFonts w:ascii="Century" w:eastAsia="Arial" w:hAnsi="Century" w:cs="Arial"/>
+          <w:color w:val="000000" w:themeColor="text1"/>
+          <w:sz w:val="20"/>
+          <w:szCs w:val="20"/>
+        </w:rPr>
+        <w:t>ecc</w:t>
+      </w:r>
+      <w:proofErr w:type="spellEnd"/>
+      <w:r>
+        <w:rPr>
+          <w:rFonts w:ascii="Century" w:eastAsia="Arial" w:hAnsi="Century" w:cs="Arial"/>
+          <w:color w:val="000000" w:themeColor="text1"/>
+          <w:sz w:val="20"/>
+          <w:szCs w:val="20"/>
+        </w:rPr>
+        <w:t>…</w:t>
+      </w:r>
     </w:p>
     <w:p>
       <w:pPr>
@@ -5658,45 +5971,47 @@
           <w:sz w:val="20"/>
           <w:szCs w:val="20"/>
         </w:rPr>
-        <w:t xml:space="preserve">Lo score viene calcolato in base ad alcune metriche ottenibili </w:t>
-      </w:r>
-      <w:proofErr w:type="gramStart"/>
-      <w:r>
-        <w:rPr>
-          <w:rFonts w:ascii="Century" w:eastAsia="Arial" w:hAnsi="Century" w:cs="Arial"/>
-          <w:color w:val="000000" w:themeColor="text1"/>
-          <w:sz w:val="20"/>
-          <w:szCs w:val="20"/>
-        </w:rPr>
-        <w:t>dal</w:t>
-      </w:r>
-      <w:r>
-        <w:rPr>
-          <w:rFonts w:ascii="Century" w:eastAsia="Arial" w:hAnsi="Century" w:cs="Arial"/>
-          <w:color w:val="000000" w:themeColor="text1"/>
-          <w:sz w:val="20"/>
-          <w:szCs w:val="20"/>
-        </w:rPr>
-        <w:t>la</w:t>
-      </w:r>
-      <w:r>
-        <w:rPr>
-          <w:rFonts w:ascii="Century" w:eastAsia="Arial" w:hAnsi="Century" w:cs="Arial"/>
-          <w:color w:val="000000" w:themeColor="text1"/>
-          <w:sz w:val="20"/>
-          <w:szCs w:val="20"/>
-        </w:rPr>
-        <w:t xml:space="preserve"> board</w:t>
-      </w:r>
-      <w:proofErr w:type="gramEnd"/>
-      <w:r>
-        <w:rPr>
-          <w:rFonts w:ascii="Century" w:eastAsia="Arial" w:hAnsi="Century" w:cs="Arial"/>
-          <w:color w:val="000000" w:themeColor="text1"/>
-          <w:sz w:val="20"/>
-          <w:szCs w:val="20"/>
-        </w:rPr>
-        <w:t xml:space="preserve">, quali ad esempio: il numero di “fori” generati dal posizionamento dei </w:t>
+        <w:t xml:space="preserve">Il DFS_FULL si differenzia dal DFS_LV1, </w:t>
+      </w:r>
+      <w:proofErr w:type="spellStart"/>
+      <w:r>
+        <w:rPr>
+          <w:rFonts w:ascii="Century" w:eastAsia="Arial" w:hAnsi="Century" w:cs="Arial"/>
+          <w:color w:val="000000" w:themeColor="text1"/>
+          <w:sz w:val="20"/>
+          <w:szCs w:val="20"/>
+        </w:rPr>
+        <w:t>poichè</w:t>
+      </w:r>
+      <w:proofErr w:type="spellEnd"/>
+      <w:r>
+        <w:rPr>
+          <w:rFonts w:ascii="Century" w:eastAsia="Arial" w:hAnsi="Century" w:cs="Arial"/>
+          <w:color w:val="000000" w:themeColor="text1"/>
+          <w:sz w:val="20"/>
+          <w:szCs w:val="20"/>
+        </w:rPr>
+        <w:t xml:space="preserve"> tiene conto sia del </w:t>
+      </w:r>
+      <w:proofErr w:type="spellStart"/>
+      <w:r>
+        <w:rPr>
+          <w:rFonts w:ascii="Century" w:eastAsia="Arial" w:hAnsi="Century" w:cs="Arial"/>
+          <w:color w:val="000000" w:themeColor="text1"/>
+          <w:sz w:val="20"/>
+          <w:szCs w:val="20"/>
+        </w:rPr>
+        <w:t>tetramino</w:t>
+      </w:r>
+      <w:proofErr w:type="spellEnd"/>
+      <w:r>
+        <w:rPr>
+          <w:rFonts w:ascii="Century" w:eastAsia="Arial" w:hAnsi="Century" w:cs="Arial"/>
+          <w:color w:val="000000" w:themeColor="text1"/>
+          <w:sz w:val="20"/>
+          <w:szCs w:val="20"/>
+        </w:rPr>
+        <w:t xml:space="preserve"> corrente, che del successivo, in modo da trovare una combinazione, in posizione e rotazione dei due </w:t>
       </w:r>
       <w:proofErr w:type="spellStart"/>
       <w:r>
@@ -5716,141 +6031,21 @@
           <w:sz w:val="20"/>
           <w:szCs w:val="20"/>
         </w:rPr>
-        <w:t xml:space="preserve">, il punto più alto raggiunto dai </w:t>
-      </w:r>
-      <w:proofErr w:type="spellStart"/>
-      <w:r>
-        <w:rPr>
-          <w:rFonts w:ascii="Century" w:eastAsia="Arial" w:hAnsi="Century" w:cs="Arial"/>
-          <w:color w:val="000000" w:themeColor="text1"/>
-          <w:sz w:val="20"/>
-          <w:szCs w:val="20"/>
-        </w:rPr>
-        <w:t>tetramini</w:t>
-      </w:r>
-      <w:proofErr w:type="spellEnd"/>
-      <w:r>
-        <w:rPr>
-          <w:rFonts w:ascii="Century" w:eastAsia="Arial" w:hAnsi="Century" w:cs="Arial"/>
-          <w:color w:val="000000" w:themeColor="text1"/>
-          <w:sz w:val="20"/>
-          <w:szCs w:val="20"/>
-        </w:rPr>
-        <w:t xml:space="preserve">, </w:t>
-      </w:r>
-      <w:proofErr w:type="spellStart"/>
-      <w:r>
-        <w:rPr>
-          <w:rFonts w:ascii="Century" w:eastAsia="Arial" w:hAnsi="Century" w:cs="Arial"/>
-          <w:color w:val="000000" w:themeColor="text1"/>
-          <w:sz w:val="20"/>
-          <w:szCs w:val="20"/>
-        </w:rPr>
-        <w:t>ecc</w:t>
-      </w:r>
-      <w:proofErr w:type="spellEnd"/>
-      <w:r>
-        <w:rPr>
-          <w:rFonts w:ascii="Century" w:eastAsia="Arial" w:hAnsi="Century" w:cs="Arial"/>
-          <w:color w:val="000000" w:themeColor="text1"/>
-          <w:sz w:val="20"/>
-          <w:szCs w:val="20"/>
-        </w:rPr>
-        <w:t>…</w:t>
+        <w:t>, che generi lo score più alto possibile.</w:t>
       </w:r>
     </w:p>
     <w:p>
       <w:pPr>
         <w:jc w:val="both"/>
-        <w:rPr>
-          <w:rFonts w:ascii="Century" w:eastAsia="Arial" w:hAnsi="Century" w:cs="Arial"/>
-          <w:color w:val="000000" w:themeColor="text1"/>
-          <w:sz w:val="20"/>
-          <w:szCs w:val="20"/>
-        </w:rPr>
-      </w:pPr>
-      <w:r>
-        <w:rPr>
-          <w:rFonts w:ascii="Century" w:eastAsia="Arial" w:hAnsi="Century" w:cs="Arial"/>
-          <w:color w:val="000000" w:themeColor="text1"/>
-          <w:sz w:val="20"/>
-          <w:szCs w:val="20"/>
-        </w:rPr>
-        <w:t xml:space="preserve">Il DFS_FULL si differenzia dal DFS_LV1, </w:t>
-      </w:r>
-      <w:proofErr w:type="spellStart"/>
-      <w:r>
-        <w:rPr>
-          <w:rFonts w:ascii="Century" w:eastAsia="Arial" w:hAnsi="Century" w:cs="Arial"/>
-          <w:color w:val="000000" w:themeColor="text1"/>
-          <w:sz w:val="20"/>
-          <w:szCs w:val="20"/>
-        </w:rPr>
-        <w:t>poichè</w:t>
-      </w:r>
-      <w:proofErr w:type="spellEnd"/>
-      <w:r>
-        <w:rPr>
-          <w:rFonts w:ascii="Century" w:eastAsia="Arial" w:hAnsi="Century" w:cs="Arial"/>
-          <w:color w:val="000000" w:themeColor="text1"/>
-          <w:sz w:val="20"/>
-          <w:szCs w:val="20"/>
-        </w:rPr>
-        <w:t xml:space="preserve"> tiene conto sia del </w:t>
-      </w:r>
-      <w:proofErr w:type="spellStart"/>
-      <w:r>
-        <w:rPr>
-          <w:rFonts w:ascii="Century" w:eastAsia="Arial" w:hAnsi="Century" w:cs="Arial"/>
-          <w:color w:val="000000" w:themeColor="text1"/>
-          <w:sz w:val="20"/>
-          <w:szCs w:val="20"/>
-        </w:rPr>
-        <w:t>tetramino</w:t>
-      </w:r>
-      <w:proofErr w:type="spellEnd"/>
-      <w:r>
-        <w:rPr>
-          <w:rFonts w:ascii="Century" w:eastAsia="Arial" w:hAnsi="Century" w:cs="Arial"/>
-          <w:color w:val="000000" w:themeColor="text1"/>
-          <w:sz w:val="20"/>
-          <w:szCs w:val="20"/>
-        </w:rPr>
-        <w:t xml:space="preserve"> corrente, che del successivo, in modo da trovare una combinazione, in posizione e rotazione dei due </w:t>
-      </w:r>
-      <w:proofErr w:type="spellStart"/>
-      <w:r>
-        <w:rPr>
-          <w:rFonts w:ascii="Century" w:eastAsia="Arial" w:hAnsi="Century" w:cs="Arial"/>
-          <w:color w:val="000000" w:themeColor="text1"/>
-          <w:sz w:val="20"/>
-          <w:szCs w:val="20"/>
-        </w:rPr>
-        <w:t>tetramini</w:t>
-      </w:r>
-      <w:proofErr w:type="spellEnd"/>
-      <w:r>
-        <w:rPr>
-          <w:rFonts w:ascii="Century" w:eastAsia="Arial" w:hAnsi="Century" w:cs="Arial"/>
-          <w:color w:val="000000" w:themeColor="text1"/>
-          <w:sz w:val="20"/>
-          <w:szCs w:val="20"/>
-        </w:rPr>
-        <w:t>, che generi lo score più alto possibile.</w:t>
-      </w:r>
-    </w:p>
-    <w:p>
-      <w:pPr>
-        <w:jc w:val="center"/>
       </w:pPr>
       <w:r>
         <w:rPr>
           <w:noProof/>
         </w:rPr>
         <w:drawing>
-          <wp:inline distT="0" distB="0" distL="0" distR="0" wp14:anchorId="233C19AF" wp14:editId="23730BBE">
-            <wp:extent cx="5762626" cy="2990850"/>
-            <wp:effectExtent l="0" t="0" r="0" b="0"/>
+          <wp:inline distT="0" distB="0" distL="0" distR="0" wp14:anchorId="233C19AF" wp14:editId="4F9A67C1">
+            <wp:extent cx="6019563" cy="3124200"/>
+            <wp:effectExtent l="0" t="0" r="635" b="0"/>
             <wp:docPr id="2000019898" name="Immagine 2000019898"/>
             <wp:cNvGraphicFramePr>
               <a:graphicFrameLocks xmlns:a="http://schemas.openxmlformats.org/drawingml/2006/main" noChangeAspect="1"/>
@@ -5877,7 +6072,7 @@
                   <pic:spPr>
                     <a:xfrm>
                       <a:off x="0" y="0"/>
-                      <a:ext cx="5762626" cy="2990850"/>
+                      <a:ext cx="6078782" cy="3154935"/>
                     </a:xfrm>
                     <a:prstGeom prst="rect">
                       <a:avLst/>
@@ -5899,21 +6094,23 @@
           <w:lang w:val="en-US"/>
         </w:rPr>
       </w:pPr>
-      <w:bookmarkStart w:id="0" w:name="_GoBack"/>
-      <w:bookmarkEnd w:id="0"/>
-    </w:p>
-    <w:p>
-      <w:pPr>
-        <w:rPr>
-          <w:rFonts w:ascii="Century" w:hAnsi="Century"/>
-          <w:sz w:val="28"/>
-          <w:szCs w:val="28"/>
-          <w:lang w:val="en-US"/>
-        </w:rPr>
-      </w:pPr>
-      <w:r>
-        <w:rPr>
-          <w:rFonts w:ascii="Century" w:hAnsi="Century"/>
+    </w:p>
+    <w:p>
+      <w:pPr>
+        <w:rPr>
+          <w:rFonts w:ascii="Century" w:hAnsi="Century"/>
+          <w:b/>
+          <w:bCs/>
+          <w:sz w:val="28"/>
+          <w:szCs w:val="28"/>
+          <w:lang w:val="en-US"/>
+        </w:rPr>
+      </w:pPr>
+      <w:r>
+        <w:rPr>
+          <w:rFonts w:ascii="Century" w:hAnsi="Century"/>
+          <w:b/>
+          <w:bCs/>
           <w:sz w:val="28"/>
           <w:szCs w:val="28"/>
           <w:lang w:val="en-US"/>
@@ -5923,15 +6120,8 @@
       <w:r>
         <w:rPr>
           <w:rFonts w:ascii="Century" w:hAnsi="Century"/>
-          <w:sz w:val="28"/>
-          <w:szCs w:val="28"/>
-          <w:lang w:val="en-US"/>
-        </w:rPr>
-        <w:t>.</w:t>
-      </w:r>
-      <w:r>
-        <w:rPr>
-          <w:rFonts w:ascii="Century" w:hAnsi="Century"/>
+          <w:b/>
+          <w:bCs/>
           <w:sz w:val="28"/>
           <w:szCs w:val="28"/>
           <w:lang w:val="en-US"/>
@@ -5944,13 +6134,17 @@
       <w:pPr>
         <w:rPr>
           <w:rFonts w:ascii="Century" w:hAnsi="Century"/>
-          <w:sz w:val="28"/>
-          <w:szCs w:val="28"/>
-        </w:rPr>
-      </w:pPr>
-      <w:r>
-        <w:rPr>
-          <w:rFonts w:ascii="Century" w:hAnsi="Century"/>
+          <w:b/>
+          <w:bCs/>
+          <w:sz w:val="28"/>
+          <w:szCs w:val="28"/>
+        </w:rPr>
+      </w:pPr>
+      <w:r>
+        <w:rPr>
+          <w:rFonts w:ascii="Century" w:hAnsi="Century"/>
+          <w:b/>
+          <w:bCs/>
           <w:sz w:val="28"/>
           <w:szCs w:val="28"/>
         </w:rPr>
@@ -5961,13 +6155,17 @@
       <w:pPr>
         <w:rPr>
           <w:rFonts w:ascii="Century" w:hAnsi="Century"/>
-          <w:sz w:val="28"/>
-          <w:szCs w:val="28"/>
-        </w:rPr>
-      </w:pPr>
-      <w:r>
-        <w:rPr>
-          <w:rFonts w:ascii="Century" w:hAnsi="Century"/>
+          <w:b/>
+          <w:bCs/>
+          <w:sz w:val="28"/>
+          <w:szCs w:val="28"/>
+        </w:rPr>
+      </w:pPr>
+      <w:r>
+        <w:rPr>
+          <w:rFonts w:ascii="Century" w:hAnsi="Century"/>
+          <w:b/>
+          <w:bCs/>
           <w:sz w:val="28"/>
           <w:szCs w:val="28"/>
         </w:rPr>
@@ -5976,14 +6174,8 @@
       <w:r>
         <w:rPr>
           <w:rFonts w:ascii="Century" w:hAnsi="Century"/>
-          <w:sz w:val="28"/>
-          <w:szCs w:val="28"/>
-        </w:rPr>
-        <w:t>.</w:t>
-      </w:r>
-      <w:r>
-        <w:rPr>
-          <w:rFonts w:ascii="Century" w:hAnsi="Century"/>
+          <w:b/>
+          <w:bCs/>
           <w:sz w:val="28"/>
           <w:szCs w:val="28"/>
         </w:rPr>
@@ -5995,13 +6187,17 @@
       <w:pPr>
         <w:rPr>
           <w:rFonts w:ascii="Century" w:hAnsi="Century"/>
-          <w:sz w:val="28"/>
-          <w:szCs w:val="28"/>
-        </w:rPr>
-      </w:pPr>
-      <w:r>
-        <w:rPr>
-          <w:rFonts w:ascii="Century" w:hAnsi="Century"/>
+          <w:b/>
+          <w:bCs/>
+          <w:sz w:val="28"/>
+          <w:szCs w:val="28"/>
+        </w:rPr>
+      </w:pPr>
+      <w:r>
+        <w:rPr>
+          <w:rFonts w:ascii="Century" w:hAnsi="Century"/>
+          <w:b/>
+          <w:bCs/>
           <w:sz w:val="28"/>
           <w:szCs w:val="28"/>
         </w:rPr>
@@ -6012,13 +6208,17 @@
       <w:pPr>
         <w:rPr>
           <w:rFonts w:ascii="Century" w:hAnsi="Century"/>
-          <w:sz w:val="28"/>
-          <w:szCs w:val="28"/>
-        </w:rPr>
-      </w:pPr>
-      <w:r>
-        <w:rPr>
-          <w:rFonts w:ascii="Century" w:hAnsi="Century"/>
+          <w:b/>
+          <w:bCs/>
+          <w:sz w:val="28"/>
+          <w:szCs w:val="28"/>
+        </w:rPr>
+      </w:pPr>
+      <w:r>
+        <w:rPr>
+          <w:rFonts w:ascii="Century" w:hAnsi="Century"/>
+          <w:b/>
+          <w:bCs/>
           <w:sz w:val="28"/>
           <w:szCs w:val="28"/>
         </w:rPr>
@@ -6027,14 +6227,8 @@
       <w:r>
         <w:rPr>
           <w:rFonts w:ascii="Century" w:hAnsi="Century"/>
-          <w:sz w:val="28"/>
-          <w:szCs w:val="28"/>
-        </w:rPr>
-        <w:t>.</w:t>
-      </w:r>
-      <w:r>
-        <w:rPr>
-          <w:rFonts w:ascii="Century" w:hAnsi="Century"/>
+          <w:b/>
+          <w:bCs/>
           <w:sz w:val="28"/>
           <w:szCs w:val="28"/>
         </w:rPr>
@@ -6045,6 +6239,8 @@
       <w:r>
         <w:rPr>
           <w:rFonts w:ascii="Century" w:hAnsi="Century"/>
+          <w:b/>
+          <w:bCs/>
           <w:sz w:val="28"/>
           <w:szCs w:val="28"/>
         </w:rPr>
@@ -6054,6 +6250,8 @@
       <w:r>
         <w:rPr>
           <w:rFonts w:ascii="Century" w:hAnsi="Century"/>
+          <w:b/>
+          <w:bCs/>
           <w:sz w:val="28"/>
           <w:szCs w:val="28"/>
         </w:rPr>
@@ -6064,13 +6262,17 @@
       <w:pPr>
         <w:rPr>
           <w:rFonts w:ascii="Century" w:hAnsi="Century"/>
-          <w:sz w:val="28"/>
-          <w:szCs w:val="28"/>
-        </w:rPr>
-      </w:pPr>
-      <w:r>
-        <w:rPr>
-          <w:rFonts w:ascii="Century" w:hAnsi="Century"/>
+          <w:b/>
+          <w:bCs/>
+          <w:sz w:val="28"/>
+          <w:szCs w:val="28"/>
+        </w:rPr>
+      </w:pPr>
+      <w:r>
+        <w:rPr>
+          <w:rFonts w:ascii="Century" w:hAnsi="Century"/>
+          <w:b/>
+          <w:bCs/>
           <w:sz w:val="28"/>
           <w:szCs w:val="28"/>
         </w:rPr>
@@ -6081,13 +6283,17 @@
       <w:pPr>
         <w:rPr>
           <w:rFonts w:ascii="Century" w:hAnsi="Century"/>
-          <w:sz w:val="28"/>
-          <w:szCs w:val="28"/>
-        </w:rPr>
-      </w:pPr>
-      <w:r>
-        <w:rPr>
-          <w:rFonts w:ascii="Century" w:hAnsi="Century"/>
+          <w:b/>
+          <w:bCs/>
+          <w:sz w:val="28"/>
+          <w:szCs w:val="28"/>
+        </w:rPr>
+      </w:pPr>
+      <w:r>
+        <w:rPr>
+          <w:rFonts w:ascii="Century" w:hAnsi="Century"/>
+          <w:b/>
+          <w:bCs/>
           <w:sz w:val="28"/>
           <w:szCs w:val="28"/>
         </w:rPr>
@@ -6096,6 +6302,8 @@
       <w:r>
         <w:rPr>
           <w:rFonts w:ascii="Century" w:hAnsi="Century"/>
+          <w:b/>
+          <w:bCs/>
           <w:sz w:val="28"/>
           <w:szCs w:val="28"/>
         </w:rPr>
@@ -6108,13 +6316,17 @@
         <w:jc w:val="both"/>
         <w:rPr>
           <w:rFonts w:ascii="Century" w:hAnsi="Century"/>
-          <w:sz w:val="28"/>
-          <w:szCs w:val="28"/>
-        </w:rPr>
-      </w:pPr>
-      <w:r>
-        <w:rPr>
-          <w:rFonts w:ascii="Century" w:hAnsi="Century"/>
+          <w:b/>
+          <w:bCs/>
+          <w:sz w:val="28"/>
+          <w:szCs w:val="28"/>
+        </w:rPr>
+      </w:pPr>
+      <w:r>
+        <w:rPr>
+          <w:rFonts w:ascii="Century" w:hAnsi="Century"/>
+          <w:b/>
+          <w:bCs/>
           <w:sz w:val="28"/>
           <w:szCs w:val="28"/>
         </w:rPr>
@@ -6126,13 +6338,17 @@
         <w:jc w:val="both"/>
         <w:rPr>
           <w:rFonts w:ascii="Century" w:hAnsi="Century"/>
-          <w:sz w:val="28"/>
-          <w:szCs w:val="28"/>
-        </w:rPr>
-      </w:pPr>
-      <w:r>
-        <w:rPr>
-          <w:rFonts w:ascii="Century" w:hAnsi="Century"/>
+          <w:b/>
+          <w:bCs/>
+          <w:sz w:val="28"/>
+          <w:szCs w:val="28"/>
+        </w:rPr>
+      </w:pPr>
+      <w:r>
+        <w:rPr>
+          <w:rFonts w:ascii="Century" w:hAnsi="Century"/>
+          <w:b/>
+          <w:bCs/>
           <w:sz w:val="28"/>
           <w:szCs w:val="28"/>
         </w:rPr>
@@ -6141,14 +6357,8 @@
       <w:r>
         <w:rPr>
           <w:rFonts w:ascii="Century" w:hAnsi="Century"/>
-          <w:sz w:val="28"/>
-          <w:szCs w:val="28"/>
-        </w:rPr>
-        <w:t>.</w:t>
-      </w:r>
-      <w:r>
-        <w:rPr>
-          <w:rFonts w:ascii="Century" w:hAnsi="Century"/>
+          <w:b/>
+          <w:bCs/>
           <w:sz w:val="28"/>
           <w:szCs w:val="28"/>
         </w:rPr>
@@ -7675,6 +7885,8 @@
     <w:rsid w:val="00732875"/>
     <w:rsid w:val="008010F1"/>
     <w:rsid w:val="0092587B"/>
+    <w:rsid w:val="00BC60FA"/>
+    <w:rsid w:val="00C641EB"/>
     <w:rsid w:val="00EE3AEF"/>
     <w:rsid w:val="00FC0274"/>
   </w:rsids>

</xml_diff>

<commit_message>
Modificata la Documentazione TetrAIs.docx  - aggiunta una prima parte della documentazione per il genetico
</commit_message>
<xml_diff>
--- a/doc/Documentazione TetrAIs.docx
+++ b/doc/Documentazione TetrAIs.docx
@@ -266,6 +266,14 @@
               </w:rPr>
               <w:t>Matricola:</w:t>
             </w:r>
+            <w:r>
+              <w:rPr>
+                <w:rFonts w:ascii="Century" w:hAnsi="Century"/>
+                <w:sz w:val="24"/>
+                <w:szCs w:val="24"/>
+              </w:rPr>
+              <w:t xml:space="preserve"> 676401</w:t>
+            </w:r>
           </w:p>
         </w:tc>
       </w:tr>
@@ -696,25 +704,41 @@
           <w:bCs/>
           <w:sz w:val="28"/>
           <w:szCs w:val="28"/>
-        </w:rPr>
-      </w:pPr>
-      <w:r>
-        <w:rPr>
-          <w:rFonts w:ascii="Century" w:hAnsi="Century"/>
-          <w:b/>
-          <w:bCs/>
-          <w:sz w:val="28"/>
-          <w:szCs w:val="28"/>
-        </w:rPr>
-        <w:t>4 Implementazione</w:t>
-      </w:r>
-      <w:r>
-        <w:rPr>
-          <w:rFonts w:ascii="Century" w:hAnsi="Century"/>
-          <w:b/>
-          <w:bCs/>
-          <w:sz w:val="28"/>
-          <w:szCs w:val="28"/>
+          <w:lang w:val="en-US"/>
+        </w:rPr>
+      </w:pPr>
+      <w:r>
+        <w:rPr>
+          <w:rFonts w:ascii="Century" w:hAnsi="Century"/>
+          <w:b/>
+          <w:bCs/>
+          <w:sz w:val="28"/>
+          <w:szCs w:val="28"/>
+          <w:lang w:val="en-US"/>
+        </w:rPr>
+        <w:t xml:space="preserve">4 </w:t>
+      </w:r>
+      <w:proofErr w:type="spellStart"/>
+      <w:r>
+        <w:rPr>
+          <w:rFonts w:ascii="Century" w:hAnsi="Century"/>
+          <w:b/>
+          <w:bCs/>
+          <w:sz w:val="28"/>
+          <w:szCs w:val="28"/>
+          <w:lang w:val="en-US"/>
+        </w:rPr>
+        <w:t>Implementazione</w:t>
+      </w:r>
+      <w:proofErr w:type="spellEnd"/>
+      <w:r>
+        <w:rPr>
+          <w:rFonts w:ascii="Century" w:hAnsi="Century"/>
+          <w:b/>
+          <w:bCs/>
+          <w:sz w:val="28"/>
+          <w:szCs w:val="28"/>
+          <w:lang w:val="en-US"/>
         </w:rPr>
         <w:t xml:space="preserve"> …………………………….…………………………………</w:t>
       </w:r>
@@ -722,48 +746,6 @@
     <w:p>
       <w:pPr>
         <w:ind w:firstLine="708"/>
-        <w:rPr>
-          <w:rFonts w:ascii="Century" w:hAnsi="Century"/>
-          <w:sz w:val="24"/>
-          <w:szCs w:val="24"/>
-        </w:rPr>
-      </w:pPr>
-      <w:r>
-        <w:rPr>
-          <w:rFonts w:ascii="Century" w:hAnsi="Century"/>
-          <w:sz w:val="24"/>
-          <w:szCs w:val="24"/>
-        </w:rPr>
-        <w:t>4</w:t>
-      </w:r>
-      <w:r>
-        <w:rPr>
-          <w:rFonts w:ascii="Century" w:hAnsi="Century"/>
-          <w:sz w:val="24"/>
-          <w:szCs w:val="24"/>
-        </w:rPr>
-        <w:t>.1</w:t>
-      </w:r>
-      <w:r>
-        <w:rPr>
-          <w:rFonts w:ascii="Century" w:hAnsi="Century"/>
-          <w:sz w:val="24"/>
-          <w:szCs w:val="24"/>
-        </w:rPr>
-        <w:tab/>
-        <w:t>Deep First Search</w:t>
-      </w:r>
-      <w:r>
-        <w:rPr>
-          <w:rFonts w:ascii="Century" w:hAnsi="Century"/>
-          <w:sz w:val="24"/>
-          <w:szCs w:val="24"/>
-        </w:rPr>
-        <w:t xml:space="preserve"> …………………………………………………………………..</w:t>
-      </w:r>
-    </w:p>
-    <w:p>
-      <w:pPr>
         <w:rPr>
           <w:rFonts w:ascii="Century" w:hAnsi="Century"/>
           <w:sz w:val="24"/>
@@ -778,7 +760,7 @@
           <w:szCs w:val="24"/>
           <w:lang w:val="en-US"/>
         </w:rPr>
-        <w:tab/>
+        <w:t>4.1</w:t>
       </w:r>
       <w:r>
         <w:rPr>
@@ -787,17 +769,19 @@
           <w:szCs w:val="24"/>
           <w:lang w:val="en-US"/>
         </w:rPr>
-        <w:t>4</w:t>
-      </w:r>
-      <w:r>
+        <w:tab/>
+        <w:t>Deep First Search …………………………………………………………………..</w:t>
+      </w:r>
+    </w:p>
+    <w:p>
+      <w:pPr>
         <w:rPr>
           <w:rFonts w:ascii="Century" w:hAnsi="Century"/>
           <w:sz w:val="24"/>
           <w:szCs w:val="24"/>
           <w:lang w:val="en-US"/>
         </w:rPr>
-        <w:t>.2</w:t>
-      </w:r>
+      </w:pPr>
       <w:r>
         <w:rPr>
           <w:rFonts w:ascii="Century" w:hAnsi="Century"/>
@@ -806,17 +790,7 @@
           <w:lang w:val="en-US"/>
         </w:rPr>
         <w:tab/>
-        <w:t>Stochastic Gradient Descent (Q-Learning) …………………………………….</w:t>
-      </w:r>
-    </w:p>
-    <w:p>
-      <w:pPr>
-        <w:rPr>
-          <w:rFonts w:ascii="Century" w:hAnsi="Century"/>
-          <w:sz w:val="24"/>
-          <w:szCs w:val="24"/>
-        </w:rPr>
-      </w:pPr>
+      </w:r>
       <w:r>
         <w:rPr>
           <w:rFonts w:ascii="Century" w:hAnsi="Century"/>
@@ -824,30 +798,67 @@
           <w:szCs w:val="24"/>
           <w:lang w:val="en-US"/>
         </w:rPr>
-        <w:tab/>
+        <w:t>4</w:t>
       </w:r>
       <w:r>
         <w:rPr>
           <w:rFonts w:ascii="Century" w:hAnsi="Century"/>
           <w:sz w:val="24"/>
           <w:szCs w:val="24"/>
-        </w:rPr>
-        <w:t>4</w:t>
+          <w:lang w:val="en-US"/>
+        </w:rPr>
+        <w:t>.2</w:t>
       </w:r>
       <w:r>
         <w:rPr>
           <w:rFonts w:ascii="Century" w:hAnsi="Century"/>
           <w:sz w:val="24"/>
           <w:szCs w:val="24"/>
-        </w:rPr>
-        <w:t>.3</w:t>
-      </w:r>
-      <w:r>
+          <w:lang w:val="en-US"/>
+        </w:rPr>
+        <w:tab/>
+        <w:t>Stochastic Gradient Descent (Q-Learning) …………………………………….</w:t>
+      </w:r>
+    </w:p>
+    <w:p>
+      <w:pPr>
         <w:rPr>
           <w:rFonts w:ascii="Century" w:hAnsi="Century"/>
           <w:sz w:val="24"/>
           <w:szCs w:val="24"/>
         </w:rPr>
+      </w:pPr>
+      <w:r>
+        <w:rPr>
+          <w:rFonts w:ascii="Century" w:hAnsi="Century"/>
+          <w:sz w:val="24"/>
+          <w:szCs w:val="24"/>
+          <w:lang w:val="en-US"/>
+        </w:rPr>
+        <w:tab/>
+      </w:r>
+      <w:r>
+        <w:rPr>
+          <w:rFonts w:ascii="Century" w:hAnsi="Century"/>
+          <w:sz w:val="24"/>
+          <w:szCs w:val="24"/>
+        </w:rPr>
+        <w:t>4</w:t>
+      </w:r>
+      <w:r>
+        <w:rPr>
+          <w:rFonts w:ascii="Century" w:hAnsi="Century"/>
+          <w:sz w:val="24"/>
+          <w:szCs w:val="24"/>
+        </w:rPr>
+        <w:t>.3</w:t>
+      </w:r>
+      <w:r>
+        <w:rPr>
+          <w:rFonts w:ascii="Century" w:hAnsi="Century"/>
+          <w:sz w:val="24"/>
+          <w:szCs w:val="24"/>
+        </w:rPr>
         <w:tab/>
         <w:t>Genetico</w:t>
       </w:r>
@@ -1154,8 +1165,6 @@
           <w:szCs w:val="16"/>
         </w:rPr>
       </w:pPr>
-      <w:bookmarkStart w:id="0" w:name="_GoBack"/>
-      <w:bookmarkEnd w:id="0"/>
     </w:p>
     <w:p>
       <w:pPr>
@@ -2188,7 +2197,6 @@
           <w:bCs/>
           <w:sz w:val="32"/>
           <w:szCs w:val="32"/>
-          <w:lang w:val="en-US"/>
         </w:rPr>
       </w:pPr>
       <w:r>
@@ -2198,7 +2206,6 @@
           <w:bCs/>
           <w:sz w:val="32"/>
           <w:szCs w:val="32"/>
-          <w:lang w:val="en-US"/>
         </w:rPr>
         <w:t>3</w:t>
       </w:r>
@@ -2209,7 +2216,6 @@
           <w:bCs/>
           <w:sz w:val="32"/>
           <w:szCs w:val="32"/>
-          <w:lang w:val="en-US"/>
         </w:rPr>
         <w:t>.</w:t>
       </w:r>
@@ -2220,33 +2226,65 @@
           <w:bCs/>
           <w:sz w:val="32"/>
           <w:szCs w:val="32"/>
-          <w:lang w:val="en-US"/>
-        </w:rPr>
-        <w:t xml:space="preserve"> </w:t>
-      </w:r>
+        </w:rPr>
+        <w:t xml:space="preserve"> Intelligenze Artificiali</w:t>
+      </w:r>
+    </w:p>
+    <w:p>
+      <w:pPr>
+        <w:rPr>
+          <w:rFonts w:ascii="Century" w:hAnsi="Century"/>
+          <w:sz w:val="20"/>
+          <w:szCs w:val="20"/>
+        </w:rPr>
+      </w:pPr>
       <w:proofErr w:type="spellStart"/>
       <w:r>
         <w:rPr>
           <w:rFonts w:ascii="Century" w:hAnsi="Century"/>
-          <w:b/>
-          <w:bCs/>
-          <w:sz w:val="32"/>
-          <w:szCs w:val="32"/>
-          <w:lang w:val="en-US"/>
-        </w:rPr>
-        <w:t>Intelligenze</w:t>
+          <w:sz w:val="20"/>
+          <w:szCs w:val="20"/>
+        </w:rPr>
+        <w:t>TetrAIs</w:t>
       </w:r>
       <w:proofErr w:type="spellEnd"/>
       <w:r>
         <w:rPr>
           <w:rFonts w:ascii="Century" w:hAnsi="Century"/>
-          <w:b/>
-          <w:bCs/>
-          <w:sz w:val="32"/>
-          <w:szCs w:val="32"/>
-          <w:lang w:val="en-US"/>
-        </w:rPr>
-        <w:t xml:space="preserve"> </w:t>
+          <w:sz w:val="20"/>
+          <w:szCs w:val="20"/>
+        </w:rPr>
+        <w:t xml:space="preserve"> ha a disposizione s</w:t>
+      </w:r>
+      <w:r>
+        <w:rPr>
+          <w:rFonts w:ascii="Century" w:hAnsi="Century"/>
+          <w:sz w:val="20"/>
+          <w:szCs w:val="20"/>
+        </w:rPr>
+        <w:t>ei differenti agenti autonomi basati su sei differenti algoritmi di intelligenza artificiale, in grado di operare sullo schema di gioco seguendo diversi approcci per l’ottenimento dello score più alto possibile.</w:t>
+      </w:r>
+    </w:p>
+    <w:p>
+      <w:pPr>
+        <w:jc w:val="both"/>
+        <w:rPr>
+          <w:rFonts w:ascii="Century" w:hAnsi="Century"/>
+          <w:b/>
+          <w:bCs/>
+          <w:sz w:val="28"/>
+          <w:szCs w:val="28"/>
+        </w:rPr>
+      </w:pPr>
+      <w:r>
+        <w:rPr>
+          <w:rFonts w:ascii="Century" w:hAnsi="Century"/>
+          <w:b/>
+          <w:bCs/>
+          <w:sz w:val="28"/>
+          <w:szCs w:val="28"/>
+        </w:rPr>
+        <w:t xml:space="preserve">3.1 Deep First </w:t>
       </w:r>
       <w:proofErr w:type="spellStart"/>
       <w:r>
@@ -2254,62 +2292,12 @@
           <w:rFonts w:ascii="Century" w:hAnsi="Century"/>
           <w:b/>
           <w:bCs/>
-          <w:sz w:val="32"/>
-          <w:szCs w:val="32"/>
-          <w:lang w:val="en-US"/>
-        </w:rPr>
-        <w:t>Artificiali</w:t>
+          <w:sz w:val="28"/>
+          <w:szCs w:val="28"/>
+        </w:rPr>
+        <w:t>Search</w:t>
       </w:r>
       <w:proofErr w:type="spellEnd"/>
-    </w:p>
-    <w:p>
-      <w:pPr>
-        <w:rPr>
-          <w:rFonts w:ascii="Century" w:hAnsi="Century"/>
-          <w:sz w:val="20"/>
-          <w:szCs w:val="20"/>
-        </w:rPr>
-      </w:pPr>
-      <w:r>
-        <w:rPr>
-          <w:rFonts w:ascii="Century" w:hAnsi="Century"/>
-          <w:sz w:val="20"/>
-          <w:szCs w:val="20"/>
-        </w:rPr>
-        <w:t>TetrAIs ha a disposizione s</w:t>
-      </w:r>
-      <w:r>
-        <w:rPr>
-          <w:rFonts w:ascii="Century" w:hAnsi="Century"/>
-          <w:sz w:val="20"/>
-          <w:szCs w:val="20"/>
-        </w:rPr>
-        <w:t>ei differenti agenti autonomi basati su sei differenti algoritmi di intelligenza artificiale, in grado di operare sullo schema di gioco seguendo diversi approcci per l’ottenimento dello score più alto possibile.</w:t>
-      </w:r>
-    </w:p>
-    <w:p>
-      <w:pPr>
-        <w:jc w:val="both"/>
-        <w:rPr>
-          <w:rFonts w:ascii="Century" w:hAnsi="Century"/>
-          <w:b/>
-          <w:bCs/>
-          <w:sz w:val="28"/>
-          <w:szCs w:val="28"/>
-          <w:lang w:val="en-US"/>
-        </w:rPr>
-      </w:pPr>
-      <w:r>
-        <w:rPr>
-          <w:rFonts w:ascii="Century" w:hAnsi="Century"/>
-          <w:b/>
-          <w:bCs/>
-          <w:sz w:val="28"/>
-          <w:szCs w:val="28"/>
-          <w:lang w:val="en-US"/>
-        </w:rPr>
-        <w:t>3.1 Deep First Search</w:t>
-      </w:r>
     </w:p>
     <w:p>
       <w:pPr>
@@ -2319,7 +2307,6 @@
           <w:color w:val="000000" w:themeColor="text1"/>
           <w:sz w:val="20"/>
           <w:szCs w:val="20"/>
-          <w:lang w:val="en-US"/>
         </w:rPr>
       </w:pPr>
       <w:r>
@@ -2328,1363 +2315,48 @@
           <w:color w:val="000000" w:themeColor="text1"/>
           <w:sz w:val="20"/>
           <w:szCs w:val="20"/>
-          <w:lang w:val="en-US"/>
-        </w:rPr>
-        <w:t xml:space="preserve">Un </w:t>
-      </w:r>
-      <w:proofErr w:type="spellStart"/>
-      <w:r>
+        </w:rPr>
+        <w:t>Un algoritmo generico di ricerca è indipendente da qualsiasi strategia di ricerca e/o grafo. L’idea è che dato un grafo, si esplorano incrementalmente i percorsi a partire dai nodi di partenza per poi giungere ai nodi-obiettivo.</w:t>
+      </w:r>
+    </w:p>
+    <w:p>
+      <w:pPr>
+        <w:jc w:val="both"/>
         <w:rPr>
           <w:rFonts w:ascii="Century" w:eastAsia="Arial" w:hAnsi="Century" w:cs="Arial"/>
           <w:color w:val="000000" w:themeColor="text1"/>
           <w:sz w:val="20"/>
           <w:szCs w:val="20"/>
-          <w:lang w:val="en-US"/>
-        </w:rPr>
-        <w:t>algoritmo</w:t>
-      </w:r>
-      <w:proofErr w:type="spellEnd"/>
+        </w:rPr>
+      </w:pPr>
       <w:r>
         <w:rPr>
           <w:rFonts w:ascii="Century" w:eastAsia="Arial" w:hAnsi="Century" w:cs="Arial"/>
           <w:color w:val="000000" w:themeColor="text1"/>
           <w:sz w:val="20"/>
           <w:szCs w:val="20"/>
-          <w:lang w:val="en-US"/>
-        </w:rPr>
-        <w:t xml:space="preserve"> </w:t>
-      </w:r>
-      <w:proofErr w:type="spellStart"/>
-      <w:r>
+        </w:rPr>
+        <w:t>Si mantiene una frontiera di percorsi già esplorati collegati ad un nodo di partenza, i quali potrebbero costituire segmenti iniziali di percorsi completi verso nodi-obiettivo.</w:t>
+      </w:r>
+    </w:p>
+    <w:p>
+      <w:pPr>
+        <w:jc w:val="both"/>
         <w:rPr>
           <w:rFonts w:ascii="Century" w:eastAsia="Arial" w:hAnsi="Century" w:cs="Arial"/>
           <w:color w:val="000000" w:themeColor="text1"/>
           <w:sz w:val="20"/>
           <w:szCs w:val="20"/>
-          <w:lang w:val="en-US"/>
-        </w:rPr>
-        <w:t>generico</w:t>
-      </w:r>
-      <w:proofErr w:type="spellEnd"/>
+        </w:rPr>
+      </w:pPr>
       <w:r>
         <w:rPr>
           <w:rFonts w:ascii="Century" w:eastAsia="Arial" w:hAnsi="Century" w:cs="Arial"/>
           <w:color w:val="000000" w:themeColor="text1"/>
           <w:sz w:val="20"/>
           <w:szCs w:val="20"/>
-          <w:lang w:val="en-US"/>
-        </w:rPr>
-        <w:t xml:space="preserve"> di </w:t>
-      </w:r>
-      <w:proofErr w:type="spellStart"/>
-      <w:r>
-        <w:rPr>
-          <w:rFonts w:ascii="Century" w:eastAsia="Arial" w:hAnsi="Century" w:cs="Arial"/>
-          <w:color w:val="000000" w:themeColor="text1"/>
-          <w:sz w:val="20"/>
-          <w:szCs w:val="20"/>
-          <w:lang w:val="en-US"/>
-        </w:rPr>
-        <w:t>ricerca</w:t>
-      </w:r>
-      <w:proofErr w:type="spellEnd"/>
-      <w:r>
-        <w:rPr>
-          <w:rFonts w:ascii="Century" w:eastAsia="Arial" w:hAnsi="Century" w:cs="Arial"/>
-          <w:color w:val="000000" w:themeColor="text1"/>
-          <w:sz w:val="20"/>
-          <w:szCs w:val="20"/>
-          <w:lang w:val="en-US"/>
-        </w:rPr>
-        <w:t xml:space="preserve"> è </w:t>
-      </w:r>
-      <w:proofErr w:type="spellStart"/>
-      <w:r>
-        <w:rPr>
-          <w:rFonts w:ascii="Century" w:eastAsia="Arial" w:hAnsi="Century" w:cs="Arial"/>
-          <w:color w:val="000000" w:themeColor="text1"/>
-          <w:sz w:val="20"/>
-          <w:szCs w:val="20"/>
-          <w:lang w:val="en-US"/>
-        </w:rPr>
-        <w:t>indipendente</w:t>
-      </w:r>
-      <w:proofErr w:type="spellEnd"/>
-      <w:r>
-        <w:rPr>
-          <w:rFonts w:ascii="Century" w:eastAsia="Arial" w:hAnsi="Century" w:cs="Arial"/>
-          <w:color w:val="000000" w:themeColor="text1"/>
-          <w:sz w:val="20"/>
-          <w:szCs w:val="20"/>
-          <w:lang w:val="en-US"/>
-        </w:rPr>
-        <w:t xml:space="preserve"> da </w:t>
-      </w:r>
-      <w:proofErr w:type="spellStart"/>
-      <w:r>
-        <w:rPr>
-          <w:rFonts w:ascii="Century" w:eastAsia="Arial" w:hAnsi="Century" w:cs="Arial"/>
-          <w:color w:val="000000" w:themeColor="text1"/>
-          <w:sz w:val="20"/>
-          <w:szCs w:val="20"/>
-          <w:lang w:val="en-US"/>
-        </w:rPr>
-        <w:t>qualsiasi</w:t>
-      </w:r>
-      <w:proofErr w:type="spellEnd"/>
-      <w:r>
-        <w:rPr>
-          <w:rFonts w:ascii="Century" w:eastAsia="Arial" w:hAnsi="Century" w:cs="Arial"/>
-          <w:color w:val="000000" w:themeColor="text1"/>
-          <w:sz w:val="20"/>
-          <w:szCs w:val="20"/>
-          <w:lang w:val="en-US"/>
-        </w:rPr>
-        <w:t xml:space="preserve"> </w:t>
-      </w:r>
-      <w:proofErr w:type="spellStart"/>
-      <w:r>
-        <w:rPr>
-          <w:rFonts w:ascii="Century" w:eastAsia="Arial" w:hAnsi="Century" w:cs="Arial"/>
-          <w:color w:val="000000" w:themeColor="text1"/>
-          <w:sz w:val="20"/>
-          <w:szCs w:val="20"/>
-          <w:lang w:val="en-US"/>
-        </w:rPr>
-        <w:t>strategia</w:t>
-      </w:r>
-      <w:proofErr w:type="spellEnd"/>
-      <w:r>
-        <w:rPr>
-          <w:rFonts w:ascii="Century" w:eastAsia="Arial" w:hAnsi="Century" w:cs="Arial"/>
-          <w:color w:val="000000" w:themeColor="text1"/>
-          <w:sz w:val="20"/>
-          <w:szCs w:val="20"/>
-          <w:lang w:val="en-US"/>
-        </w:rPr>
-        <w:t xml:space="preserve"> di </w:t>
-      </w:r>
-      <w:proofErr w:type="spellStart"/>
-      <w:r>
-        <w:rPr>
-          <w:rFonts w:ascii="Century" w:eastAsia="Arial" w:hAnsi="Century" w:cs="Arial"/>
-          <w:color w:val="000000" w:themeColor="text1"/>
-          <w:sz w:val="20"/>
-          <w:szCs w:val="20"/>
-          <w:lang w:val="en-US"/>
-        </w:rPr>
-        <w:t>ricerca</w:t>
-      </w:r>
-      <w:proofErr w:type="spellEnd"/>
-      <w:r>
-        <w:rPr>
-          <w:rFonts w:ascii="Century" w:eastAsia="Arial" w:hAnsi="Century" w:cs="Arial"/>
-          <w:color w:val="000000" w:themeColor="text1"/>
-          <w:sz w:val="20"/>
-          <w:szCs w:val="20"/>
-          <w:lang w:val="en-US"/>
-        </w:rPr>
-        <w:t xml:space="preserve"> e/o </w:t>
-      </w:r>
-      <w:proofErr w:type="spellStart"/>
-      <w:r>
-        <w:rPr>
-          <w:rFonts w:ascii="Century" w:eastAsia="Arial" w:hAnsi="Century" w:cs="Arial"/>
-          <w:color w:val="000000" w:themeColor="text1"/>
-          <w:sz w:val="20"/>
-          <w:szCs w:val="20"/>
-          <w:lang w:val="en-US"/>
-        </w:rPr>
-        <w:t>grafo</w:t>
-      </w:r>
-      <w:proofErr w:type="spellEnd"/>
-      <w:r>
-        <w:rPr>
-          <w:rFonts w:ascii="Century" w:eastAsia="Arial" w:hAnsi="Century" w:cs="Arial"/>
-          <w:color w:val="000000" w:themeColor="text1"/>
-          <w:sz w:val="20"/>
-          <w:szCs w:val="20"/>
-          <w:lang w:val="en-US"/>
-        </w:rPr>
-        <w:t xml:space="preserve">. </w:t>
-      </w:r>
-      <w:proofErr w:type="spellStart"/>
-      <w:r>
-        <w:rPr>
-          <w:rFonts w:ascii="Century" w:eastAsia="Arial" w:hAnsi="Century" w:cs="Arial"/>
-          <w:color w:val="000000" w:themeColor="text1"/>
-          <w:sz w:val="20"/>
-          <w:szCs w:val="20"/>
-          <w:lang w:val="en-US"/>
-        </w:rPr>
-        <w:t>L’idea</w:t>
-      </w:r>
-      <w:proofErr w:type="spellEnd"/>
-      <w:r>
-        <w:rPr>
-          <w:rFonts w:ascii="Century" w:eastAsia="Arial" w:hAnsi="Century" w:cs="Arial"/>
-          <w:color w:val="000000" w:themeColor="text1"/>
-          <w:sz w:val="20"/>
-          <w:szCs w:val="20"/>
-          <w:lang w:val="en-US"/>
-        </w:rPr>
-        <w:t xml:space="preserve"> è </w:t>
-      </w:r>
-      <w:proofErr w:type="spellStart"/>
-      <w:r>
-        <w:rPr>
-          <w:rFonts w:ascii="Century" w:eastAsia="Arial" w:hAnsi="Century" w:cs="Arial"/>
-          <w:color w:val="000000" w:themeColor="text1"/>
-          <w:sz w:val="20"/>
-          <w:szCs w:val="20"/>
-          <w:lang w:val="en-US"/>
-        </w:rPr>
-        <w:t>che</w:t>
-      </w:r>
-      <w:proofErr w:type="spellEnd"/>
-      <w:r>
-        <w:rPr>
-          <w:rFonts w:ascii="Century" w:eastAsia="Arial" w:hAnsi="Century" w:cs="Arial"/>
-          <w:color w:val="000000" w:themeColor="text1"/>
-          <w:sz w:val="20"/>
-          <w:szCs w:val="20"/>
-          <w:lang w:val="en-US"/>
-        </w:rPr>
-        <w:t xml:space="preserve"> </w:t>
-      </w:r>
-      <w:proofErr w:type="spellStart"/>
-      <w:r>
-        <w:rPr>
-          <w:rFonts w:ascii="Century" w:eastAsia="Arial" w:hAnsi="Century" w:cs="Arial"/>
-          <w:color w:val="000000" w:themeColor="text1"/>
-          <w:sz w:val="20"/>
-          <w:szCs w:val="20"/>
-          <w:lang w:val="en-US"/>
-        </w:rPr>
-        <w:t>dato</w:t>
-      </w:r>
-      <w:proofErr w:type="spellEnd"/>
-      <w:r>
-        <w:rPr>
-          <w:rFonts w:ascii="Century" w:eastAsia="Arial" w:hAnsi="Century" w:cs="Arial"/>
-          <w:color w:val="000000" w:themeColor="text1"/>
-          <w:sz w:val="20"/>
-          <w:szCs w:val="20"/>
-          <w:lang w:val="en-US"/>
-        </w:rPr>
-        <w:t xml:space="preserve"> un </w:t>
-      </w:r>
-      <w:proofErr w:type="spellStart"/>
-      <w:r>
-        <w:rPr>
-          <w:rFonts w:ascii="Century" w:eastAsia="Arial" w:hAnsi="Century" w:cs="Arial"/>
-          <w:color w:val="000000" w:themeColor="text1"/>
-          <w:sz w:val="20"/>
-          <w:szCs w:val="20"/>
-          <w:lang w:val="en-US"/>
-        </w:rPr>
-        <w:t>grafo</w:t>
-      </w:r>
-      <w:proofErr w:type="spellEnd"/>
-      <w:r>
-        <w:rPr>
-          <w:rFonts w:ascii="Century" w:eastAsia="Arial" w:hAnsi="Century" w:cs="Arial"/>
-          <w:color w:val="000000" w:themeColor="text1"/>
-          <w:sz w:val="20"/>
-          <w:szCs w:val="20"/>
-          <w:lang w:val="en-US"/>
-        </w:rPr>
-        <w:t xml:space="preserve">, </w:t>
-      </w:r>
-      <w:proofErr w:type="spellStart"/>
-      <w:r>
-        <w:rPr>
-          <w:rFonts w:ascii="Century" w:eastAsia="Arial" w:hAnsi="Century" w:cs="Arial"/>
-          <w:color w:val="000000" w:themeColor="text1"/>
-          <w:sz w:val="20"/>
-          <w:szCs w:val="20"/>
-          <w:lang w:val="en-US"/>
-        </w:rPr>
-        <w:t>si</w:t>
-      </w:r>
-      <w:proofErr w:type="spellEnd"/>
-      <w:r>
-        <w:rPr>
-          <w:rFonts w:ascii="Century" w:eastAsia="Arial" w:hAnsi="Century" w:cs="Arial"/>
-          <w:color w:val="000000" w:themeColor="text1"/>
-          <w:sz w:val="20"/>
-          <w:szCs w:val="20"/>
-          <w:lang w:val="en-US"/>
-        </w:rPr>
-        <w:t xml:space="preserve"> </w:t>
-      </w:r>
-      <w:proofErr w:type="spellStart"/>
-      <w:r>
-        <w:rPr>
-          <w:rFonts w:ascii="Century" w:eastAsia="Arial" w:hAnsi="Century" w:cs="Arial"/>
-          <w:color w:val="000000" w:themeColor="text1"/>
-          <w:sz w:val="20"/>
-          <w:szCs w:val="20"/>
-          <w:lang w:val="en-US"/>
-        </w:rPr>
-        <w:t>esplorano</w:t>
-      </w:r>
-      <w:proofErr w:type="spellEnd"/>
-      <w:r>
-        <w:rPr>
-          <w:rFonts w:ascii="Century" w:eastAsia="Arial" w:hAnsi="Century" w:cs="Arial"/>
-          <w:color w:val="000000" w:themeColor="text1"/>
-          <w:sz w:val="20"/>
-          <w:szCs w:val="20"/>
-          <w:lang w:val="en-US"/>
-        </w:rPr>
-        <w:t xml:space="preserve"> </w:t>
-      </w:r>
-      <w:proofErr w:type="spellStart"/>
-      <w:r>
-        <w:rPr>
-          <w:rFonts w:ascii="Century" w:eastAsia="Arial" w:hAnsi="Century" w:cs="Arial"/>
-          <w:color w:val="000000" w:themeColor="text1"/>
-          <w:sz w:val="20"/>
-          <w:szCs w:val="20"/>
-          <w:lang w:val="en-US"/>
-        </w:rPr>
-        <w:t>incrementalmente</w:t>
-      </w:r>
-      <w:proofErr w:type="spellEnd"/>
-      <w:r>
-        <w:rPr>
-          <w:rFonts w:ascii="Century" w:eastAsia="Arial" w:hAnsi="Century" w:cs="Arial"/>
-          <w:color w:val="000000" w:themeColor="text1"/>
-          <w:sz w:val="20"/>
-          <w:szCs w:val="20"/>
-          <w:lang w:val="en-US"/>
-        </w:rPr>
-        <w:t xml:space="preserve"> </w:t>
-      </w:r>
-      <w:proofErr w:type="spellStart"/>
-      <w:r>
-        <w:rPr>
-          <w:rFonts w:ascii="Century" w:eastAsia="Arial" w:hAnsi="Century" w:cs="Arial"/>
-          <w:color w:val="000000" w:themeColor="text1"/>
-          <w:sz w:val="20"/>
-          <w:szCs w:val="20"/>
-          <w:lang w:val="en-US"/>
-        </w:rPr>
-        <w:t>i</w:t>
-      </w:r>
-      <w:proofErr w:type="spellEnd"/>
-      <w:r>
-        <w:rPr>
-          <w:rFonts w:ascii="Century" w:eastAsia="Arial" w:hAnsi="Century" w:cs="Arial"/>
-          <w:color w:val="000000" w:themeColor="text1"/>
-          <w:sz w:val="20"/>
-          <w:szCs w:val="20"/>
-          <w:lang w:val="en-US"/>
-        </w:rPr>
-        <w:t xml:space="preserve"> </w:t>
-      </w:r>
-      <w:proofErr w:type="spellStart"/>
-      <w:r>
-        <w:rPr>
-          <w:rFonts w:ascii="Century" w:eastAsia="Arial" w:hAnsi="Century" w:cs="Arial"/>
-          <w:color w:val="000000" w:themeColor="text1"/>
-          <w:sz w:val="20"/>
-          <w:szCs w:val="20"/>
-          <w:lang w:val="en-US"/>
-        </w:rPr>
-        <w:t>percorsi</w:t>
-      </w:r>
-      <w:proofErr w:type="spellEnd"/>
-      <w:r>
-        <w:rPr>
-          <w:rFonts w:ascii="Century" w:eastAsia="Arial" w:hAnsi="Century" w:cs="Arial"/>
-          <w:color w:val="000000" w:themeColor="text1"/>
-          <w:sz w:val="20"/>
-          <w:szCs w:val="20"/>
-          <w:lang w:val="en-US"/>
-        </w:rPr>
-        <w:t xml:space="preserve"> a </w:t>
-      </w:r>
-      <w:proofErr w:type="spellStart"/>
-      <w:r>
-        <w:rPr>
-          <w:rFonts w:ascii="Century" w:eastAsia="Arial" w:hAnsi="Century" w:cs="Arial"/>
-          <w:color w:val="000000" w:themeColor="text1"/>
-          <w:sz w:val="20"/>
-          <w:szCs w:val="20"/>
-          <w:lang w:val="en-US"/>
-        </w:rPr>
-        <w:t>partire</w:t>
-      </w:r>
-      <w:proofErr w:type="spellEnd"/>
-      <w:r>
-        <w:rPr>
-          <w:rFonts w:ascii="Century" w:eastAsia="Arial" w:hAnsi="Century" w:cs="Arial"/>
-          <w:color w:val="000000" w:themeColor="text1"/>
-          <w:sz w:val="20"/>
-          <w:szCs w:val="20"/>
-          <w:lang w:val="en-US"/>
-        </w:rPr>
-        <w:t xml:space="preserve"> </w:t>
-      </w:r>
-      <w:proofErr w:type="spellStart"/>
-      <w:r>
-        <w:rPr>
-          <w:rFonts w:ascii="Century" w:eastAsia="Arial" w:hAnsi="Century" w:cs="Arial"/>
-          <w:color w:val="000000" w:themeColor="text1"/>
-          <w:sz w:val="20"/>
-          <w:szCs w:val="20"/>
-          <w:lang w:val="en-US"/>
-        </w:rPr>
-        <w:t>dai</w:t>
-      </w:r>
-      <w:proofErr w:type="spellEnd"/>
-      <w:r>
-        <w:rPr>
-          <w:rFonts w:ascii="Century" w:eastAsia="Arial" w:hAnsi="Century" w:cs="Arial"/>
-          <w:color w:val="000000" w:themeColor="text1"/>
-          <w:sz w:val="20"/>
-          <w:szCs w:val="20"/>
-          <w:lang w:val="en-US"/>
-        </w:rPr>
-        <w:t xml:space="preserve"> </w:t>
-      </w:r>
-      <w:proofErr w:type="spellStart"/>
-      <w:r>
-        <w:rPr>
-          <w:rFonts w:ascii="Century" w:eastAsia="Arial" w:hAnsi="Century" w:cs="Arial"/>
-          <w:color w:val="000000" w:themeColor="text1"/>
-          <w:sz w:val="20"/>
-          <w:szCs w:val="20"/>
-          <w:lang w:val="en-US"/>
-        </w:rPr>
-        <w:t>nodi</w:t>
-      </w:r>
-      <w:proofErr w:type="spellEnd"/>
-      <w:r>
-        <w:rPr>
-          <w:rFonts w:ascii="Century" w:eastAsia="Arial" w:hAnsi="Century" w:cs="Arial"/>
-          <w:color w:val="000000" w:themeColor="text1"/>
-          <w:sz w:val="20"/>
-          <w:szCs w:val="20"/>
-          <w:lang w:val="en-US"/>
-        </w:rPr>
-        <w:t xml:space="preserve"> di </w:t>
-      </w:r>
-      <w:proofErr w:type="spellStart"/>
-      <w:r>
-        <w:rPr>
-          <w:rFonts w:ascii="Century" w:eastAsia="Arial" w:hAnsi="Century" w:cs="Arial"/>
-          <w:color w:val="000000" w:themeColor="text1"/>
-          <w:sz w:val="20"/>
-          <w:szCs w:val="20"/>
-          <w:lang w:val="en-US"/>
-        </w:rPr>
-        <w:t>partenza</w:t>
-      </w:r>
-      <w:proofErr w:type="spellEnd"/>
-      <w:r>
-        <w:rPr>
-          <w:rFonts w:ascii="Century" w:eastAsia="Arial" w:hAnsi="Century" w:cs="Arial"/>
-          <w:color w:val="000000" w:themeColor="text1"/>
-          <w:sz w:val="20"/>
-          <w:szCs w:val="20"/>
-          <w:lang w:val="en-US"/>
-        </w:rPr>
-        <w:t xml:space="preserve"> per poi </w:t>
-      </w:r>
-      <w:proofErr w:type="spellStart"/>
-      <w:r>
-        <w:rPr>
-          <w:rFonts w:ascii="Century" w:eastAsia="Arial" w:hAnsi="Century" w:cs="Arial"/>
-          <w:color w:val="000000" w:themeColor="text1"/>
-          <w:sz w:val="20"/>
-          <w:szCs w:val="20"/>
-          <w:lang w:val="en-US"/>
-        </w:rPr>
-        <w:t>giungere</w:t>
-      </w:r>
-      <w:proofErr w:type="spellEnd"/>
-      <w:r>
-        <w:rPr>
-          <w:rFonts w:ascii="Century" w:eastAsia="Arial" w:hAnsi="Century" w:cs="Arial"/>
-          <w:color w:val="000000" w:themeColor="text1"/>
-          <w:sz w:val="20"/>
-          <w:szCs w:val="20"/>
-          <w:lang w:val="en-US"/>
-        </w:rPr>
-        <w:t xml:space="preserve"> ai </w:t>
-      </w:r>
-      <w:proofErr w:type="spellStart"/>
-      <w:r>
-        <w:rPr>
-          <w:rFonts w:ascii="Century" w:eastAsia="Arial" w:hAnsi="Century" w:cs="Arial"/>
-          <w:color w:val="000000" w:themeColor="text1"/>
-          <w:sz w:val="20"/>
-          <w:szCs w:val="20"/>
-          <w:lang w:val="en-US"/>
-        </w:rPr>
-        <w:t>nodi-obiettivo</w:t>
-      </w:r>
-      <w:proofErr w:type="spellEnd"/>
-      <w:r>
-        <w:rPr>
-          <w:rFonts w:ascii="Century" w:eastAsia="Arial" w:hAnsi="Century" w:cs="Arial"/>
-          <w:color w:val="000000" w:themeColor="text1"/>
-          <w:sz w:val="20"/>
-          <w:szCs w:val="20"/>
-          <w:lang w:val="en-US"/>
-        </w:rPr>
-        <w:t>.</w:t>
-      </w:r>
-    </w:p>
-    <w:p>
-      <w:pPr>
-        <w:jc w:val="both"/>
-        <w:rPr>
-          <w:rFonts w:ascii="Century" w:eastAsia="Arial" w:hAnsi="Century" w:cs="Arial"/>
-          <w:color w:val="000000" w:themeColor="text1"/>
-          <w:sz w:val="20"/>
-          <w:szCs w:val="20"/>
-          <w:lang w:val="en-US"/>
-        </w:rPr>
-      </w:pPr>
-      <w:r>
-        <w:rPr>
-          <w:rFonts w:ascii="Century" w:eastAsia="Arial" w:hAnsi="Century" w:cs="Arial"/>
-          <w:color w:val="000000" w:themeColor="text1"/>
-          <w:sz w:val="20"/>
-          <w:szCs w:val="20"/>
-          <w:lang w:val="en-US"/>
-        </w:rPr>
-        <w:t xml:space="preserve">Si </w:t>
-      </w:r>
-      <w:proofErr w:type="spellStart"/>
-      <w:r>
-        <w:rPr>
-          <w:rFonts w:ascii="Century" w:eastAsia="Arial" w:hAnsi="Century" w:cs="Arial"/>
-          <w:color w:val="000000" w:themeColor="text1"/>
-          <w:sz w:val="20"/>
-          <w:szCs w:val="20"/>
-          <w:lang w:val="en-US"/>
-        </w:rPr>
-        <w:t>mantiene</w:t>
-      </w:r>
-      <w:proofErr w:type="spellEnd"/>
-      <w:r>
-        <w:rPr>
-          <w:rFonts w:ascii="Century" w:eastAsia="Arial" w:hAnsi="Century" w:cs="Arial"/>
-          <w:color w:val="000000" w:themeColor="text1"/>
-          <w:sz w:val="20"/>
-          <w:szCs w:val="20"/>
-          <w:lang w:val="en-US"/>
-        </w:rPr>
-        <w:t xml:space="preserve"> una </w:t>
-      </w:r>
-      <w:proofErr w:type="spellStart"/>
-      <w:r>
-        <w:rPr>
-          <w:rFonts w:ascii="Century" w:eastAsia="Arial" w:hAnsi="Century" w:cs="Arial"/>
-          <w:color w:val="000000" w:themeColor="text1"/>
-          <w:sz w:val="20"/>
-          <w:szCs w:val="20"/>
-          <w:lang w:val="en-US"/>
-        </w:rPr>
-        <w:t>frontiera</w:t>
-      </w:r>
-      <w:proofErr w:type="spellEnd"/>
-      <w:r>
-        <w:rPr>
-          <w:rFonts w:ascii="Century" w:eastAsia="Arial" w:hAnsi="Century" w:cs="Arial"/>
-          <w:color w:val="000000" w:themeColor="text1"/>
-          <w:sz w:val="20"/>
-          <w:szCs w:val="20"/>
-          <w:lang w:val="en-US"/>
-        </w:rPr>
-        <w:t xml:space="preserve"> di </w:t>
-      </w:r>
-      <w:proofErr w:type="spellStart"/>
-      <w:r>
-        <w:rPr>
-          <w:rFonts w:ascii="Century" w:eastAsia="Arial" w:hAnsi="Century" w:cs="Arial"/>
-          <w:color w:val="000000" w:themeColor="text1"/>
-          <w:sz w:val="20"/>
-          <w:szCs w:val="20"/>
-          <w:lang w:val="en-US"/>
-        </w:rPr>
-        <w:t>percorsi</w:t>
-      </w:r>
-      <w:proofErr w:type="spellEnd"/>
-      <w:r>
-        <w:rPr>
-          <w:rFonts w:ascii="Century" w:eastAsia="Arial" w:hAnsi="Century" w:cs="Arial"/>
-          <w:color w:val="000000" w:themeColor="text1"/>
-          <w:sz w:val="20"/>
-          <w:szCs w:val="20"/>
-          <w:lang w:val="en-US"/>
-        </w:rPr>
-        <w:t xml:space="preserve"> </w:t>
-      </w:r>
-      <w:proofErr w:type="spellStart"/>
-      <w:r>
-        <w:rPr>
-          <w:rFonts w:ascii="Century" w:eastAsia="Arial" w:hAnsi="Century" w:cs="Arial"/>
-          <w:color w:val="000000" w:themeColor="text1"/>
-          <w:sz w:val="20"/>
-          <w:szCs w:val="20"/>
-          <w:lang w:val="en-US"/>
-        </w:rPr>
-        <w:t>già</w:t>
-      </w:r>
-      <w:proofErr w:type="spellEnd"/>
-      <w:r>
-        <w:rPr>
-          <w:rFonts w:ascii="Century" w:eastAsia="Arial" w:hAnsi="Century" w:cs="Arial"/>
-          <w:color w:val="000000" w:themeColor="text1"/>
-          <w:sz w:val="20"/>
-          <w:szCs w:val="20"/>
-          <w:lang w:val="en-US"/>
-        </w:rPr>
-        <w:t xml:space="preserve"> </w:t>
-      </w:r>
-      <w:proofErr w:type="spellStart"/>
-      <w:r>
-        <w:rPr>
-          <w:rFonts w:ascii="Century" w:eastAsia="Arial" w:hAnsi="Century" w:cs="Arial"/>
-          <w:color w:val="000000" w:themeColor="text1"/>
-          <w:sz w:val="20"/>
-          <w:szCs w:val="20"/>
-          <w:lang w:val="en-US"/>
-        </w:rPr>
-        <w:t>esplorati</w:t>
-      </w:r>
-      <w:proofErr w:type="spellEnd"/>
-      <w:r>
-        <w:rPr>
-          <w:rFonts w:ascii="Century" w:eastAsia="Arial" w:hAnsi="Century" w:cs="Arial"/>
-          <w:color w:val="000000" w:themeColor="text1"/>
-          <w:sz w:val="20"/>
-          <w:szCs w:val="20"/>
-          <w:lang w:val="en-US"/>
-        </w:rPr>
-        <w:t xml:space="preserve"> </w:t>
-      </w:r>
-      <w:proofErr w:type="spellStart"/>
-      <w:r>
-        <w:rPr>
-          <w:rFonts w:ascii="Century" w:eastAsia="Arial" w:hAnsi="Century" w:cs="Arial"/>
-          <w:color w:val="000000" w:themeColor="text1"/>
-          <w:sz w:val="20"/>
-          <w:szCs w:val="20"/>
-          <w:lang w:val="en-US"/>
-        </w:rPr>
-        <w:t>collegati</w:t>
-      </w:r>
-      <w:proofErr w:type="spellEnd"/>
-      <w:r>
-        <w:rPr>
-          <w:rFonts w:ascii="Century" w:eastAsia="Arial" w:hAnsi="Century" w:cs="Arial"/>
-          <w:color w:val="000000" w:themeColor="text1"/>
-          <w:sz w:val="20"/>
-          <w:szCs w:val="20"/>
-          <w:lang w:val="en-US"/>
-        </w:rPr>
-        <w:t xml:space="preserve"> ad un </w:t>
-      </w:r>
-      <w:proofErr w:type="spellStart"/>
-      <w:r>
-        <w:rPr>
-          <w:rFonts w:ascii="Century" w:eastAsia="Arial" w:hAnsi="Century" w:cs="Arial"/>
-          <w:color w:val="000000" w:themeColor="text1"/>
-          <w:sz w:val="20"/>
-          <w:szCs w:val="20"/>
-          <w:lang w:val="en-US"/>
-        </w:rPr>
-        <w:t>nodo</w:t>
-      </w:r>
-      <w:proofErr w:type="spellEnd"/>
-      <w:r>
-        <w:rPr>
-          <w:rFonts w:ascii="Century" w:eastAsia="Arial" w:hAnsi="Century" w:cs="Arial"/>
-          <w:color w:val="000000" w:themeColor="text1"/>
-          <w:sz w:val="20"/>
-          <w:szCs w:val="20"/>
-          <w:lang w:val="en-US"/>
-        </w:rPr>
-        <w:t xml:space="preserve"> di </w:t>
-      </w:r>
-      <w:proofErr w:type="spellStart"/>
-      <w:r>
-        <w:rPr>
-          <w:rFonts w:ascii="Century" w:eastAsia="Arial" w:hAnsi="Century" w:cs="Arial"/>
-          <w:color w:val="000000" w:themeColor="text1"/>
-          <w:sz w:val="20"/>
-          <w:szCs w:val="20"/>
-          <w:lang w:val="en-US"/>
-        </w:rPr>
-        <w:t>partenza</w:t>
-      </w:r>
-      <w:proofErr w:type="spellEnd"/>
-      <w:r>
-        <w:rPr>
-          <w:rFonts w:ascii="Century" w:eastAsia="Arial" w:hAnsi="Century" w:cs="Arial"/>
-          <w:color w:val="000000" w:themeColor="text1"/>
-          <w:sz w:val="20"/>
-          <w:szCs w:val="20"/>
-          <w:lang w:val="en-US"/>
-        </w:rPr>
-        <w:t xml:space="preserve">, </w:t>
-      </w:r>
-      <w:proofErr w:type="spellStart"/>
-      <w:r>
-        <w:rPr>
-          <w:rFonts w:ascii="Century" w:eastAsia="Arial" w:hAnsi="Century" w:cs="Arial"/>
-          <w:color w:val="000000" w:themeColor="text1"/>
-          <w:sz w:val="20"/>
-          <w:szCs w:val="20"/>
-          <w:lang w:val="en-US"/>
-        </w:rPr>
-        <w:t>i</w:t>
-      </w:r>
-      <w:proofErr w:type="spellEnd"/>
-      <w:r>
-        <w:rPr>
-          <w:rFonts w:ascii="Century" w:eastAsia="Arial" w:hAnsi="Century" w:cs="Arial"/>
-          <w:color w:val="000000" w:themeColor="text1"/>
-          <w:sz w:val="20"/>
-          <w:szCs w:val="20"/>
-          <w:lang w:val="en-US"/>
-        </w:rPr>
-        <w:t xml:space="preserve"> </w:t>
-      </w:r>
-      <w:proofErr w:type="spellStart"/>
-      <w:r>
-        <w:rPr>
-          <w:rFonts w:ascii="Century" w:eastAsia="Arial" w:hAnsi="Century" w:cs="Arial"/>
-          <w:color w:val="000000" w:themeColor="text1"/>
-          <w:sz w:val="20"/>
-          <w:szCs w:val="20"/>
-          <w:lang w:val="en-US"/>
-        </w:rPr>
-        <w:t>quali</w:t>
-      </w:r>
-      <w:proofErr w:type="spellEnd"/>
-      <w:r>
-        <w:rPr>
-          <w:rFonts w:ascii="Century" w:eastAsia="Arial" w:hAnsi="Century" w:cs="Arial"/>
-          <w:color w:val="000000" w:themeColor="text1"/>
-          <w:sz w:val="20"/>
-          <w:szCs w:val="20"/>
-          <w:lang w:val="en-US"/>
-        </w:rPr>
-        <w:t xml:space="preserve"> </w:t>
-      </w:r>
-      <w:proofErr w:type="spellStart"/>
-      <w:r>
-        <w:rPr>
-          <w:rFonts w:ascii="Century" w:eastAsia="Arial" w:hAnsi="Century" w:cs="Arial"/>
-          <w:color w:val="000000" w:themeColor="text1"/>
-          <w:sz w:val="20"/>
-          <w:szCs w:val="20"/>
-          <w:lang w:val="en-US"/>
-        </w:rPr>
-        <w:t>potrebbero</w:t>
-      </w:r>
-      <w:proofErr w:type="spellEnd"/>
-      <w:r>
-        <w:rPr>
-          <w:rFonts w:ascii="Century" w:eastAsia="Arial" w:hAnsi="Century" w:cs="Arial"/>
-          <w:color w:val="000000" w:themeColor="text1"/>
-          <w:sz w:val="20"/>
-          <w:szCs w:val="20"/>
-          <w:lang w:val="en-US"/>
-        </w:rPr>
-        <w:t xml:space="preserve"> </w:t>
-      </w:r>
-      <w:proofErr w:type="spellStart"/>
-      <w:r>
-        <w:rPr>
-          <w:rFonts w:ascii="Century" w:eastAsia="Arial" w:hAnsi="Century" w:cs="Arial"/>
-          <w:color w:val="000000" w:themeColor="text1"/>
-          <w:sz w:val="20"/>
-          <w:szCs w:val="20"/>
-          <w:lang w:val="en-US"/>
-        </w:rPr>
-        <w:t>costituire</w:t>
-      </w:r>
-      <w:proofErr w:type="spellEnd"/>
-      <w:r>
-        <w:rPr>
-          <w:rFonts w:ascii="Century" w:eastAsia="Arial" w:hAnsi="Century" w:cs="Arial"/>
-          <w:color w:val="000000" w:themeColor="text1"/>
-          <w:sz w:val="20"/>
-          <w:szCs w:val="20"/>
-          <w:lang w:val="en-US"/>
-        </w:rPr>
-        <w:t xml:space="preserve"> </w:t>
-      </w:r>
-      <w:proofErr w:type="spellStart"/>
-      <w:r>
-        <w:rPr>
-          <w:rFonts w:ascii="Century" w:eastAsia="Arial" w:hAnsi="Century" w:cs="Arial"/>
-          <w:color w:val="000000" w:themeColor="text1"/>
-          <w:sz w:val="20"/>
-          <w:szCs w:val="20"/>
-          <w:lang w:val="en-US"/>
-        </w:rPr>
-        <w:t>segmenti</w:t>
-      </w:r>
-      <w:proofErr w:type="spellEnd"/>
-      <w:r>
-        <w:rPr>
-          <w:rFonts w:ascii="Century" w:eastAsia="Arial" w:hAnsi="Century" w:cs="Arial"/>
-          <w:color w:val="000000" w:themeColor="text1"/>
-          <w:sz w:val="20"/>
-          <w:szCs w:val="20"/>
-          <w:lang w:val="en-US"/>
-        </w:rPr>
-        <w:t xml:space="preserve"> </w:t>
-      </w:r>
-      <w:proofErr w:type="spellStart"/>
-      <w:r>
-        <w:rPr>
-          <w:rFonts w:ascii="Century" w:eastAsia="Arial" w:hAnsi="Century" w:cs="Arial"/>
-          <w:color w:val="000000" w:themeColor="text1"/>
-          <w:sz w:val="20"/>
-          <w:szCs w:val="20"/>
-          <w:lang w:val="en-US"/>
-        </w:rPr>
-        <w:t>iniziali</w:t>
-      </w:r>
-      <w:proofErr w:type="spellEnd"/>
-      <w:r>
-        <w:rPr>
-          <w:rFonts w:ascii="Century" w:eastAsia="Arial" w:hAnsi="Century" w:cs="Arial"/>
-          <w:color w:val="000000" w:themeColor="text1"/>
-          <w:sz w:val="20"/>
-          <w:szCs w:val="20"/>
-          <w:lang w:val="en-US"/>
-        </w:rPr>
-        <w:t xml:space="preserve"> di </w:t>
-      </w:r>
-      <w:proofErr w:type="spellStart"/>
-      <w:r>
-        <w:rPr>
-          <w:rFonts w:ascii="Century" w:eastAsia="Arial" w:hAnsi="Century" w:cs="Arial"/>
-          <w:color w:val="000000" w:themeColor="text1"/>
-          <w:sz w:val="20"/>
-          <w:szCs w:val="20"/>
-          <w:lang w:val="en-US"/>
-        </w:rPr>
-        <w:t>percorsi</w:t>
-      </w:r>
-      <w:proofErr w:type="spellEnd"/>
-      <w:r>
-        <w:rPr>
-          <w:rFonts w:ascii="Century" w:eastAsia="Arial" w:hAnsi="Century" w:cs="Arial"/>
-          <w:color w:val="000000" w:themeColor="text1"/>
-          <w:sz w:val="20"/>
-          <w:szCs w:val="20"/>
-          <w:lang w:val="en-US"/>
-        </w:rPr>
-        <w:t xml:space="preserve"> </w:t>
-      </w:r>
-      <w:proofErr w:type="spellStart"/>
-      <w:r>
-        <w:rPr>
-          <w:rFonts w:ascii="Century" w:eastAsia="Arial" w:hAnsi="Century" w:cs="Arial"/>
-          <w:color w:val="000000" w:themeColor="text1"/>
-          <w:sz w:val="20"/>
-          <w:szCs w:val="20"/>
-          <w:lang w:val="en-US"/>
-        </w:rPr>
-        <w:t>completi</w:t>
-      </w:r>
-      <w:proofErr w:type="spellEnd"/>
-      <w:r>
-        <w:rPr>
-          <w:rFonts w:ascii="Century" w:eastAsia="Arial" w:hAnsi="Century" w:cs="Arial"/>
-          <w:color w:val="000000" w:themeColor="text1"/>
-          <w:sz w:val="20"/>
-          <w:szCs w:val="20"/>
-          <w:lang w:val="en-US"/>
-        </w:rPr>
-        <w:t xml:space="preserve"> verso </w:t>
-      </w:r>
-      <w:proofErr w:type="spellStart"/>
-      <w:r>
-        <w:rPr>
-          <w:rFonts w:ascii="Century" w:eastAsia="Arial" w:hAnsi="Century" w:cs="Arial"/>
-          <w:color w:val="000000" w:themeColor="text1"/>
-          <w:sz w:val="20"/>
-          <w:szCs w:val="20"/>
-          <w:lang w:val="en-US"/>
-        </w:rPr>
-        <w:t>nodi-obiettivo</w:t>
-      </w:r>
-      <w:proofErr w:type="spellEnd"/>
-      <w:r>
-        <w:rPr>
-          <w:rFonts w:ascii="Century" w:eastAsia="Arial" w:hAnsi="Century" w:cs="Arial"/>
-          <w:color w:val="000000" w:themeColor="text1"/>
-          <w:sz w:val="20"/>
-          <w:szCs w:val="20"/>
-          <w:lang w:val="en-US"/>
-        </w:rPr>
-        <w:t>.</w:t>
-      </w:r>
-    </w:p>
-    <w:p>
-      <w:pPr>
-        <w:jc w:val="both"/>
-        <w:rPr>
-          <w:rFonts w:ascii="Century" w:eastAsia="Arial" w:hAnsi="Century" w:cs="Arial"/>
-          <w:color w:val="000000" w:themeColor="text1"/>
-          <w:sz w:val="20"/>
-          <w:szCs w:val="20"/>
-          <w:lang w:val="en-US"/>
-        </w:rPr>
-      </w:pPr>
-      <w:proofErr w:type="spellStart"/>
-      <w:r>
-        <w:rPr>
-          <w:rFonts w:ascii="Century" w:eastAsia="Arial" w:hAnsi="Century" w:cs="Arial"/>
-          <w:color w:val="000000" w:themeColor="text1"/>
-          <w:sz w:val="20"/>
-          <w:szCs w:val="20"/>
-          <w:lang w:val="en-US"/>
-        </w:rPr>
-        <w:t>Inizialmente</w:t>
-      </w:r>
-      <w:proofErr w:type="spellEnd"/>
-      <w:r>
-        <w:rPr>
-          <w:rFonts w:ascii="Century" w:eastAsia="Arial" w:hAnsi="Century" w:cs="Arial"/>
-          <w:color w:val="000000" w:themeColor="text1"/>
-          <w:sz w:val="20"/>
-          <w:szCs w:val="20"/>
-          <w:lang w:val="en-US"/>
-        </w:rPr>
-        <w:t xml:space="preserve"> la </w:t>
-      </w:r>
-      <w:proofErr w:type="spellStart"/>
-      <w:r>
-        <w:rPr>
-          <w:rFonts w:ascii="Century" w:eastAsia="Arial" w:hAnsi="Century" w:cs="Arial"/>
-          <w:color w:val="000000" w:themeColor="text1"/>
-          <w:sz w:val="20"/>
-          <w:szCs w:val="20"/>
-          <w:lang w:val="en-US"/>
-        </w:rPr>
-        <w:t>frontiera</w:t>
-      </w:r>
-      <w:proofErr w:type="spellEnd"/>
-      <w:r>
-        <w:rPr>
-          <w:rFonts w:ascii="Century" w:eastAsia="Arial" w:hAnsi="Century" w:cs="Arial"/>
-          <w:color w:val="000000" w:themeColor="text1"/>
-          <w:sz w:val="20"/>
-          <w:szCs w:val="20"/>
-          <w:lang w:val="en-US"/>
-        </w:rPr>
-        <w:t xml:space="preserve"> è </w:t>
-      </w:r>
-      <w:proofErr w:type="spellStart"/>
-      <w:r>
-        <w:rPr>
-          <w:rFonts w:ascii="Century" w:eastAsia="Arial" w:hAnsi="Century" w:cs="Arial"/>
-          <w:color w:val="000000" w:themeColor="text1"/>
-          <w:sz w:val="20"/>
-          <w:szCs w:val="20"/>
-          <w:lang w:val="en-US"/>
-        </w:rPr>
-        <w:t>costituita</w:t>
-      </w:r>
-      <w:proofErr w:type="spellEnd"/>
-      <w:r>
-        <w:rPr>
-          <w:rFonts w:ascii="Century" w:eastAsia="Arial" w:hAnsi="Century" w:cs="Arial"/>
-          <w:color w:val="000000" w:themeColor="text1"/>
-          <w:sz w:val="20"/>
-          <w:szCs w:val="20"/>
-          <w:lang w:val="en-US"/>
-        </w:rPr>
-        <w:t xml:space="preserve"> da </w:t>
-      </w:r>
-      <w:proofErr w:type="spellStart"/>
-      <w:r>
-        <w:rPr>
-          <w:rFonts w:ascii="Century" w:eastAsia="Arial" w:hAnsi="Century" w:cs="Arial"/>
-          <w:color w:val="000000" w:themeColor="text1"/>
-          <w:sz w:val="20"/>
-          <w:szCs w:val="20"/>
-          <w:lang w:val="en-US"/>
-        </w:rPr>
-        <w:t>percorsi</w:t>
-      </w:r>
-      <w:proofErr w:type="spellEnd"/>
-      <w:r>
-        <w:rPr>
-          <w:rFonts w:ascii="Century" w:eastAsia="Arial" w:hAnsi="Century" w:cs="Arial"/>
-          <w:color w:val="000000" w:themeColor="text1"/>
-          <w:sz w:val="20"/>
-          <w:szCs w:val="20"/>
-          <w:lang w:val="en-US"/>
-        </w:rPr>
-        <w:t xml:space="preserve"> </w:t>
-      </w:r>
-      <w:proofErr w:type="spellStart"/>
-      <w:r>
-        <w:rPr>
-          <w:rFonts w:ascii="Century" w:eastAsia="Arial" w:hAnsi="Century" w:cs="Arial"/>
-          <w:color w:val="000000" w:themeColor="text1"/>
-          <w:sz w:val="20"/>
-          <w:szCs w:val="20"/>
-          <w:lang w:val="en-US"/>
-        </w:rPr>
-        <w:t>semplici</w:t>
-      </w:r>
-      <w:proofErr w:type="spellEnd"/>
-      <w:r>
-        <w:rPr>
-          <w:rFonts w:ascii="Century" w:eastAsia="Arial" w:hAnsi="Century" w:cs="Arial"/>
-          <w:color w:val="000000" w:themeColor="text1"/>
-          <w:sz w:val="20"/>
-          <w:szCs w:val="20"/>
-          <w:lang w:val="en-US"/>
-        </w:rPr>
-        <w:t xml:space="preserve"> </w:t>
-      </w:r>
-      <w:proofErr w:type="spellStart"/>
-      <w:r>
-        <w:rPr>
-          <w:rFonts w:ascii="Century" w:eastAsia="Arial" w:hAnsi="Century" w:cs="Arial"/>
-          <w:color w:val="000000" w:themeColor="text1"/>
-          <w:sz w:val="20"/>
-          <w:szCs w:val="20"/>
-          <w:lang w:val="en-US"/>
-        </w:rPr>
-        <w:t>che</w:t>
-      </w:r>
-      <w:proofErr w:type="spellEnd"/>
-      <w:r>
-        <w:rPr>
-          <w:rFonts w:ascii="Century" w:eastAsia="Arial" w:hAnsi="Century" w:cs="Arial"/>
-          <w:color w:val="000000" w:themeColor="text1"/>
-          <w:sz w:val="20"/>
-          <w:szCs w:val="20"/>
-          <w:lang w:val="en-US"/>
-        </w:rPr>
-        <w:t xml:space="preserve"> </w:t>
-      </w:r>
-      <w:proofErr w:type="spellStart"/>
-      <w:r>
-        <w:rPr>
-          <w:rFonts w:ascii="Century" w:eastAsia="Arial" w:hAnsi="Century" w:cs="Arial"/>
-          <w:color w:val="000000" w:themeColor="text1"/>
-          <w:sz w:val="20"/>
-          <w:szCs w:val="20"/>
-          <w:lang w:val="en-US"/>
-        </w:rPr>
-        <w:t>si</w:t>
-      </w:r>
-      <w:proofErr w:type="spellEnd"/>
-      <w:r>
-        <w:rPr>
-          <w:rFonts w:ascii="Century" w:eastAsia="Arial" w:hAnsi="Century" w:cs="Arial"/>
-          <w:color w:val="000000" w:themeColor="text1"/>
-          <w:sz w:val="20"/>
-          <w:szCs w:val="20"/>
-          <w:lang w:val="en-US"/>
-        </w:rPr>
-        <w:t xml:space="preserve"> </w:t>
-      </w:r>
-      <w:proofErr w:type="spellStart"/>
-      <w:r>
-        <w:rPr>
-          <w:rFonts w:ascii="Century" w:eastAsia="Arial" w:hAnsi="Century" w:cs="Arial"/>
-          <w:color w:val="000000" w:themeColor="text1"/>
-          <w:sz w:val="20"/>
-          <w:szCs w:val="20"/>
-          <w:lang w:val="en-US"/>
-        </w:rPr>
-        <w:t>rivelano</w:t>
-      </w:r>
-      <w:proofErr w:type="spellEnd"/>
-      <w:r>
-        <w:rPr>
-          <w:rFonts w:ascii="Century" w:eastAsia="Arial" w:hAnsi="Century" w:cs="Arial"/>
-          <w:color w:val="000000" w:themeColor="text1"/>
-          <w:sz w:val="20"/>
-          <w:szCs w:val="20"/>
-          <w:lang w:val="en-US"/>
-        </w:rPr>
-        <w:t xml:space="preserve"> </w:t>
-      </w:r>
-      <w:proofErr w:type="spellStart"/>
-      <w:r>
-        <w:rPr>
-          <w:rFonts w:ascii="Century" w:eastAsia="Arial" w:hAnsi="Century" w:cs="Arial"/>
-          <w:color w:val="000000" w:themeColor="text1"/>
-          <w:sz w:val="20"/>
-          <w:szCs w:val="20"/>
-          <w:lang w:val="en-US"/>
-        </w:rPr>
-        <w:t>essere</w:t>
-      </w:r>
-      <w:proofErr w:type="spellEnd"/>
-      <w:r>
-        <w:rPr>
-          <w:rFonts w:ascii="Century" w:eastAsia="Arial" w:hAnsi="Century" w:cs="Arial"/>
-          <w:color w:val="000000" w:themeColor="text1"/>
-          <w:sz w:val="20"/>
-          <w:szCs w:val="20"/>
-          <w:lang w:val="en-US"/>
-        </w:rPr>
-        <w:t xml:space="preserve"> </w:t>
-      </w:r>
-      <w:proofErr w:type="spellStart"/>
-      <w:r>
-        <w:rPr>
-          <w:rFonts w:ascii="Century" w:eastAsia="Arial" w:hAnsi="Century" w:cs="Arial"/>
-          <w:color w:val="000000" w:themeColor="text1"/>
-          <w:sz w:val="20"/>
-          <w:szCs w:val="20"/>
-          <w:lang w:val="en-US"/>
-        </w:rPr>
-        <w:t>nodi</w:t>
-      </w:r>
-      <w:proofErr w:type="spellEnd"/>
-      <w:r>
-        <w:rPr>
-          <w:rFonts w:ascii="Century" w:eastAsia="Arial" w:hAnsi="Century" w:cs="Arial"/>
-          <w:color w:val="000000" w:themeColor="text1"/>
-          <w:sz w:val="20"/>
-          <w:szCs w:val="20"/>
-          <w:lang w:val="en-US"/>
-        </w:rPr>
-        <w:t xml:space="preserve"> di </w:t>
-      </w:r>
-      <w:proofErr w:type="spellStart"/>
-      <w:r>
-        <w:rPr>
-          <w:rFonts w:ascii="Century" w:eastAsia="Arial" w:hAnsi="Century" w:cs="Arial"/>
-          <w:color w:val="000000" w:themeColor="text1"/>
-          <w:sz w:val="20"/>
-          <w:szCs w:val="20"/>
-          <w:lang w:val="en-US"/>
-        </w:rPr>
-        <w:t>partenza</w:t>
-      </w:r>
-      <w:proofErr w:type="spellEnd"/>
-      <w:r>
-        <w:rPr>
-          <w:rFonts w:ascii="Century" w:eastAsia="Arial" w:hAnsi="Century" w:cs="Arial"/>
-          <w:color w:val="000000" w:themeColor="text1"/>
-          <w:sz w:val="20"/>
-          <w:szCs w:val="20"/>
-          <w:lang w:val="en-US"/>
-        </w:rPr>
-        <w:t xml:space="preserve">. </w:t>
-      </w:r>
-      <w:proofErr w:type="spellStart"/>
-      <w:r>
-        <w:rPr>
-          <w:rFonts w:ascii="Century" w:eastAsia="Arial" w:hAnsi="Century" w:cs="Arial"/>
-          <w:color w:val="000000" w:themeColor="text1"/>
-          <w:sz w:val="20"/>
-          <w:szCs w:val="20"/>
-          <w:lang w:val="en-US"/>
-        </w:rPr>
-        <w:t>successivamente</w:t>
-      </w:r>
-      <w:proofErr w:type="spellEnd"/>
-      <w:r>
-        <w:rPr>
-          <w:rFonts w:ascii="Century" w:eastAsia="Arial" w:hAnsi="Century" w:cs="Arial"/>
-          <w:color w:val="000000" w:themeColor="text1"/>
-          <w:sz w:val="20"/>
-          <w:szCs w:val="20"/>
-          <w:lang w:val="en-US"/>
-        </w:rPr>
-        <w:t xml:space="preserve"> vi è </w:t>
-      </w:r>
-      <w:proofErr w:type="spellStart"/>
-      <w:r>
-        <w:rPr>
-          <w:rFonts w:ascii="Century" w:eastAsia="Arial" w:hAnsi="Century" w:cs="Arial"/>
-          <w:color w:val="000000" w:themeColor="text1"/>
-          <w:sz w:val="20"/>
-          <w:szCs w:val="20"/>
-          <w:lang w:val="en-US"/>
-        </w:rPr>
-        <w:t>un’espansione</w:t>
-      </w:r>
-      <w:proofErr w:type="spellEnd"/>
-      <w:r>
-        <w:rPr>
-          <w:rFonts w:ascii="Century" w:eastAsia="Arial" w:hAnsi="Century" w:cs="Arial"/>
-          <w:color w:val="000000" w:themeColor="text1"/>
-          <w:sz w:val="20"/>
-          <w:szCs w:val="20"/>
-          <w:lang w:val="en-US"/>
-        </w:rPr>
-        <w:t xml:space="preserve"> </w:t>
-      </w:r>
-      <w:proofErr w:type="spellStart"/>
-      <w:r>
-        <w:rPr>
-          <w:rFonts w:ascii="Century" w:eastAsia="Arial" w:hAnsi="Century" w:cs="Arial"/>
-          <w:color w:val="000000" w:themeColor="text1"/>
-          <w:sz w:val="20"/>
-          <w:szCs w:val="20"/>
-          <w:lang w:val="en-US"/>
-        </w:rPr>
-        <w:t>dei</w:t>
-      </w:r>
-      <w:proofErr w:type="spellEnd"/>
-      <w:r>
-        <w:rPr>
-          <w:rFonts w:ascii="Century" w:eastAsia="Arial" w:hAnsi="Century" w:cs="Arial"/>
-          <w:color w:val="000000" w:themeColor="text1"/>
-          <w:sz w:val="20"/>
-          <w:szCs w:val="20"/>
-          <w:lang w:val="en-US"/>
-        </w:rPr>
-        <w:t xml:space="preserve"> </w:t>
-      </w:r>
-      <w:proofErr w:type="spellStart"/>
-      <w:r>
-        <w:rPr>
-          <w:rFonts w:ascii="Century" w:eastAsia="Arial" w:hAnsi="Century" w:cs="Arial"/>
-          <w:color w:val="000000" w:themeColor="text1"/>
-          <w:sz w:val="20"/>
-          <w:szCs w:val="20"/>
-          <w:lang w:val="en-US"/>
-        </w:rPr>
-        <w:t>percorsi</w:t>
-      </w:r>
-      <w:proofErr w:type="spellEnd"/>
-      <w:r>
-        <w:rPr>
-          <w:rFonts w:ascii="Century" w:eastAsia="Arial" w:hAnsi="Century" w:cs="Arial"/>
-          <w:color w:val="000000" w:themeColor="text1"/>
-          <w:sz w:val="20"/>
-          <w:szCs w:val="20"/>
-          <w:lang w:val="en-US"/>
-        </w:rPr>
-        <w:t xml:space="preserve"> verso </w:t>
-      </w:r>
-      <w:proofErr w:type="spellStart"/>
-      <w:r>
-        <w:rPr>
-          <w:rFonts w:ascii="Century" w:eastAsia="Arial" w:hAnsi="Century" w:cs="Arial"/>
-          <w:color w:val="000000" w:themeColor="text1"/>
-          <w:sz w:val="20"/>
-          <w:szCs w:val="20"/>
-          <w:lang w:val="en-US"/>
-        </w:rPr>
-        <w:t>nodi</w:t>
-      </w:r>
-      <w:proofErr w:type="spellEnd"/>
-      <w:r>
-        <w:rPr>
-          <w:rFonts w:ascii="Century" w:eastAsia="Arial" w:hAnsi="Century" w:cs="Arial"/>
-          <w:color w:val="000000" w:themeColor="text1"/>
-          <w:sz w:val="20"/>
-          <w:szCs w:val="20"/>
-          <w:lang w:val="en-US"/>
-        </w:rPr>
-        <w:t xml:space="preserve"> </w:t>
-      </w:r>
-      <w:proofErr w:type="spellStart"/>
-      <w:r>
-        <w:rPr>
-          <w:rFonts w:ascii="Century" w:eastAsia="Arial" w:hAnsi="Century" w:cs="Arial"/>
-          <w:color w:val="000000" w:themeColor="text1"/>
-          <w:sz w:val="20"/>
-          <w:szCs w:val="20"/>
-          <w:lang w:val="en-US"/>
-        </w:rPr>
-        <w:t>inesplorati</w:t>
-      </w:r>
-      <w:proofErr w:type="spellEnd"/>
-      <w:r>
-        <w:rPr>
-          <w:rFonts w:ascii="Century" w:eastAsia="Arial" w:hAnsi="Century" w:cs="Arial"/>
-          <w:color w:val="000000" w:themeColor="text1"/>
-          <w:sz w:val="20"/>
-          <w:szCs w:val="20"/>
-          <w:lang w:val="en-US"/>
-        </w:rPr>
-        <w:t xml:space="preserve"> </w:t>
-      </w:r>
-      <w:proofErr w:type="spellStart"/>
-      <w:r>
-        <w:rPr>
-          <w:rFonts w:ascii="Century" w:eastAsia="Arial" w:hAnsi="Century" w:cs="Arial"/>
-          <w:color w:val="000000" w:themeColor="text1"/>
-          <w:sz w:val="20"/>
-          <w:szCs w:val="20"/>
-          <w:lang w:val="en-US"/>
-        </w:rPr>
-        <w:t>fino</w:t>
-      </w:r>
-      <w:proofErr w:type="spellEnd"/>
-      <w:r>
-        <w:rPr>
-          <w:rFonts w:ascii="Century" w:eastAsia="Arial" w:hAnsi="Century" w:cs="Arial"/>
-          <w:color w:val="000000" w:themeColor="text1"/>
-          <w:sz w:val="20"/>
-          <w:szCs w:val="20"/>
-          <w:lang w:val="en-US"/>
-        </w:rPr>
-        <w:t xml:space="preserve"> ad </w:t>
-      </w:r>
-      <w:proofErr w:type="spellStart"/>
-      <w:r>
-        <w:rPr>
-          <w:rFonts w:ascii="Century" w:eastAsia="Arial" w:hAnsi="Century" w:cs="Arial"/>
-          <w:color w:val="000000" w:themeColor="text1"/>
-          <w:sz w:val="20"/>
-          <w:szCs w:val="20"/>
-          <w:lang w:val="en-US"/>
-        </w:rPr>
-        <w:t>incontrare</w:t>
-      </w:r>
-      <w:proofErr w:type="spellEnd"/>
-      <w:r>
-        <w:rPr>
-          <w:rFonts w:ascii="Century" w:eastAsia="Arial" w:hAnsi="Century" w:cs="Arial"/>
-          <w:color w:val="000000" w:themeColor="text1"/>
-          <w:sz w:val="20"/>
-          <w:szCs w:val="20"/>
-          <w:lang w:val="en-US"/>
-        </w:rPr>
-        <w:t xml:space="preserve"> </w:t>
-      </w:r>
-      <w:proofErr w:type="spellStart"/>
-      <w:r>
-        <w:rPr>
-          <w:rFonts w:ascii="Century" w:eastAsia="Arial" w:hAnsi="Century" w:cs="Arial"/>
-          <w:color w:val="000000" w:themeColor="text1"/>
-          <w:sz w:val="20"/>
-          <w:szCs w:val="20"/>
-          <w:lang w:val="en-US"/>
-        </w:rPr>
-        <w:t>nodi-obiettivo</w:t>
-      </w:r>
-      <w:proofErr w:type="spellEnd"/>
-      <w:r>
-        <w:rPr>
-          <w:rFonts w:ascii="Century" w:eastAsia="Arial" w:hAnsi="Century" w:cs="Arial"/>
-          <w:color w:val="000000" w:themeColor="text1"/>
-          <w:sz w:val="20"/>
-          <w:szCs w:val="20"/>
-          <w:lang w:val="en-US"/>
-        </w:rPr>
-        <w:t>:</w:t>
+        </w:rPr>
+        <w:t>Inizialmente la frontiera è costituita da percorsi semplici che si rivelano essere nodi di partenza. successivamente vi è un’espansione dei percorsi verso nodi inesplorati fino ad incontrare nodi-obiettivo:</w:t>
       </w:r>
     </w:p>
     <w:p>
@@ -4021,29 +2693,707 @@
           <w:szCs w:val="28"/>
         </w:rPr>
         <w:tab/>
-        <w:t>Genetico</w:t>
-      </w:r>
-    </w:p>
-    <w:p>
-      <w:pPr>
-        <w:rPr>
-          <w:rFonts w:ascii="Century" w:hAnsi="Century"/>
-          <w:b/>
-          <w:bCs/>
-          <w:sz w:val="28"/>
-          <w:szCs w:val="28"/>
-        </w:rPr>
-      </w:pPr>
-      <w:r>
-        <w:rPr>
-          <w:rFonts w:ascii="Century" w:hAnsi="Century"/>
-          <w:b/>
-          <w:bCs/>
-          <w:sz w:val="28"/>
-          <w:szCs w:val="28"/>
-        </w:rPr>
-        <w:t>…</w:t>
-      </w:r>
+        <w:t>Geneti</w:t>
+      </w:r>
+      <w:r>
+        <w:rPr>
+          <w:rFonts w:ascii="Century" w:hAnsi="Century"/>
+          <w:b/>
+          <w:bCs/>
+          <w:sz w:val="28"/>
+          <w:szCs w:val="28"/>
+        </w:rPr>
+        <w:t>co</w:t>
+      </w:r>
+    </w:p>
+    <w:p>
+      <w:pPr>
+        <w:rPr>
+          <w:rFonts w:ascii="Century" w:hAnsi="Century"/>
+          <w:sz w:val="20"/>
+          <w:szCs w:val="20"/>
+        </w:rPr>
+      </w:pPr>
+      <w:r>
+        <w:rPr>
+          <w:rFonts w:ascii="Century" w:hAnsi="Century"/>
+          <w:sz w:val="20"/>
+          <w:szCs w:val="20"/>
+        </w:rPr>
+        <w:t>Un algoritmo genetico è un algoritmo euristico utilizzato per tentare di risolvere problemi di ottimizzazione per i quali non si conoscono altri algoritmi efficienti di complessità lineare o polinomiale. L'aggettivo "genetico", ispirato al principio della selezione naturale ed evoluzione biologica teorizzato nel 1859 da Charles Darwin, deriva dal fatto che, al pari del modello evolutivo darwiniano che trova spiegazioni nella branca della biologia detta genetica, gli algoritmi genetici attuano dei meccanismi concettualmente simili a quelli dei processi biochimici scoperti da questa scienza.</w:t>
+      </w:r>
+    </w:p>
+    <w:p>
+      <w:pPr>
+        <w:rPr>
+          <w:rFonts w:ascii="Century" w:hAnsi="Century"/>
+          <w:sz w:val="20"/>
+          <w:szCs w:val="20"/>
+        </w:rPr>
+      </w:pPr>
+      <w:r>
+        <w:rPr>
+          <w:rFonts w:ascii="Century" w:hAnsi="Century"/>
+          <w:sz w:val="20"/>
+          <w:szCs w:val="20"/>
+        </w:rPr>
+        <w:t>L’algoritmo genetico prevede una successione di n generazioni composte da un numero fisso o variabile di cromosomi. Ogni cromosoma rappresenta un individuo della popolazione ed è composto da un numero fisso di geni.</w:t>
+      </w:r>
+    </w:p>
+    <w:p>
+      <w:pPr>
+        <w:rPr>
+          <w:rFonts w:ascii="Century" w:hAnsi="Century"/>
+          <w:sz w:val="20"/>
+          <w:szCs w:val="20"/>
+        </w:rPr>
+      </w:pPr>
+      <w:r>
+        <w:rPr>
+          <w:rFonts w:ascii="Century" w:hAnsi="Century"/>
+          <w:sz w:val="20"/>
+          <w:szCs w:val="20"/>
+        </w:rPr>
+        <w:t>Ogni gene, proprio come negli esseri viventi, è responsabile di una variazione nelle caratteristiche dell’individuo. </w:t>
+      </w:r>
+    </w:p>
+    <w:p>
+      <w:pPr>
+        <w:rPr>
+          <w:rFonts w:ascii="Century" w:hAnsi="Century"/>
+          <w:sz w:val="20"/>
+          <w:szCs w:val="20"/>
+        </w:rPr>
+      </w:pPr>
+      <w:r>
+        <w:rPr>
+          <w:rFonts w:ascii="Century" w:hAnsi="Century"/>
+          <w:sz w:val="20"/>
+          <w:szCs w:val="20"/>
+        </w:rPr>
+        <w:t>Nella nostra implementazione ogni gene è un peso che determina quanto una delle seguenti caratteristiche è presa in considerazione per singola mossa:</w:t>
+      </w:r>
+    </w:p>
+    <w:p>
+      <w:pPr>
+        <w:numPr>
+          <w:ilvl w:val="0"/>
+          <w:numId w:val="4"/>
+        </w:numPr>
+        <w:rPr>
+          <w:rFonts w:ascii="Century" w:hAnsi="Century"/>
+          <w:sz w:val="20"/>
+          <w:szCs w:val="20"/>
+        </w:rPr>
+      </w:pPr>
+      <w:r>
+        <w:rPr>
+          <w:rFonts w:ascii="Century" w:hAnsi="Century"/>
+          <w:sz w:val="20"/>
+          <w:szCs w:val="20"/>
+        </w:rPr>
+        <w:t>numero di linee completate</w:t>
+      </w:r>
+    </w:p>
+    <w:p>
+      <w:pPr>
+        <w:numPr>
+          <w:ilvl w:val="0"/>
+          <w:numId w:val="4"/>
+        </w:numPr>
+        <w:rPr>
+          <w:rFonts w:ascii="Century" w:hAnsi="Century"/>
+          <w:sz w:val="20"/>
+          <w:szCs w:val="20"/>
+        </w:rPr>
+      </w:pPr>
+      <w:r>
+        <w:rPr>
+          <w:rFonts w:ascii="Century" w:hAnsi="Century"/>
+          <w:sz w:val="20"/>
+          <w:szCs w:val="20"/>
+        </w:rPr>
+        <w:t>numero di buchi creati</w:t>
+      </w:r>
+    </w:p>
+    <w:p>
+      <w:pPr>
+        <w:numPr>
+          <w:ilvl w:val="0"/>
+          <w:numId w:val="4"/>
+        </w:numPr>
+        <w:rPr>
+          <w:rFonts w:ascii="Century" w:hAnsi="Century"/>
+          <w:sz w:val="20"/>
+          <w:szCs w:val="20"/>
+        </w:rPr>
+      </w:pPr>
+      <w:r>
+        <w:rPr>
+          <w:rFonts w:ascii="Century" w:hAnsi="Century"/>
+          <w:sz w:val="20"/>
+          <w:szCs w:val="20"/>
+        </w:rPr>
+        <w:t>numero di blocchi presenti nella board</w:t>
+      </w:r>
+    </w:p>
+    <w:p>
+      <w:pPr>
+        <w:numPr>
+          <w:ilvl w:val="0"/>
+          <w:numId w:val="4"/>
+        </w:numPr>
+        <w:rPr>
+          <w:rFonts w:ascii="Century" w:hAnsi="Century"/>
+          <w:sz w:val="20"/>
+          <w:szCs w:val="20"/>
+        </w:rPr>
+      </w:pPr>
+      <w:r>
+        <w:rPr>
+          <w:rFonts w:ascii="Century" w:hAnsi="Century"/>
+          <w:sz w:val="20"/>
+          <w:szCs w:val="20"/>
+        </w:rPr>
+        <w:t>altezza massima</w:t>
+      </w:r>
+    </w:p>
+    <w:p>
+      <w:pPr>
+        <w:numPr>
+          <w:ilvl w:val="0"/>
+          <w:numId w:val="4"/>
+        </w:numPr>
+        <w:rPr>
+          <w:rFonts w:ascii="Century" w:hAnsi="Century"/>
+          <w:sz w:val="20"/>
+          <w:szCs w:val="20"/>
+        </w:rPr>
+      </w:pPr>
+      <w:r>
+        <w:rPr>
+          <w:rFonts w:ascii="Century" w:hAnsi="Century"/>
+          <w:sz w:val="20"/>
+          <w:szCs w:val="20"/>
+        </w:rPr>
+        <w:t>deviazione standard delle altezze</w:t>
+      </w:r>
+    </w:p>
+    <w:p>
+      <w:pPr>
+        <w:numPr>
+          <w:ilvl w:val="0"/>
+          <w:numId w:val="4"/>
+        </w:numPr>
+        <w:rPr>
+          <w:rFonts w:ascii="Century" w:hAnsi="Century"/>
+          <w:sz w:val="20"/>
+          <w:szCs w:val="20"/>
+        </w:rPr>
+      </w:pPr>
+      <w:r>
+        <w:rPr>
+          <w:rFonts w:ascii="Century" w:hAnsi="Century"/>
+          <w:sz w:val="20"/>
+          <w:szCs w:val="20"/>
+        </w:rPr>
+        <w:t>valore assoluto della differenza fra le colonne della board</w:t>
+      </w:r>
+    </w:p>
+    <w:p>
+      <w:pPr>
+        <w:numPr>
+          <w:ilvl w:val="0"/>
+          <w:numId w:val="4"/>
+        </w:numPr>
+        <w:rPr>
+          <w:rFonts w:ascii="Century" w:hAnsi="Century"/>
+          <w:sz w:val="20"/>
+          <w:szCs w:val="20"/>
+        </w:rPr>
+      </w:pPr>
+      <w:r>
+        <w:rPr>
+          <w:rFonts w:ascii="Century" w:hAnsi="Century"/>
+          <w:sz w:val="20"/>
+          <w:szCs w:val="20"/>
+        </w:rPr>
+        <w:t>massima differenza fra le colonne della board</w:t>
+      </w:r>
+    </w:p>
+    <w:p>
+      <w:pPr>
+        <w:rPr>
+          <w:rFonts w:ascii="Century" w:hAnsi="Century"/>
+          <w:sz w:val="20"/>
+          <w:szCs w:val="20"/>
+        </w:rPr>
+      </w:pPr>
+      <w:r>
+        <w:rPr>
+          <w:rFonts w:ascii="Century" w:hAnsi="Century"/>
+          <w:sz w:val="20"/>
+          <w:szCs w:val="20"/>
+        </w:rPr>
+        <w:t>Una variazione, anche minima di una delle caratteristiche modifica di molto il carattere decisionale dell’agente.</w:t>
+      </w:r>
+    </w:p>
+    <w:p>
+      <w:pPr>
+        <w:rPr>
+          <w:rFonts w:ascii="Century" w:hAnsi="Century"/>
+          <w:sz w:val="20"/>
+          <w:szCs w:val="20"/>
+        </w:rPr>
+      </w:pPr>
+    </w:p>
+    <w:p>
+      <w:pPr>
+        <w:rPr>
+          <w:rFonts w:ascii="Century" w:hAnsi="Century"/>
+          <w:sz w:val="20"/>
+          <w:szCs w:val="20"/>
+        </w:rPr>
+      </w:pPr>
+      <w:r>
+        <w:rPr>
+          <w:rFonts w:ascii="Century" w:hAnsi="Century"/>
+          <w:sz w:val="20"/>
+          <w:szCs w:val="20"/>
+        </w:rPr>
+        <w:t xml:space="preserve">Nella fase di Training, ogni cromosoma effettua più </w:t>
+      </w:r>
+      <w:proofErr w:type="spellStart"/>
+      <w:r>
+        <w:rPr>
+          <w:rFonts w:ascii="Century" w:hAnsi="Century"/>
+          <w:sz w:val="20"/>
+          <w:szCs w:val="20"/>
+        </w:rPr>
+        <w:t>run</w:t>
+      </w:r>
+      <w:proofErr w:type="spellEnd"/>
+      <w:r>
+        <w:rPr>
+          <w:rFonts w:ascii="Century" w:hAnsi="Century"/>
+          <w:sz w:val="20"/>
+          <w:szCs w:val="20"/>
+        </w:rPr>
+        <w:t xml:space="preserve"> (3 o 5) e consideriamo la media degli score di ogni partita come punteggio da assegnare al cromosoma.</w:t>
+      </w:r>
+    </w:p>
+    <w:p>
+      <w:pPr>
+        <w:rPr>
+          <w:rFonts w:ascii="Century" w:hAnsi="Century"/>
+          <w:sz w:val="20"/>
+          <w:szCs w:val="20"/>
+        </w:rPr>
+      </w:pPr>
+      <w:r>
+        <w:rPr>
+          <w:rFonts w:ascii="Century" w:hAnsi="Century"/>
+          <w:sz w:val="20"/>
+          <w:szCs w:val="20"/>
+        </w:rPr>
+        <w:t>Quando tutti i cromosomi di una generazione hanno terminato il training, si passa alla fase di selezione della successiva generazione. La “</w:t>
+      </w:r>
+      <w:proofErr w:type="spellStart"/>
+      <w:r>
+        <w:rPr>
+          <w:rFonts w:ascii="Century" w:hAnsi="Century"/>
+          <w:sz w:val="20"/>
+          <w:szCs w:val="20"/>
+        </w:rPr>
+        <w:t>next</w:t>
+      </w:r>
+      <w:proofErr w:type="spellEnd"/>
+      <w:r>
+        <w:rPr>
+          <w:rFonts w:ascii="Century" w:hAnsi="Century"/>
+          <w:sz w:val="20"/>
+          <w:szCs w:val="20"/>
+        </w:rPr>
+        <w:t xml:space="preserve"> generation” è composta da:</w:t>
+      </w:r>
+    </w:p>
+    <w:p>
+      <w:pPr>
+        <w:numPr>
+          <w:ilvl w:val="0"/>
+          <w:numId w:val="5"/>
+        </w:numPr>
+        <w:rPr>
+          <w:rFonts w:ascii="Century" w:hAnsi="Century"/>
+          <w:sz w:val="20"/>
+          <w:szCs w:val="20"/>
+        </w:rPr>
+      </w:pPr>
+      <w:r>
+        <w:rPr>
+          <w:rFonts w:ascii="Century" w:hAnsi="Century"/>
+          <w:sz w:val="20"/>
+          <w:szCs w:val="20"/>
+        </w:rPr>
+        <w:t>½ migliori cromosomi della generazione precedente, come avviene nella “selezione naturale”</w:t>
+      </w:r>
+    </w:p>
+    <w:p>
+      <w:pPr>
+        <w:numPr>
+          <w:ilvl w:val="0"/>
+          <w:numId w:val="5"/>
+        </w:numPr>
+        <w:rPr>
+          <w:rFonts w:ascii="Century" w:hAnsi="Century"/>
+          <w:sz w:val="20"/>
+          <w:szCs w:val="20"/>
+        </w:rPr>
+      </w:pPr>
+      <w:r>
+        <w:rPr>
+          <w:rFonts w:ascii="Century" w:hAnsi="Century"/>
+          <w:sz w:val="20"/>
+          <w:szCs w:val="20"/>
+        </w:rPr>
+        <w:t>¼ crossing tra i migliori cromosomi della generazione precedente, per creare nuovi cromosomi mescolando i geni che risultano vincenti</w:t>
+      </w:r>
+    </w:p>
+    <w:p>
+      <w:pPr>
+        <w:numPr>
+          <w:ilvl w:val="0"/>
+          <w:numId w:val="5"/>
+        </w:numPr>
+        <w:rPr>
+          <w:rFonts w:ascii="Century" w:hAnsi="Century"/>
+          <w:sz w:val="20"/>
+          <w:szCs w:val="20"/>
+        </w:rPr>
+      </w:pPr>
+      <w:r>
+        <w:rPr>
+          <w:rFonts w:ascii="Century" w:hAnsi="Century"/>
+          <w:sz w:val="20"/>
+          <w:szCs w:val="20"/>
+        </w:rPr>
+        <w:t>¼ nuovi cromosomi, per “rimescolare le carte in tavola” </w:t>
+      </w:r>
+    </w:p>
+    <w:p>
+      <w:pPr>
+        <w:rPr>
+          <w:rFonts w:ascii="Century" w:hAnsi="Century"/>
+          <w:sz w:val="20"/>
+          <w:szCs w:val="20"/>
+        </w:rPr>
+      </w:pPr>
+      <w:r>
+        <w:rPr>
+          <w:rFonts w:ascii="Century" w:hAnsi="Century"/>
+          <w:sz w:val="20"/>
+          <w:szCs w:val="20"/>
+        </w:rPr>
+        <w:t>In questo modo si mantiene stabile il numero di individui per generazione.</w:t>
+      </w:r>
+    </w:p>
+    <w:p>
+      <w:pPr>
+        <w:rPr>
+          <w:rFonts w:ascii="Century" w:hAnsi="Century"/>
+          <w:sz w:val="20"/>
+          <w:szCs w:val="20"/>
+        </w:rPr>
+      </w:pPr>
+    </w:p>
+    <w:p>
+      <w:pPr>
+        <w:rPr>
+          <w:rFonts w:ascii="Century" w:hAnsi="Century"/>
+          <w:sz w:val="20"/>
+          <w:szCs w:val="20"/>
+        </w:rPr>
+      </w:pPr>
+    </w:p>
+    <w:p>
+      <w:pPr>
+        <w:rPr>
+          <w:rFonts w:ascii="Century" w:hAnsi="Century"/>
+          <w:sz w:val="20"/>
+          <w:szCs w:val="20"/>
+        </w:rPr>
+      </w:pPr>
+    </w:p>
+    <w:p>
+      <w:pPr>
+        <w:rPr>
+          <w:rFonts w:ascii="Century" w:hAnsi="Century"/>
+          <w:sz w:val="20"/>
+          <w:szCs w:val="20"/>
+        </w:rPr>
+      </w:pPr>
+      <w:r>
+        <w:rPr>
+          <w:rFonts w:ascii="Century" w:hAnsi="Century"/>
+          <w:sz w:val="20"/>
+          <w:szCs w:val="20"/>
+        </w:rPr>
+        <w:t>Nella fase di crossing selezioniamo due cromosomi fra i migliori e li accoppiamo. Per ogni gene del cromosoma figlio di due cromosomi genitori:</w:t>
+      </w:r>
+    </w:p>
+    <w:p>
+      <w:pPr>
+        <w:numPr>
+          <w:ilvl w:val="0"/>
+          <w:numId w:val="6"/>
+        </w:numPr>
+        <w:rPr>
+          <w:rFonts w:ascii="Century" w:hAnsi="Century"/>
+          <w:sz w:val="20"/>
+          <w:szCs w:val="20"/>
+        </w:rPr>
+      </w:pPr>
+      <w:r>
+        <w:rPr>
+          <w:rFonts w:ascii="Century" w:hAnsi="Century"/>
+          <w:sz w:val="20"/>
+          <w:szCs w:val="20"/>
+        </w:rPr>
+        <w:t>20% di possibilità che il gene provenga da uno dei due genitori</w:t>
+      </w:r>
+    </w:p>
+    <w:p>
+      <w:pPr>
+        <w:numPr>
+          <w:ilvl w:val="0"/>
+          <w:numId w:val="6"/>
+        </w:numPr>
+        <w:rPr>
+          <w:rFonts w:ascii="Century" w:hAnsi="Century"/>
+          <w:sz w:val="20"/>
+          <w:szCs w:val="20"/>
+        </w:rPr>
+      </w:pPr>
+      <w:r>
+        <w:rPr>
+          <w:rFonts w:ascii="Century" w:hAnsi="Century"/>
+          <w:sz w:val="20"/>
+          <w:szCs w:val="20"/>
+        </w:rPr>
+        <w:t>80% di possibilità che il gene sia una media dei rispettivi geni dei due genitori</w:t>
+      </w:r>
+    </w:p>
+    <w:p>
+      <w:pPr>
+        <w:rPr>
+          <w:rFonts w:ascii="Century" w:hAnsi="Century"/>
+          <w:sz w:val="20"/>
+          <w:szCs w:val="20"/>
+        </w:rPr>
+      </w:pPr>
+      <w:r>
+        <w:rPr>
+          <w:rFonts w:ascii="Century" w:hAnsi="Century"/>
+          <w:sz w:val="20"/>
+          <w:szCs w:val="20"/>
+        </w:rPr>
+        <w:t>In questa fase c’è anche il 10% di possibilità di una lieve mutazione del gene.</w:t>
+      </w:r>
+    </w:p>
+    <w:p>
+      <w:pPr>
+        <w:rPr>
+          <w:rFonts w:ascii="Century" w:hAnsi="Century"/>
+          <w:sz w:val="20"/>
+          <w:szCs w:val="20"/>
+        </w:rPr>
+      </w:pPr>
+      <w:r>
+        <w:rPr>
+          <w:rFonts w:ascii="Century" w:hAnsi="Century"/>
+          <w:sz w:val="20"/>
+          <w:szCs w:val="20"/>
+        </w:rPr>
+        <w:t>D</w:t>
+      </w:r>
+      <w:r>
+        <w:rPr>
+          <w:rFonts w:ascii="Century" w:hAnsi="Century"/>
+          <w:sz w:val="20"/>
+          <w:szCs w:val="20"/>
+        </w:rPr>
+        <w:t xml:space="preserve">ell’ultima generazione salviamo il miglior cromosoma, che sarà possibile testare nella “Perfect </w:t>
+      </w:r>
+      <w:proofErr w:type="spellStart"/>
+      <w:r>
+        <w:rPr>
+          <w:rFonts w:ascii="Century" w:hAnsi="Century"/>
+          <w:sz w:val="20"/>
+          <w:szCs w:val="20"/>
+        </w:rPr>
+        <w:t>Run</w:t>
+      </w:r>
+      <w:proofErr w:type="spellEnd"/>
+      <w:r>
+        <w:rPr>
+          <w:rFonts w:ascii="Century" w:hAnsi="Century"/>
+          <w:sz w:val="20"/>
+          <w:szCs w:val="20"/>
+        </w:rPr>
+        <w:t>”.</w:t>
+      </w:r>
+    </w:p>
+    <w:p>
+      <w:pPr>
+        <w:rPr>
+          <w:rFonts w:ascii="Century" w:hAnsi="Century"/>
+          <w:sz w:val="20"/>
+          <w:szCs w:val="20"/>
+        </w:rPr>
+      </w:pPr>
+    </w:p>
+    <w:p>
+      <w:pPr>
+        <w:rPr>
+          <w:rFonts w:ascii="Century" w:hAnsi="Century"/>
+          <w:sz w:val="20"/>
+          <w:szCs w:val="20"/>
+        </w:rPr>
+      </w:pPr>
+      <w:r>
+        <w:rPr>
+          <w:rFonts w:ascii="Century" w:hAnsi="Century"/>
+          <w:sz w:val="20"/>
+          <w:szCs w:val="20"/>
+        </w:rPr>
+        <w:t>Vantaggi</w:t>
+      </w:r>
+    </w:p>
+    <w:p>
+      <w:pPr>
+        <w:rPr>
+          <w:rFonts w:ascii="Century" w:hAnsi="Century"/>
+          <w:sz w:val="20"/>
+          <w:szCs w:val="20"/>
+        </w:rPr>
+      </w:pPr>
+      <w:r>
+        <w:rPr>
+          <w:rFonts w:ascii="Century" w:hAnsi="Century"/>
+          <w:sz w:val="20"/>
+          <w:szCs w:val="20"/>
+        </w:rPr>
+        <w:t>Con un numero elevato di generazioni, questa tecnica converge sempre verso il miglior cromosoma possibile. </w:t>
+      </w:r>
+    </w:p>
+    <w:p>
+      <w:pPr>
+        <w:rPr>
+          <w:rFonts w:ascii="Century" w:hAnsi="Century"/>
+          <w:sz w:val="20"/>
+          <w:szCs w:val="20"/>
+        </w:rPr>
+      </w:pPr>
+      <w:r>
+        <w:rPr>
+          <w:rFonts w:ascii="Century" w:hAnsi="Century"/>
+          <w:sz w:val="20"/>
+          <w:szCs w:val="20"/>
+        </w:rPr>
+        <w:t>Dalla curva di apprendimento possiamo notare che i punti di discontinuità corrispondono a nuovi cromosomi o crossing fallimentari.</w:t>
+      </w:r>
+    </w:p>
+    <w:p>
+      <w:pPr>
+        <w:rPr>
+          <w:rFonts w:ascii="Century" w:hAnsi="Century"/>
+          <w:sz w:val="20"/>
+          <w:szCs w:val="20"/>
+        </w:rPr>
+      </w:pPr>
+    </w:p>
+    <w:p>
+      <w:pPr>
+        <w:rPr>
+          <w:rFonts w:ascii="Century" w:hAnsi="Century"/>
+          <w:sz w:val="20"/>
+          <w:szCs w:val="20"/>
+        </w:rPr>
+      </w:pPr>
+      <w:r>
+        <w:rPr>
+          <w:rFonts w:ascii="Century" w:hAnsi="Century"/>
+          <w:sz w:val="20"/>
+          <w:szCs w:val="20"/>
+        </w:rPr>
+        <w:t>Svantaggi</w:t>
+      </w:r>
+    </w:p>
+    <w:p>
+      <w:pPr>
+        <w:rPr>
+          <w:rFonts w:ascii="Century" w:hAnsi="Century"/>
+          <w:sz w:val="20"/>
+          <w:szCs w:val="20"/>
+        </w:rPr>
+      </w:pPr>
+      <w:r>
+        <w:rPr>
+          <w:rFonts w:ascii="Century" w:hAnsi="Century"/>
+          <w:sz w:val="20"/>
+          <w:szCs w:val="20"/>
+        </w:rPr>
+        <w:t>Il training è molto dispendioso poiché avviene in “</w:t>
+      </w:r>
+      <w:proofErr w:type="spellStart"/>
+      <w:r>
+        <w:rPr>
+          <w:rFonts w:ascii="Century" w:hAnsi="Century"/>
+          <w:sz w:val="20"/>
+          <w:szCs w:val="20"/>
+        </w:rPr>
+        <w:t>real</w:t>
+      </w:r>
+      <w:proofErr w:type="spellEnd"/>
+      <w:r>
+        <w:rPr>
+          <w:rFonts w:ascii="Century" w:hAnsi="Century"/>
+          <w:sz w:val="20"/>
+          <w:szCs w:val="20"/>
+        </w:rPr>
+        <w:t xml:space="preserve"> time”. Con una popolazione per generazione di 16 individui e un numero di generazioni maggiore di 20, il training può superare le 48 ore. Per questo abbiamo deciso di dare la possibilità di uccidere la </w:t>
+      </w:r>
+      <w:proofErr w:type="spellStart"/>
+      <w:r>
+        <w:rPr>
+          <w:rFonts w:ascii="Century" w:hAnsi="Century"/>
+          <w:sz w:val="20"/>
+          <w:szCs w:val="20"/>
+        </w:rPr>
+        <w:t>run</w:t>
+      </w:r>
+      <w:proofErr w:type="spellEnd"/>
+      <w:r>
+        <w:rPr>
+          <w:rFonts w:ascii="Century" w:hAnsi="Century"/>
+          <w:sz w:val="20"/>
+          <w:szCs w:val="20"/>
+        </w:rPr>
+        <w:t xml:space="preserve"> dopo un tot di minuti (si consiglia 20).</w:t>
+      </w:r>
+    </w:p>
+    <w:p>
+      <w:pPr>
+        <w:rPr>
+          <w:rFonts w:ascii="Century" w:hAnsi="Century"/>
+          <w:b/>
+          <w:bCs/>
+          <w:sz w:val="28"/>
+          <w:szCs w:val="28"/>
+        </w:rPr>
+      </w:pPr>
+      <w:bookmarkStart w:id="0" w:name="_GoBack"/>
+      <w:bookmarkEnd w:id="0"/>
     </w:p>
     <w:p>
       <w:pPr>
@@ -4261,7 +3611,25 @@
           <w:sz w:val="20"/>
           <w:szCs w:val="20"/>
         </w:rPr>
-        <w:t xml:space="preserve">1) Greedy </w:t>
+        <w:t xml:space="preserve">1) </w:t>
+      </w:r>
+      <w:proofErr w:type="spellStart"/>
+      <w:r>
+        <w:rPr>
+          <w:rFonts w:ascii="Century" w:hAnsi="Century"/>
+          <w:sz w:val="20"/>
+          <w:szCs w:val="20"/>
+        </w:rPr>
+        <w:t>Greedy</w:t>
+      </w:r>
+      <w:proofErr w:type="spellEnd"/>
+      <w:r>
+        <w:rPr>
+          <w:rFonts w:ascii="Century" w:hAnsi="Century"/>
+          <w:sz w:val="20"/>
+          <w:szCs w:val="20"/>
+        </w:rPr>
+        <w:t xml:space="preserve"> </w:t>
       </w:r>
       <w:proofErr w:type="spellStart"/>
       <w:r>
@@ -4297,7 +3665,25 @@
           <w:szCs w:val="20"/>
         </w:rPr>
         <w:tab/>
-        <w:t xml:space="preserve">2) Greedy </w:t>
+        <w:t xml:space="preserve">2) </w:t>
+      </w:r>
+      <w:proofErr w:type="spellStart"/>
+      <w:r>
+        <w:rPr>
+          <w:rFonts w:ascii="Century" w:hAnsi="Century"/>
+          <w:sz w:val="20"/>
+          <w:szCs w:val="20"/>
+        </w:rPr>
+        <w:t>Greedy</w:t>
+      </w:r>
+      <w:proofErr w:type="spellEnd"/>
+      <w:r>
+        <w:rPr>
+          <w:rFonts w:ascii="Century" w:hAnsi="Century"/>
+          <w:sz w:val="20"/>
+          <w:szCs w:val="20"/>
+        </w:rPr>
+        <w:t xml:space="preserve"> </w:t>
       </w:r>
       <w:proofErr w:type="spellStart"/>
       <w:r>
@@ -4343,7 +3729,25 @@
           <w:sz w:val="20"/>
           <w:szCs w:val="20"/>
         </w:rPr>
-        <w:t xml:space="preserve">La funzione di valutazione considera il numero di conflitti, ossia di vincoli violati; essa si può raffinare pesando tali vincoli in maniera diversa. L’ottimo locale è un’assegnazione tale da non essere migliorabile da alcun successore (minimo/massimo locale nel greedy </w:t>
+        <w:t xml:space="preserve">La funzione di valutazione considera il numero di conflitti, ossia di vincoli violati; essa si può raffinare pesando tali vincoli in maniera diversa. L’ottimo locale è un’assegnazione tale da non essere migliorabile da alcun successore (minimo/massimo locale nel </w:t>
+      </w:r>
+      <w:proofErr w:type="spellStart"/>
+      <w:r>
+        <w:rPr>
+          <w:rFonts w:ascii="Century" w:hAnsi="Century"/>
+          <w:sz w:val="20"/>
+          <w:szCs w:val="20"/>
+        </w:rPr>
+        <w:t>greedy</w:t>
+      </w:r>
+      <w:proofErr w:type="spellEnd"/>
+      <w:r>
+        <w:rPr>
+          <w:rFonts w:ascii="Century" w:hAnsi="Century"/>
+          <w:sz w:val="20"/>
+          <w:szCs w:val="20"/>
+        </w:rPr>
+        <w:t xml:space="preserve"> </w:t>
       </w:r>
       <w:proofErr w:type="spellStart"/>
       <w:r>
@@ -4407,6 +3811,7 @@
         <w:rPr>
           <w:noProof/>
         </w:rPr>
+        <w:lastRenderedPageBreak/>
         <w:drawing>
           <wp:inline distT="0" distB="0" distL="0" distR="0" wp14:anchorId="56A2DACE" wp14:editId="568EC40E">
             <wp:extent cx="3444240" cy="1874520"/>
@@ -4628,7 +4033,6 @@
           <w:color w:val="000000" w:themeColor="text1"/>
           <w:sz w:val="20"/>
           <w:szCs w:val="20"/>
-          <w:lang w:val="en-US"/>
         </w:rPr>
       </w:pPr>
       <w:r>
@@ -4637,9 +4041,8 @@
           <w:color w:val="000000" w:themeColor="text1"/>
           <w:sz w:val="20"/>
           <w:szCs w:val="20"/>
-          <w:lang w:val="en-US"/>
-        </w:rPr>
-        <w:t xml:space="preserve">Nel </w:t>
+        </w:rPr>
+        <w:t xml:space="preserve">Nel gioco del </w:t>
       </w:r>
       <w:proofErr w:type="spellStart"/>
       <w:r>
@@ -4648,9 +4051,8 @@
           <w:color w:val="000000" w:themeColor="text1"/>
           <w:sz w:val="20"/>
           <w:szCs w:val="20"/>
-          <w:lang w:val="en-US"/>
-        </w:rPr>
-        <w:t>gioco</w:t>
+        </w:rPr>
+        <w:t>tetris</w:t>
       </w:r>
       <w:proofErr w:type="spellEnd"/>
       <w:r>
@@ -4659,31 +4061,26 @@
           <w:color w:val="000000" w:themeColor="text1"/>
           <w:sz w:val="20"/>
           <w:szCs w:val="20"/>
-          <w:lang w:val="en-US"/>
-        </w:rPr>
-        <w:t xml:space="preserve"> del </w:t>
-      </w:r>
-      <w:proofErr w:type="spellStart"/>
+        </w:rPr>
+        <w:t>, non è presente un goal univoco e si cerca, quindi,</w:t>
+      </w:r>
       <w:r>
         <w:rPr>
           <w:rFonts w:ascii="Century" w:eastAsia="Arial" w:hAnsi="Century" w:cs="Arial"/>
           <w:color w:val="000000" w:themeColor="text1"/>
           <w:sz w:val="20"/>
           <w:szCs w:val="20"/>
-          <w:lang w:val="en-US"/>
-        </w:rPr>
-        <w:t>tetris</w:t>
-      </w:r>
-      <w:proofErr w:type="spellEnd"/>
+        </w:rPr>
+        <w:t xml:space="preserve"> </w:t>
+      </w:r>
       <w:r>
         <w:rPr>
           <w:rFonts w:ascii="Century" w:eastAsia="Arial" w:hAnsi="Century" w:cs="Arial"/>
           <w:color w:val="000000" w:themeColor="text1"/>
           <w:sz w:val="20"/>
           <w:szCs w:val="20"/>
-          <w:lang w:val="en-US"/>
-        </w:rPr>
-        <w:t xml:space="preserve">, non è </w:t>
+        </w:rPr>
+        <w:t xml:space="preserve">di ottenere il massimo punteggio possibile. Per raggiungere tale scopo si utilizzano la board corrente, il </w:t>
       </w:r>
       <w:proofErr w:type="spellStart"/>
       <w:r>
@@ -4692,9 +4089,8 @@
           <w:color w:val="000000" w:themeColor="text1"/>
           <w:sz w:val="20"/>
           <w:szCs w:val="20"/>
-          <w:lang w:val="en-US"/>
-        </w:rPr>
-        <w:t>presente</w:t>
+        </w:rPr>
+        <w:t>tetramino</w:t>
       </w:r>
       <w:proofErr w:type="spellEnd"/>
       <w:r>
@@ -4703,9 +4099,8 @@
           <w:color w:val="000000" w:themeColor="text1"/>
           <w:sz w:val="20"/>
           <w:szCs w:val="20"/>
-          <w:lang w:val="en-US"/>
-        </w:rPr>
-        <w:t xml:space="preserve"> un goal </w:t>
+        </w:rPr>
+        <w:t xml:space="preserve"> corrente e il prossimo </w:t>
       </w:r>
       <w:proofErr w:type="spellStart"/>
       <w:r>
@@ -4714,9 +4109,8 @@
           <w:color w:val="000000" w:themeColor="text1"/>
           <w:sz w:val="20"/>
           <w:szCs w:val="20"/>
-          <w:lang w:val="en-US"/>
-        </w:rPr>
-        <w:t>univoco</w:t>
+        </w:rPr>
+        <w:t>tetramino</w:t>
       </w:r>
       <w:proofErr w:type="spellEnd"/>
       <w:r>
@@ -4725,9 +4119,8 @@
           <w:color w:val="000000" w:themeColor="text1"/>
           <w:sz w:val="20"/>
           <w:szCs w:val="20"/>
-          <w:lang w:val="en-US"/>
-        </w:rPr>
-        <w:t xml:space="preserve"> e </w:t>
+        </w:rPr>
+        <w:t xml:space="preserve"> generato (per il DFS_LV1 si tiene conto solo del </w:t>
       </w:r>
       <w:proofErr w:type="spellStart"/>
       <w:r>
@@ -4736,9 +4129,8 @@
           <w:color w:val="000000" w:themeColor="text1"/>
           <w:sz w:val="20"/>
           <w:szCs w:val="20"/>
-          <w:lang w:val="en-US"/>
-        </w:rPr>
-        <w:t>si</w:t>
+        </w:rPr>
+        <w:t>tetramino</w:t>
       </w:r>
       <w:proofErr w:type="spellEnd"/>
       <w:r>
@@ -4747,9 +4139,8 @@
           <w:color w:val="000000" w:themeColor="text1"/>
           <w:sz w:val="20"/>
           <w:szCs w:val="20"/>
-          <w:lang w:val="en-US"/>
-        </w:rPr>
-        <w:t xml:space="preserve"> </w:t>
+        </w:rPr>
+        <w:t xml:space="preserve"> corrente, mentre per il DFS_FULL si tiene conto di entrambi i </w:t>
       </w:r>
       <w:proofErr w:type="spellStart"/>
       <w:r>
@@ -4758,9 +4149,8 @@
           <w:color w:val="000000" w:themeColor="text1"/>
           <w:sz w:val="20"/>
           <w:szCs w:val="20"/>
-          <w:lang w:val="en-US"/>
-        </w:rPr>
-        <w:t>cerca</w:t>
+        </w:rPr>
+        <w:t>tetramini</w:t>
       </w:r>
       <w:proofErr w:type="spellEnd"/>
       <w:r>
@@ -4769,887 +4159,8 @@
           <w:color w:val="000000" w:themeColor="text1"/>
           <w:sz w:val="20"/>
           <w:szCs w:val="20"/>
-          <w:lang w:val="en-US"/>
-        </w:rPr>
-        <w:t xml:space="preserve">, </w:t>
-      </w:r>
-      <w:proofErr w:type="spellStart"/>
-      <w:r>
-        <w:rPr>
-          <w:rFonts w:ascii="Century" w:eastAsia="Arial" w:hAnsi="Century" w:cs="Arial"/>
-          <w:color w:val="000000" w:themeColor="text1"/>
-          <w:sz w:val="20"/>
-          <w:szCs w:val="20"/>
-          <w:lang w:val="en-US"/>
-        </w:rPr>
-        <w:t>quindi</w:t>
-      </w:r>
-      <w:proofErr w:type="spellEnd"/>
-      <w:r>
-        <w:rPr>
-          <w:rFonts w:ascii="Century" w:eastAsia="Arial" w:hAnsi="Century" w:cs="Arial"/>
-          <w:color w:val="000000" w:themeColor="text1"/>
-          <w:sz w:val="20"/>
-          <w:szCs w:val="20"/>
-          <w:lang w:val="en-US"/>
-        </w:rPr>
-        <w:t>,</w:t>
-      </w:r>
-      <w:r>
-        <w:rPr>
-          <w:rFonts w:ascii="Century" w:eastAsia="Arial" w:hAnsi="Century" w:cs="Arial"/>
-          <w:color w:val="000000" w:themeColor="text1"/>
-          <w:sz w:val="20"/>
-          <w:szCs w:val="20"/>
-          <w:lang w:val="en-US"/>
-        </w:rPr>
-        <w:t xml:space="preserve"> </w:t>
-      </w:r>
-      <w:r>
-        <w:rPr>
-          <w:rFonts w:ascii="Century" w:eastAsia="Arial" w:hAnsi="Century" w:cs="Arial"/>
-          <w:color w:val="000000" w:themeColor="text1"/>
-          <w:sz w:val="20"/>
-          <w:szCs w:val="20"/>
-          <w:lang w:val="en-US"/>
-        </w:rPr>
-        <w:t xml:space="preserve">di </w:t>
-      </w:r>
-      <w:proofErr w:type="spellStart"/>
-      <w:r>
-        <w:rPr>
-          <w:rFonts w:ascii="Century" w:eastAsia="Arial" w:hAnsi="Century" w:cs="Arial"/>
-          <w:color w:val="000000" w:themeColor="text1"/>
-          <w:sz w:val="20"/>
-          <w:szCs w:val="20"/>
-          <w:lang w:val="en-US"/>
-        </w:rPr>
-        <w:t>ottenere</w:t>
-      </w:r>
-      <w:proofErr w:type="spellEnd"/>
-      <w:r>
-        <w:rPr>
-          <w:rFonts w:ascii="Century" w:eastAsia="Arial" w:hAnsi="Century" w:cs="Arial"/>
-          <w:color w:val="000000" w:themeColor="text1"/>
-          <w:sz w:val="20"/>
-          <w:szCs w:val="20"/>
-          <w:lang w:val="en-US"/>
-        </w:rPr>
-        <w:t xml:space="preserve"> </w:t>
-      </w:r>
-      <w:proofErr w:type="spellStart"/>
-      <w:r>
-        <w:rPr>
-          <w:rFonts w:ascii="Century" w:eastAsia="Arial" w:hAnsi="Century" w:cs="Arial"/>
-          <w:color w:val="000000" w:themeColor="text1"/>
-          <w:sz w:val="20"/>
-          <w:szCs w:val="20"/>
-          <w:lang w:val="en-US"/>
-        </w:rPr>
-        <w:t>il</w:t>
-      </w:r>
-      <w:proofErr w:type="spellEnd"/>
-      <w:r>
-        <w:rPr>
-          <w:rFonts w:ascii="Century" w:eastAsia="Arial" w:hAnsi="Century" w:cs="Arial"/>
-          <w:color w:val="000000" w:themeColor="text1"/>
-          <w:sz w:val="20"/>
-          <w:szCs w:val="20"/>
-          <w:lang w:val="en-US"/>
-        </w:rPr>
-        <w:t xml:space="preserve"> </w:t>
-      </w:r>
-      <w:proofErr w:type="spellStart"/>
-      <w:r>
-        <w:rPr>
-          <w:rFonts w:ascii="Century" w:eastAsia="Arial" w:hAnsi="Century" w:cs="Arial"/>
-          <w:color w:val="000000" w:themeColor="text1"/>
-          <w:sz w:val="20"/>
-          <w:szCs w:val="20"/>
-          <w:lang w:val="en-US"/>
-        </w:rPr>
-        <w:t>massimo</w:t>
-      </w:r>
-      <w:proofErr w:type="spellEnd"/>
-      <w:r>
-        <w:rPr>
-          <w:rFonts w:ascii="Century" w:eastAsia="Arial" w:hAnsi="Century" w:cs="Arial"/>
-          <w:color w:val="000000" w:themeColor="text1"/>
-          <w:sz w:val="20"/>
-          <w:szCs w:val="20"/>
-          <w:lang w:val="en-US"/>
-        </w:rPr>
-        <w:t xml:space="preserve"> </w:t>
-      </w:r>
-      <w:proofErr w:type="spellStart"/>
-      <w:r>
-        <w:rPr>
-          <w:rFonts w:ascii="Century" w:eastAsia="Arial" w:hAnsi="Century" w:cs="Arial"/>
-          <w:color w:val="000000" w:themeColor="text1"/>
-          <w:sz w:val="20"/>
-          <w:szCs w:val="20"/>
-          <w:lang w:val="en-US"/>
-        </w:rPr>
-        <w:t>punteggio</w:t>
-      </w:r>
-      <w:proofErr w:type="spellEnd"/>
-      <w:r>
-        <w:rPr>
-          <w:rFonts w:ascii="Century" w:eastAsia="Arial" w:hAnsi="Century" w:cs="Arial"/>
-          <w:color w:val="000000" w:themeColor="text1"/>
-          <w:sz w:val="20"/>
-          <w:szCs w:val="20"/>
-          <w:lang w:val="en-US"/>
-        </w:rPr>
-        <w:t xml:space="preserve"> </w:t>
-      </w:r>
-      <w:proofErr w:type="spellStart"/>
-      <w:r>
-        <w:rPr>
-          <w:rFonts w:ascii="Century" w:eastAsia="Arial" w:hAnsi="Century" w:cs="Arial"/>
-          <w:color w:val="000000" w:themeColor="text1"/>
-          <w:sz w:val="20"/>
-          <w:szCs w:val="20"/>
-          <w:lang w:val="en-US"/>
-        </w:rPr>
-        <w:t>possibile</w:t>
-      </w:r>
-      <w:proofErr w:type="spellEnd"/>
-      <w:r>
-        <w:rPr>
-          <w:rFonts w:ascii="Century" w:eastAsia="Arial" w:hAnsi="Century" w:cs="Arial"/>
-          <w:color w:val="000000" w:themeColor="text1"/>
-          <w:sz w:val="20"/>
-          <w:szCs w:val="20"/>
-          <w:lang w:val="en-US"/>
-        </w:rPr>
-        <w:t xml:space="preserve">. Per </w:t>
-      </w:r>
-      <w:proofErr w:type="spellStart"/>
-      <w:r>
-        <w:rPr>
-          <w:rFonts w:ascii="Century" w:eastAsia="Arial" w:hAnsi="Century" w:cs="Arial"/>
-          <w:color w:val="000000" w:themeColor="text1"/>
-          <w:sz w:val="20"/>
-          <w:szCs w:val="20"/>
-          <w:lang w:val="en-US"/>
-        </w:rPr>
-        <w:t>raggiungere</w:t>
-      </w:r>
-      <w:proofErr w:type="spellEnd"/>
-      <w:r>
-        <w:rPr>
-          <w:rFonts w:ascii="Century" w:eastAsia="Arial" w:hAnsi="Century" w:cs="Arial"/>
-          <w:color w:val="000000" w:themeColor="text1"/>
-          <w:sz w:val="20"/>
-          <w:szCs w:val="20"/>
-          <w:lang w:val="en-US"/>
-        </w:rPr>
-        <w:t xml:space="preserve"> tale </w:t>
-      </w:r>
-      <w:proofErr w:type="spellStart"/>
-      <w:r>
-        <w:rPr>
-          <w:rFonts w:ascii="Century" w:eastAsia="Arial" w:hAnsi="Century" w:cs="Arial"/>
-          <w:color w:val="000000" w:themeColor="text1"/>
-          <w:sz w:val="20"/>
-          <w:szCs w:val="20"/>
-          <w:lang w:val="en-US"/>
-        </w:rPr>
-        <w:t>scopo</w:t>
-      </w:r>
-      <w:proofErr w:type="spellEnd"/>
-      <w:r>
-        <w:rPr>
-          <w:rFonts w:ascii="Century" w:eastAsia="Arial" w:hAnsi="Century" w:cs="Arial"/>
-          <w:color w:val="000000" w:themeColor="text1"/>
-          <w:sz w:val="20"/>
-          <w:szCs w:val="20"/>
-          <w:lang w:val="en-US"/>
-        </w:rPr>
-        <w:t xml:space="preserve"> </w:t>
-      </w:r>
-      <w:proofErr w:type="spellStart"/>
-      <w:r>
-        <w:rPr>
-          <w:rFonts w:ascii="Century" w:eastAsia="Arial" w:hAnsi="Century" w:cs="Arial"/>
-          <w:color w:val="000000" w:themeColor="text1"/>
-          <w:sz w:val="20"/>
-          <w:szCs w:val="20"/>
-          <w:lang w:val="en-US"/>
-        </w:rPr>
-        <w:t>si</w:t>
-      </w:r>
-      <w:proofErr w:type="spellEnd"/>
-      <w:r>
-        <w:rPr>
-          <w:rFonts w:ascii="Century" w:eastAsia="Arial" w:hAnsi="Century" w:cs="Arial"/>
-          <w:color w:val="000000" w:themeColor="text1"/>
-          <w:sz w:val="20"/>
-          <w:szCs w:val="20"/>
-          <w:lang w:val="en-US"/>
-        </w:rPr>
-        <w:t xml:space="preserve"> </w:t>
-      </w:r>
-      <w:proofErr w:type="spellStart"/>
-      <w:r>
-        <w:rPr>
-          <w:rFonts w:ascii="Century" w:eastAsia="Arial" w:hAnsi="Century" w:cs="Arial"/>
-          <w:color w:val="000000" w:themeColor="text1"/>
-          <w:sz w:val="20"/>
-          <w:szCs w:val="20"/>
-          <w:lang w:val="en-US"/>
-        </w:rPr>
-        <w:t>utilizzano</w:t>
-      </w:r>
-      <w:proofErr w:type="spellEnd"/>
-      <w:r>
-        <w:rPr>
-          <w:rFonts w:ascii="Century" w:eastAsia="Arial" w:hAnsi="Century" w:cs="Arial"/>
-          <w:color w:val="000000" w:themeColor="text1"/>
-          <w:sz w:val="20"/>
-          <w:szCs w:val="20"/>
-          <w:lang w:val="en-US"/>
-        </w:rPr>
-        <w:t xml:space="preserve"> la board </w:t>
-      </w:r>
-      <w:proofErr w:type="spellStart"/>
-      <w:r>
-        <w:rPr>
-          <w:rFonts w:ascii="Century" w:eastAsia="Arial" w:hAnsi="Century" w:cs="Arial"/>
-          <w:color w:val="000000" w:themeColor="text1"/>
-          <w:sz w:val="20"/>
-          <w:szCs w:val="20"/>
-          <w:lang w:val="en-US"/>
-        </w:rPr>
-        <w:t>corrente</w:t>
-      </w:r>
-      <w:proofErr w:type="spellEnd"/>
-      <w:r>
-        <w:rPr>
-          <w:rFonts w:ascii="Century" w:eastAsia="Arial" w:hAnsi="Century" w:cs="Arial"/>
-          <w:color w:val="000000" w:themeColor="text1"/>
-          <w:sz w:val="20"/>
-          <w:szCs w:val="20"/>
-          <w:lang w:val="en-US"/>
-        </w:rPr>
-        <w:t xml:space="preserve">, </w:t>
-      </w:r>
-      <w:proofErr w:type="spellStart"/>
-      <w:r>
-        <w:rPr>
-          <w:rFonts w:ascii="Century" w:eastAsia="Arial" w:hAnsi="Century" w:cs="Arial"/>
-          <w:color w:val="000000" w:themeColor="text1"/>
-          <w:sz w:val="20"/>
-          <w:szCs w:val="20"/>
-          <w:lang w:val="en-US"/>
-        </w:rPr>
-        <w:t>il</w:t>
-      </w:r>
-      <w:proofErr w:type="spellEnd"/>
-      <w:r>
-        <w:rPr>
-          <w:rFonts w:ascii="Century" w:eastAsia="Arial" w:hAnsi="Century" w:cs="Arial"/>
-          <w:color w:val="000000" w:themeColor="text1"/>
-          <w:sz w:val="20"/>
-          <w:szCs w:val="20"/>
-          <w:lang w:val="en-US"/>
-        </w:rPr>
-        <w:t xml:space="preserve"> </w:t>
-      </w:r>
-      <w:proofErr w:type="spellStart"/>
-      <w:r>
-        <w:rPr>
-          <w:rFonts w:ascii="Century" w:eastAsia="Arial" w:hAnsi="Century" w:cs="Arial"/>
-          <w:color w:val="000000" w:themeColor="text1"/>
-          <w:sz w:val="20"/>
-          <w:szCs w:val="20"/>
-          <w:lang w:val="en-US"/>
-        </w:rPr>
-        <w:t>tetramino</w:t>
-      </w:r>
-      <w:proofErr w:type="spellEnd"/>
-      <w:r>
-        <w:rPr>
-          <w:rFonts w:ascii="Century" w:eastAsia="Arial" w:hAnsi="Century" w:cs="Arial"/>
-          <w:color w:val="000000" w:themeColor="text1"/>
-          <w:sz w:val="20"/>
-          <w:szCs w:val="20"/>
-          <w:lang w:val="en-US"/>
-        </w:rPr>
-        <w:t xml:space="preserve"> </w:t>
-      </w:r>
-      <w:proofErr w:type="spellStart"/>
-      <w:r>
-        <w:rPr>
-          <w:rFonts w:ascii="Century" w:eastAsia="Arial" w:hAnsi="Century" w:cs="Arial"/>
-          <w:color w:val="000000" w:themeColor="text1"/>
-          <w:sz w:val="20"/>
-          <w:szCs w:val="20"/>
-          <w:lang w:val="en-US"/>
-        </w:rPr>
-        <w:t>corrente</w:t>
-      </w:r>
-      <w:proofErr w:type="spellEnd"/>
-      <w:r>
-        <w:rPr>
-          <w:rFonts w:ascii="Century" w:eastAsia="Arial" w:hAnsi="Century" w:cs="Arial"/>
-          <w:color w:val="000000" w:themeColor="text1"/>
-          <w:sz w:val="20"/>
-          <w:szCs w:val="20"/>
-          <w:lang w:val="en-US"/>
-        </w:rPr>
-        <w:t xml:space="preserve"> e </w:t>
-      </w:r>
-      <w:proofErr w:type="spellStart"/>
-      <w:r>
-        <w:rPr>
-          <w:rFonts w:ascii="Century" w:eastAsia="Arial" w:hAnsi="Century" w:cs="Arial"/>
-          <w:color w:val="000000" w:themeColor="text1"/>
-          <w:sz w:val="20"/>
-          <w:szCs w:val="20"/>
-          <w:lang w:val="en-US"/>
-        </w:rPr>
-        <w:t>il</w:t>
-      </w:r>
-      <w:proofErr w:type="spellEnd"/>
-      <w:r>
-        <w:rPr>
-          <w:rFonts w:ascii="Century" w:eastAsia="Arial" w:hAnsi="Century" w:cs="Arial"/>
-          <w:color w:val="000000" w:themeColor="text1"/>
-          <w:sz w:val="20"/>
-          <w:szCs w:val="20"/>
-          <w:lang w:val="en-US"/>
-        </w:rPr>
-        <w:t xml:space="preserve"> </w:t>
-      </w:r>
-      <w:proofErr w:type="spellStart"/>
-      <w:r>
-        <w:rPr>
-          <w:rFonts w:ascii="Century" w:eastAsia="Arial" w:hAnsi="Century" w:cs="Arial"/>
-          <w:color w:val="000000" w:themeColor="text1"/>
-          <w:sz w:val="20"/>
-          <w:szCs w:val="20"/>
-          <w:lang w:val="en-US"/>
-        </w:rPr>
-        <w:t>prossimo</w:t>
-      </w:r>
-      <w:proofErr w:type="spellEnd"/>
-      <w:r>
-        <w:rPr>
-          <w:rFonts w:ascii="Century" w:eastAsia="Arial" w:hAnsi="Century" w:cs="Arial"/>
-          <w:color w:val="000000" w:themeColor="text1"/>
-          <w:sz w:val="20"/>
-          <w:szCs w:val="20"/>
-          <w:lang w:val="en-US"/>
-        </w:rPr>
-        <w:t xml:space="preserve"> </w:t>
-      </w:r>
-      <w:proofErr w:type="spellStart"/>
-      <w:r>
-        <w:rPr>
-          <w:rFonts w:ascii="Century" w:eastAsia="Arial" w:hAnsi="Century" w:cs="Arial"/>
-          <w:color w:val="000000" w:themeColor="text1"/>
-          <w:sz w:val="20"/>
-          <w:szCs w:val="20"/>
-          <w:lang w:val="en-US"/>
-        </w:rPr>
-        <w:t>tetramino</w:t>
-      </w:r>
-      <w:proofErr w:type="spellEnd"/>
-      <w:r>
-        <w:rPr>
-          <w:rFonts w:ascii="Century" w:eastAsia="Arial" w:hAnsi="Century" w:cs="Arial"/>
-          <w:color w:val="000000" w:themeColor="text1"/>
-          <w:sz w:val="20"/>
-          <w:szCs w:val="20"/>
-          <w:lang w:val="en-US"/>
-        </w:rPr>
-        <w:t xml:space="preserve"> </w:t>
-      </w:r>
-      <w:proofErr w:type="spellStart"/>
-      <w:r>
-        <w:rPr>
-          <w:rFonts w:ascii="Century" w:eastAsia="Arial" w:hAnsi="Century" w:cs="Arial"/>
-          <w:color w:val="000000" w:themeColor="text1"/>
-          <w:sz w:val="20"/>
-          <w:szCs w:val="20"/>
-          <w:lang w:val="en-US"/>
-        </w:rPr>
-        <w:t>generato</w:t>
-      </w:r>
-      <w:proofErr w:type="spellEnd"/>
-      <w:r>
-        <w:rPr>
-          <w:rFonts w:ascii="Century" w:eastAsia="Arial" w:hAnsi="Century" w:cs="Arial"/>
-          <w:color w:val="000000" w:themeColor="text1"/>
-          <w:sz w:val="20"/>
-          <w:szCs w:val="20"/>
-          <w:lang w:val="en-US"/>
-        </w:rPr>
-        <w:t xml:space="preserve"> (per </w:t>
-      </w:r>
-      <w:proofErr w:type="spellStart"/>
-      <w:r>
-        <w:rPr>
-          <w:rFonts w:ascii="Century" w:eastAsia="Arial" w:hAnsi="Century" w:cs="Arial"/>
-          <w:color w:val="000000" w:themeColor="text1"/>
-          <w:sz w:val="20"/>
-          <w:szCs w:val="20"/>
-          <w:lang w:val="en-US"/>
-        </w:rPr>
-        <w:t>il</w:t>
-      </w:r>
-      <w:proofErr w:type="spellEnd"/>
-      <w:r>
-        <w:rPr>
-          <w:rFonts w:ascii="Century" w:eastAsia="Arial" w:hAnsi="Century" w:cs="Arial"/>
-          <w:color w:val="000000" w:themeColor="text1"/>
-          <w:sz w:val="20"/>
-          <w:szCs w:val="20"/>
-          <w:lang w:val="en-US"/>
-        </w:rPr>
-        <w:t xml:space="preserve"> DFS_LV1 </w:t>
-      </w:r>
-      <w:proofErr w:type="spellStart"/>
-      <w:r>
-        <w:rPr>
-          <w:rFonts w:ascii="Century" w:eastAsia="Arial" w:hAnsi="Century" w:cs="Arial"/>
-          <w:color w:val="000000" w:themeColor="text1"/>
-          <w:sz w:val="20"/>
-          <w:szCs w:val="20"/>
-          <w:lang w:val="en-US"/>
-        </w:rPr>
-        <w:t>si</w:t>
-      </w:r>
-      <w:proofErr w:type="spellEnd"/>
-      <w:r>
-        <w:rPr>
-          <w:rFonts w:ascii="Century" w:eastAsia="Arial" w:hAnsi="Century" w:cs="Arial"/>
-          <w:color w:val="000000" w:themeColor="text1"/>
-          <w:sz w:val="20"/>
-          <w:szCs w:val="20"/>
-          <w:lang w:val="en-US"/>
-        </w:rPr>
-        <w:t xml:space="preserve"> </w:t>
-      </w:r>
-      <w:proofErr w:type="spellStart"/>
-      <w:r>
-        <w:rPr>
-          <w:rFonts w:ascii="Century" w:eastAsia="Arial" w:hAnsi="Century" w:cs="Arial"/>
-          <w:color w:val="000000" w:themeColor="text1"/>
-          <w:sz w:val="20"/>
-          <w:szCs w:val="20"/>
-          <w:lang w:val="en-US"/>
-        </w:rPr>
-        <w:t>tiene</w:t>
-      </w:r>
-      <w:proofErr w:type="spellEnd"/>
-      <w:r>
-        <w:rPr>
-          <w:rFonts w:ascii="Century" w:eastAsia="Arial" w:hAnsi="Century" w:cs="Arial"/>
-          <w:color w:val="000000" w:themeColor="text1"/>
-          <w:sz w:val="20"/>
-          <w:szCs w:val="20"/>
-          <w:lang w:val="en-US"/>
-        </w:rPr>
-        <w:t xml:space="preserve"> </w:t>
-      </w:r>
-      <w:proofErr w:type="spellStart"/>
-      <w:r>
-        <w:rPr>
-          <w:rFonts w:ascii="Century" w:eastAsia="Arial" w:hAnsi="Century" w:cs="Arial"/>
-          <w:color w:val="000000" w:themeColor="text1"/>
-          <w:sz w:val="20"/>
-          <w:szCs w:val="20"/>
-          <w:lang w:val="en-US"/>
-        </w:rPr>
-        <w:t>conto</w:t>
-      </w:r>
-      <w:proofErr w:type="spellEnd"/>
-      <w:r>
-        <w:rPr>
-          <w:rFonts w:ascii="Century" w:eastAsia="Arial" w:hAnsi="Century" w:cs="Arial"/>
-          <w:color w:val="000000" w:themeColor="text1"/>
-          <w:sz w:val="20"/>
-          <w:szCs w:val="20"/>
-          <w:lang w:val="en-US"/>
-        </w:rPr>
-        <w:t xml:space="preserve"> solo del </w:t>
-      </w:r>
-      <w:proofErr w:type="spellStart"/>
-      <w:r>
-        <w:rPr>
-          <w:rFonts w:ascii="Century" w:eastAsia="Arial" w:hAnsi="Century" w:cs="Arial"/>
-          <w:color w:val="000000" w:themeColor="text1"/>
-          <w:sz w:val="20"/>
-          <w:szCs w:val="20"/>
-          <w:lang w:val="en-US"/>
-        </w:rPr>
-        <w:t>tetramino</w:t>
-      </w:r>
-      <w:proofErr w:type="spellEnd"/>
-      <w:r>
-        <w:rPr>
-          <w:rFonts w:ascii="Century" w:eastAsia="Arial" w:hAnsi="Century" w:cs="Arial"/>
-          <w:color w:val="000000" w:themeColor="text1"/>
-          <w:sz w:val="20"/>
-          <w:szCs w:val="20"/>
-          <w:lang w:val="en-US"/>
-        </w:rPr>
-        <w:t xml:space="preserve"> </w:t>
-      </w:r>
-      <w:proofErr w:type="spellStart"/>
-      <w:r>
-        <w:rPr>
-          <w:rFonts w:ascii="Century" w:eastAsia="Arial" w:hAnsi="Century" w:cs="Arial"/>
-          <w:color w:val="000000" w:themeColor="text1"/>
-          <w:sz w:val="20"/>
-          <w:szCs w:val="20"/>
-          <w:lang w:val="en-US"/>
-        </w:rPr>
-        <w:t>corrente</w:t>
-      </w:r>
-      <w:proofErr w:type="spellEnd"/>
-      <w:r>
-        <w:rPr>
-          <w:rFonts w:ascii="Century" w:eastAsia="Arial" w:hAnsi="Century" w:cs="Arial"/>
-          <w:color w:val="000000" w:themeColor="text1"/>
-          <w:sz w:val="20"/>
-          <w:szCs w:val="20"/>
-          <w:lang w:val="en-US"/>
-        </w:rPr>
-        <w:t xml:space="preserve">, </w:t>
-      </w:r>
-      <w:proofErr w:type="spellStart"/>
-      <w:r>
-        <w:rPr>
-          <w:rFonts w:ascii="Century" w:eastAsia="Arial" w:hAnsi="Century" w:cs="Arial"/>
-          <w:color w:val="000000" w:themeColor="text1"/>
-          <w:sz w:val="20"/>
-          <w:szCs w:val="20"/>
-          <w:lang w:val="en-US"/>
-        </w:rPr>
-        <w:t>mentre</w:t>
-      </w:r>
-      <w:proofErr w:type="spellEnd"/>
-      <w:r>
-        <w:rPr>
-          <w:rFonts w:ascii="Century" w:eastAsia="Arial" w:hAnsi="Century" w:cs="Arial"/>
-          <w:color w:val="000000" w:themeColor="text1"/>
-          <w:sz w:val="20"/>
-          <w:szCs w:val="20"/>
-          <w:lang w:val="en-US"/>
-        </w:rPr>
-        <w:t xml:space="preserve"> per </w:t>
-      </w:r>
-      <w:proofErr w:type="spellStart"/>
-      <w:r>
-        <w:rPr>
-          <w:rFonts w:ascii="Century" w:eastAsia="Arial" w:hAnsi="Century" w:cs="Arial"/>
-          <w:color w:val="000000" w:themeColor="text1"/>
-          <w:sz w:val="20"/>
-          <w:szCs w:val="20"/>
-          <w:lang w:val="en-US"/>
-        </w:rPr>
-        <w:t>il</w:t>
-      </w:r>
-      <w:proofErr w:type="spellEnd"/>
-      <w:r>
-        <w:rPr>
-          <w:rFonts w:ascii="Century" w:eastAsia="Arial" w:hAnsi="Century" w:cs="Arial"/>
-          <w:color w:val="000000" w:themeColor="text1"/>
-          <w:sz w:val="20"/>
-          <w:szCs w:val="20"/>
-          <w:lang w:val="en-US"/>
-        </w:rPr>
-        <w:t xml:space="preserve"> DFS_FULL </w:t>
-      </w:r>
-      <w:proofErr w:type="spellStart"/>
-      <w:r>
-        <w:rPr>
-          <w:rFonts w:ascii="Century" w:eastAsia="Arial" w:hAnsi="Century" w:cs="Arial"/>
-          <w:color w:val="000000" w:themeColor="text1"/>
-          <w:sz w:val="20"/>
-          <w:szCs w:val="20"/>
-          <w:lang w:val="en-US"/>
-        </w:rPr>
-        <w:t>si</w:t>
-      </w:r>
-      <w:proofErr w:type="spellEnd"/>
-      <w:r>
-        <w:rPr>
-          <w:rFonts w:ascii="Century" w:eastAsia="Arial" w:hAnsi="Century" w:cs="Arial"/>
-          <w:color w:val="000000" w:themeColor="text1"/>
-          <w:sz w:val="20"/>
-          <w:szCs w:val="20"/>
-          <w:lang w:val="en-US"/>
-        </w:rPr>
-        <w:t xml:space="preserve"> </w:t>
-      </w:r>
-      <w:proofErr w:type="spellStart"/>
-      <w:r>
-        <w:rPr>
-          <w:rFonts w:ascii="Century" w:eastAsia="Arial" w:hAnsi="Century" w:cs="Arial"/>
-          <w:color w:val="000000" w:themeColor="text1"/>
-          <w:sz w:val="20"/>
-          <w:szCs w:val="20"/>
-          <w:lang w:val="en-US"/>
-        </w:rPr>
-        <w:t>tiene</w:t>
-      </w:r>
-      <w:proofErr w:type="spellEnd"/>
-      <w:r>
-        <w:rPr>
-          <w:rFonts w:ascii="Century" w:eastAsia="Arial" w:hAnsi="Century" w:cs="Arial"/>
-          <w:color w:val="000000" w:themeColor="text1"/>
-          <w:sz w:val="20"/>
-          <w:szCs w:val="20"/>
-          <w:lang w:val="en-US"/>
-        </w:rPr>
-        <w:t xml:space="preserve"> </w:t>
-      </w:r>
-      <w:proofErr w:type="spellStart"/>
-      <w:r>
-        <w:rPr>
-          <w:rFonts w:ascii="Century" w:eastAsia="Arial" w:hAnsi="Century" w:cs="Arial"/>
-          <w:color w:val="000000" w:themeColor="text1"/>
-          <w:sz w:val="20"/>
-          <w:szCs w:val="20"/>
-          <w:lang w:val="en-US"/>
-        </w:rPr>
-        <w:t>conto</w:t>
-      </w:r>
-      <w:proofErr w:type="spellEnd"/>
-      <w:r>
-        <w:rPr>
-          <w:rFonts w:ascii="Century" w:eastAsia="Arial" w:hAnsi="Century" w:cs="Arial"/>
-          <w:color w:val="000000" w:themeColor="text1"/>
-          <w:sz w:val="20"/>
-          <w:szCs w:val="20"/>
-          <w:lang w:val="en-US"/>
-        </w:rPr>
-        <w:t xml:space="preserve"> di </w:t>
-      </w:r>
-      <w:proofErr w:type="spellStart"/>
-      <w:r>
-        <w:rPr>
-          <w:rFonts w:ascii="Century" w:eastAsia="Arial" w:hAnsi="Century" w:cs="Arial"/>
-          <w:color w:val="000000" w:themeColor="text1"/>
-          <w:sz w:val="20"/>
-          <w:szCs w:val="20"/>
-          <w:lang w:val="en-US"/>
-        </w:rPr>
-        <w:t>entrambi</w:t>
-      </w:r>
-      <w:proofErr w:type="spellEnd"/>
-      <w:r>
-        <w:rPr>
-          <w:rFonts w:ascii="Century" w:eastAsia="Arial" w:hAnsi="Century" w:cs="Arial"/>
-          <w:color w:val="000000" w:themeColor="text1"/>
-          <w:sz w:val="20"/>
-          <w:szCs w:val="20"/>
-          <w:lang w:val="en-US"/>
-        </w:rPr>
-        <w:t xml:space="preserve"> </w:t>
-      </w:r>
-      <w:proofErr w:type="spellStart"/>
-      <w:r>
-        <w:rPr>
-          <w:rFonts w:ascii="Century" w:eastAsia="Arial" w:hAnsi="Century" w:cs="Arial"/>
-          <w:color w:val="000000" w:themeColor="text1"/>
-          <w:sz w:val="20"/>
-          <w:szCs w:val="20"/>
-          <w:lang w:val="en-US"/>
-        </w:rPr>
-        <w:t>i</w:t>
-      </w:r>
-      <w:proofErr w:type="spellEnd"/>
-      <w:r>
-        <w:rPr>
-          <w:rFonts w:ascii="Century" w:eastAsia="Arial" w:hAnsi="Century" w:cs="Arial"/>
-          <w:color w:val="000000" w:themeColor="text1"/>
-          <w:sz w:val="20"/>
-          <w:szCs w:val="20"/>
-          <w:lang w:val="en-US"/>
-        </w:rPr>
-        <w:t xml:space="preserve"> </w:t>
-      </w:r>
-      <w:proofErr w:type="spellStart"/>
-      <w:r>
-        <w:rPr>
-          <w:rFonts w:ascii="Century" w:eastAsia="Arial" w:hAnsi="Century" w:cs="Arial"/>
-          <w:color w:val="000000" w:themeColor="text1"/>
-          <w:sz w:val="20"/>
-          <w:szCs w:val="20"/>
-          <w:lang w:val="en-US"/>
-        </w:rPr>
-        <w:t>tetramini</w:t>
-      </w:r>
-      <w:proofErr w:type="spellEnd"/>
-      <w:r>
-        <w:rPr>
-          <w:rFonts w:ascii="Century" w:eastAsia="Arial" w:hAnsi="Century" w:cs="Arial"/>
-          <w:color w:val="000000" w:themeColor="text1"/>
-          <w:sz w:val="20"/>
-          <w:szCs w:val="20"/>
-          <w:lang w:val="en-US"/>
-        </w:rPr>
-        <w:t xml:space="preserve">, </w:t>
-      </w:r>
-      <w:proofErr w:type="spellStart"/>
-      <w:r>
-        <w:rPr>
-          <w:rFonts w:ascii="Century" w:eastAsia="Arial" w:hAnsi="Century" w:cs="Arial"/>
-          <w:color w:val="000000" w:themeColor="text1"/>
-          <w:sz w:val="20"/>
-          <w:szCs w:val="20"/>
-          <w:lang w:val="en-US"/>
-        </w:rPr>
-        <w:t>sia</w:t>
-      </w:r>
-      <w:proofErr w:type="spellEnd"/>
-      <w:r>
-        <w:rPr>
-          <w:rFonts w:ascii="Century" w:eastAsia="Arial" w:hAnsi="Century" w:cs="Arial"/>
-          <w:color w:val="000000" w:themeColor="text1"/>
-          <w:sz w:val="20"/>
-          <w:szCs w:val="20"/>
-          <w:lang w:val="en-US"/>
-        </w:rPr>
-        <w:t xml:space="preserve"> </w:t>
-      </w:r>
-      <w:proofErr w:type="spellStart"/>
-      <w:r>
-        <w:rPr>
-          <w:rFonts w:ascii="Century" w:eastAsia="Arial" w:hAnsi="Century" w:cs="Arial"/>
-          <w:color w:val="000000" w:themeColor="text1"/>
-          <w:sz w:val="20"/>
-          <w:szCs w:val="20"/>
-          <w:lang w:val="en-US"/>
-        </w:rPr>
-        <w:t>quello</w:t>
-      </w:r>
-      <w:proofErr w:type="spellEnd"/>
-      <w:r>
-        <w:rPr>
-          <w:rFonts w:ascii="Century" w:eastAsia="Arial" w:hAnsi="Century" w:cs="Arial"/>
-          <w:color w:val="000000" w:themeColor="text1"/>
-          <w:sz w:val="20"/>
-          <w:szCs w:val="20"/>
-          <w:lang w:val="en-US"/>
-        </w:rPr>
-        <w:t xml:space="preserve"> </w:t>
-      </w:r>
-      <w:proofErr w:type="spellStart"/>
-      <w:r>
-        <w:rPr>
-          <w:rFonts w:ascii="Century" w:eastAsia="Arial" w:hAnsi="Century" w:cs="Arial"/>
-          <w:color w:val="000000" w:themeColor="text1"/>
-          <w:sz w:val="20"/>
-          <w:szCs w:val="20"/>
-          <w:lang w:val="en-US"/>
-        </w:rPr>
-        <w:t>corrente</w:t>
-      </w:r>
-      <w:proofErr w:type="spellEnd"/>
-      <w:r>
-        <w:rPr>
-          <w:rFonts w:ascii="Century" w:eastAsia="Arial" w:hAnsi="Century" w:cs="Arial"/>
-          <w:color w:val="000000" w:themeColor="text1"/>
-          <w:sz w:val="20"/>
-          <w:szCs w:val="20"/>
-          <w:lang w:val="en-US"/>
-        </w:rPr>
-        <w:t xml:space="preserve"> </w:t>
-      </w:r>
-      <w:proofErr w:type="spellStart"/>
-      <w:r>
-        <w:rPr>
-          <w:rFonts w:ascii="Century" w:eastAsia="Arial" w:hAnsi="Century" w:cs="Arial"/>
-          <w:color w:val="000000" w:themeColor="text1"/>
-          <w:sz w:val="20"/>
-          <w:szCs w:val="20"/>
-          <w:lang w:val="en-US"/>
-        </w:rPr>
-        <w:t>che</w:t>
-      </w:r>
-      <w:proofErr w:type="spellEnd"/>
-      <w:r>
-        <w:rPr>
-          <w:rFonts w:ascii="Century" w:eastAsia="Arial" w:hAnsi="Century" w:cs="Arial"/>
-          <w:color w:val="000000" w:themeColor="text1"/>
-          <w:sz w:val="20"/>
-          <w:szCs w:val="20"/>
-          <w:lang w:val="en-US"/>
-        </w:rPr>
-        <w:t xml:space="preserve"> </w:t>
-      </w:r>
-      <w:proofErr w:type="spellStart"/>
-      <w:r>
-        <w:rPr>
-          <w:rFonts w:ascii="Century" w:eastAsia="Arial" w:hAnsi="Century" w:cs="Arial"/>
-          <w:color w:val="000000" w:themeColor="text1"/>
-          <w:sz w:val="20"/>
-          <w:szCs w:val="20"/>
-          <w:lang w:val="en-US"/>
-        </w:rPr>
-        <w:t>il</w:t>
-      </w:r>
-      <w:proofErr w:type="spellEnd"/>
-      <w:r>
-        <w:rPr>
-          <w:rFonts w:ascii="Century" w:eastAsia="Arial" w:hAnsi="Century" w:cs="Arial"/>
-          <w:color w:val="000000" w:themeColor="text1"/>
-          <w:sz w:val="20"/>
-          <w:szCs w:val="20"/>
-          <w:lang w:val="en-US"/>
-        </w:rPr>
-        <w:t xml:space="preserve"> </w:t>
-      </w:r>
-      <w:proofErr w:type="spellStart"/>
-      <w:r>
-        <w:rPr>
-          <w:rFonts w:ascii="Century" w:eastAsia="Arial" w:hAnsi="Century" w:cs="Arial"/>
-          <w:color w:val="000000" w:themeColor="text1"/>
-          <w:sz w:val="20"/>
-          <w:szCs w:val="20"/>
-          <w:lang w:val="en-US"/>
-        </w:rPr>
-        <w:t>prossimo</w:t>
-      </w:r>
-      <w:proofErr w:type="spellEnd"/>
-      <w:r>
-        <w:rPr>
-          <w:rFonts w:ascii="Century" w:eastAsia="Arial" w:hAnsi="Century" w:cs="Arial"/>
-          <w:color w:val="000000" w:themeColor="text1"/>
-          <w:sz w:val="20"/>
-          <w:szCs w:val="20"/>
-          <w:lang w:val="en-US"/>
-        </w:rPr>
-        <w:t xml:space="preserve"> </w:t>
-      </w:r>
-      <w:proofErr w:type="spellStart"/>
-      <w:r>
-        <w:rPr>
-          <w:rFonts w:ascii="Century" w:eastAsia="Arial" w:hAnsi="Century" w:cs="Arial"/>
-          <w:color w:val="000000" w:themeColor="text1"/>
-          <w:sz w:val="20"/>
-          <w:szCs w:val="20"/>
-          <w:lang w:val="en-US"/>
-        </w:rPr>
-        <w:t>disponibile</w:t>
-      </w:r>
-      <w:proofErr w:type="spellEnd"/>
-      <w:r>
-        <w:rPr>
-          <w:rFonts w:ascii="Century" w:eastAsia="Arial" w:hAnsi="Century" w:cs="Arial"/>
-          <w:color w:val="000000" w:themeColor="text1"/>
-          <w:sz w:val="20"/>
-          <w:szCs w:val="20"/>
-          <w:lang w:val="en-US"/>
-        </w:rPr>
-        <w:t>).</w:t>
+        </w:rPr>
+        <w:t>, sia quello corrente che il prossimo disponibile).</w:t>
       </w:r>
     </w:p>
     <w:p>
@@ -6042,6 +4553,7 @@
         <w:rPr>
           <w:noProof/>
         </w:rPr>
+        <w:lastRenderedPageBreak/>
         <w:drawing>
           <wp:inline distT="0" distB="0" distL="0" distR="0" wp14:anchorId="233C19AF" wp14:editId="4F9A67C1">
             <wp:extent cx="6019563" cy="3124200"/>
@@ -6381,7 +4893,25 @@
           <w:sz w:val="20"/>
           <w:szCs w:val="20"/>
         </w:rPr>
-        <w:t xml:space="preserve">La variante dell’algoritmo di ricerca locale da noi adottata è quella basata sul miglioramento iterativo greedy </w:t>
+        <w:t xml:space="preserve">La variante dell’algoritmo di ricerca locale da noi adottata è quella basata sul miglioramento iterativo </w:t>
+      </w:r>
+      <w:proofErr w:type="spellStart"/>
+      <w:r>
+        <w:rPr>
+          <w:rFonts w:ascii="Century" w:hAnsi="Century"/>
+          <w:sz w:val="20"/>
+          <w:szCs w:val="20"/>
+        </w:rPr>
+        <w:t>greedy</w:t>
+      </w:r>
+      <w:proofErr w:type="spellEnd"/>
+      <w:r>
+        <w:rPr>
+          <w:rFonts w:ascii="Century" w:hAnsi="Century"/>
+          <w:sz w:val="20"/>
+          <w:szCs w:val="20"/>
+        </w:rPr>
+        <w:t xml:space="preserve"> </w:t>
       </w:r>
       <w:proofErr w:type="spellStart"/>
       <w:r>
@@ -6511,6 +5041,7 @@
           <w:sz w:val="28"/>
           <w:szCs w:val="28"/>
         </w:rPr>
+        <w:lastRenderedPageBreak/>
         <w:t>…</w:t>
       </w:r>
       <w:r>
@@ -7023,6 +5554,155 @@
     </w:lvl>
   </w:abstractNum>
   <w:abstractNum w:abstractNumId="1" w15:restartNumberingAfterBreak="0">
+    <w:nsid w:val="0BE74869"/>
+    <w:multiLevelType w:val="multilevel"/>
+    <w:tmpl w:val="6AB64800"/>
+    <w:lvl w:ilvl="0">
+      <w:start w:val="1"/>
+      <w:numFmt w:val="bullet"/>
+      <w:lvlText w:val=""/>
+      <w:lvlJc w:val="left"/>
+      <w:pPr>
+        <w:tabs>
+          <w:tab w:val="num" w:pos="720"/>
+        </w:tabs>
+        <w:ind w:left="720" w:hanging="360"/>
+      </w:pPr>
+      <w:rPr>
+        <w:rFonts w:ascii="Symbol" w:hAnsi="Symbol" w:hint="default"/>
+        <w:sz w:val="20"/>
+      </w:rPr>
+    </w:lvl>
+    <w:lvl w:ilvl="1" w:tentative="1">
+      <w:start w:val="1"/>
+      <w:numFmt w:val="bullet"/>
+      <w:lvlText w:val="o"/>
+      <w:lvlJc w:val="left"/>
+      <w:pPr>
+        <w:tabs>
+          <w:tab w:val="num" w:pos="1440"/>
+        </w:tabs>
+        <w:ind w:left="1440" w:hanging="360"/>
+      </w:pPr>
+      <w:rPr>
+        <w:rFonts w:ascii="Courier New" w:hAnsi="Courier New" w:hint="default"/>
+        <w:sz w:val="20"/>
+      </w:rPr>
+    </w:lvl>
+    <w:lvl w:ilvl="2" w:tentative="1">
+      <w:start w:val="1"/>
+      <w:numFmt w:val="bullet"/>
+      <w:lvlText w:val=""/>
+      <w:lvlJc w:val="left"/>
+      <w:pPr>
+        <w:tabs>
+          <w:tab w:val="num" w:pos="2160"/>
+        </w:tabs>
+        <w:ind w:left="2160" w:hanging="360"/>
+      </w:pPr>
+      <w:rPr>
+        <w:rFonts w:ascii="Wingdings" w:hAnsi="Wingdings" w:hint="default"/>
+        <w:sz w:val="20"/>
+      </w:rPr>
+    </w:lvl>
+    <w:lvl w:ilvl="3" w:tentative="1">
+      <w:start w:val="1"/>
+      <w:numFmt w:val="bullet"/>
+      <w:lvlText w:val=""/>
+      <w:lvlJc w:val="left"/>
+      <w:pPr>
+        <w:tabs>
+          <w:tab w:val="num" w:pos="2880"/>
+        </w:tabs>
+        <w:ind w:left="2880" w:hanging="360"/>
+      </w:pPr>
+      <w:rPr>
+        <w:rFonts w:ascii="Wingdings" w:hAnsi="Wingdings" w:hint="default"/>
+        <w:sz w:val="20"/>
+      </w:rPr>
+    </w:lvl>
+    <w:lvl w:ilvl="4" w:tentative="1">
+      <w:start w:val="1"/>
+      <w:numFmt w:val="bullet"/>
+      <w:lvlText w:val=""/>
+      <w:lvlJc w:val="left"/>
+      <w:pPr>
+        <w:tabs>
+          <w:tab w:val="num" w:pos="3600"/>
+        </w:tabs>
+        <w:ind w:left="3600" w:hanging="360"/>
+      </w:pPr>
+      <w:rPr>
+        <w:rFonts w:ascii="Wingdings" w:hAnsi="Wingdings" w:hint="default"/>
+        <w:sz w:val="20"/>
+      </w:rPr>
+    </w:lvl>
+    <w:lvl w:ilvl="5" w:tentative="1">
+      <w:start w:val="1"/>
+      <w:numFmt w:val="bullet"/>
+      <w:lvlText w:val=""/>
+      <w:lvlJc w:val="left"/>
+      <w:pPr>
+        <w:tabs>
+          <w:tab w:val="num" w:pos="4320"/>
+        </w:tabs>
+        <w:ind w:left="4320" w:hanging="360"/>
+      </w:pPr>
+      <w:rPr>
+        <w:rFonts w:ascii="Wingdings" w:hAnsi="Wingdings" w:hint="default"/>
+        <w:sz w:val="20"/>
+      </w:rPr>
+    </w:lvl>
+    <w:lvl w:ilvl="6" w:tentative="1">
+      <w:start w:val="1"/>
+      <w:numFmt w:val="bullet"/>
+      <w:lvlText w:val=""/>
+      <w:lvlJc w:val="left"/>
+      <w:pPr>
+        <w:tabs>
+          <w:tab w:val="num" w:pos="5040"/>
+        </w:tabs>
+        <w:ind w:left="5040" w:hanging="360"/>
+      </w:pPr>
+      <w:rPr>
+        <w:rFonts w:ascii="Wingdings" w:hAnsi="Wingdings" w:hint="default"/>
+        <w:sz w:val="20"/>
+      </w:rPr>
+    </w:lvl>
+    <w:lvl w:ilvl="7" w:tentative="1">
+      <w:start w:val="1"/>
+      <w:numFmt w:val="bullet"/>
+      <w:lvlText w:val=""/>
+      <w:lvlJc w:val="left"/>
+      <w:pPr>
+        <w:tabs>
+          <w:tab w:val="num" w:pos="5760"/>
+        </w:tabs>
+        <w:ind w:left="5760" w:hanging="360"/>
+      </w:pPr>
+      <w:rPr>
+        <w:rFonts w:ascii="Wingdings" w:hAnsi="Wingdings" w:hint="default"/>
+        <w:sz w:val="20"/>
+      </w:rPr>
+    </w:lvl>
+    <w:lvl w:ilvl="8" w:tentative="1">
+      <w:start w:val="1"/>
+      <w:numFmt w:val="bullet"/>
+      <w:lvlText w:val=""/>
+      <w:lvlJc w:val="left"/>
+      <w:pPr>
+        <w:tabs>
+          <w:tab w:val="num" w:pos="6480"/>
+        </w:tabs>
+        <w:ind w:left="6480" w:hanging="360"/>
+      </w:pPr>
+      <w:rPr>
+        <w:rFonts w:ascii="Wingdings" w:hAnsi="Wingdings" w:hint="default"/>
+        <w:sz w:val="20"/>
+      </w:rPr>
+    </w:lvl>
+  </w:abstractNum>
+  <w:abstractNum w:abstractNumId="2" w15:restartNumberingAfterBreak="0">
     <w:nsid w:val="2E287820"/>
     <w:multiLevelType w:val="hybridMultilevel"/>
     <w:tmpl w:val="F5822F72"/>
@@ -7135,7 +5815,305 @@
       </w:rPr>
     </w:lvl>
   </w:abstractNum>
-  <w:abstractNum w:abstractNumId="2" w15:restartNumberingAfterBreak="0">
+  <w:abstractNum w:abstractNumId="3" w15:restartNumberingAfterBreak="0">
+    <w:nsid w:val="38891AAF"/>
+    <w:multiLevelType w:val="multilevel"/>
+    <w:tmpl w:val="DC3C8AB2"/>
+    <w:lvl w:ilvl="0">
+      <w:start w:val="1"/>
+      <w:numFmt w:val="bullet"/>
+      <w:lvlText w:val=""/>
+      <w:lvlJc w:val="left"/>
+      <w:pPr>
+        <w:tabs>
+          <w:tab w:val="num" w:pos="720"/>
+        </w:tabs>
+        <w:ind w:left="720" w:hanging="360"/>
+      </w:pPr>
+      <w:rPr>
+        <w:rFonts w:ascii="Symbol" w:hAnsi="Symbol" w:hint="default"/>
+        <w:sz w:val="20"/>
+      </w:rPr>
+    </w:lvl>
+    <w:lvl w:ilvl="1" w:tentative="1">
+      <w:start w:val="1"/>
+      <w:numFmt w:val="bullet"/>
+      <w:lvlText w:val="o"/>
+      <w:lvlJc w:val="left"/>
+      <w:pPr>
+        <w:tabs>
+          <w:tab w:val="num" w:pos="1440"/>
+        </w:tabs>
+        <w:ind w:left="1440" w:hanging="360"/>
+      </w:pPr>
+      <w:rPr>
+        <w:rFonts w:ascii="Courier New" w:hAnsi="Courier New" w:hint="default"/>
+        <w:sz w:val="20"/>
+      </w:rPr>
+    </w:lvl>
+    <w:lvl w:ilvl="2" w:tentative="1">
+      <w:start w:val="1"/>
+      <w:numFmt w:val="bullet"/>
+      <w:lvlText w:val=""/>
+      <w:lvlJc w:val="left"/>
+      <w:pPr>
+        <w:tabs>
+          <w:tab w:val="num" w:pos="2160"/>
+        </w:tabs>
+        <w:ind w:left="2160" w:hanging="360"/>
+      </w:pPr>
+      <w:rPr>
+        <w:rFonts w:ascii="Wingdings" w:hAnsi="Wingdings" w:hint="default"/>
+        <w:sz w:val="20"/>
+      </w:rPr>
+    </w:lvl>
+    <w:lvl w:ilvl="3" w:tentative="1">
+      <w:start w:val="1"/>
+      <w:numFmt w:val="bullet"/>
+      <w:lvlText w:val=""/>
+      <w:lvlJc w:val="left"/>
+      <w:pPr>
+        <w:tabs>
+          <w:tab w:val="num" w:pos="2880"/>
+        </w:tabs>
+        <w:ind w:left="2880" w:hanging="360"/>
+      </w:pPr>
+      <w:rPr>
+        <w:rFonts w:ascii="Wingdings" w:hAnsi="Wingdings" w:hint="default"/>
+        <w:sz w:val="20"/>
+      </w:rPr>
+    </w:lvl>
+    <w:lvl w:ilvl="4" w:tentative="1">
+      <w:start w:val="1"/>
+      <w:numFmt w:val="bullet"/>
+      <w:lvlText w:val=""/>
+      <w:lvlJc w:val="left"/>
+      <w:pPr>
+        <w:tabs>
+          <w:tab w:val="num" w:pos="3600"/>
+        </w:tabs>
+        <w:ind w:left="3600" w:hanging="360"/>
+      </w:pPr>
+      <w:rPr>
+        <w:rFonts w:ascii="Wingdings" w:hAnsi="Wingdings" w:hint="default"/>
+        <w:sz w:val="20"/>
+      </w:rPr>
+    </w:lvl>
+    <w:lvl w:ilvl="5" w:tentative="1">
+      <w:start w:val="1"/>
+      <w:numFmt w:val="bullet"/>
+      <w:lvlText w:val=""/>
+      <w:lvlJc w:val="left"/>
+      <w:pPr>
+        <w:tabs>
+          <w:tab w:val="num" w:pos="4320"/>
+        </w:tabs>
+        <w:ind w:left="4320" w:hanging="360"/>
+      </w:pPr>
+      <w:rPr>
+        <w:rFonts w:ascii="Wingdings" w:hAnsi="Wingdings" w:hint="default"/>
+        <w:sz w:val="20"/>
+      </w:rPr>
+    </w:lvl>
+    <w:lvl w:ilvl="6" w:tentative="1">
+      <w:start w:val="1"/>
+      <w:numFmt w:val="bullet"/>
+      <w:lvlText w:val=""/>
+      <w:lvlJc w:val="left"/>
+      <w:pPr>
+        <w:tabs>
+          <w:tab w:val="num" w:pos="5040"/>
+        </w:tabs>
+        <w:ind w:left="5040" w:hanging="360"/>
+      </w:pPr>
+      <w:rPr>
+        <w:rFonts w:ascii="Wingdings" w:hAnsi="Wingdings" w:hint="default"/>
+        <w:sz w:val="20"/>
+      </w:rPr>
+    </w:lvl>
+    <w:lvl w:ilvl="7" w:tentative="1">
+      <w:start w:val="1"/>
+      <w:numFmt w:val="bullet"/>
+      <w:lvlText w:val=""/>
+      <w:lvlJc w:val="left"/>
+      <w:pPr>
+        <w:tabs>
+          <w:tab w:val="num" w:pos="5760"/>
+        </w:tabs>
+        <w:ind w:left="5760" w:hanging="360"/>
+      </w:pPr>
+      <w:rPr>
+        <w:rFonts w:ascii="Wingdings" w:hAnsi="Wingdings" w:hint="default"/>
+        <w:sz w:val="20"/>
+      </w:rPr>
+    </w:lvl>
+    <w:lvl w:ilvl="8" w:tentative="1">
+      <w:start w:val="1"/>
+      <w:numFmt w:val="bullet"/>
+      <w:lvlText w:val=""/>
+      <w:lvlJc w:val="left"/>
+      <w:pPr>
+        <w:tabs>
+          <w:tab w:val="num" w:pos="6480"/>
+        </w:tabs>
+        <w:ind w:left="6480" w:hanging="360"/>
+      </w:pPr>
+      <w:rPr>
+        <w:rFonts w:ascii="Wingdings" w:hAnsi="Wingdings" w:hint="default"/>
+        <w:sz w:val="20"/>
+      </w:rPr>
+    </w:lvl>
+  </w:abstractNum>
+  <w:abstractNum w:abstractNumId="4" w15:restartNumberingAfterBreak="0">
+    <w:nsid w:val="5B4663D4"/>
+    <w:multiLevelType w:val="multilevel"/>
+    <w:tmpl w:val="36AA7EF2"/>
+    <w:lvl w:ilvl="0">
+      <w:start w:val="1"/>
+      <w:numFmt w:val="bullet"/>
+      <w:lvlText w:val=""/>
+      <w:lvlJc w:val="left"/>
+      <w:pPr>
+        <w:tabs>
+          <w:tab w:val="num" w:pos="720"/>
+        </w:tabs>
+        <w:ind w:left="720" w:hanging="360"/>
+      </w:pPr>
+      <w:rPr>
+        <w:rFonts w:ascii="Symbol" w:hAnsi="Symbol" w:hint="default"/>
+        <w:sz w:val="20"/>
+      </w:rPr>
+    </w:lvl>
+    <w:lvl w:ilvl="1" w:tentative="1">
+      <w:start w:val="1"/>
+      <w:numFmt w:val="bullet"/>
+      <w:lvlText w:val="o"/>
+      <w:lvlJc w:val="left"/>
+      <w:pPr>
+        <w:tabs>
+          <w:tab w:val="num" w:pos="1440"/>
+        </w:tabs>
+        <w:ind w:left="1440" w:hanging="360"/>
+      </w:pPr>
+      <w:rPr>
+        <w:rFonts w:ascii="Courier New" w:hAnsi="Courier New" w:hint="default"/>
+        <w:sz w:val="20"/>
+      </w:rPr>
+    </w:lvl>
+    <w:lvl w:ilvl="2" w:tentative="1">
+      <w:start w:val="1"/>
+      <w:numFmt w:val="bullet"/>
+      <w:lvlText w:val=""/>
+      <w:lvlJc w:val="left"/>
+      <w:pPr>
+        <w:tabs>
+          <w:tab w:val="num" w:pos="2160"/>
+        </w:tabs>
+        <w:ind w:left="2160" w:hanging="360"/>
+      </w:pPr>
+      <w:rPr>
+        <w:rFonts w:ascii="Wingdings" w:hAnsi="Wingdings" w:hint="default"/>
+        <w:sz w:val="20"/>
+      </w:rPr>
+    </w:lvl>
+    <w:lvl w:ilvl="3" w:tentative="1">
+      <w:start w:val="1"/>
+      <w:numFmt w:val="bullet"/>
+      <w:lvlText w:val=""/>
+      <w:lvlJc w:val="left"/>
+      <w:pPr>
+        <w:tabs>
+          <w:tab w:val="num" w:pos="2880"/>
+        </w:tabs>
+        <w:ind w:left="2880" w:hanging="360"/>
+      </w:pPr>
+      <w:rPr>
+        <w:rFonts w:ascii="Wingdings" w:hAnsi="Wingdings" w:hint="default"/>
+        <w:sz w:val="20"/>
+      </w:rPr>
+    </w:lvl>
+    <w:lvl w:ilvl="4" w:tentative="1">
+      <w:start w:val="1"/>
+      <w:numFmt w:val="bullet"/>
+      <w:lvlText w:val=""/>
+      <w:lvlJc w:val="left"/>
+      <w:pPr>
+        <w:tabs>
+          <w:tab w:val="num" w:pos="3600"/>
+        </w:tabs>
+        <w:ind w:left="3600" w:hanging="360"/>
+      </w:pPr>
+      <w:rPr>
+        <w:rFonts w:ascii="Wingdings" w:hAnsi="Wingdings" w:hint="default"/>
+        <w:sz w:val="20"/>
+      </w:rPr>
+    </w:lvl>
+    <w:lvl w:ilvl="5" w:tentative="1">
+      <w:start w:val="1"/>
+      <w:numFmt w:val="bullet"/>
+      <w:lvlText w:val=""/>
+      <w:lvlJc w:val="left"/>
+      <w:pPr>
+        <w:tabs>
+          <w:tab w:val="num" w:pos="4320"/>
+        </w:tabs>
+        <w:ind w:left="4320" w:hanging="360"/>
+      </w:pPr>
+      <w:rPr>
+        <w:rFonts w:ascii="Wingdings" w:hAnsi="Wingdings" w:hint="default"/>
+        <w:sz w:val="20"/>
+      </w:rPr>
+    </w:lvl>
+    <w:lvl w:ilvl="6" w:tentative="1">
+      <w:start w:val="1"/>
+      <w:numFmt w:val="bullet"/>
+      <w:lvlText w:val=""/>
+      <w:lvlJc w:val="left"/>
+      <w:pPr>
+        <w:tabs>
+          <w:tab w:val="num" w:pos="5040"/>
+        </w:tabs>
+        <w:ind w:left="5040" w:hanging="360"/>
+      </w:pPr>
+      <w:rPr>
+        <w:rFonts w:ascii="Wingdings" w:hAnsi="Wingdings" w:hint="default"/>
+        <w:sz w:val="20"/>
+      </w:rPr>
+    </w:lvl>
+    <w:lvl w:ilvl="7" w:tentative="1">
+      <w:start w:val="1"/>
+      <w:numFmt w:val="bullet"/>
+      <w:lvlText w:val=""/>
+      <w:lvlJc w:val="left"/>
+      <w:pPr>
+        <w:tabs>
+          <w:tab w:val="num" w:pos="5760"/>
+        </w:tabs>
+        <w:ind w:left="5760" w:hanging="360"/>
+      </w:pPr>
+      <w:rPr>
+        <w:rFonts w:ascii="Wingdings" w:hAnsi="Wingdings" w:hint="default"/>
+        <w:sz w:val="20"/>
+      </w:rPr>
+    </w:lvl>
+    <w:lvl w:ilvl="8" w:tentative="1">
+      <w:start w:val="1"/>
+      <w:numFmt w:val="bullet"/>
+      <w:lvlText w:val=""/>
+      <w:lvlJc w:val="left"/>
+      <w:pPr>
+        <w:tabs>
+          <w:tab w:val="num" w:pos="6480"/>
+        </w:tabs>
+        <w:ind w:left="6480" w:hanging="360"/>
+      </w:pPr>
+      <w:rPr>
+        <w:rFonts w:ascii="Wingdings" w:hAnsi="Wingdings" w:hint="default"/>
+        <w:sz w:val="20"/>
+      </w:rPr>
+    </w:lvl>
+  </w:abstractNum>
+  <w:abstractNum w:abstractNumId="5" w15:restartNumberingAfterBreak="0">
     <w:nsid w:val="7B204D08"/>
     <w:multiLevelType w:val="hybridMultilevel"/>
     <w:tmpl w:val="C3E0DD58"/>
@@ -7249,13 +6227,22 @@
     </w:lvl>
   </w:abstractNum>
   <w:num w:numId="1">
-    <w:abstractNumId w:val="2"/>
+    <w:abstractNumId w:val="5"/>
   </w:num>
   <w:num w:numId="2">
     <w:abstractNumId w:val="0"/>
   </w:num>
   <w:num w:numId="3">
+    <w:abstractNumId w:val="2"/>
+  </w:num>
+  <w:num w:numId="4">
     <w:abstractNumId w:val="1"/>
+  </w:num>
+  <w:num w:numId="5">
+    <w:abstractNumId w:val="4"/>
+  </w:num>
+  <w:num w:numId="6">
+    <w:abstractNumId w:val="3"/>
   </w:num>
 </w:numbering>
 </file>
@@ -7662,7 +6649,6 @@
   <w:style w:type="character" w:default="1" w:styleId="Carpredefinitoparagrafo">
     <w:name w:val="Default Paragraph Font"/>
     <w:uiPriority w:val="1"/>
-    <w:semiHidden/>
     <w:unhideWhenUsed/>
   </w:style>
   <w:style w:type="table" w:default="1" w:styleId="Tabellanormale">
@@ -7760,6 +6746,19 @@
       <w:contextualSpacing/>
     </w:pPr>
   </w:style>
+  <w:style w:type="paragraph" w:styleId="NormaleWeb">
+    <w:name w:val="Normal (Web)"/>
+    <w:basedOn w:val="Normale"/>
+    <w:uiPriority w:val="99"/>
+    <w:semiHidden/>
+    <w:unhideWhenUsed/>
+    <w:rsid w:val="00C01ACB"/>
+    <w:rPr>
+      <w:rFonts w:ascii="Times New Roman" w:hAnsi="Times New Roman" w:cs="Times New Roman"/>
+      <w:sz w:val="24"/>
+      <w:szCs w:val="24"/>
+    </w:rPr>
+  </w:style>
 </w:styles>
 </file>
 
@@ -7839,7 +6838,8 @@
     <w:sig w:usb0="E4002EFF" w:usb1="C000247B" w:usb2="00000009" w:usb3="00000000" w:csb0="000001FF" w:csb1="00000000"/>
   </w:font>
   <w:font w:name="Century">
-    <w:panose1 w:val="02040604050505020304"/>
+    <w:altName w:val="Century"/>
+    <w:panose1 w:val="02040603050705020303"/>
     <w:charset w:val="00"/>
     <w:family w:val="roman"/>
     <w:pitch w:val="variable"/>
@@ -7889,6 +6889,7 @@
     <w:rsid w:val="00C641EB"/>
     <w:rsid w:val="00EE3AEF"/>
     <w:rsid w:val="00FC0274"/>
+    <w:rsid w:val="00FD6F8F"/>
   </w:rsids>
   <m:mathPr>
     <m:mathFont m:val="Cambria Math"/>

</xml_diff>

<commit_message>
Init Sezione Valutazione Doc "TetrAIs"
</commit_message>
<xml_diff>
--- a/doc/Documentazione TetrAIs.docx
+++ b/doc/Documentazione TetrAIs.docx
@@ -2390,7 +2390,8 @@
     </w:p>
     <w:p>
       <w:pPr>
-        <w:spacing w:after="0"/>
+        <w:spacing w:after="0" w:line="276" w:lineRule="auto"/>
+        <w:ind w:firstLine="708"/>
         <w:jc w:val="both"/>
         <w:rPr>
           <w:rFonts w:ascii="Century" w:hAnsi="Century"/>
@@ -2399,6 +2400,15 @@
           <w:lang w:val="en-US"/>
         </w:rPr>
       </w:pPr>
+      <w:r>
+        <w:rPr>
+          <w:rFonts w:ascii="Century" w:hAnsi="Century"/>
+          <w:sz w:val="20"/>
+          <w:szCs w:val="20"/>
+          <w:lang w:val="en-US"/>
+        </w:rPr>
+        <w:t>2.5 Logger</w:t>
+      </w:r>
     </w:p>
     <w:p>
       <w:pPr>
@@ -7605,6 +7615,7 @@
     </w:p>
     <w:p>
       <w:pPr>
+        <w:jc w:val="center"/>
         <w:rPr>
           <w:rFonts w:ascii="Century" w:hAnsi="Century"/>
           <w:b/>
@@ -7613,9 +7624,70 @@
           <w:szCs w:val="28"/>
         </w:rPr>
       </w:pPr>
+      <w:r>
+        <w:rPr>
+          <w:rFonts w:ascii="Century" w:hAnsi="Century"/>
+          <w:b/>
+          <w:bCs/>
+          <w:noProof/>
+          <w:sz w:val="28"/>
+          <w:szCs w:val="28"/>
+        </w:rPr>
+        <w:lastRenderedPageBreak/>
+        <w:drawing>
+          <wp:inline distT="0" distB="0" distL="0" distR="0" wp14:anchorId="4F2EC994" wp14:editId="5E18FEC5">
+            <wp:extent cx="3726873" cy="3848680"/>
+            <wp:effectExtent l="0" t="0" r="6985" b="0"/>
+            <wp:docPr id="4" name="Immagine 4"/>
+            <wp:cNvGraphicFramePr>
+              <a:graphicFrameLocks xmlns:a="http://schemas.openxmlformats.org/drawingml/2006/main" noChangeAspect="1"/>
+            </wp:cNvGraphicFramePr>
+            <a:graphic xmlns:a="http://schemas.openxmlformats.org/drawingml/2006/main">
+              <a:graphicData uri="http://schemas.openxmlformats.org/drawingml/2006/picture">
+                <pic:pic xmlns:pic="http://schemas.openxmlformats.org/drawingml/2006/picture">
+                  <pic:nvPicPr>
+                    <pic:cNvPr id="0" name="Picture 1"/>
+                    <pic:cNvPicPr>
+                      <a:picLocks noChangeAspect="1" noChangeArrowheads="1"/>
+                    </pic:cNvPicPr>
+                  </pic:nvPicPr>
+                  <pic:blipFill>
+                    <a:blip r:embed="rId17" cstate="print">
+                      <a:extLst>
+                        <a:ext uri="{28A0092B-C50C-407E-A947-70E740481C1C}">
+                          <a14:useLocalDpi xmlns:a14="http://schemas.microsoft.com/office/drawing/2010/main" val="0"/>
+                        </a:ext>
+                      </a:extLst>
+                    </a:blip>
+                    <a:srcRect/>
+                    <a:stretch>
+                      <a:fillRect/>
+                    </a:stretch>
+                  </pic:blipFill>
+                  <pic:spPr bwMode="auto">
+                    <a:xfrm>
+                      <a:off x="0" y="0"/>
+                      <a:ext cx="3768912" cy="3892093"/>
+                    </a:xfrm>
+                    <a:prstGeom prst="rect">
+                      <a:avLst/>
+                    </a:prstGeom>
+                    <a:noFill/>
+                    <a:ln>
+                      <a:noFill/>
+                    </a:ln>
+                  </pic:spPr>
+                </pic:pic>
+              </a:graphicData>
+            </a:graphic>
+          </wp:inline>
+        </w:drawing>
+      </w:r>
       <w:bookmarkStart w:id="1" w:name="_GoBack"/>
       <w:bookmarkEnd w:id="1"/>
-      <w:r>
+    </w:p>
+    <w:p>
+      <w:pPr>
         <w:rPr>
           <w:rFonts w:ascii="Century" w:hAnsi="Century"/>
           <w:b/>
@@ -7623,8 +7695,7 @@
           <w:sz w:val="28"/>
           <w:szCs w:val="28"/>
         </w:rPr>
-        <w:t>3.4</w:t>
-      </w:r>
+      </w:pPr>
       <w:r>
         <w:rPr>
           <w:rFonts w:ascii="Century" w:hAnsi="Century"/>
@@ -7633,6 +7704,16 @@
           <w:sz w:val="28"/>
           <w:szCs w:val="28"/>
         </w:rPr>
+        <w:t>3.4</w:t>
+      </w:r>
+      <w:r>
+        <w:rPr>
+          <w:rFonts w:ascii="Century" w:hAnsi="Century"/>
+          <w:b/>
+          <w:bCs/>
+          <w:sz w:val="28"/>
+          <w:szCs w:val="28"/>
+        </w:rPr>
         <w:tab/>
         <w:t>Blind Bandit Monte Carlo</w:t>
       </w:r>
@@ -7676,7 +7757,6 @@
           <w:sz w:val="28"/>
           <w:szCs w:val="28"/>
         </w:rPr>
-        <w:lastRenderedPageBreak/>
         <w:t>3.5</w:t>
       </w:r>
       <w:r>
@@ -7763,16 +7843,14 @@
         </w:rPr>
         <w:t xml:space="preserve">La variante dell’algoritmo di ricerca locale da noi adottata è quella basata sul miglioramento iterativo greedy </w:t>
       </w:r>
-      <w:proofErr w:type="spellStart"/>
-      <w:r>
-        <w:rPr>
-          <w:rFonts w:ascii="Century" w:hAnsi="Century"/>
-          <w:sz w:val="20"/>
-          <w:szCs w:val="20"/>
-        </w:rPr>
-        <w:t>ascent</w:t>
-      </w:r>
-      <w:proofErr w:type="spellEnd"/>
+      <w:r>
+        <w:rPr>
+          <w:rFonts w:ascii="Century" w:hAnsi="Century"/>
+          <w:sz w:val="20"/>
+          <w:szCs w:val="20"/>
+        </w:rPr>
+        <w:t>Ascent</w:t>
+      </w:r>
       <w:r>
         <w:rPr>
           <w:rFonts w:ascii="Century" w:hAnsi="Century"/>
@@ -7863,6 +7941,798 @@
       <w:pPr>
         <w:rPr>
           <w:rFonts w:ascii="Century" w:hAnsi="Century"/>
+          <w:sz w:val="20"/>
+          <w:szCs w:val="20"/>
+        </w:rPr>
+      </w:pPr>
+      <w:r>
+        <w:rPr>
+          <w:rFonts w:ascii="Century" w:hAnsi="Century"/>
+          <w:sz w:val="20"/>
+          <w:szCs w:val="20"/>
+        </w:rPr>
+        <w:t xml:space="preserve">Ogni agente </w:t>
+      </w:r>
+      <w:r>
+        <w:rPr>
+          <w:rFonts w:ascii="Century" w:hAnsi="Century"/>
+          <w:sz w:val="20"/>
+          <w:szCs w:val="20"/>
+        </w:rPr>
+        <w:t xml:space="preserve">implementato </w:t>
+      </w:r>
+      <w:r>
+        <w:rPr>
+          <w:rFonts w:ascii="Century" w:hAnsi="Century"/>
+          <w:sz w:val="20"/>
+          <w:szCs w:val="20"/>
+        </w:rPr>
+        <w:t xml:space="preserve">si approccia al gioco in modo </w:t>
+      </w:r>
+      <w:r>
+        <w:rPr>
+          <w:rFonts w:ascii="Century" w:hAnsi="Century"/>
+          <w:sz w:val="20"/>
+          <w:szCs w:val="20"/>
+        </w:rPr>
+        <w:t>unico</w:t>
+      </w:r>
+      <w:r>
+        <w:rPr>
+          <w:rFonts w:ascii="Century" w:hAnsi="Century"/>
+          <w:sz w:val="20"/>
+          <w:szCs w:val="20"/>
+        </w:rPr>
+        <w:t xml:space="preserve">, sfruttando tecniche e </w:t>
+      </w:r>
+      <w:r>
+        <w:rPr>
+          <w:rFonts w:ascii="Century" w:hAnsi="Century"/>
+          <w:sz w:val="20"/>
+          <w:szCs w:val="20"/>
+        </w:rPr>
+        <w:t xml:space="preserve">algoritmi molto </w:t>
+      </w:r>
+      <w:r>
+        <w:rPr>
+          <w:rFonts w:ascii="Century" w:hAnsi="Century"/>
+          <w:sz w:val="20"/>
+          <w:szCs w:val="20"/>
+        </w:rPr>
+        <w:t>di</w:t>
+      </w:r>
+      <w:r>
+        <w:rPr>
+          <w:rFonts w:ascii="Century" w:hAnsi="Century"/>
+          <w:sz w:val="20"/>
+          <w:szCs w:val="20"/>
+        </w:rPr>
+        <w:t xml:space="preserve">fferenti. Quindi è utile effettuare un </w:t>
+      </w:r>
+      <w:r>
+        <w:rPr>
+          <w:rFonts w:ascii="Century" w:hAnsi="Century"/>
+          <w:sz w:val="20"/>
+          <w:szCs w:val="20"/>
+        </w:rPr>
+        <w:t>confront</w:t>
+      </w:r>
+      <w:r>
+        <w:rPr>
+          <w:rFonts w:ascii="Century" w:hAnsi="Century"/>
+          <w:sz w:val="20"/>
+          <w:szCs w:val="20"/>
+        </w:rPr>
+        <w:t>o</w:t>
+      </w:r>
+      <w:r>
+        <w:rPr>
+          <w:rFonts w:ascii="Century" w:hAnsi="Century"/>
+          <w:sz w:val="20"/>
+          <w:szCs w:val="20"/>
+        </w:rPr>
+        <w:t xml:space="preserve"> prestazionale</w:t>
+      </w:r>
+      <w:r>
+        <w:rPr>
+          <w:rFonts w:ascii="Century" w:hAnsi="Century"/>
+          <w:sz w:val="20"/>
+          <w:szCs w:val="20"/>
+        </w:rPr>
+        <w:t xml:space="preserve"> per poter determinare i punti di forza e di debolezza di ognuno di essi. Il genetico e l’SDG Q-Learning sono in grado di migliorare le </w:t>
+      </w:r>
+      <w:r>
+        <w:rPr>
+          <w:rFonts w:ascii="Century" w:hAnsi="Century"/>
+          <w:sz w:val="20"/>
+          <w:szCs w:val="20"/>
+        </w:rPr>
+        <w:t>proprie</w:t>
+      </w:r>
+      <w:r>
+        <w:rPr>
+          <w:rFonts w:ascii="Century" w:hAnsi="Century"/>
+          <w:sz w:val="20"/>
+          <w:szCs w:val="20"/>
+        </w:rPr>
+        <w:t xml:space="preserve"> performance nel tempo, mentre DFS, Rule </w:t>
+      </w:r>
+      <w:proofErr w:type="spellStart"/>
+      <w:r>
+        <w:rPr>
+          <w:rFonts w:ascii="Century" w:hAnsi="Century"/>
+          <w:sz w:val="20"/>
+          <w:szCs w:val="20"/>
+        </w:rPr>
+        <w:t>Based</w:t>
+      </w:r>
+      <w:proofErr w:type="spellEnd"/>
+      <w:r>
+        <w:rPr>
+          <w:rFonts w:ascii="Century" w:hAnsi="Century"/>
+          <w:sz w:val="20"/>
+          <w:szCs w:val="20"/>
+        </w:rPr>
+        <w:t>, Monte Carlo e Local Search non presentano nessuna forma di apprendimento ma rimangono statici nel</w:t>
+      </w:r>
+      <w:r>
+        <w:rPr>
+          <w:rFonts w:ascii="Century" w:hAnsi="Century"/>
+          <w:sz w:val="20"/>
+          <w:szCs w:val="20"/>
+        </w:rPr>
+        <w:t>la</w:t>
+      </w:r>
+      <w:r>
+        <w:rPr>
+          <w:rFonts w:ascii="Century" w:hAnsi="Century"/>
+          <w:sz w:val="20"/>
+          <w:szCs w:val="20"/>
+        </w:rPr>
+        <w:t xml:space="preserve"> loro</w:t>
+      </w:r>
+      <w:r>
+        <w:rPr>
+          <w:rFonts w:ascii="Century" w:hAnsi="Century"/>
+          <w:sz w:val="20"/>
+          <w:szCs w:val="20"/>
+        </w:rPr>
+        <w:t xml:space="preserve"> </w:t>
+      </w:r>
+      <w:r>
+        <w:rPr>
+          <w:rFonts w:ascii="Century" w:hAnsi="Century"/>
+          <w:sz w:val="20"/>
+          <w:szCs w:val="20"/>
+        </w:rPr>
+        <w:t xml:space="preserve">interazione con il gioco. Sfruttando il </w:t>
+      </w:r>
+      <w:proofErr w:type="spellStart"/>
+      <w:r>
+        <w:rPr>
+          <w:rFonts w:ascii="Century" w:hAnsi="Century"/>
+          <w:sz w:val="20"/>
+          <w:szCs w:val="20"/>
+        </w:rPr>
+        <w:t>Result</w:t>
+      </w:r>
+      <w:proofErr w:type="spellEnd"/>
+      <w:r>
+        <w:rPr>
+          <w:rFonts w:ascii="Century" w:hAnsi="Century"/>
+          <w:sz w:val="20"/>
+          <w:szCs w:val="20"/>
+        </w:rPr>
+        <w:t xml:space="preserve"> </w:t>
+      </w:r>
+      <w:r>
+        <w:rPr>
+          <w:rFonts w:ascii="Century" w:hAnsi="Century"/>
+          <w:sz w:val="20"/>
+          <w:szCs w:val="20"/>
+        </w:rPr>
+        <w:lastRenderedPageBreak/>
+        <w:t xml:space="preserve">Plot è possibile visualizzare al termine del training del genetico o al termine delle </w:t>
+      </w:r>
+      <w:proofErr w:type="spellStart"/>
+      <w:r>
+        <w:rPr>
+          <w:rFonts w:ascii="Century" w:hAnsi="Century"/>
+          <w:sz w:val="20"/>
+          <w:szCs w:val="20"/>
+        </w:rPr>
+        <w:t>run</w:t>
+      </w:r>
+      <w:proofErr w:type="spellEnd"/>
+      <w:r>
+        <w:rPr>
+          <w:rFonts w:ascii="Century" w:hAnsi="Century"/>
+          <w:sz w:val="20"/>
+          <w:szCs w:val="20"/>
+        </w:rPr>
+        <w:t xml:space="preserve"> per l’SDG_QL</w:t>
+      </w:r>
+      <w:r>
+        <w:rPr>
+          <w:rFonts w:ascii="Century" w:hAnsi="Century"/>
+          <w:sz w:val="20"/>
+          <w:szCs w:val="20"/>
+        </w:rPr>
+        <w:t xml:space="preserve"> </w:t>
+      </w:r>
+      <w:r>
+        <w:rPr>
+          <w:rFonts w:ascii="Century" w:hAnsi="Century"/>
+          <w:sz w:val="20"/>
+          <w:szCs w:val="20"/>
+        </w:rPr>
+        <w:t xml:space="preserve">come sia variato </w:t>
+      </w:r>
+      <w:r>
+        <w:rPr>
+          <w:rFonts w:ascii="Century" w:hAnsi="Century"/>
+          <w:sz w:val="20"/>
+          <w:szCs w:val="20"/>
+        </w:rPr>
+        <w:t xml:space="preserve">il punteggio </w:t>
+      </w:r>
+      <w:r>
+        <w:rPr>
+          <w:rFonts w:ascii="Century" w:hAnsi="Century"/>
+          <w:sz w:val="20"/>
+          <w:szCs w:val="20"/>
+        </w:rPr>
+        <w:t xml:space="preserve">nel tempo e come si siano evoluti / variati i pesi rappresentanti le metriche di score. </w:t>
+      </w:r>
+    </w:p>
+    <w:p>
+      <w:pPr>
+        <w:rPr>
+          <w:rFonts w:ascii="Century" w:hAnsi="Century"/>
+          <w:sz w:val="20"/>
+          <w:szCs w:val="20"/>
+        </w:rPr>
+      </w:pPr>
+      <w:r>
+        <w:rPr>
+          <w:rFonts w:ascii="Century" w:hAnsi="Century"/>
+          <w:sz w:val="20"/>
+          <w:szCs w:val="20"/>
+        </w:rPr>
+        <w:t>Per poter rendere la valutazione il più consistente possibile abbiamo pensato di inserire una modalità</w:t>
+      </w:r>
+      <w:r>
+        <w:rPr>
+          <w:rFonts w:ascii="Century" w:hAnsi="Century"/>
+          <w:sz w:val="20"/>
+          <w:szCs w:val="20"/>
+        </w:rPr>
+        <w:t xml:space="preserve"> di gioco applicabile per ogni AI che fornisca una sequenza deterministica di </w:t>
+      </w:r>
+      <w:proofErr w:type="spellStart"/>
+      <w:r>
+        <w:rPr>
+          <w:rFonts w:ascii="Century" w:hAnsi="Century"/>
+          <w:sz w:val="20"/>
+          <w:szCs w:val="20"/>
+        </w:rPr>
+        <w:t>tetraminini</w:t>
+      </w:r>
+      <w:proofErr w:type="spellEnd"/>
+      <w:r>
+        <w:rPr>
+          <w:rFonts w:ascii="Century" w:hAnsi="Century"/>
+          <w:sz w:val="20"/>
+          <w:szCs w:val="20"/>
+        </w:rPr>
+        <w:t xml:space="preserve">; in questo modo è possibile rimuovere </w:t>
+      </w:r>
+      <w:r>
+        <w:rPr>
+          <w:rFonts w:ascii="Century" w:hAnsi="Century"/>
+          <w:sz w:val="20"/>
+          <w:szCs w:val="20"/>
+        </w:rPr>
+        <w:t xml:space="preserve">l’incertezza dovuta all’estrazione </w:t>
+      </w:r>
+      <w:r>
+        <w:rPr>
+          <w:rFonts w:ascii="Century" w:hAnsi="Century"/>
+          <w:sz w:val="20"/>
+          <w:szCs w:val="20"/>
+        </w:rPr>
+        <w:t>casuale che renderebbe i risultati confrontabili.</w:t>
+      </w:r>
+    </w:p>
+    <w:p>
+      <w:pPr>
+        <w:rPr>
+          <w:rFonts w:ascii="Century" w:hAnsi="Century"/>
+          <w:sz w:val="20"/>
+          <w:szCs w:val="20"/>
+        </w:rPr>
+      </w:pPr>
+      <w:r>
+        <w:rPr>
+          <w:rFonts w:ascii="Century" w:hAnsi="Century"/>
+          <w:sz w:val="20"/>
+          <w:szCs w:val="20"/>
+        </w:rPr>
+        <w:t>Per fare ciò si è pensato di utilizzare la caratteristica del “PI greco” di essere un numero aperiodico</w:t>
+      </w:r>
+      <w:r>
+        <w:rPr>
+          <w:rFonts w:ascii="Century" w:hAnsi="Century"/>
+          <w:sz w:val="20"/>
+          <w:szCs w:val="20"/>
+        </w:rPr>
+        <w:t xml:space="preserve">, </w:t>
+      </w:r>
+      <w:r>
+        <w:rPr>
+          <w:rFonts w:ascii="Century" w:hAnsi="Century"/>
+          <w:sz w:val="20"/>
+          <w:szCs w:val="20"/>
+        </w:rPr>
+        <w:t xml:space="preserve">infinito </w:t>
+      </w:r>
+      <w:r>
+        <w:rPr>
+          <w:rFonts w:ascii="Century" w:hAnsi="Century"/>
+          <w:sz w:val="20"/>
+          <w:szCs w:val="20"/>
+        </w:rPr>
+        <w:t xml:space="preserve">e ricalcolabile, </w:t>
+      </w:r>
+      <w:r>
+        <w:rPr>
+          <w:rFonts w:ascii="Century" w:hAnsi="Century"/>
+          <w:sz w:val="20"/>
+          <w:szCs w:val="20"/>
+        </w:rPr>
+        <w:t xml:space="preserve">come sequenza di indici </w:t>
+      </w:r>
+      <w:r>
+        <w:rPr>
+          <w:rFonts w:ascii="Century" w:hAnsi="Century"/>
+          <w:sz w:val="20"/>
+          <w:szCs w:val="20"/>
+        </w:rPr>
+        <w:t>da associare</w:t>
+      </w:r>
+      <w:r>
+        <w:rPr>
+          <w:rFonts w:ascii="Century" w:hAnsi="Century"/>
+          <w:sz w:val="20"/>
+          <w:szCs w:val="20"/>
+        </w:rPr>
+        <w:t xml:space="preserve"> ai 7 tetramini disponibili nel gioco del Tetris. Così facendo, il circuito su cui le AI dovranno mettersi alla prova </w:t>
+      </w:r>
+      <w:r>
+        <w:rPr>
+          <w:rFonts w:ascii="Century" w:hAnsi="Century"/>
+          <w:sz w:val="20"/>
+          <w:szCs w:val="20"/>
+        </w:rPr>
+        <w:t>risulterà</w:t>
+      </w:r>
+      <w:r>
+        <w:rPr>
+          <w:rFonts w:ascii="Century" w:hAnsi="Century"/>
+          <w:sz w:val="20"/>
+          <w:szCs w:val="20"/>
+        </w:rPr>
+        <w:t xml:space="preserve"> deterministico e </w:t>
+      </w:r>
+      <w:r>
+        <w:rPr>
+          <w:rFonts w:ascii="Century" w:hAnsi="Century"/>
+          <w:sz w:val="20"/>
+          <w:szCs w:val="20"/>
+        </w:rPr>
+        <w:t>l’esecuzione potrà essere replicata in futuro</w:t>
+      </w:r>
+      <w:r>
+        <w:rPr>
+          <w:rFonts w:ascii="Century" w:hAnsi="Century"/>
+          <w:sz w:val="20"/>
+          <w:szCs w:val="20"/>
+        </w:rPr>
+        <w:t>.</w:t>
+      </w:r>
+    </w:p>
+    <w:p>
+      <w:pPr>
+        <w:rPr>
+          <w:rFonts w:ascii="Century" w:hAnsi="Century"/>
+          <w:sz w:val="20"/>
+          <w:szCs w:val="20"/>
+        </w:rPr>
+      </w:pPr>
+      <w:r>
+        <w:rPr>
+          <w:rFonts w:ascii="Century" w:hAnsi="Century"/>
+          <w:sz w:val="20"/>
+          <w:szCs w:val="20"/>
+        </w:rPr>
+        <w:t>Al fine della valutazione e classificazione delle AI</w:t>
+      </w:r>
+      <w:r>
+        <w:rPr>
+          <w:rFonts w:ascii="Century" w:hAnsi="Century"/>
+          <w:sz w:val="20"/>
+          <w:szCs w:val="20"/>
+        </w:rPr>
+        <w:t xml:space="preserve"> su ogni modalità disponibile</w:t>
+      </w:r>
+      <w:r>
+        <w:rPr>
+          <w:rFonts w:ascii="Century" w:hAnsi="Century"/>
+          <w:sz w:val="20"/>
+          <w:szCs w:val="20"/>
+        </w:rPr>
+        <w:t xml:space="preserve">, di seguito sono riportati i risultati e i grafici ottenuti dai tutti e </w:t>
+      </w:r>
+      <w:proofErr w:type="gramStart"/>
+      <w:r>
+        <w:rPr>
+          <w:rFonts w:ascii="Century" w:hAnsi="Century"/>
+          <w:sz w:val="20"/>
+          <w:szCs w:val="20"/>
+        </w:rPr>
+        <w:t>3</w:t>
+      </w:r>
+      <w:proofErr w:type="gramEnd"/>
+      <w:r>
+        <w:rPr>
+          <w:rFonts w:ascii="Century" w:hAnsi="Century"/>
+          <w:sz w:val="20"/>
+          <w:szCs w:val="20"/>
+        </w:rPr>
+        <w:t xml:space="preserve"> i membri del gruppo TetrAIs.</w:t>
+      </w:r>
+    </w:p>
+    <w:p>
+      <w:pPr>
+        <w:rPr>
+          <w:rFonts w:ascii="Century" w:hAnsi="Century"/>
+          <w:sz w:val="24"/>
+          <w:szCs w:val="24"/>
+        </w:rPr>
+      </w:pPr>
+      <w:r>
+        <w:rPr>
+          <w:rFonts w:ascii="Century" w:hAnsi="Century"/>
+          <w:sz w:val="24"/>
+          <w:szCs w:val="24"/>
+        </w:rPr>
+        <w:t xml:space="preserve">5.1 </w:t>
+      </w:r>
+      <w:r>
+        <w:rPr>
+          <w:rFonts w:ascii="Century" w:hAnsi="Century"/>
+          <w:sz w:val="24"/>
+          <w:szCs w:val="24"/>
+        </w:rPr>
+        <w:t>Deep First Search</w:t>
+      </w:r>
+    </w:p>
+    <w:p>
+      <w:pPr>
+        <w:rPr>
+          <w:rFonts w:ascii="Century" w:hAnsi="Century"/>
+          <w:sz w:val="24"/>
+          <w:szCs w:val="24"/>
+        </w:rPr>
+      </w:pPr>
+      <w:r>
+        <w:rPr>
+          <w:rFonts w:ascii="Century" w:hAnsi="Century"/>
+          <w:sz w:val="24"/>
+          <w:szCs w:val="24"/>
+        </w:rPr>
+        <w:t>…</w:t>
+      </w:r>
+    </w:p>
+    <w:p>
+      <w:pPr>
+        <w:rPr>
+          <w:rFonts w:ascii="Century" w:hAnsi="Century"/>
+          <w:sz w:val="24"/>
+          <w:szCs w:val="24"/>
+          <w:lang w:val="en-US"/>
+        </w:rPr>
+      </w:pPr>
+      <w:r>
+        <w:rPr>
+          <w:rFonts w:ascii="Century" w:hAnsi="Century"/>
+          <w:sz w:val="24"/>
+          <w:szCs w:val="24"/>
+          <w:lang w:val="en-US"/>
+        </w:rPr>
+        <w:t xml:space="preserve">5.2 </w:t>
+      </w:r>
+      <w:r>
+        <w:rPr>
+          <w:rFonts w:ascii="Century" w:hAnsi="Century"/>
+          <w:sz w:val="24"/>
+          <w:szCs w:val="24"/>
+          <w:lang w:val="en-US"/>
+        </w:rPr>
+        <w:t xml:space="preserve">Stochastic Gradient Descent </w:t>
+      </w:r>
+      <w:r>
+        <w:rPr>
+          <w:rFonts w:ascii="Century" w:hAnsi="Century"/>
+          <w:sz w:val="24"/>
+          <w:szCs w:val="24"/>
+          <w:lang w:val="en-US"/>
+        </w:rPr>
+        <w:t>&amp;</w:t>
+      </w:r>
+      <w:r>
+        <w:rPr>
+          <w:rFonts w:ascii="Century" w:hAnsi="Century"/>
+          <w:sz w:val="24"/>
+          <w:szCs w:val="24"/>
+          <w:lang w:val="en-US"/>
+        </w:rPr>
+        <w:t xml:space="preserve"> </w:t>
+      </w:r>
+      <w:r>
+        <w:rPr>
+          <w:rFonts w:ascii="Century" w:hAnsi="Century"/>
+          <w:sz w:val="24"/>
+          <w:szCs w:val="24"/>
+          <w:lang w:val="en-US"/>
+        </w:rPr>
+        <w:t>Q-Learning</w:t>
+      </w:r>
+    </w:p>
+    <w:p>
+      <w:pPr>
+        <w:rPr>
+          <w:rFonts w:ascii="Century" w:hAnsi="Century"/>
+          <w:sz w:val="24"/>
+          <w:szCs w:val="24"/>
+          <w:lang w:val="en-US"/>
+        </w:rPr>
+      </w:pPr>
+      <w:r>
+        <w:rPr>
+          <w:rFonts w:ascii="Century" w:hAnsi="Century"/>
+          <w:sz w:val="24"/>
+          <w:szCs w:val="24"/>
+          <w:lang w:val="en-US"/>
+        </w:rPr>
+        <w:t>…</w:t>
+      </w:r>
+    </w:p>
+    <w:p>
+      <w:pPr>
+        <w:rPr>
+          <w:rFonts w:ascii="Century" w:hAnsi="Century"/>
+          <w:sz w:val="24"/>
+          <w:szCs w:val="24"/>
+        </w:rPr>
+      </w:pPr>
+      <w:r>
+        <w:rPr>
+          <w:rFonts w:ascii="Century" w:hAnsi="Century"/>
+          <w:sz w:val="24"/>
+          <w:szCs w:val="24"/>
+          <w:lang w:val="en-US"/>
+        </w:rPr>
+        <w:t xml:space="preserve">5.3 </w:t>
+      </w:r>
+      <w:r>
+        <w:rPr>
+          <w:rFonts w:ascii="Century" w:hAnsi="Century"/>
+          <w:sz w:val="24"/>
+          <w:szCs w:val="24"/>
+        </w:rPr>
+        <w:t>Genetico</w:t>
+      </w:r>
+    </w:p>
+    <w:p>
+      <w:pPr>
+        <w:rPr>
+          <w:rFonts w:ascii="Century" w:hAnsi="Century"/>
+          <w:sz w:val="24"/>
+          <w:szCs w:val="24"/>
+        </w:rPr>
+      </w:pPr>
+      <w:r>
+        <w:rPr>
+          <w:rFonts w:ascii="Century" w:hAnsi="Century"/>
+          <w:sz w:val="24"/>
+          <w:szCs w:val="24"/>
+        </w:rPr>
+        <w:t>…</w:t>
+      </w:r>
+    </w:p>
+    <w:p>
+      <w:pPr>
+        <w:rPr>
+          <w:rFonts w:ascii="Century" w:hAnsi="Century"/>
+          <w:sz w:val="24"/>
+          <w:szCs w:val="24"/>
+        </w:rPr>
+      </w:pPr>
+      <w:r>
+        <w:rPr>
+          <w:rFonts w:ascii="Century" w:hAnsi="Century"/>
+          <w:sz w:val="24"/>
+          <w:szCs w:val="24"/>
+        </w:rPr>
+        <w:t xml:space="preserve">5.4 </w:t>
+      </w:r>
+      <w:r>
+        <w:rPr>
+          <w:rFonts w:ascii="Century" w:hAnsi="Century"/>
+          <w:sz w:val="24"/>
+          <w:szCs w:val="24"/>
+        </w:rPr>
+        <w:t>Blind Bandit Monte Carlo</w:t>
+      </w:r>
+    </w:p>
+    <w:p>
+      <w:pPr>
+        <w:rPr>
+          <w:rFonts w:ascii="Century" w:hAnsi="Century"/>
+          <w:sz w:val="24"/>
+          <w:szCs w:val="24"/>
+        </w:rPr>
+      </w:pPr>
+      <w:r>
+        <w:rPr>
+          <w:rFonts w:ascii="Century" w:hAnsi="Century"/>
+          <w:sz w:val="24"/>
+          <w:szCs w:val="24"/>
+        </w:rPr>
+        <w:t>…</w:t>
+      </w:r>
+    </w:p>
+    <w:p>
+      <w:pPr>
+        <w:rPr>
+          <w:rFonts w:ascii="Century" w:hAnsi="Century"/>
+          <w:sz w:val="24"/>
+          <w:szCs w:val="24"/>
+        </w:rPr>
+      </w:pPr>
+      <w:r>
+        <w:rPr>
+          <w:rFonts w:ascii="Century" w:hAnsi="Century"/>
+          <w:sz w:val="24"/>
+          <w:szCs w:val="24"/>
+        </w:rPr>
+        <w:t xml:space="preserve">5.5 </w:t>
+      </w:r>
+      <w:r>
+        <w:rPr>
+          <w:rFonts w:ascii="Century" w:hAnsi="Century"/>
+          <w:sz w:val="24"/>
+          <w:szCs w:val="24"/>
+        </w:rPr>
+        <w:t>Basato su Regole logiche</w:t>
+      </w:r>
+    </w:p>
+    <w:p>
+      <w:pPr>
+        <w:rPr>
+          <w:rFonts w:ascii="Century" w:hAnsi="Century"/>
+          <w:sz w:val="24"/>
+          <w:szCs w:val="24"/>
+        </w:rPr>
+      </w:pPr>
+      <w:r>
+        <w:rPr>
+          <w:rFonts w:ascii="Century" w:hAnsi="Century"/>
+          <w:sz w:val="24"/>
+          <w:szCs w:val="24"/>
+        </w:rPr>
+        <w:t>…</w:t>
+      </w:r>
+    </w:p>
+    <w:p>
+      <w:pPr>
+        <w:rPr>
+          <w:rFonts w:ascii="Century" w:hAnsi="Century"/>
+          <w:sz w:val="24"/>
+          <w:szCs w:val="24"/>
+        </w:rPr>
+      </w:pPr>
+      <w:r>
+        <w:rPr>
+          <w:rFonts w:ascii="Century" w:hAnsi="Century"/>
+          <w:sz w:val="24"/>
+          <w:szCs w:val="24"/>
+        </w:rPr>
+        <w:t xml:space="preserve">5.6 </w:t>
+      </w:r>
+      <w:r>
+        <w:rPr>
+          <w:rFonts w:ascii="Century" w:hAnsi="Century"/>
+          <w:sz w:val="24"/>
+          <w:szCs w:val="24"/>
+        </w:rPr>
+        <w:t>Ricerca Locale</w:t>
+      </w:r>
+    </w:p>
+    <w:p>
+      <w:pPr>
+        <w:rPr>
+          <w:rFonts w:ascii="Century" w:hAnsi="Century"/>
+          <w:sz w:val="20"/>
+          <w:szCs w:val="20"/>
+        </w:rPr>
+      </w:pPr>
+      <w:r>
+        <w:rPr>
+          <w:rFonts w:ascii="Century" w:hAnsi="Century"/>
+          <w:sz w:val="24"/>
+          <w:szCs w:val="24"/>
+        </w:rPr>
+        <w:t>…</w:t>
+      </w:r>
+    </w:p>
+    <w:p>
+      <w:pPr>
+        <w:rPr>
+          <w:rFonts w:ascii="Century" w:hAnsi="Century"/>
+          <w:b/>
+          <w:bCs/>
+          <w:sz w:val="20"/>
+          <w:szCs w:val="20"/>
+        </w:rPr>
+      </w:pPr>
+    </w:p>
+    <w:p>
+      <w:pPr>
+        <w:rPr>
+          <w:rFonts w:ascii="Century" w:hAnsi="Century"/>
+          <w:b/>
+          <w:bCs/>
+          <w:sz w:val="32"/>
+          <w:szCs w:val="32"/>
+        </w:rPr>
+      </w:pPr>
+      <w:r>
+        <w:rPr>
+          <w:rFonts w:ascii="Century" w:hAnsi="Century"/>
+          <w:b/>
+          <w:bCs/>
+          <w:sz w:val="32"/>
+          <w:szCs w:val="32"/>
+        </w:rPr>
+        <w:t>6</w:t>
+      </w:r>
+      <w:r>
+        <w:rPr>
+          <w:rFonts w:ascii="Century" w:hAnsi="Century"/>
+          <w:b/>
+          <w:bCs/>
+          <w:sz w:val="32"/>
+          <w:szCs w:val="32"/>
+        </w:rPr>
+        <w:t>.</w:t>
+      </w:r>
+      <w:r>
+        <w:rPr>
+          <w:rFonts w:ascii="Century" w:hAnsi="Century"/>
+          <w:b/>
+          <w:bCs/>
+          <w:sz w:val="32"/>
+          <w:szCs w:val="32"/>
+        </w:rPr>
+        <w:t xml:space="preserve"> Conclusioni</w:t>
+      </w:r>
+    </w:p>
+    <w:p>
+      <w:pPr>
+        <w:rPr>
+          <w:rFonts w:ascii="Century" w:hAnsi="Century"/>
           <w:sz w:val="28"/>
           <w:szCs w:val="28"/>
         </w:rPr>
@@ -7881,7 +8751,15 @@
           <w:sz w:val="28"/>
           <w:szCs w:val="28"/>
         </w:rPr>
-        <w:t xml:space="preserve"> sezione “core” dedicata ai grafici e i risultati ottenuti durante i test</w:t>
+        <w:t xml:space="preserve"> resoconto sulle AI</w:t>
+      </w:r>
+      <w:r>
+        <w:rPr>
+          <w:rFonts w:ascii="Century" w:hAnsi="Century"/>
+          <w:sz w:val="28"/>
+          <w:szCs w:val="28"/>
+        </w:rPr>
+        <w:t xml:space="preserve"> con tabella Ranking</w:t>
       </w:r>
     </w:p>
     <w:p>
@@ -7902,7 +8780,7 @@
           <w:sz w:val="32"/>
           <w:szCs w:val="32"/>
         </w:rPr>
-        <w:t>6</w:t>
+        <w:t>7</w:t>
       </w:r>
       <w:r>
         <w:rPr>
@@ -7922,103 +8800,417 @@
           <w:sz w:val="32"/>
           <w:szCs w:val="32"/>
         </w:rPr>
-        <w:t xml:space="preserve"> Conclusioni</w:t>
-      </w:r>
-    </w:p>
-    <w:p>
-      <w:pPr>
-        <w:rPr>
-          <w:rFonts w:ascii="Century" w:hAnsi="Century"/>
-          <w:sz w:val="28"/>
-          <w:szCs w:val="28"/>
-        </w:rPr>
-      </w:pPr>
-      <w:r>
-        <w:rPr>
-          <w:rFonts w:ascii="Century" w:hAnsi="Century"/>
-          <w:sz w:val="28"/>
-          <w:szCs w:val="28"/>
-        </w:rPr>
-        <w:t>…</w:t>
-      </w:r>
-      <w:r>
-        <w:rPr>
-          <w:rFonts w:ascii="Century" w:hAnsi="Century"/>
-          <w:sz w:val="28"/>
-          <w:szCs w:val="28"/>
-        </w:rPr>
-        <w:t xml:space="preserve"> resoconto sulle AI</w:t>
-      </w:r>
-    </w:p>
-    <w:p>
-      <w:pPr>
-        <w:rPr>
-          <w:rFonts w:ascii="Century" w:hAnsi="Century"/>
-          <w:b/>
-          <w:bCs/>
-          <w:sz w:val="32"/>
-          <w:szCs w:val="32"/>
-        </w:rPr>
-      </w:pPr>
-      <w:r>
-        <w:rPr>
-          <w:rFonts w:ascii="Century" w:hAnsi="Century"/>
-          <w:b/>
-          <w:bCs/>
-          <w:sz w:val="32"/>
-          <w:szCs w:val="32"/>
-        </w:rPr>
-        <w:t>7</w:t>
-      </w:r>
-      <w:r>
-        <w:rPr>
-          <w:rFonts w:ascii="Century" w:hAnsi="Century"/>
-          <w:b/>
-          <w:bCs/>
-          <w:sz w:val="32"/>
-          <w:szCs w:val="32"/>
-        </w:rPr>
-        <w:t>.</w:t>
-      </w:r>
-      <w:r>
-        <w:rPr>
-          <w:rFonts w:ascii="Century" w:hAnsi="Century"/>
-          <w:b/>
-          <w:bCs/>
-          <w:sz w:val="32"/>
-          <w:szCs w:val="32"/>
-        </w:rPr>
         <w:t xml:space="preserve"> Bibliografia</w:t>
       </w:r>
     </w:p>
     <w:p>
       <w:pPr>
-        <w:rPr>
-          <w:rFonts w:ascii="Century" w:hAnsi="Century"/>
-          <w:sz w:val="28"/>
-          <w:szCs w:val="28"/>
-        </w:rPr>
-      </w:pPr>
-      <w:r>
-        <w:rPr>
-          <w:rFonts w:ascii="Century" w:hAnsi="Century"/>
-          <w:sz w:val="28"/>
-          <w:szCs w:val="28"/>
-        </w:rPr>
-        <w:t>…</w:t>
-      </w:r>
-      <w:r>
-        <w:rPr>
-          <w:rFonts w:ascii="Century" w:hAnsi="Century"/>
-          <w:sz w:val="28"/>
-          <w:szCs w:val="28"/>
-        </w:rPr>
-        <w:t xml:space="preserve"> riferimenti e link a risorse utili</w:t>
+        <w:spacing w:after="0"/>
+        <w:rPr>
+          <w:rFonts w:ascii="Century" w:hAnsi="Century"/>
+          <w:sz w:val="20"/>
+          <w:szCs w:val="20"/>
+        </w:rPr>
+      </w:pPr>
+      <w:r>
+        <w:rPr>
+          <w:rFonts w:ascii="Century" w:hAnsi="Century"/>
+          <w:sz w:val="20"/>
+          <w:szCs w:val="20"/>
+        </w:rPr>
+        <w:t xml:space="preserve">Libro: </w:t>
+      </w:r>
+      <w:r>
+        <w:rPr>
+          <w:rFonts w:ascii="Century" w:hAnsi="Century"/>
+          <w:sz w:val="20"/>
+          <w:szCs w:val="20"/>
+        </w:rPr>
+        <w:t>"</w:t>
+      </w:r>
+      <w:proofErr w:type="spellStart"/>
+      <w:r>
+        <w:rPr>
+          <w:rFonts w:ascii="Century" w:hAnsi="Century"/>
+          <w:sz w:val="20"/>
+          <w:szCs w:val="20"/>
+        </w:rPr>
+        <w:t>Artificial</w:t>
+      </w:r>
+      <w:proofErr w:type="spellEnd"/>
+      <w:r>
+        <w:rPr>
+          <w:rFonts w:ascii="Century" w:hAnsi="Century"/>
+          <w:sz w:val="20"/>
+          <w:szCs w:val="20"/>
+        </w:rPr>
+        <w:t xml:space="preserve"> Intelligence: </w:t>
+      </w:r>
+      <w:proofErr w:type="spellStart"/>
+      <w:r>
+        <w:rPr>
+          <w:rFonts w:ascii="Century" w:hAnsi="Century"/>
+          <w:sz w:val="20"/>
+          <w:szCs w:val="20"/>
+        </w:rPr>
+        <w:t>Foundations</w:t>
+      </w:r>
+      <w:proofErr w:type="spellEnd"/>
+      <w:r>
+        <w:rPr>
+          <w:rFonts w:ascii="Century" w:hAnsi="Century"/>
+          <w:sz w:val="20"/>
+          <w:szCs w:val="20"/>
+        </w:rPr>
+        <w:t xml:space="preserve"> of </w:t>
+      </w:r>
+      <w:proofErr w:type="spellStart"/>
+      <w:r>
+        <w:rPr>
+          <w:rFonts w:ascii="Century" w:hAnsi="Century"/>
+          <w:sz w:val="20"/>
+          <w:szCs w:val="20"/>
+        </w:rPr>
+        <w:t>Computational</w:t>
+      </w:r>
+      <w:proofErr w:type="spellEnd"/>
+      <w:r>
+        <w:rPr>
+          <w:rFonts w:ascii="Century" w:hAnsi="Century"/>
+          <w:sz w:val="20"/>
+          <w:szCs w:val="20"/>
+        </w:rPr>
+        <w:t xml:space="preserve"> Agents"</w:t>
+      </w:r>
+    </w:p>
+    <w:p>
+      <w:pPr>
+        <w:spacing w:after="0"/>
+        <w:rPr>
+          <w:rFonts w:ascii="Century" w:hAnsi="Century"/>
+          <w:sz w:val="20"/>
+          <w:szCs w:val="20"/>
+        </w:rPr>
+      </w:pPr>
+      <w:r>
+        <w:rPr>
+          <w:rFonts w:ascii="Century" w:hAnsi="Century"/>
+          <w:sz w:val="20"/>
+          <w:szCs w:val="20"/>
+        </w:rPr>
+        <w:t xml:space="preserve"># </w:t>
+      </w:r>
+      <w:proofErr w:type="spellStart"/>
+      <w:r>
+        <w:rPr>
+          <w:rFonts w:ascii="Century" w:hAnsi="Century"/>
+          <w:sz w:val="20"/>
+          <w:szCs w:val="20"/>
+        </w:rPr>
+        <w:t>Reinforcement</w:t>
+      </w:r>
+      <w:proofErr w:type="spellEnd"/>
+      <w:r>
+        <w:rPr>
+          <w:rFonts w:ascii="Century" w:hAnsi="Century"/>
+          <w:sz w:val="20"/>
+          <w:szCs w:val="20"/>
+        </w:rPr>
+        <w:t xml:space="preserve"> learning</w:t>
+      </w:r>
+    </w:p>
+    <w:p>
+      <w:pPr>
+        <w:spacing w:after="0"/>
+        <w:rPr>
+          <w:rFonts w:ascii="Century" w:hAnsi="Century"/>
+          <w:sz w:val="20"/>
+          <w:szCs w:val="20"/>
+        </w:rPr>
+      </w:pPr>
+      <w:r>
+        <w:rPr>
+          <w:rFonts w:ascii="Century" w:hAnsi="Century"/>
+          <w:sz w:val="20"/>
+          <w:szCs w:val="20"/>
+        </w:rPr>
+        <w:t>"https://www.geeksforgeeks.org/what-is-reinforcement-learning/"</w:t>
+      </w:r>
+    </w:p>
+    <w:p>
+      <w:pPr>
+        <w:spacing w:after="0"/>
+        <w:rPr>
+          <w:rFonts w:ascii="Century" w:hAnsi="Century"/>
+          <w:sz w:val="20"/>
+          <w:szCs w:val="20"/>
+        </w:rPr>
+      </w:pPr>
+      <w:r>
+        <w:rPr>
+          <w:rFonts w:ascii="Century" w:hAnsi="Century"/>
+          <w:sz w:val="20"/>
+          <w:szCs w:val="20"/>
+        </w:rPr>
+        <w:t># Q-Learning</w:t>
+      </w:r>
+    </w:p>
+    <w:p>
+      <w:pPr>
+        <w:spacing w:after="0"/>
+        <w:rPr>
+          <w:rFonts w:ascii="Century" w:hAnsi="Century"/>
+          <w:sz w:val="20"/>
+          <w:szCs w:val="20"/>
+        </w:rPr>
+      </w:pPr>
+      <w:r>
+        <w:rPr>
+          <w:rFonts w:ascii="Century" w:hAnsi="Century"/>
+          <w:sz w:val="20"/>
+          <w:szCs w:val="20"/>
+        </w:rPr>
+        <w:t>"</w:t>
+      </w:r>
+      <w:proofErr w:type="spellStart"/>
+      <w:r>
+        <w:rPr>
+          <w:rFonts w:ascii="Century" w:hAnsi="Century"/>
+          <w:sz w:val="20"/>
+          <w:szCs w:val="20"/>
+        </w:rPr>
+        <w:t>Deeplizard</w:t>
+      </w:r>
+      <w:proofErr w:type="spellEnd"/>
+      <w:r>
+        <w:rPr>
+          <w:rFonts w:ascii="Century" w:hAnsi="Century"/>
+          <w:sz w:val="20"/>
+          <w:szCs w:val="20"/>
+        </w:rPr>
+        <w:t xml:space="preserve"> </w:t>
+      </w:r>
+      <w:proofErr w:type="spellStart"/>
+      <w:r>
+        <w:rPr>
+          <w:rFonts w:ascii="Century" w:hAnsi="Century"/>
+          <w:sz w:val="20"/>
+          <w:szCs w:val="20"/>
+        </w:rPr>
+        <w:t>Reinforcement</w:t>
+      </w:r>
+      <w:proofErr w:type="spellEnd"/>
+      <w:r>
+        <w:rPr>
+          <w:rFonts w:ascii="Century" w:hAnsi="Century"/>
+          <w:sz w:val="20"/>
+          <w:szCs w:val="20"/>
+        </w:rPr>
+        <w:t xml:space="preserve"> Learning - Goal </w:t>
+      </w:r>
+      <w:proofErr w:type="spellStart"/>
+      <w:r>
+        <w:rPr>
+          <w:rFonts w:ascii="Century" w:hAnsi="Century"/>
+          <w:sz w:val="20"/>
+          <w:szCs w:val="20"/>
+        </w:rPr>
+        <w:t>Oriented</w:t>
+      </w:r>
+      <w:proofErr w:type="spellEnd"/>
+      <w:r>
+        <w:rPr>
+          <w:rFonts w:ascii="Century" w:hAnsi="Century"/>
+          <w:sz w:val="20"/>
+          <w:szCs w:val="20"/>
+        </w:rPr>
+        <w:t xml:space="preserve"> Intelligence"</w:t>
+      </w:r>
+    </w:p>
+    <w:p>
+      <w:pPr>
+        <w:spacing w:after="0"/>
+        <w:rPr>
+          <w:rFonts w:ascii="Century" w:hAnsi="Century"/>
+          <w:sz w:val="20"/>
+          <w:szCs w:val="20"/>
+        </w:rPr>
+      </w:pPr>
+      <w:r>
+        <w:rPr>
+          <w:rFonts w:ascii="Century" w:hAnsi="Century"/>
+          <w:sz w:val="20"/>
+          <w:szCs w:val="20"/>
+        </w:rPr>
+        <w:t>"https://it.wikipedia.org/wiki/Q-learning"</w:t>
+      </w:r>
+    </w:p>
+    <w:p>
+      <w:pPr>
+        <w:spacing w:after="0"/>
+        <w:rPr>
+          <w:rFonts w:ascii="Century" w:hAnsi="Century"/>
+          <w:sz w:val="20"/>
+          <w:szCs w:val="20"/>
+        </w:rPr>
+      </w:pPr>
+      <w:r>
+        <w:rPr>
+          <w:rFonts w:ascii="Century" w:hAnsi="Century"/>
+          <w:sz w:val="20"/>
+          <w:szCs w:val="20"/>
+        </w:rPr>
+        <w:t>"https://www.geeksforgeeks.org/q-learning-in-python/"</w:t>
+      </w:r>
+    </w:p>
+    <w:p>
+      <w:pPr>
+        <w:spacing w:after="0"/>
+        <w:rPr>
+          <w:rFonts w:ascii="Century" w:hAnsi="Century"/>
+          <w:sz w:val="20"/>
+          <w:szCs w:val="20"/>
+        </w:rPr>
+      </w:pPr>
+      <w:r>
+        <w:rPr>
+          <w:rFonts w:ascii="Century" w:hAnsi="Century"/>
+          <w:sz w:val="20"/>
+          <w:szCs w:val="20"/>
+        </w:rPr>
+        <w:t>"https://towardsdatascience.com/reinforcement-learning-temporal-difference-sarsa-q-learning-expected-sarsa-on-python-9fecfda7467e"</w:t>
+      </w:r>
+    </w:p>
+    <w:p>
+      <w:pPr>
+        <w:spacing w:after="0"/>
+        <w:rPr>
+          <w:rFonts w:ascii="Century" w:hAnsi="Century"/>
+          <w:sz w:val="20"/>
+          <w:szCs w:val="20"/>
+        </w:rPr>
+      </w:pPr>
+      <w:r>
+        <w:rPr>
+          <w:rFonts w:ascii="Century" w:hAnsi="Century"/>
+          <w:sz w:val="20"/>
+          <w:szCs w:val="20"/>
+        </w:rPr>
+        <w:t># SDG</w:t>
+      </w:r>
+    </w:p>
+    <w:p>
+      <w:pPr>
+        <w:spacing w:after="0"/>
+        <w:rPr>
+          <w:rFonts w:ascii="Century" w:hAnsi="Century"/>
+          <w:sz w:val="20"/>
+          <w:szCs w:val="20"/>
+        </w:rPr>
+      </w:pPr>
+      <w:r>
+        <w:rPr>
+          <w:rFonts w:ascii="Century" w:hAnsi="Century"/>
+          <w:sz w:val="20"/>
+          <w:szCs w:val="20"/>
+        </w:rPr>
+        <w:lastRenderedPageBreak/>
+        <w:t>"https://it.wikipedia.org/wiki/Discesa_stocastica_del_gradiente"</w:t>
+      </w:r>
+    </w:p>
+    <w:p>
+      <w:pPr>
+        <w:spacing w:after="0"/>
+        <w:rPr>
+          <w:rFonts w:ascii="Century" w:hAnsi="Century"/>
+          <w:sz w:val="20"/>
+          <w:szCs w:val="20"/>
+        </w:rPr>
+      </w:pPr>
+      <w:r>
+        <w:rPr>
+          <w:rFonts w:ascii="Century" w:hAnsi="Century"/>
+          <w:sz w:val="20"/>
+          <w:szCs w:val="20"/>
+        </w:rPr>
+        <w:t>"https://towardsdatascience.com/stochastic-gradient-descent-clearly-explained-53d239905d31"</w:t>
+      </w:r>
+    </w:p>
+    <w:p>
+      <w:pPr>
+        <w:spacing w:after="0"/>
+        <w:rPr>
+          <w:rFonts w:ascii="Century" w:hAnsi="Century"/>
+          <w:sz w:val="20"/>
+          <w:szCs w:val="20"/>
+        </w:rPr>
+      </w:pPr>
+      <w:r>
+        <w:rPr>
+          <w:rFonts w:ascii="Century" w:hAnsi="Century"/>
+          <w:sz w:val="20"/>
+          <w:szCs w:val="20"/>
+        </w:rPr>
+        <w:t>"https://www.geeksforgeeks.org/ml-stochastic-gradient-descent-sgd/"</w:t>
+      </w:r>
+    </w:p>
+    <w:p>
+      <w:pPr>
+        <w:spacing w:after="0"/>
+        <w:rPr>
+          <w:rFonts w:ascii="Century" w:hAnsi="Century"/>
+          <w:sz w:val="20"/>
+          <w:szCs w:val="20"/>
+        </w:rPr>
+      </w:pPr>
+      <w:r>
+        <w:rPr>
+          <w:rFonts w:ascii="Century" w:hAnsi="Century"/>
+          <w:sz w:val="20"/>
+          <w:szCs w:val="20"/>
+        </w:rPr>
+        <w:t># Ricerca Locale</w:t>
+      </w:r>
+    </w:p>
+    <w:p>
+      <w:pPr>
+        <w:spacing w:after="0"/>
+        <w:rPr>
+          <w:rFonts w:ascii="Century" w:hAnsi="Century"/>
+          <w:sz w:val="20"/>
+          <w:szCs w:val="20"/>
+        </w:rPr>
+      </w:pPr>
+      <w:r>
+        <w:rPr>
+          <w:rFonts w:ascii="Century" w:hAnsi="Century"/>
+          <w:sz w:val="20"/>
+          <w:szCs w:val="20"/>
+        </w:rPr>
+        <w:t>"https://www.okpedia.it/ricerca_locale_greedy"</w:t>
+      </w:r>
+    </w:p>
+    <w:p>
+      <w:pPr>
+        <w:spacing w:after="0"/>
+        <w:rPr>
+          <w:rFonts w:ascii="Century" w:hAnsi="Century"/>
+          <w:sz w:val="20"/>
+          <w:szCs w:val="20"/>
+        </w:rPr>
+      </w:pPr>
+      <w:r>
+        <w:rPr>
+          <w:rFonts w:ascii="Century" w:hAnsi="Century"/>
+          <w:sz w:val="20"/>
+          <w:szCs w:val="20"/>
+        </w:rPr>
+        <w:t>"https://medium.com/cracking-the-data-science-interview/an-introduction-to-optimization-in-intelligent-systems-c1aa408d3ac2"</w:t>
       </w:r>
     </w:p>
     <w:sectPr>
-      <w:headerReference w:type="default" r:id="rId17"/>
-      <w:footerReference w:type="default" r:id="rId18"/>
+      <w:headerReference w:type="default" r:id="rId18"/>
+      <w:footerReference w:type="default" r:id="rId19"/>
       <w:pgSz w:w="11906" w:h="16838" w:code="9"/>
       <w:pgMar w:top="1417" w:right="1134" w:bottom="1134" w:left="1134" w:header="709" w:footer="709" w:gutter="0"/>
       <w:cols w:space="708"/>
@@ -9823,6 +11015,7 @@
     <w:rsid w:val="006707E1"/>
     <w:rsid w:val="00732875"/>
     <w:rsid w:val="008010F1"/>
+    <w:rsid w:val="008B386D"/>
     <w:rsid w:val="0092587B"/>
     <w:rsid w:val="00AE69A0"/>
     <w:rsid w:val="00BC60FA"/>

</xml_diff>

<commit_message>
Aggiornata la documentazione su RuleBased e Gnenetico
</commit_message>
<xml_diff>
--- a/doc/Documentazione TetrAIs.docx
+++ b/doc/Documentazione TetrAIs.docx
@@ -453,25 +453,7 @@
           <w:sz w:val="24"/>
           <w:szCs w:val="24"/>
         </w:rPr>
-        <w:t xml:space="preserve"> ……………………………………………………………</w:t>
-      </w:r>
-      <w:proofErr w:type="gramStart"/>
-      <w:r>
-        <w:rPr>
-          <w:rFonts w:ascii="Century" w:hAnsi="Century"/>
-          <w:sz w:val="24"/>
-          <w:szCs w:val="24"/>
-        </w:rPr>
-        <w:t>…….</w:t>
-      </w:r>
-      <w:proofErr w:type="gramEnd"/>
-      <w:r>
-        <w:rPr>
-          <w:rFonts w:ascii="Century" w:hAnsi="Century"/>
-          <w:sz w:val="24"/>
-          <w:szCs w:val="24"/>
-        </w:rPr>
-        <w:t>.</w:t>
+        <w:t xml:space="preserve"> …………………………………………………………………..</w:t>
       </w:r>
     </w:p>
     <w:p>
@@ -588,43 +570,41 @@
           <w:sz w:val="24"/>
           <w:szCs w:val="24"/>
         </w:rPr>
-        <w:t xml:space="preserve"> ………………………………</w:t>
-      </w:r>
-      <w:proofErr w:type="gramStart"/>
-      <w:r>
+        <w:t xml:space="preserve"> …………………………………….…………………………………….….</w:t>
+      </w:r>
+    </w:p>
+    <w:p>
+      <w:pPr>
         <w:rPr>
           <w:rFonts w:ascii="Century" w:hAnsi="Century"/>
           <w:sz w:val="24"/>
           <w:szCs w:val="24"/>
         </w:rPr>
-        <w:t>…….</w:t>
-      </w:r>
-      <w:proofErr w:type="gramEnd"/>
+      </w:pPr>
       <w:r>
         <w:rPr>
           <w:rFonts w:ascii="Century" w:hAnsi="Century"/>
           <w:sz w:val="24"/>
           <w:szCs w:val="24"/>
         </w:rPr>
-        <w:t>…………………………………….….</w:t>
-      </w:r>
-    </w:p>
-    <w:p>
-      <w:pPr>
+        <w:tab/>
+        <w:t>3.4</w:t>
+      </w:r>
+      <w:r>
         <w:rPr>
           <w:rFonts w:ascii="Century" w:hAnsi="Century"/>
           <w:sz w:val="24"/>
           <w:szCs w:val="24"/>
         </w:rPr>
-      </w:pPr>
+        <w:tab/>
+      </w:r>
       <w:r>
         <w:rPr>
           <w:rFonts w:ascii="Century" w:hAnsi="Century"/>
           <w:sz w:val="24"/>
           <w:szCs w:val="24"/>
         </w:rPr>
-        <w:tab/>
-        <w:t>3.4</w:t>
+        <w:t xml:space="preserve">Blind Bandit </w:t>
       </w:r>
       <w:r>
         <w:rPr>
@@ -632,7 +612,7 @@
           <w:sz w:val="24"/>
           <w:szCs w:val="24"/>
         </w:rPr>
-        <w:tab/>
+        <w:t>Monte Carlo</w:t>
       </w:r>
       <w:r>
         <w:rPr>
@@ -640,129 +620,77 @@
           <w:sz w:val="24"/>
           <w:szCs w:val="24"/>
         </w:rPr>
-        <w:t xml:space="preserve">Blind Bandit </w:t>
-      </w:r>
-      <w:r>
+        <w:t xml:space="preserve"> ………………………………………………………...</w:t>
+      </w:r>
+    </w:p>
+    <w:p>
+      <w:pPr>
         <w:rPr>
           <w:rFonts w:ascii="Century" w:hAnsi="Century"/>
           <w:sz w:val="24"/>
           <w:szCs w:val="24"/>
         </w:rPr>
-        <w:t>Monte Carlo</w:t>
-      </w:r>
+      </w:pPr>
       <w:r>
         <w:rPr>
           <w:rFonts w:ascii="Century" w:hAnsi="Century"/>
           <w:sz w:val="24"/>
           <w:szCs w:val="24"/>
         </w:rPr>
-        <w:t xml:space="preserve"> ………………………………………………………...</w:t>
-      </w:r>
-    </w:p>
-    <w:p>
-      <w:pPr>
+        <w:tab/>
+        <w:t>3.5</w:t>
+      </w:r>
+      <w:r>
         <w:rPr>
           <w:rFonts w:ascii="Century" w:hAnsi="Century"/>
           <w:sz w:val="24"/>
           <w:szCs w:val="24"/>
         </w:rPr>
-      </w:pPr>
+        <w:tab/>
+        <w:t>Basato su Regole logiche</w:t>
+      </w:r>
       <w:r>
         <w:rPr>
           <w:rFonts w:ascii="Century" w:hAnsi="Century"/>
           <w:sz w:val="24"/>
           <w:szCs w:val="24"/>
         </w:rPr>
-        <w:tab/>
-        <w:t>3.5</w:t>
-      </w:r>
-      <w:r>
+        <w:t xml:space="preserve"> …………………………………………………………..</w:t>
+      </w:r>
+    </w:p>
+    <w:p>
+      <w:pPr>
         <w:rPr>
           <w:rFonts w:ascii="Century" w:hAnsi="Century"/>
           <w:sz w:val="24"/>
           <w:szCs w:val="24"/>
         </w:rPr>
-        <w:tab/>
-        <w:t>Basato su Regole logiche</w:t>
-      </w:r>
+      </w:pPr>
       <w:r>
         <w:rPr>
           <w:rFonts w:ascii="Century" w:hAnsi="Century"/>
           <w:sz w:val="24"/>
           <w:szCs w:val="24"/>
         </w:rPr>
-        <w:t xml:space="preserve"> ……………………………………………………</w:t>
-      </w:r>
-      <w:proofErr w:type="gramStart"/>
+        <w:tab/>
+        <w:t>3.6</w:t>
+      </w:r>
       <w:r>
         <w:rPr>
           <w:rFonts w:ascii="Century" w:hAnsi="Century"/>
           <w:sz w:val="24"/>
           <w:szCs w:val="24"/>
         </w:rPr>
-        <w:t>…….</w:t>
-      </w:r>
-      <w:proofErr w:type="gramEnd"/>
+        <w:tab/>
+        <w:t>Ricerca Locale</w:t>
+      </w:r>
       <w:r>
         <w:rPr>
           <w:rFonts w:ascii="Century" w:hAnsi="Century"/>
           <w:sz w:val="24"/>
           <w:szCs w:val="24"/>
         </w:rPr>
-        <w:t>.</w:t>
-      </w:r>
-    </w:p>
-    <w:p>
-      <w:pPr>
-        <w:rPr>
-          <w:rFonts w:ascii="Century" w:hAnsi="Century"/>
-          <w:sz w:val="24"/>
-          <w:szCs w:val="24"/>
-        </w:rPr>
-      </w:pPr>
-      <w:r>
-        <w:rPr>
-          <w:rFonts w:ascii="Century" w:hAnsi="Century"/>
-          <w:sz w:val="24"/>
-          <w:szCs w:val="24"/>
-        </w:rPr>
-        <w:tab/>
-        <w:t>3.6</w:t>
-      </w:r>
-      <w:r>
-        <w:rPr>
-          <w:rFonts w:ascii="Century" w:hAnsi="Century"/>
-          <w:sz w:val="24"/>
-          <w:szCs w:val="24"/>
-        </w:rPr>
-        <w:tab/>
-        <w:t>Ricerca Locale</w:t>
-      </w:r>
-      <w:r>
-        <w:rPr>
-          <w:rFonts w:ascii="Century" w:hAnsi="Century"/>
-          <w:sz w:val="24"/>
-          <w:szCs w:val="24"/>
-        </w:rPr>
-        <w:t xml:space="preserve"> ………………………………</w:t>
-      </w:r>
-      <w:proofErr w:type="gramStart"/>
-      <w:r>
-        <w:rPr>
-          <w:rFonts w:ascii="Century" w:hAnsi="Century"/>
-          <w:sz w:val="24"/>
-          <w:szCs w:val="24"/>
-        </w:rPr>
-        <w:t>…….</w:t>
-      </w:r>
-      <w:proofErr w:type="gramEnd"/>
-      <w:r>
-        <w:rPr>
-          <w:rFonts w:ascii="Century" w:hAnsi="Century"/>
-          <w:sz w:val="24"/>
-          <w:szCs w:val="24"/>
-        </w:rPr>
-        <w:t xml:space="preserve">………………………………… </w:t>
+        <w:t xml:space="preserve"> …………………………………….………………………………… </w:t>
       </w:r>
     </w:p>
     <w:p>
@@ -839,29 +767,27 @@
           <w:lang w:val="en-US"/>
         </w:rPr>
         <w:tab/>
-        <w:t>Deep First Search ………………………………………………………………</w:t>
-      </w:r>
-      <w:proofErr w:type="gramStart"/>
-      <w:r>
+        <w:t>Deep First Search …………………………………………………………………..</w:t>
+      </w:r>
+    </w:p>
+    <w:p>
+      <w:pPr>
         <w:rPr>
           <w:rFonts w:ascii="Century" w:hAnsi="Century"/>
           <w:sz w:val="24"/>
           <w:szCs w:val="24"/>
           <w:lang w:val="en-US"/>
         </w:rPr>
-        <w:t>…..</w:t>
-      </w:r>
-      <w:proofErr w:type="gramEnd"/>
-    </w:p>
-    <w:p>
-      <w:pPr>
+      </w:pPr>
+      <w:r>
         <w:rPr>
           <w:rFonts w:ascii="Century" w:hAnsi="Century"/>
           <w:sz w:val="24"/>
           <w:szCs w:val="24"/>
           <w:lang w:val="en-US"/>
         </w:rPr>
-      </w:pPr>
+        <w:tab/>
+      </w:r>
       <w:r>
         <w:rPr>
           <w:rFonts w:ascii="Century" w:hAnsi="Century"/>
@@ -869,7 +795,7 @@
           <w:szCs w:val="24"/>
           <w:lang w:val="en-US"/>
         </w:rPr>
-        <w:tab/>
+        <w:t>4</w:t>
       </w:r>
       <w:r>
         <w:rPr>
@@ -878,7 +804,7 @@
           <w:szCs w:val="24"/>
           <w:lang w:val="en-US"/>
         </w:rPr>
-        <w:t>4</w:t>
+        <w:t>.2</w:t>
       </w:r>
       <w:r>
         <w:rPr>
@@ -887,7 +813,8 @@
           <w:szCs w:val="24"/>
           <w:lang w:val="en-US"/>
         </w:rPr>
-        <w:t>.2</w:t>
+        <w:tab/>
+        <w:t xml:space="preserve">Stochastic Gradient Descent </w:t>
       </w:r>
       <w:r>
         <w:rPr>
@@ -896,8 +823,7 @@
           <w:szCs w:val="24"/>
           <w:lang w:val="en-US"/>
         </w:rPr>
-        <w:tab/>
-        <w:t xml:space="preserve">Stochastic Gradient Descent </w:t>
+        <w:t>&amp;</w:t>
       </w:r>
       <w:r>
         <w:rPr>
@@ -906,7 +832,7 @@
           <w:szCs w:val="24"/>
           <w:lang w:val="en-US"/>
         </w:rPr>
-        <w:t>&amp;</w:t>
+        <w:t xml:space="preserve"> </w:t>
       </w:r>
       <w:r>
         <w:rPr>
@@ -915,8 +841,17 @@
           <w:szCs w:val="24"/>
           <w:lang w:val="en-US"/>
         </w:rPr>
-        <w:t xml:space="preserve"> </w:t>
-      </w:r>
+        <w:t>Q-Learning…………………………………….</w:t>
+      </w:r>
+    </w:p>
+    <w:p>
+      <w:pPr>
+        <w:rPr>
+          <w:rFonts w:ascii="Century" w:hAnsi="Century"/>
+          <w:sz w:val="24"/>
+          <w:szCs w:val="24"/>
+        </w:rPr>
+      </w:pPr>
       <w:r>
         <w:rPr>
           <w:rFonts w:ascii="Century" w:hAnsi="Century"/>
@@ -924,25 +859,23 @@
           <w:szCs w:val="24"/>
           <w:lang w:val="en-US"/>
         </w:rPr>
-        <w:t>Q-Learning…………………………………….</w:t>
-      </w:r>
-    </w:p>
-    <w:p>
-      <w:pPr>
+        <w:tab/>
+      </w:r>
+      <w:r>
         <w:rPr>
           <w:rFonts w:ascii="Century" w:hAnsi="Century"/>
           <w:sz w:val="24"/>
           <w:szCs w:val="24"/>
         </w:rPr>
-      </w:pPr>
+        <w:t>4</w:t>
+      </w:r>
       <w:r>
         <w:rPr>
           <w:rFonts w:ascii="Century" w:hAnsi="Century"/>
           <w:sz w:val="24"/>
           <w:szCs w:val="24"/>
-          <w:lang w:val="en-US"/>
-        </w:rPr>
-        <w:tab/>
+        </w:rPr>
+        <w:t>.3</w:t>
       </w:r>
       <w:r>
         <w:rPr>
@@ -950,7 +883,8 @@
           <w:sz w:val="24"/>
           <w:szCs w:val="24"/>
         </w:rPr>
-        <w:t>4</w:t>
+        <w:tab/>
+        <w:t>Genetico</w:t>
       </w:r>
       <w:r>
         <w:rPr>
@@ -958,75 +892,74 @@
           <w:sz w:val="24"/>
           <w:szCs w:val="24"/>
         </w:rPr>
-        <w:t>.3</w:t>
-      </w:r>
-      <w:r>
+        <w:t xml:space="preserve"> …………………………………….…………………………………….….</w:t>
+      </w:r>
+    </w:p>
+    <w:p>
+      <w:pPr>
         <w:rPr>
           <w:rFonts w:ascii="Century" w:hAnsi="Century"/>
           <w:sz w:val="24"/>
           <w:szCs w:val="24"/>
         </w:rPr>
-        <w:tab/>
-        <w:t>Genetico</w:t>
-      </w:r>
+      </w:pPr>
       <w:r>
         <w:rPr>
           <w:rFonts w:ascii="Century" w:hAnsi="Century"/>
           <w:sz w:val="24"/>
           <w:szCs w:val="24"/>
         </w:rPr>
-        <w:t xml:space="preserve"> ………………………………</w:t>
-      </w:r>
-      <w:proofErr w:type="gramStart"/>
+        <w:tab/>
+      </w:r>
       <w:r>
         <w:rPr>
           <w:rFonts w:ascii="Century" w:hAnsi="Century"/>
           <w:sz w:val="24"/>
           <w:szCs w:val="24"/>
         </w:rPr>
-        <w:t>…….</w:t>
-      </w:r>
-      <w:proofErr w:type="gramEnd"/>
+        <w:t>4</w:t>
+      </w:r>
       <w:r>
         <w:rPr>
           <w:rFonts w:ascii="Century" w:hAnsi="Century"/>
           <w:sz w:val="24"/>
           <w:szCs w:val="24"/>
         </w:rPr>
-        <w:t>…………………………………….….</w:t>
-      </w:r>
-    </w:p>
-    <w:p>
-      <w:pPr>
+        <w:t>.4</w:t>
+      </w:r>
+      <w:r>
         <w:rPr>
           <w:rFonts w:ascii="Century" w:hAnsi="Century"/>
           <w:sz w:val="24"/>
           <w:szCs w:val="24"/>
         </w:rPr>
-      </w:pPr>
+        <w:tab/>
+        <w:t>Blind Bandit Monte Carlo</w:t>
+      </w:r>
       <w:r>
         <w:rPr>
           <w:rFonts w:ascii="Century" w:hAnsi="Century"/>
           <w:sz w:val="24"/>
           <w:szCs w:val="24"/>
         </w:rPr>
-        <w:tab/>
-      </w:r>
-      <w:r>
+        <w:t xml:space="preserve"> ………………………………………………………...</w:t>
+      </w:r>
+    </w:p>
+    <w:p>
+      <w:pPr>
         <w:rPr>
           <w:rFonts w:ascii="Century" w:hAnsi="Century"/>
           <w:sz w:val="24"/>
           <w:szCs w:val="24"/>
         </w:rPr>
-        <w:t>4</w:t>
-      </w:r>
+      </w:pPr>
       <w:r>
         <w:rPr>
           <w:rFonts w:ascii="Century" w:hAnsi="Century"/>
           <w:sz w:val="24"/>
           <w:szCs w:val="24"/>
         </w:rPr>
-        <w:t>.4</w:t>
+        <w:tab/>
       </w:r>
       <w:r>
         <w:rPr>
@@ -1034,8 +967,7 @@
           <w:sz w:val="24"/>
           <w:szCs w:val="24"/>
         </w:rPr>
-        <w:tab/>
-        <w:t>Blind Bandit Monte Carlo</w:t>
+        <w:t>4</w:t>
       </w:r>
       <w:r>
         <w:rPr>
@@ -1043,40 +975,41 @@
           <w:sz w:val="24"/>
           <w:szCs w:val="24"/>
         </w:rPr>
-        <w:t xml:space="preserve"> ………………………………………………………...</w:t>
-      </w:r>
-    </w:p>
-    <w:p>
-      <w:pPr>
+        <w:t>.5</w:t>
+      </w:r>
+      <w:r>
         <w:rPr>
           <w:rFonts w:ascii="Century" w:hAnsi="Century"/>
           <w:sz w:val="24"/>
           <w:szCs w:val="24"/>
         </w:rPr>
-      </w:pPr>
+        <w:tab/>
+        <w:t>Basato su Regole logiche</w:t>
+      </w:r>
       <w:r>
         <w:rPr>
           <w:rFonts w:ascii="Century" w:hAnsi="Century"/>
           <w:sz w:val="24"/>
           <w:szCs w:val="24"/>
         </w:rPr>
-        <w:tab/>
-      </w:r>
-      <w:r>
+        <w:t xml:space="preserve"> …………………………………………………………..</w:t>
+      </w:r>
+    </w:p>
+    <w:p>
+      <w:pPr>
         <w:rPr>
           <w:rFonts w:ascii="Century" w:hAnsi="Century"/>
           <w:sz w:val="24"/>
           <w:szCs w:val="24"/>
         </w:rPr>
-        <w:t>4</w:t>
-      </w:r>
+      </w:pPr>
       <w:r>
         <w:rPr>
           <w:rFonts w:ascii="Century" w:hAnsi="Century"/>
           <w:sz w:val="24"/>
           <w:szCs w:val="24"/>
         </w:rPr>
-        <w:t>.5</w:t>
+        <w:tab/>
       </w:r>
       <w:r>
         <w:rPr>
@@ -1084,8 +1017,7 @@
           <w:sz w:val="24"/>
           <w:szCs w:val="24"/>
         </w:rPr>
-        <w:tab/>
-        <w:t>Basato su Regole logiche</w:t>
+        <w:t>4</w:t>
       </w:r>
       <w:r>
         <w:rPr>
@@ -1093,93 +1025,24 @@
           <w:sz w:val="24"/>
           <w:szCs w:val="24"/>
         </w:rPr>
-        <w:t xml:space="preserve"> ……………………………………………………</w:t>
-      </w:r>
-      <w:proofErr w:type="gramStart"/>
+        <w:t>.6</w:t>
+      </w:r>
       <w:r>
         <w:rPr>
           <w:rFonts w:ascii="Century" w:hAnsi="Century"/>
           <w:sz w:val="24"/>
           <w:szCs w:val="24"/>
         </w:rPr>
-        <w:t>…….</w:t>
-      </w:r>
-      <w:proofErr w:type="gramEnd"/>
+        <w:tab/>
+        <w:t>Ricerca Locale</w:t>
+      </w:r>
       <w:r>
         <w:rPr>
           <w:rFonts w:ascii="Century" w:hAnsi="Century"/>
           <w:sz w:val="24"/>
           <w:szCs w:val="24"/>
         </w:rPr>
-        <w:t>.</w:t>
-      </w:r>
-    </w:p>
-    <w:p>
-      <w:pPr>
-        <w:rPr>
-          <w:rFonts w:ascii="Century" w:hAnsi="Century"/>
-          <w:sz w:val="24"/>
-          <w:szCs w:val="24"/>
-        </w:rPr>
-      </w:pPr>
-      <w:r>
-        <w:rPr>
-          <w:rFonts w:ascii="Century" w:hAnsi="Century"/>
-          <w:sz w:val="24"/>
-          <w:szCs w:val="24"/>
-        </w:rPr>
-        <w:tab/>
-      </w:r>
-      <w:r>
-        <w:rPr>
-          <w:rFonts w:ascii="Century" w:hAnsi="Century"/>
-          <w:sz w:val="24"/>
-          <w:szCs w:val="24"/>
-        </w:rPr>
-        <w:t>4</w:t>
-      </w:r>
-      <w:r>
-        <w:rPr>
-          <w:rFonts w:ascii="Century" w:hAnsi="Century"/>
-          <w:sz w:val="24"/>
-          <w:szCs w:val="24"/>
-        </w:rPr>
-        <w:t>.6</w:t>
-      </w:r>
-      <w:r>
-        <w:rPr>
-          <w:rFonts w:ascii="Century" w:hAnsi="Century"/>
-          <w:sz w:val="24"/>
-          <w:szCs w:val="24"/>
-        </w:rPr>
-        <w:tab/>
-        <w:t>Ricerca Locale</w:t>
-      </w:r>
-      <w:r>
-        <w:rPr>
-          <w:rFonts w:ascii="Century" w:hAnsi="Century"/>
-          <w:sz w:val="24"/>
-          <w:szCs w:val="24"/>
-        </w:rPr>
-        <w:t xml:space="preserve"> ………………………………</w:t>
-      </w:r>
-      <w:proofErr w:type="gramStart"/>
-      <w:r>
-        <w:rPr>
-          <w:rFonts w:ascii="Century" w:hAnsi="Century"/>
-          <w:sz w:val="24"/>
-          <w:szCs w:val="24"/>
-        </w:rPr>
-        <w:t>…….</w:t>
-      </w:r>
-      <w:proofErr w:type="gramEnd"/>
-      <w:r>
-        <w:rPr>
-          <w:rFonts w:ascii="Century" w:hAnsi="Century"/>
-          <w:sz w:val="24"/>
-          <w:szCs w:val="24"/>
-        </w:rPr>
-        <w:t xml:space="preserve">………………………………… </w:t>
+        <w:t xml:space="preserve"> …………………………………….………………………………… </w:t>
       </w:r>
     </w:p>
     <w:p>
@@ -1210,10 +1073,11 @@
           <w:sz w:val="28"/>
           <w:szCs w:val="28"/>
         </w:rPr>
-        <w:t xml:space="preserve"> …………………</w:t>
-      </w:r>
-      <w:proofErr w:type="gramStart"/>
-      <w:r>
+        <w:t xml:space="preserve"> ……………………….…………………………………</w:t>
+      </w:r>
+    </w:p>
+    <w:p>
+      <w:pPr>
         <w:rPr>
           <w:rFonts w:ascii="Century" w:hAnsi="Century"/>
           <w:b/>
@@ -1221,9 +1085,7 @@
           <w:sz w:val="28"/>
           <w:szCs w:val="28"/>
         </w:rPr>
-        <w:t>…….</w:t>
-      </w:r>
-      <w:proofErr w:type="gramEnd"/>
+      </w:pPr>
       <w:r>
         <w:rPr>
           <w:rFonts w:ascii="Century" w:hAnsi="Century"/>
@@ -1232,11 +1094,9 @@
           <w:sz w:val="28"/>
           <w:szCs w:val="28"/>
         </w:rPr>
-        <w:t>…………………………………</w:t>
-      </w:r>
-    </w:p>
-    <w:p>
-      <w:pPr>
+        <w:t>6 Conclusioni</w:t>
+      </w:r>
+      <w:r>
         <w:rPr>
           <w:rFonts w:ascii="Century" w:hAnsi="Century"/>
           <w:b/>
@@ -1244,17 +1104,17 @@
           <w:sz w:val="28"/>
           <w:szCs w:val="28"/>
         </w:rPr>
-      </w:pPr>
-      <w:r>
-        <w:rPr>
-          <w:rFonts w:ascii="Century" w:hAnsi="Century"/>
-          <w:b/>
-          <w:bCs/>
+        <w:t xml:space="preserve"> …………………………………….…………………………………</w:t>
+      </w:r>
+    </w:p>
+    <w:p>
+      <w:pPr>
+        <w:rPr>
+          <w:rFonts w:ascii="Century" w:hAnsi="Century"/>
           <w:sz w:val="28"/>
           <w:szCs w:val="28"/>
         </w:rPr>
-        <w:t>6 Conclusioni</w:t>
-      </w:r>
+      </w:pPr>
       <w:r>
         <w:rPr>
           <w:rFonts w:ascii="Century" w:hAnsi="Century"/>
@@ -1263,9 +1123,8 @@
           <w:sz w:val="28"/>
           <w:szCs w:val="28"/>
         </w:rPr>
-        <w:t xml:space="preserve"> ………………………………</w:t>
-      </w:r>
-      <w:proofErr w:type="gramStart"/>
+        <w:t>7 Bibliografia</w:t>
+      </w:r>
       <w:r>
         <w:rPr>
           <w:rFonts w:ascii="Century" w:hAnsi="Century"/>
@@ -1274,69 +1133,7 @@
           <w:sz w:val="28"/>
           <w:szCs w:val="28"/>
         </w:rPr>
-        <w:t>…….</w:t>
-      </w:r>
-      <w:proofErr w:type="gramEnd"/>
-      <w:r>
-        <w:rPr>
-          <w:rFonts w:ascii="Century" w:hAnsi="Century"/>
-          <w:b/>
-          <w:bCs/>
-          <w:sz w:val="28"/>
-          <w:szCs w:val="28"/>
-        </w:rPr>
-        <w:t>…………………………………</w:t>
-      </w:r>
-    </w:p>
-    <w:p>
-      <w:pPr>
-        <w:rPr>
-          <w:rFonts w:ascii="Century" w:hAnsi="Century"/>
-          <w:sz w:val="28"/>
-          <w:szCs w:val="28"/>
-        </w:rPr>
-      </w:pPr>
-      <w:r>
-        <w:rPr>
-          <w:rFonts w:ascii="Century" w:hAnsi="Century"/>
-          <w:b/>
-          <w:bCs/>
-          <w:sz w:val="28"/>
-          <w:szCs w:val="28"/>
-        </w:rPr>
-        <w:t>7 Bibliografia</w:t>
-      </w:r>
-      <w:r>
-        <w:rPr>
-          <w:rFonts w:ascii="Century" w:hAnsi="Century"/>
-          <w:b/>
-          <w:bCs/>
-          <w:sz w:val="28"/>
-          <w:szCs w:val="28"/>
-        </w:rPr>
-        <w:t xml:space="preserve"> ………………………………</w:t>
-      </w:r>
-      <w:proofErr w:type="gramStart"/>
-      <w:r>
-        <w:rPr>
-          <w:rFonts w:ascii="Century" w:hAnsi="Century"/>
-          <w:b/>
-          <w:bCs/>
-          <w:sz w:val="28"/>
-          <w:szCs w:val="28"/>
-        </w:rPr>
-        <w:t>…….</w:t>
-      </w:r>
-      <w:proofErr w:type="gramEnd"/>
-      <w:r>
-        <w:rPr>
-          <w:rFonts w:ascii="Century" w:hAnsi="Century"/>
-          <w:b/>
-          <w:bCs/>
-          <w:sz w:val="28"/>
-          <w:szCs w:val="28"/>
-        </w:rPr>
-        <w:t>…………………………………</w:t>
+        <w:t xml:space="preserve"> …………………………………….…………………………………</w:t>
       </w:r>
     </w:p>
     <w:p>
@@ -2927,197 +2724,9 @@
           <w:sz w:val="24"/>
           <w:szCs w:val="24"/>
         </w:rPr>
-        <w:t xml:space="preserve"> Descent</w:t>
-      </w:r>
-    </w:p>
-    <w:p>
-      <w:pPr>
-        <w:jc w:val="both"/>
-        <w:rPr>
-          <w:rFonts w:ascii="Century" w:hAnsi="Century"/>
-          <w:sz w:val="20"/>
-          <w:szCs w:val="20"/>
-        </w:rPr>
-      </w:pPr>
-      <w:r>
-        <w:rPr>
-          <w:rFonts w:ascii="Century" w:hAnsi="Century"/>
-          <w:sz w:val="20"/>
-          <w:szCs w:val="20"/>
-        </w:rPr>
-        <w:t>Per comprendere come funziona ’”SDG” è necessario comprendere c</w:t>
-      </w:r>
-      <w:r>
-        <w:rPr>
-          <w:rFonts w:ascii="Century" w:hAnsi="Century"/>
-          <w:sz w:val="20"/>
-          <w:szCs w:val="20"/>
-        </w:rPr>
-        <w:t xml:space="preserve">he cos'è la </w:t>
-      </w:r>
-      <w:r>
-        <w:rPr>
-          <w:rFonts w:ascii="Century" w:hAnsi="Century"/>
-          <w:sz w:val="20"/>
-          <w:szCs w:val="20"/>
-        </w:rPr>
-        <w:t>D</w:t>
-      </w:r>
-      <w:r>
-        <w:rPr>
-          <w:rFonts w:ascii="Century" w:hAnsi="Century"/>
-          <w:sz w:val="20"/>
-          <w:szCs w:val="20"/>
-        </w:rPr>
-        <w:t xml:space="preserve">iscesa </w:t>
-      </w:r>
-      <w:r>
-        <w:rPr>
-          <w:rFonts w:ascii="Century" w:hAnsi="Century"/>
-          <w:sz w:val="20"/>
-          <w:szCs w:val="20"/>
-        </w:rPr>
-        <w:t>G</w:t>
-      </w:r>
-      <w:r>
-        <w:rPr>
-          <w:rFonts w:ascii="Century" w:hAnsi="Century"/>
-          <w:sz w:val="20"/>
-          <w:szCs w:val="20"/>
-        </w:rPr>
-        <w:t>radiente</w:t>
-      </w:r>
-      <w:r>
-        <w:rPr>
-          <w:rFonts w:ascii="Century" w:hAnsi="Century"/>
-          <w:sz w:val="20"/>
-          <w:szCs w:val="20"/>
-        </w:rPr>
-        <w:t xml:space="preserve"> “DG”. </w:t>
+        <w:t xml:space="preserve"> </w:t>
       </w:r>
       <w:proofErr w:type="spellStart"/>
-      <w:r>
-        <w:rPr>
-          <w:rFonts w:ascii="Century" w:hAnsi="Century"/>
-          <w:sz w:val="20"/>
-          <w:szCs w:val="20"/>
-        </w:rPr>
-        <w:t>Gradient</w:t>
-      </w:r>
-      <w:proofErr w:type="spellEnd"/>
-      <w:r>
-        <w:rPr>
-          <w:rFonts w:ascii="Century" w:hAnsi="Century"/>
-          <w:sz w:val="20"/>
-          <w:szCs w:val="20"/>
-        </w:rPr>
-        <w:t xml:space="preserve"> Descent </w:t>
-      </w:r>
-      <w:r>
-        <w:rPr>
-          <w:rFonts w:ascii="Century" w:hAnsi="Century"/>
-          <w:sz w:val="20"/>
-          <w:szCs w:val="20"/>
-        </w:rPr>
-        <w:t xml:space="preserve">“DG” </w:t>
-      </w:r>
-      <w:r>
-        <w:rPr>
-          <w:rFonts w:ascii="Century" w:hAnsi="Century"/>
-          <w:sz w:val="20"/>
-          <w:szCs w:val="20"/>
-        </w:rPr>
-        <w:t>è una tecnica di ottimizzazione molto popolare in Machine Learning e Deep Learning e può essere utilizzata con la maggior parte, se non tutti</w:t>
-      </w:r>
-      <w:r>
-        <w:rPr>
-          <w:rFonts w:ascii="Century" w:hAnsi="Century"/>
-          <w:sz w:val="20"/>
-          <w:szCs w:val="20"/>
-        </w:rPr>
-        <w:t xml:space="preserve"> </w:t>
-      </w:r>
-      <w:r>
-        <w:rPr>
-          <w:rFonts w:ascii="Century" w:hAnsi="Century"/>
-          <w:sz w:val="20"/>
-          <w:szCs w:val="20"/>
-        </w:rPr>
-        <w:t>gli algoritmi di apprendimento. Un gradiente è fondamentalmente la pendenza di una funzione</w:t>
-      </w:r>
-      <w:r>
-        <w:rPr>
-          <w:rFonts w:ascii="Century" w:hAnsi="Century"/>
-          <w:sz w:val="20"/>
-          <w:szCs w:val="20"/>
-        </w:rPr>
-        <w:t xml:space="preserve">. </w:t>
-      </w:r>
-      <w:r>
-        <w:rPr>
-          <w:rFonts w:ascii="Century" w:hAnsi="Century"/>
-          <w:sz w:val="20"/>
-          <w:szCs w:val="20"/>
-        </w:rPr>
-        <w:t xml:space="preserve">Matematicamente, può essere descritto come derivate parziali di un insieme di parametri rispetto ai suoi input. La discesa del gradiente può essere descritta come un metodo iterativo che viene utilizzato per trovare i valori dei parametri di una funzione che minimizza il più possibile la funzione di costo. Inizialmente i parametri vengono definiti </w:t>
-      </w:r>
-      <w:r>
-        <w:rPr>
-          <w:rFonts w:ascii="Century" w:hAnsi="Century"/>
-          <w:sz w:val="20"/>
-          <w:szCs w:val="20"/>
-        </w:rPr>
-        <w:t xml:space="preserve">con </w:t>
-      </w:r>
-      <w:r>
-        <w:rPr>
-          <w:rFonts w:ascii="Century" w:hAnsi="Century"/>
-          <w:sz w:val="20"/>
-          <w:szCs w:val="20"/>
-        </w:rPr>
-        <w:t xml:space="preserve">un valore particolare e, da quel momento, </w:t>
-      </w:r>
-      <w:r>
-        <w:rPr>
-          <w:rFonts w:ascii="Century" w:hAnsi="Century"/>
-          <w:sz w:val="20"/>
-          <w:szCs w:val="20"/>
-        </w:rPr>
-        <w:t>la D</w:t>
-      </w:r>
-      <w:r>
-        <w:rPr>
-          <w:rFonts w:ascii="Century" w:hAnsi="Century"/>
-          <w:sz w:val="20"/>
-          <w:szCs w:val="20"/>
-        </w:rPr>
-        <w:t xml:space="preserve">iscesa </w:t>
-      </w:r>
-      <w:r>
-        <w:rPr>
-          <w:rFonts w:ascii="Century" w:hAnsi="Century"/>
-          <w:sz w:val="20"/>
-          <w:szCs w:val="20"/>
-        </w:rPr>
-        <w:t>G</w:t>
-      </w:r>
-      <w:r>
-        <w:rPr>
-          <w:rFonts w:ascii="Century" w:hAnsi="Century"/>
-          <w:sz w:val="20"/>
-          <w:szCs w:val="20"/>
-        </w:rPr>
-        <w:t>radiente viene eseguita in modo iterativo per trovare i valori ottimali dei parametri, usando il calcolo, per trovare il valore minimo possibile della funzione di costo data.</w:t>
-      </w:r>
-    </w:p>
-    <w:p>
-      <w:pPr>
-        <w:rPr>
-          <w:rFonts w:ascii="Century" w:hAnsi="Century"/>
-          <w:sz w:val="20"/>
-          <w:szCs w:val="20"/>
-        </w:rPr>
-      </w:pPr>
       <w:r>
         <w:rPr>
           <w:rFonts w:ascii="Century" w:hAnsi="Century"/>
@@ -3126,9 +2735,216 @@
           <w:sz w:val="24"/>
           <w:szCs w:val="24"/>
         </w:rPr>
-        <w:t xml:space="preserve">3.2.2 </w:t>
+        <w:t>Descent</w:t>
+      </w:r>
+      <w:proofErr w:type="spellEnd"/>
+    </w:p>
+    <w:p>
+      <w:pPr>
+        <w:jc w:val="both"/>
+        <w:rPr>
+          <w:rFonts w:ascii="Century" w:hAnsi="Century"/>
+          <w:sz w:val="20"/>
+          <w:szCs w:val="20"/>
+        </w:rPr>
+      </w:pPr>
+      <w:r>
+        <w:rPr>
+          <w:rFonts w:ascii="Century" w:hAnsi="Century"/>
+          <w:sz w:val="20"/>
+          <w:szCs w:val="20"/>
+        </w:rPr>
+        <w:t>Per comprendere come funziona ’”SDG” è necessario comprendere c</w:t>
+      </w:r>
+      <w:r>
+        <w:rPr>
+          <w:rFonts w:ascii="Century" w:hAnsi="Century"/>
+          <w:sz w:val="20"/>
+          <w:szCs w:val="20"/>
+        </w:rPr>
+        <w:t xml:space="preserve">he cos'è la </w:t>
+      </w:r>
+      <w:r>
+        <w:rPr>
+          <w:rFonts w:ascii="Century" w:hAnsi="Century"/>
+          <w:sz w:val="20"/>
+          <w:szCs w:val="20"/>
+        </w:rPr>
+        <w:t>D</w:t>
+      </w:r>
+      <w:r>
+        <w:rPr>
+          <w:rFonts w:ascii="Century" w:hAnsi="Century"/>
+          <w:sz w:val="20"/>
+          <w:szCs w:val="20"/>
+        </w:rPr>
+        <w:t xml:space="preserve">iscesa </w:t>
+      </w:r>
+      <w:r>
+        <w:rPr>
+          <w:rFonts w:ascii="Century" w:hAnsi="Century"/>
+          <w:sz w:val="20"/>
+          <w:szCs w:val="20"/>
+        </w:rPr>
+        <w:t>G</w:t>
+      </w:r>
+      <w:r>
+        <w:rPr>
+          <w:rFonts w:ascii="Century" w:hAnsi="Century"/>
+          <w:sz w:val="20"/>
+          <w:szCs w:val="20"/>
+        </w:rPr>
+        <w:t>radiente</w:t>
+      </w:r>
+      <w:r>
+        <w:rPr>
+          <w:rFonts w:ascii="Century" w:hAnsi="Century"/>
+          <w:sz w:val="20"/>
+          <w:szCs w:val="20"/>
+        </w:rPr>
+        <w:t xml:space="preserve"> “DG”. </w:t>
       </w:r>
       <w:proofErr w:type="spellStart"/>
+      <w:r>
+        <w:rPr>
+          <w:rFonts w:ascii="Century" w:hAnsi="Century"/>
+          <w:sz w:val="20"/>
+          <w:szCs w:val="20"/>
+        </w:rPr>
+        <w:t>Gradient</w:t>
+      </w:r>
+      <w:proofErr w:type="spellEnd"/>
+      <w:r>
+        <w:rPr>
+          <w:rFonts w:ascii="Century" w:hAnsi="Century"/>
+          <w:sz w:val="20"/>
+          <w:szCs w:val="20"/>
+        </w:rPr>
+        <w:t xml:space="preserve"> </w:t>
+      </w:r>
+      <w:proofErr w:type="spellStart"/>
+      <w:r>
+        <w:rPr>
+          <w:rFonts w:ascii="Century" w:hAnsi="Century"/>
+          <w:sz w:val="20"/>
+          <w:szCs w:val="20"/>
+        </w:rPr>
+        <w:t>Descent</w:t>
+      </w:r>
+      <w:proofErr w:type="spellEnd"/>
+      <w:r>
+        <w:rPr>
+          <w:rFonts w:ascii="Century" w:hAnsi="Century"/>
+          <w:sz w:val="20"/>
+          <w:szCs w:val="20"/>
+        </w:rPr>
+        <w:t xml:space="preserve"> </w:t>
+      </w:r>
+      <w:r>
+        <w:rPr>
+          <w:rFonts w:ascii="Century" w:hAnsi="Century"/>
+          <w:sz w:val="20"/>
+          <w:szCs w:val="20"/>
+        </w:rPr>
+        <w:t xml:space="preserve">“DG” </w:t>
+      </w:r>
+      <w:r>
+        <w:rPr>
+          <w:rFonts w:ascii="Century" w:hAnsi="Century"/>
+          <w:sz w:val="20"/>
+          <w:szCs w:val="20"/>
+        </w:rPr>
+        <w:t>è una tecnica di ottimizzazione molto popolare in Machine Learning e Deep Learning e può essere utilizzata con la maggior parte, se non tutti</w:t>
+      </w:r>
+      <w:r>
+        <w:rPr>
+          <w:rFonts w:ascii="Century" w:hAnsi="Century"/>
+          <w:sz w:val="20"/>
+          <w:szCs w:val="20"/>
+        </w:rPr>
+        <w:t xml:space="preserve"> </w:t>
+      </w:r>
+      <w:r>
+        <w:rPr>
+          <w:rFonts w:ascii="Century" w:hAnsi="Century"/>
+          <w:sz w:val="20"/>
+          <w:szCs w:val="20"/>
+        </w:rPr>
+        <w:t>gli algoritmi di apprendimento. Un gradiente è fondamentalmente la pendenza di una funzione</w:t>
+      </w:r>
+      <w:r>
+        <w:rPr>
+          <w:rFonts w:ascii="Century" w:hAnsi="Century"/>
+          <w:sz w:val="20"/>
+          <w:szCs w:val="20"/>
+        </w:rPr>
+        <w:t xml:space="preserve">. </w:t>
+      </w:r>
+      <w:r>
+        <w:rPr>
+          <w:rFonts w:ascii="Century" w:hAnsi="Century"/>
+          <w:sz w:val="20"/>
+          <w:szCs w:val="20"/>
+        </w:rPr>
+        <w:t xml:space="preserve">Matematicamente, può essere descritto come derivate parziali di un insieme di parametri rispetto ai suoi input. La discesa del gradiente può essere descritta come un metodo iterativo che viene utilizzato per trovare i valori dei parametri di una funzione che minimizza il più possibile la funzione di costo. Inizialmente i parametri vengono definiti </w:t>
+      </w:r>
+      <w:r>
+        <w:rPr>
+          <w:rFonts w:ascii="Century" w:hAnsi="Century"/>
+          <w:sz w:val="20"/>
+          <w:szCs w:val="20"/>
+        </w:rPr>
+        <w:t xml:space="preserve">con </w:t>
+      </w:r>
+      <w:r>
+        <w:rPr>
+          <w:rFonts w:ascii="Century" w:hAnsi="Century"/>
+          <w:sz w:val="20"/>
+          <w:szCs w:val="20"/>
+        </w:rPr>
+        <w:t xml:space="preserve">un valore particolare e, da quel momento, </w:t>
+      </w:r>
+      <w:r>
+        <w:rPr>
+          <w:rFonts w:ascii="Century" w:hAnsi="Century"/>
+          <w:sz w:val="20"/>
+          <w:szCs w:val="20"/>
+        </w:rPr>
+        <w:t>la D</w:t>
+      </w:r>
+      <w:r>
+        <w:rPr>
+          <w:rFonts w:ascii="Century" w:hAnsi="Century"/>
+          <w:sz w:val="20"/>
+          <w:szCs w:val="20"/>
+        </w:rPr>
+        <w:t xml:space="preserve">iscesa </w:t>
+      </w:r>
+      <w:r>
+        <w:rPr>
+          <w:rFonts w:ascii="Century" w:hAnsi="Century"/>
+          <w:sz w:val="20"/>
+          <w:szCs w:val="20"/>
+        </w:rPr>
+        <w:t>G</w:t>
+      </w:r>
+      <w:r>
+        <w:rPr>
+          <w:rFonts w:ascii="Century" w:hAnsi="Century"/>
+          <w:sz w:val="20"/>
+          <w:szCs w:val="20"/>
+        </w:rPr>
+        <w:t>radiente viene eseguita in modo iterativo per trovare i valori ottimali dei parametri, usando il calcolo, per trovare il valore minimo possibile della funzione di costo data.</w:t>
+      </w:r>
+    </w:p>
+    <w:p>
+      <w:pPr>
+        <w:rPr>
+          <w:rFonts w:ascii="Century" w:hAnsi="Century"/>
+          <w:sz w:val="20"/>
+          <w:szCs w:val="20"/>
+        </w:rPr>
+      </w:pPr>
       <w:r>
         <w:rPr>
           <w:rFonts w:ascii="Century" w:hAnsi="Century"/>
@@ -3137,9 +2953,9 @@
           <w:sz w:val="24"/>
           <w:szCs w:val="24"/>
         </w:rPr>
-        <w:t>Stochastic</w:t>
-      </w:r>
-      <w:proofErr w:type="spellEnd"/>
+        <w:t xml:space="preserve">3.2.2 </w:t>
+      </w:r>
+      <w:proofErr w:type="spellStart"/>
       <w:r>
         <w:rPr>
           <w:rFonts w:ascii="Century" w:hAnsi="Century"/>
@@ -3148,9 +2964,9 @@
           <w:sz w:val="24"/>
           <w:szCs w:val="24"/>
         </w:rPr>
-        <w:t xml:space="preserve"> </w:t>
-      </w:r>
-      <w:proofErr w:type="spellStart"/>
+        <w:t>Stochastic</w:t>
+      </w:r>
+      <w:proofErr w:type="spellEnd"/>
       <w:r>
         <w:rPr>
           <w:rFonts w:ascii="Century" w:hAnsi="Century"/>
@@ -3159,9 +2975,9 @@
           <w:sz w:val="24"/>
           <w:szCs w:val="24"/>
         </w:rPr>
-        <w:t>Gradient</w:t>
-      </w:r>
-      <w:proofErr w:type="spellEnd"/>
+        <w:t xml:space="preserve"> </w:t>
+      </w:r>
+      <w:proofErr w:type="spellStart"/>
       <w:r>
         <w:rPr>
           <w:rFonts w:ascii="Century" w:hAnsi="Century"/>
@@ -3170,8 +2986,31 @@
           <w:sz w:val="24"/>
           <w:szCs w:val="24"/>
         </w:rPr>
-        <w:t xml:space="preserve"> Descent</w:t>
-      </w:r>
+        <w:t>Gradient</w:t>
+      </w:r>
+      <w:proofErr w:type="spellEnd"/>
+      <w:r>
+        <w:rPr>
+          <w:rFonts w:ascii="Century" w:hAnsi="Century"/>
+          <w:b/>
+          <w:bCs/>
+          <w:sz w:val="24"/>
+          <w:szCs w:val="24"/>
+        </w:rPr>
+        <w:t xml:space="preserve"> </w:t>
+      </w:r>
+      <w:proofErr w:type="spellStart"/>
+      <w:r>
+        <w:rPr>
+          <w:rFonts w:ascii="Century" w:hAnsi="Century"/>
+          <w:b/>
+          <w:bCs/>
+          <w:sz w:val="24"/>
+          <w:szCs w:val="24"/>
+        </w:rPr>
+        <w:t>Descent</w:t>
+      </w:r>
+      <w:proofErr w:type="spellEnd"/>
     </w:p>
     <w:p>
       <w:pPr>
@@ -5059,6 +4898,14 @@
           <w:sz w:val="20"/>
           <w:szCs w:val="20"/>
         </w:rPr>
+        <w:t xml:space="preserve">Un algoritmo </w:t>
+      </w:r>
+      <w:r>
+        <w:rPr>
+          <w:rFonts w:ascii="Century" w:hAnsi="Century"/>
+          <w:sz w:val="20"/>
+          <w:szCs w:val="20"/>
+        </w:rPr>
         <w:t>Un algoritmo genetico è un algoritmo euristico utilizzato per tentare di risolvere problemi di ottimizzazione per i quali non si conoscono altri algoritmi efficienti di complessità lineare o polinomiale. L'aggettivo "genetico", ispirato al principio della selezione naturale ed evoluzione biologica teorizzato nel 1859 da Charles Darwin, deriva dal fatto che, al pari del modello evolutivo darwiniano che trova spiegazioni nella branca della biologia detta genetica, gli algoritmi genetici attuano dei meccanismi concettualmente simili a quelli dei processi biochimici scoperti da questa scienza.</w:t>
       </w:r>
     </w:p>
@@ -5079,27 +4926,669 @@
         </w:rPr>
         <w:t>L’algoritmo genetico prevede una successione di n generazioni composte da un numero fisso o variabile di cromosomi. Ogni cromosoma rappresenta un individuo della popolazione ed è composto da un numero fisso di geni.</w:t>
       </w:r>
-    </w:p>
-    <w:p>
-      <w:pPr>
-        <w:jc w:val="both"/>
-        <w:rPr>
-          <w:rFonts w:ascii="Century" w:hAnsi="Century"/>
-          <w:sz w:val="20"/>
-          <w:szCs w:val="20"/>
-        </w:rPr>
-      </w:pPr>
-      <w:r>
-        <w:rPr>
-          <w:rFonts w:ascii="Century" w:hAnsi="Century"/>
-          <w:sz w:val="20"/>
-          <w:szCs w:val="20"/>
-        </w:rPr>
-        <w:t>Ogni gene, proprio come negli esseri viventi, è responsabile di una variazione nelle caratteristiche dell’individuo. </w:t>
-      </w:r>
-    </w:p>
-    <w:p>
-      <w:pPr>
+      <w:r>
+        <w:rPr>
+          <w:rFonts w:ascii="Century" w:hAnsi="Century"/>
+          <w:sz w:val="20"/>
+          <w:szCs w:val="20"/>
+        </w:rPr>
+        <w:t xml:space="preserve"> </w:t>
+      </w:r>
+      <w:r>
+        <w:rPr>
+          <w:rFonts w:ascii="Century" w:hAnsi="Century"/>
+          <w:sz w:val="20"/>
+          <w:szCs w:val="20"/>
+        </w:rPr>
+        <w:t xml:space="preserve">Ogni gene, proprio come negli esseri viventi, è responsabile di una variazione nelle caratteristiche dell’individuo. </w:t>
+      </w:r>
+    </w:p>
+    <w:p>
+      <w:pPr>
+        <w:jc w:val="both"/>
+        <w:rPr>
+          <w:rFonts w:ascii="Century" w:hAnsi="Century"/>
+          <w:sz w:val="20"/>
+          <w:szCs w:val="20"/>
+        </w:rPr>
+      </w:pPr>
+      <w:r>
+        <w:rPr>
+          <w:rFonts w:ascii="Century" w:hAnsi="Century"/>
+          <w:sz w:val="20"/>
+          <w:szCs w:val="20"/>
+        </w:rPr>
+        <w:t>Nella nostra implementazione ogni gene è un peso che determina quanto una delle seguenti caratteristiche è presa in considerazione per singola mossa:</w:t>
+      </w:r>
+    </w:p>
+    <w:p>
+      <w:pPr>
+        <w:pStyle w:val="Paragrafoelenco"/>
+        <w:numPr>
+          <w:ilvl w:val="0"/>
+          <w:numId w:val="7"/>
+        </w:numPr>
+        <w:jc w:val="both"/>
+        <w:rPr>
+          <w:rFonts w:ascii="Century" w:hAnsi="Century"/>
+          <w:sz w:val="20"/>
+          <w:szCs w:val="20"/>
+        </w:rPr>
+      </w:pPr>
+      <w:r>
+        <w:rPr>
+          <w:rFonts w:ascii="Century" w:hAnsi="Century"/>
+          <w:sz w:val="20"/>
+          <w:szCs w:val="20"/>
+        </w:rPr>
+        <w:t>numero di linee completate</w:t>
+      </w:r>
+    </w:p>
+    <w:p>
+      <w:pPr>
+        <w:pStyle w:val="Paragrafoelenco"/>
+        <w:numPr>
+          <w:ilvl w:val="0"/>
+          <w:numId w:val="7"/>
+        </w:numPr>
+        <w:jc w:val="both"/>
+        <w:rPr>
+          <w:rFonts w:ascii="Century" w:hAnsi="Century"/>
+          <w:sz w:val="20"/>
+          <w:szCs w:val="20"/>
+        </w:rPr>
+      </w:pPr>
+      <w:r>
+        <w:rPr>
+          <w:rFonts w:ascii="Century" w:hAnsi="Century"/>
+          <w:sz w:val="20"/>
+          <w:szCs w:val="20"/>
+        </w:rPr>
+        <w:t>numero di buchi creati</w:t>
+      </w:r>
+    </w:p>
+    <w:p>
+      <w:pPr>
+        <w:pStyle w:val="Paragrafoelenco"/>
+        <w:numPr>
+          <w:ilvl w:val="0"/>
+          <w:numId w:val="7"/>
+        </w:numPr>
+        <w:jc w:val="both"/>
+        <w:rPr>
+          <w:rFonts w:ascii="Century" w:hAnsi="Century"/>
+          <w:sz w:val="20"/>
+          <w:szCs w:val="20"/>
+        </w:rPr>
+      </w:pPr>
+      <w:r>
+        <w:rPr>
+          <w:rFonts w:ascii="Century" w:hAnsi="Century"/>
+          <w:sz w:val="20"/>
+          <w:szCs w:val="20"/>
+        </w:rPr>
+        <w:t>numero di blocchi presenti nella board</w:t>
+      </w:r>
+    </w:p>
+    <w:p>
+      <w:pPr>
+        <w:pStyle w:val="Paragrafoelenco"/>
+        <w:numPr>
+          <w:ilvl w:val="0"/>
+          <w:numId w:val="7"/>
+        </w:numPr>
+        <w:jc w:val="both"/>
+        <w:rPr>
+          <w:rFonts w:ascii="Century" w:hAnsi="Century"/>
+          <w:sz w:val="20"/>
+          <w:szCs w:val="20"/>
+        </w:rPr>
+      </w:pPr>
+      <w:r>
+        <w:rPr>
+          <w:rFonts w:ascii="Century" w:hAnsi="Century"/>
+          <w:sz w:val="20"/>
+          <w:szCs w:val="20"/>
+        </w:rPr>
+        <w:t>altezza massima</w:t>
+      </w:r>
+    </w:p>
+    <w:p>
+      <w:pPr>
+        <w:pStyle w:val="Paragrafoelenco"/>
+        <w:numPr>
+          <w:ilvl w:val="0"/>
+          <w:numId w:val="7"/>
+        </w:numPr>
+        <w:jc w:val="both"/>
+        <w:rPr>
+          <w:rFonts w:ascii="Century" w:hAnsi="Century"/>
+          <w:sz w:val="20"/>
+          <w:szCs w:val="20"/>
+        </w:rPr>
+      </w:pPr>
+      <w:r>
+        <w:rPr>
+          <w:rFonts w:ascii="Century" w:hAnsi="Century"/>
+          <w:sz w:val="20"/>
+          <w:szCs w:val="20"/>
+        </w:rPr>
+        <w:t>deviazione standard delle altezze</w:t>
+      </w:r>
+    </w:p>
+    <w:p>
+      <w:pPr>
+        <w:pStyle w:val="Paragrafoelenco"/>
+        <w:numPr>
+          <w:ilvl w:val="0"/>
+          <w:numId w:val="7"/>
+        </w:numPr>
+        <w:jc w:val="both"/>
+        <w:rPr>
+          <w:rFonts w:ascii="Century" w:hAnsi="Century"/>
+          <w:sz w:val="20"/>
+          <w:szCs w:val="20"/>
+        </w:rPr>
+      </w:pPr>
+      <w:r>
+        <w:rPr>
+          <w:rFonts w:ascii="Century" w:hAnsi="Century"/>
+          <w:sz w:val="20"/>
+          <w:szCs w:val="20"/>
+        </w:rPr>
+        <w:t>valore assoluto della differenza fra le colonne della board</w:t>
+      </w:r>
+    </w:p>
+    <w:p>
+      <w:pPr>
+        <w:pStyle w:val="Paragrafoelenco"/>
+        <w:numPr>
+          <w:ilvl w:val="0"/>
+          <w:numId w:val="7"/>
+        </w:numPr>
+        <w:jc w:val="both"/>
+        <w:rPr>
+          <w:rFonts w:ascii="Century" w:hAnsi="Century"/>
+          <w:sz w:val="20"/>
+          <w:szCs w:val="20"/>
+        </w:rPr>
+      </w:pPr>
+      <w:r>
+        <w:rPr>
+          <w:rFonts w:ascii="Century" w:hAnsi="Century"/>
+          <w:sz w:val="20"/>
+          <w:szCs w:val="20"/>
+        </w:rPr>
+        <w:t>massima differenza fra le colonne della board</w:t>
+      </w:r>
+    </w:p>
+    <w:p>
+      <w:pPr>
+        <w:jc w:val="both"/>
+        <w:rPr>
+          <w:rFonts w:ascii="Century" w:hAnsi="Century"/>
+          <w:sz w:val="20"/>
+          <w:szCs w:val="20"/>
+        </w:rPr>
+      </w:pPr>
+      <w:r>
+        <w:rPr>
+          <w:rFonts w:ascii="Century" w:hAnsi="Century"/>
+          <w:sz w:val="20"/>
+          <w:szCs w:val="20"/>
+        </w:rPr>
+        <w:t>Una variazione, anche minima di una delle caratteristiche modifica di molto il carattere decisionale dell’agente.</w:t>
+      </w:r>
+    </w:p>
+    <w:p>
+      <w:pPr>
+        <w:jc w:val="both"/>
+        <w:rPr>
+          <w:rFonts w:ascii="Century" w:hAnsi="Century"/>
+          <w:sz w:val="20"/>
+          <w:szCs w:val="20"/>
+        </w:rPr>
+      </w:pPr>
+      <w:r>
+        <w:rPr>
+          <w:rFonts w:ascii="Century" w:hAnsi="Century"/>
+          <w:sz w:val="20"/>
+          <w:szCs w:val="20"/>
+        </w:rPr>
+        <w:t xml:space="preserve">Nella fase di Training, ogni cromosoma effettua più </w:t>
+      </w:r>
+      <w:proofErr w:type="spellStart"/>
+      <w:r>
+        <w:rPr>
+          <w:rFonts w:ascii="Century" w:hAnsi="Century"/>
+          <w:sz w:val="20"/>
+          <w:szCs w:val="20"/>
+        </w:rPr>
+        <w:t>run</w:t>
+      </w:r>
+      <w:proofErr w:type="spellEnd"/>
+      <w:r>
+        <w:rPr>
+          <w:rFonts w:ascii="Century" w:hAnsi="Century"/>
+          <w:sz w:val="20"/>
+          <w:szCs w:val="20"/>
+        </w:rPr>
+        <w:t xml:space="preserve"> (3 o 5) e consideriamo la media degli score di ogni partita come punteggio da assegnare al cromosoma.</w:t>
+      </w:r>
+      <w:r>
+        <w:rPr>
+          <w:rFonts w:ascii="Century" w:hAnsi="Century"/>
+          <w:sz w:val="20"/>
+          <w:szCs w:val="20"/>
+        </w:rPr>
+        <w:t xml:space="preserve"> </w:t>
+      </w:r>
+      <w:r>
+        <w:rPr>
+          <w:rFonts w:ascii="Century" w:hAnsi="Century"/>
+          <w:sz w:val="20"/>
+          <w:szCs w:val="20"/>
+        </w:rPr>
+        <w:t>Quando tutti i cromosomi di una generazione hanno terminato il training, si passa alla fase di selezione della successiva generazione. La “</w:t>
+      </w:r>
+      <w:proofErr w:type="spellStart"/>
+      <w:r>
+        <w:rPr>
+          <w:rFonts w:ascii="Century" w:hAnsi="Century"/>
+          <w:sz w:val="20"/>
+          <w:szCs w:val="20"/>
+        </w:rPr>
+        <w:t>next</w:t>
+      </w:r>
+      <w:proofErr w:type="spellEnd"/>
+      <w:r>
+        <w:rPr>
+          <w:rFonts w:ascii="Century" w:hAnsi="Century"/>
+          <w:sz w:val="20"/>
+          <w:szCs w:val="20"/>
+        </w:rPr>
+        <w:t xml:space="preserve"> generation” è composta da:</w:t>
+      </w:r>
+    </w:p>
+    <w:p>
+      <w:pPr>
+        <w:pStyle w:val="Paragrafoelenco"/>
+        <w:numPr>
+          <w:ilvl w:val="0"/>
+          <w:numId w:val="7"/>
+        </w:numPr>
+        <w:jc w:val="both"/>
+        <w:rPr>
+          <w:rFonts w:ascii="Century" w:hAnsi="Century"/>
+          <w:sz w:val="20"/>
+          <w:szCs w:val="20"/>
+        </w:rPr>
+      </w:pPr>
+      <w:r>
+        <w:rPr>
+          <w:rFonts w:ascii="Century" w:hAnsi="Century"/>
+          <w:sz w:val="20"/>
+          <w:szCs w:val="20"/>
+        </w:rPr>
+        <w:t>½ migliori cromosomi della generazione precedente, come avviene nella “selezione naturale”</w:t>
+      </w:r>
+    </w:p>
+    <w:p>
+      <w:pPr>
+        <w:pStyle w:val="Paragrafoelenco"/>
+        <w:numPr>
+          <w:ilvl w:val="0"/>
+          <w:numId w:val="7"/>
+        </w:numPr>
+        <w:jc w:val="both"/>
+        <w:rPr>
+          <w:rFonts w:ascii="Century" w:hAnsi="Century"/>
+          <w:sz w:val="20"/>
+          <w:szCs w:val="20"/>
+        </w:rPr>
+      </w:pPr>
+      <w:r>
+        <w:rPr>
+          <w:rFonts w:ascii="Century" w:hAnsi="Century"/>
+          <w:sz w:val="20"/>
+          <w:szCs w:val="20"/>
+        </w:rPr>
+        <w:t>¼ crossing tra i migliori cromosomi della generazione precedente, per creare nuovi cromosomi mescolando i geni che risultano vincenti</w:t>
+      </w:r>
+    </w:p>
+    <w:p>
+      <w:pPr>
+        <w:pStyle w:val="Paragrafoelenco"/>
+        <w:numPr>
+          <w:ilvl w:val="0"/>
+          <w:numId w:val="7"/>
+        </w:numPr>
+        <w:jc w:val="both"/>
+        <w:rPr>
+          <w:rFonts w:ascii="Century" w:hAnsi="Century"/>
+          <w:sz w:val="20"/>
+          <w:szCs w:val="20"/>
+        </w:rPr>
+      </w:pPr>
+      <w:r>
+        <w:rPr>
+          <w:rFonts w:ascii="Century" w:hAnsi="Century"/>
+          <w:sz w:val="20"/>
+          <w:szCs w:val="20"/>
+        </w:rPr>
+        <w:t xml:space="preserve">¼ nuovi cromosomi, per “rimescolare le carte in tavola” </w:t>
+      </w:r>
+    </w:p>
+    <w:p>
+      <w:pPr>
+        <w:jc w:val="both"/>
+        <w:rPr>
+          <w:rFonts w:ascii="Century" w:hAnsi="Century"/>
+          <w:sz w:val="20"/>
+          <w:szCs w:val="20"/>
+        </w:rPr>
+      </w:pPr>
+      <w:r>
+        <w:rPr>
+          <w:rFonts w:ascii="Century" w:hAnsi="Century"/>
+          <w:sz w:val="20"/>
+          <w:szCs w:val="20"/>
+        </w:rPr>
+        <w:t>In questo modo si mantiene stabile il numero di individui per generazione.</w:t>
+      </w:r>
+      <w:r>
+        <w:rPr>
+          <w:rFonts w:ascii="Century" w:hAnsi="Century"/>
+          <w:sz w:val="20"/>
+          <w:szCs w:val="20"/>
+        </w:rPr>
+        <w:t xml:space="preserve"> </w:t>
+      </w:r>
+      <w:r>
+        <w:rPr>
+          <w:rFonts w:ascii="Century" w:hAnsi="Century"/>
+          <w:sz w:val="20"/>
+          <w:szCs w:val="20"/>
+        </w:rPr>
+        <w:t>Nella fase di crossing selezioniamo due cromosomi fra i migliori e li accoppiamo. Per ogni gene del cromosoma figlio di due cromosomi genitori:</w:t>
+      </w:r>
+    </w:p>
+    <w:p>
+      <w:pPr>
+        <w:pStyle w:val="Paragrafoelenco"/>
+        <w:numPr>
+          <w:ilvl w:val="0"/>
+          <w:numId w:val="7"/>
+        </w:numPr>
+        <w:jc w:val="both"/>
+        <w:rPr>
+          <w:rFonts w:ascii="Century" w:hAnsi="Century"/>
+          <w:sz w:val="20"/>
+          <w:szCs w:val="20"/>
+        </w:rPr>
+      </w:pPr>
+      <w:r>
+        <w:rPr>
+          <w:rFonts w:ascii="Century" w:hAnsi="Century"/>
+          <w:sz w:val="20"/>
+          <w:szCs w:val="20"/>
+        </w:rPr>
+        <w:t>20% di possibilità che il gene provenga da uno dei due genitori</w:t>
+      </w:r>
+    </w:p>
+    <w:p>
+      <w:pPr>
+        <w:pStyle w:val="Paragrafoelenco"/>
+        <w:numPr>
+          <w:ilvl w:val="0"/>
+          <w:numId w:val="7"/>
+        </w:numPr>
+        <w:jc w:val="both"/>
+        <w:rPr>
+          <w:rFonts w:ascii="Century" w:hAnsi="Century"/>
+          <w:sz w:val="20"/>
+          <w:szCs w:val="20"/>
+        </w:rPr>
+      </w:pPr>
+      <w:r>
+        <w:rPr>
+          <w:rFonts w:ascii="Century" w:hAnsi="Century"/>
+          <w:sz w:val="20"/>
+          <w:szCs w:val="20"/>
+        </w:rPr>
+        <w:t>80% di possibilità che il gene sia una media dei rispettivi geni dei due genitori</w:t>
+      </w:r>
+    </w:p>
+    <w:p>
+      <w:pPr>
+        <w:jc w:val="both"/>
+        <w:rPr>
+          <w:rFonts w:ascii="Century" w:hAnsi="Century"/>
+          <w:sz w:val="20"/>
+          <w:szCs w:val="20"/>
+        </w:rPr>
+      </w:pPr>
+      <w:r>
+        <w:rPr>
+          <w:rFonts w:ascii="Century" w:hAnsi="Century"/>
+          <w:sz w:val="20"/>
+          <w:szCs w:val="20"/>
+        </w:rPr>
+        <w:t>In questa fase c’è anche il 10% di possibilità di una lieve mutazione del gene.</w:t>
+      </w:r>
+      <w:r>
+        <w:rPr>
+          <w:rFonts w:ascii="Century" w:hAnsi="Century"/>
+          <w:sz w:val="20"/>
+          <w:szCs w:val="20"/>
+        </w:rPr>
+        <w:t xml:space="preserve"> </w:t>
+      </w:r>
+    </w:p>
+    <w:p>
+      <w:pPr>
+        <w:jc w:val="both"/>
+        <w:rPr>
+          <w:rFonts w:ascii="Century" w:hAnsi="Century"/>
+          <w:noProof/>
+          <w:sz w:val="20"/>
+          <w:szCs w:val="20"/>
+        </w:rPr>
+      </w:pPr>
+    </w:p>
+    <w:p>
+      <w:pPr>
+        <w:jc w:val="both"/>
+        <w:rPr>
+          <w:rFonts w:ascii="Century" w:hAnsi="Century"/>
+          <w:sz w:val="20"/>
+          <w:szCs w:val="20"/>
+        </w:rPr>
+      </w:pPr>
+      <w:r>
+        <w:rPr>
+          <w:rFonts w:ascii="Century" w:hAnsi="Century"/>
+          <w:noProof/>
+          <w:sz w:val="20"/>
+          <w:szCs w:val="20"/>
+        </w:rPr>
+        <w:lastRenderedPageBreak/>
+        <w:drawing>
+          <wp:inline distT="0" distB="0" distL="0" distR="0" wp14:anchorId="77596A89" wp14:editId="646DEFC0">
+            <wp:extent cx="6120130" cy="6323965"/>
+            <wp:effectExtent l="0" t="0" r="0" b="635"/>
+            <wp:docPr id="27" name="Immagine 27" descr="Immagine che contiene testo, mappa&#10;&#10;Descrizione generata automaticamente"/>
+            <wp:cNvGraphicFramePr>
+              <a:graphicFrameLocks xmlns:a="http://schemas.openxmlformats.org/drawingml/2006/main" noChangeAspect="1"/>
+            </wp:cNvGraphicFramePr>
+            <a:graphic xmlns:a="http://schemas.openxmlformats.org/drawingml/2006/main">
+              <a:graphicData uri="http://schemas.openxmlformats.org/drawingml/2006/picture">
+                <pic:pic xmlns:pic="http://schemas.openxmlformats.org/drawingml/2006/picture">
+                  <pic:nvPicPr>
+                    <pic:cNvPr id="27" name="genetic diagram.vpd.jpg"/>
+                    <pic:cNvPicPr/>
+                  </pic:nvPicPr>
+                  <pic:blipFill>
+                    <a:blip r:embed="rId14">
+                      <a:extLst>
+                        <a:ext uri="{28A0092B-C50C-407E-A947-70E740481C1C}">
+                          <a14:useLocalDpi xmlns:a14="http://schemas.microsoft.com/office/drawing/2010/main" val="0"/>
+                        </a:ext>
+                      </a:extLst>
+                    </a:blip>
+                    <a:stretch>
+                      <a:fillRect/>
+                    </a:stretch>
+                  </pic:blipFill>
+                  <pic:spPr>
+                    <a:xfrm>
+                      <a:off x="0" y="0"/>
+                      <a:ext cx="6120130" cy="6323965"/>
+                    </a:xfrm>
+                    <a:prstGeom prst="rect">
+                      <a:avLst/>
+                    </a:prstGeom>
+                  </pic:spPr>
+                </pic:pic>
+              </a:graphicData>
+            </a:graphic>
+          </wp:inline>
+        </w:drawing>
+      </w:r>
+      <w:r>
+        <w:rPr>
+          <w:rFonts w:ascii="Century" w:hAnsi="Century"/>
+          <w:sz w:val="20"/>
+          <w:szCs w:val="20"/>
+        </w:rPr>
+        <w:t xml:space="preserve">Nell’ultima generazione salviamo il miglior cromosoma, che sarà possibile testare nella “Perfect </w:t>
+      </w:r>
+      <w:proofErr w:type="spellStart"/>
+      <w:r>
+        <w:rPr>
+          <w:rFonts w:ascii="Century" w:hAnsi="Century"/>
+          <w:sz w:val="20"/>
+          <w:szCs w:val="20"/>
+        </w:rPr>
+        <w:t>Run</w:t>
+      </w:r>
+      <w:proofErr w:type="spellEnd"/>
+      <w:r>
+        <w:rPr>
+          <w:rFonts w:ascii="Century" w:hAnsi="Century"/>
+          <w:sz w:val="20"/>
+          <w:szCs w:val="20"/>
+        </w:rPr>
+        <w:t>”.</w:t>
+      </w:r>
+    </w:p>
+    <w:p>
+      <w:pPr>
+        <w:jc w:val="both"/>
+        <w:rPr>
+          <w:rFonts w:ascii="Century" w:hAnsi="Century"/>
+          <w:sz w:val="20"/>
+          <w:szCs w:val="20"/>
+        </w:rPr>
+      </w:pPr>
+      <w:r>
+        <w:rPr>
+          <w:rFonts w:ascii="Century" w:hAnsi="Century"/>
+          <w:sz w:val="20"/>
+          <w:szCs w:val="20"/>
+        </w:rPr>
+        <w:t>Con un numero elevato di generazioni, questa tecnica converge sempre verso il miglior cromosoma possibile. Dalla curva di apprendimento possiamo notare che i punti di discontinuità corrispondono a nuovi cromosomi o crossing fallimentari.</w:t>
+      </w:r>
+      <w:r>
+        <w:rPr>
+          <w:rFonts w:ascii="Century" w:hAnsi="Century"/>
+          <w:sz w:val="20"/>
+          <w:szCs w:val="20"/>
+        </w:rPr>
+        <w:t xml:space="preserve"> INSERIRE CURVA DI APPRENDIMENTO</w:t>
+      </w:r>
+    </w:p>
+    <w:p>
+      <w:pPr>
+        <w:jc w:val="both"/>
+        <w:rPr>
+          <w:rFonts w:ascii="Century" w:hAnsi="Century"/>
+          <w:sz w:val="20"/>
+          <w:szCs w:val="20"/>
+        </w:rPr>
+      </w:pPr>
+      <w:r>
+        <w:rPr>
+          <w:rFonts w:ascii="Century" w:hAnsi="Century"/>
+          <w:sz w:val="20"/>
+          <w:szCs w:val="20"/>
+        </w:rPr>
+        <w:t>Il training è molto dispendioso poiché avviene in “</w:t>
+      </w:r>
+      <w:proofErr w:type="spellStart"/>
+      <w:r>
+        <w:rPr>
+          <w:rFonts w:ascii="Century" w:hAnsi="Century"/>
+          <w:sz w:val="20"/>
+          <w:szCs w:val="20"/>
+        </w:rPr>
+        <w:t>real</w:t>
+      </w:r>
+      <w:proofErr w:type="spellEnd"/>
+      <w:r>
+        <w:rPr>
+          <w:rFonts w:ascii="Century" w:hAnsi="Century"/>
+          <w:sz w:val="20"/>
+          <w:szCs w:val="20"/>
+        </w:rPr>
+        <w:t xml:space="preserve"> time”. Con una popolazione per generazione di 16 individui e un numero di generazioni maggiore di 20, il training può superare le 48 ore. Per questo abbiamo deciso di dare la possibilità di uccidere la </w:t>
+      </w:r>
+      <w:proofErr w:type="spellStart"/>
+      <w:r>
+        <w:rPr>
+          <w:rFonts w:ascii="Century" w:hAnsi="Century"/>
+          <w:sz w:val="20"/>
+          <w:szCs w:val="20"/>
+        </w:rPr>
+        <w:t>run</w:t>
+      </w:r>
+      <w:proofErr w:type="spellEnd"/>
+      <w:r>
+        <w:rPr>
+          <w:rFonts w:ascii="Century" w:hAnsi="Century"/>
+          <w:sz w:val="20"/>
+          <w:szCs w:val="20"/>
+        </w:rPr>
+        <w:t xml:space="preserve"> dopo un tot di minuti (si consiglia 20).</w:t>
+      </w:r>
+    </w:p>
+    <w:p>
+      <w:pPr>
+        <w:jc w:val="both"/>
+        <w:rPr>
+          <w:rFonts w:ascii="Century" w:hAnsi="Century"/>
+          <w:b/>
+          <w:bCs/>
+          <w:sz w:val="20"/>
+          <w:szCs w:val="20"/>
+        </w:rPr>
+      </w:pPr>
+    </w:p>
+    <w:p>
+      <w:pPr>
+        <w:jc w:val="both"/>
+        <w:rPr>
+          <w:rFonts w:ascii="Century" w:hAnsi="Century"/>
+          <w:b/>
+          <w:bCs/>
+          <w:sz w:val="20"/>
+          <w:szCs w:val="20"/>
+        </w:rPr>
+      </w:pPr>
+    </w:p>
+    <w:p>
+      <w:pPr>
+        <w:jc w:val="both"/>
         <w:rPr>
           <w:rFonts w:ascii="Century" w:hAnsi="Century"/>
           <w:b/>
@@ -5108,6 +5597,18 @@
           <w:szCs w:val="28"/>
         </w:rPr>
       </w:pPr>
+      <w:bookmarkStart w:id="1" w:name="_GoBack"/>
+      <w:bookmarkEnd w:id="1"/>
+      <w:r>
+        <w:rPr>
+          <w:rFonts w:ascii="Century" w:hAnsi="Century"/>
+          <w:b/>
+          <w:bCs/>
+          <w:sz w:val="20"/>
+          <w:szCs w:val="20"/>
+        </w:rPr>
+        <w:t xml:space="preserve"> </w:t>
+      </w:r>
       <w:r>
         <w:rPr>
           <w:rFonts w:ascii="Century" w:hAnsi="Century"/>
@@ -5127,11 +5628,10 @@
           <w:szCs w:val="28"/>
         </w:rPr>
         <w:tab/>
-        <w:t>Blind Bandit Monte Carlo</w:t>
-      </w:r>
-    </w:p>
-    <w:p>
-      <w:pPr>
+        <w:t xml:space="preserve">Blind </w:t>
+      </w:r>
+      <w:proofErr w:type="spellStart"/>
+      <w:r>
         <w:rPr>
           <w:rFonts w:ascii="Century" w:hAnsi="Century"/>
           <w:b/>
@@ -5139,7 +5639,9 @@
           <w:sz w:val="28"/>
           <w:szCs w:val="28"/>
         </w:rPr>
-      </w:pPr>
+        <w:t>Bandit</w:t>
+      </w:r>
+      <w:proofErr w:type="spellEnd"/>
       <w:r>
         <w:rPr>
           <w:rFonts w:ascii="Century" w:hAnsi="Century"/>
@@ -5148,7 +5650,7 @@
           <w:sz w:val="28"/>
           <w:szCs w:val="28"/>
         </w:rPr>
-        <w:t>…</w:t>
+        <w:t xml:space="preserve"> Monte Carlo</w:t>
       </w:r>
     </w:p>
     <w:p>
@@ -5169,9 +5671,11 @@
           <w:sz w:val="28"/>
           <w:szCs w:val="28"/>
         </w:rPr>
-        <w:t>3.5</w:t>
-      </w:r>
-      <w:r>
+        <w:t>…</w:t>
+      </w:r>
+    </w:p>
+    <w:p>
+      <w:pPr>
         <w:rPr>
           <w:rFonts w:ascii="Century" w:hAnsi="Century"/>
           <w:b/>
@@ -5179,6 +5683,26 @@
           <w:sz w:val="28"/>
           <w:szCs w:val="28"/>
         </w:rPr>
+      </w:pPr>
+      <w:r>
+        <w:rPr>
+          <w:rFonts w:ascii="Century" w:hAnsi="Century"/>
+          <w:b/>
+          <w:bCs/>
+          <w:sz w:val="28"/>
+          <w:szCs w:val="28"/>
+        </w:rPr>
+        <w:lastRenderedPageBreak/>
+        <w:t>3.5</w:t>
+      </w:r>
+      <w:r>
+        <w:rPr>
+          <w:rFonts w:ascii="Century" w:hAnsi="Century"/>
+          <w:b/>
+          <w:bCs/>
+          <w:sz w:val="28"/>
+          <w:szCs w:val="28"/>
+        </w:rPr>
         <w:tab/>
         <w:t>Basato su Regole logiche</w:t>
       </w:r>
@@ -5188,6 +5712,771 @@
         <w:jc w:val="both"/>
         <w:rPr>
           <w:rFonts w:ascii="Century" w:hAnsi="Century"/>
+          <w:sz w:val="20"/>
+          <w:szCs w:val="20"/>
+        </w:rPr>
+      </w:pPr>
+      <w:r>
+        <w:rPr>
+          <w:rFonts w:ascii="Century" w:hAnsi="Century"/>
+          <w:sz w:val="20"/>
+          <w:szCs w:val="20"/>
+        </w:rPr>
+        <w:t>A</w:t>
+      </w:r>
+      <w:r>
+        <w:rPr>
+          <w:rFonts w:ascii="Century" w:hAnsi="Century"/>
+          <w:sz w:val="20"/>
+          <w:szCs w:val="20"/>
+        </w:rPr>
+        <w:t>lgoritmo</w:t>
+      </w:r>
+      <w:r>
+        <w:t xml:space="preserve"> </w:t>
+      </w:r>
+      <w:r>
+        <w:rPr>
+          <w:rFonts w:ascii="Century" w:hAnsi="Century"/>
+          <w:sz w:val="20"/>
+          <w:szCs w:val="20"/>
+        </w:rPr>
+        <w:t xml:space="preserve">Per “Rule </w:t>
+      </w:r>
+      <w:proofErr w:type="spellStart"/>
+      <w:r>
+        <w:rPr>
+          <w:rFonts w:ascii="Century" w:hAnsi="Century"/>
+          <w:sz w:val="20"/>
+          <w:szCs w:val="20"/>
+        </w:rPr>
+        <w:t>Based</w:t>
+      </w:r>
+      <w:proofErr w:type="spellEnd"/>
+      <w:r>
+        <w:rPr>
+          <w:rFonts w:ascii="Century" w:hAnsi="Century"/>
+          <w:sz w:val="20"/>
+          <w:szCs w:val="20"/>
+        </w:rPr>
+        <w:t xml:space="preserve">” Agent, intendiamo un Ai che utilizza una base di conoscenza per trovare la miglior mossa con un </w:t>
+      </w:r>
+      <w:proofErr w:type="spellStart"/>
+      <w:r>
+        <w:rPr>
+          <w:rFonts w:ascii="Century" w:hAnsi="Century"/>
+          <w:sz w:val="20"/>
+          <w:szCs w:val="20"/>
+        </w:rPr>
+        <w:t>tetramino</w:t>
+      </w:r>
+      <w:proofErr w:type="spellEnd"/>
+      <w:r>
+        <w:rPr>
+          <w:rFonts w:ascii="Century" w:hAnsi="Century"/>
+          <w:sz w:val="20"/>
+          <w:szCs w:val="20"/>
+        </w:rPr>
+        <w:t>, in una istanza della board.</w:t>
+      </w:r>
+    </w:p>
+    <w:p>
+      <w:pPr>
+        <w:jc w:val="both"/>
+        <w:rPr>
+          <w:rFonts w:ascii="Century" w:hAnsi="Century"/>
+          <w:sz w:val="20"/>
+          <w:szCs w:val="20"/>
+        </w:rPr>
+      </w:pPr>
+      <w:r>
+        <w:rPr>
+          <w:rFonts w:ascii="Century" w:hAnsi="Century"/>
+          <w:sz w:val="20"/>
+          <w:szCs w:val="20"/>
+        </w:rPr>
+        <w:t>Codificare tutte le possibili istanze della board, oltre che essere oneroso, lo avrebbe reso un agente non intelligente, poiché quando si parla di AI bisogna solo descrivere la soluzione al problema, non come arrivarci.</w:t>
+      </w:r>
+    </w:p>
+    <w:p>
+      <w:pPr>
+        <w:jc w:val="both"/>
+        <w:rPr>
+          <w:rFonts w:ascii="Century" w:hAnsi="Century"/>
+          <w:sz w:val="20"/>
+          <w:szCs w:val="20"/>
+        </w:rPr>
+      </w:pPr>
+      <w:r>
+        <w:rPr>
+          <w:rFonts w:ascii="Century" w:hAnsi="Century"/>
+          <w:sz w:val="20"/>
+          <w:szCs w:val="20"/>
+        </w:rPr>
+        <w:t xml:space="preserve">Così abbiamo preso in considerazione le “ombre” dei </w:t>
+      </w:r>
+      <w:proofErr w:type="spellStart"/>
+      <w:r>
+        <w:rPr>
+          <w:rFonts w:ascii="Century" w:hAnsi="Century"/>
+          <w:sz w:val="20"/>
+          <w:szCs w:val="20"/>
+        </w:rPr>
+        <w:t>tetramini</w:t>
+      </w:r>
+      <w:proofErr w:type="spellEnd"/>
+      <w:r>
+        <w:rPr>
+          <w:rFonts w:ascii="Century" w:hAnsi="Century"/>
+          <w:sz w:val="20"/>
+          <w:szCs w:val="20"/>
+        </w:rPr>
+        <w:t xml:space="preserve">: ogni </w:t>
+      </w:r>
+      <w:proofErr w:type="spellStart"/>
+      <w:r>
+        <w:rPr>
+          <w:rFonts w:ascii="Century" w:hAnsi="Century"/>
+          <w:sz w:val="20"/>
+          <w:szCs w:val="20"/>
+        </w:rPr>
+        <w:t>tetramino</w:t>
+      </w:r>
+      <w:proofErr w:type="spellEnd"/>
+      <w:r>
+        <w:rPr>
+          <w:rFonts w:ascii="Century" w:hAnsi="Century"/>
+          <w:sz w:val="20"/>
+          <w:szCs w:val="20"/>
+        </w:rPr>
+        <w:t>, in ogni sua rotazione, proietta sulla cresta della board una diversa ombra</w:t>
+      </w:r>
+    </w:p>
+    <w:p>
+      <w:pPr>
+        <w:jc w:val="both"/>
+        <w:rPr>
+          <w:rFonts w:ascii="Century" w:hAnsi="Century"/>
+          <w:sz w:val="20"/>
+          <w:szCs w:val="20"/>
+        </w:rPr>
+      </w:pPr>
+      <w:r>
+        <w:rPr>
+          <w:rFonts w:ascii="Century" w:hAnsi="Century"/>
+          <w:noProof/>
+          <w:sz w:val="20"/>
+          <w:szCs w:val="20"/>
+        </w:rPr>
+        <w:drawing>
+          <wp:inline distT="0" distB="0" distL="0" distR="0" wp14:anchorId="3EAECAE5" wp14:editId="04D8F926">
+            <wp:extent cx="6120130" cy="3223895"/>
+            <wp:effectExtent l="0" t="0" r="0" b="0"/>
+            <wp:docPr id="22" name="Immagine 22" descr="Immagine che contiene disegnando&#10;&#10;Descrizione generata automaticamente"/>
+            <wp:cNvGraphicFramePr>
+              <a:graphicFrameLocks xmlns:a="http://schemas.openxmlformats.org/drawingml/2006/main" noChangeAspect="1"/>
+            </wp:cNvGraphicFramePr>
+            <a:graphic xmlns:a="http://schemas.openxmlformats.org/drawingml/2006/main">
+              <a:graphicData uri="http://schemas.openxmlformats.org/drawingml/2006/picture">
+                <pic:pic xmlns:pic="http://schemas.openxmlformats.org/drawingml/2006/picture">
+                  <pic:nvPicPr>
+                    <pic:cNvPr id="22" name="io.png"/>
+                    <pic:cNvPicPr/>
+                  </pic:nvPicPr>
+                  <pic:blipFill>
+                    <a:blip r:embed="rId15">
+                      <a:extLst>
+                        <a:ext uri="{28A0092B-C50C-407E-A947-70E740481C1C}">
+                          <a14:useLocalDpi xmlns:a14="http://schemas.microsoft.com/office/drawing/2010/main" val="0"/>
+                        </a:ext>
+                      </a:extLst>
+                    </a:blip>
+                    <a:stretch>
+                      <a:fillRect/>
+                    </a:stretch>
+                  </pic:blipFill>
+                  <pic:spPr>
+                    <a:xfrm>
+                      <a:off x="0" y="0"/>
+                      <a:ext cx="6120130" cy="3223895"/>
+                    </a:xfrm>
+                    <a:prstGeom prst="rect">
+                      <a:avLst/>
+                    </a:prstGeom>
+                  </pic:spPr>
+                </pic:pic>
+              </a:graphicData>
+            </a:graphic>
+          </wp:inline>
+        </w:drawing>
+      </w:r>
+      <w:r>
+        <w:rPr>
+          <w:rFonts w:ascii="Century" w:hAnsi="Century"/>
+          <w:noProof/>
+          <w:sz w:val="20"/>
+          <w:szCs w:val="20"/>
+        </w:rPr>
+        <w:drawing>
+          <wp:inline distT="0" distB="0" distL="0" distR="0" wp14:anchorId="799D0FA4" wp14:editId="6E400CFE">
+            <wp:extent cx="6120130" cy="3046095"/>
+            <wp:effectExtent l="0" t="0" r="0" b="1905"/>
+            <wp:docPr id="23" name="Immagine 23" descr="Immagine che contiene disegnando&#10;&#10;Descrizione generata automaticamente"/>
+            <wp:cNvGraphicFramePr>
+              <a:graphicFrameLocks xmlns:a="http://schemas.openxmlformats.org/drawingml/2006/main" noChangeAspect="1"/>
+            </wp:cNvGraphicFramePr>
+            <a:graphic xmlns:a="http://schemas.openxmlformats.org/drawingml/2006/main">
+              <a:graphicData uri="http://schemas.openxmlformats.org/drawingml/2006/picture">
+                <pic:pic xmlns:pic="http://schemas.openxmlformats.org/drawingml/2006/picture">
+                  <pic:nvPicPr>
+                    <pic:cNvPr id="23" name="j.png"/>
+                    <pic:cNvPicPr/>
+                  </pic:nvPicPr>
+                  <pic:blipFill>
+                    <a:blip r:embed="rId16">
+                      <a:extLst>
+                        <a:ext uri="{28A0092B-C50C-407E-A947-70E740481C1C}">
+                          <a14:useLocalDpi xmlns:a14="http://schemas.microsoft.com/office/drawing/2010/main" val="0"/>
+                        </a:ext>
+                      </a:extLst>
+                    </a:blip>
+                    <a:stretch>
+                      <a:fillRect/>
+                    </a:stretch>
+                  </pic:blipFill>
+                  <pic:spPr>
+                    <a:xfrm>
+                      <a:off x="0" y="0"/>
+                      <a:ext cx="6120130" cy="3046095"/>
+                    </a:xfrm>
+                    <a:prstGeom prst="rect">
+                      <a:avLst/>
+                    </a:prstGeom>
+                  </pic:spPr>
+                </pic:pic>
+              </a:graphicData>
+            </a:graphic>
+          </wp:inline>
+        </w:drawing>
+      </w:r>
+      <w:r>
+        <w:rPr>
+          <w:rFonts w:ascii="Century" w:hAnsi="Century"/>
+          <w:noProof/>
+          <w:sz w:val="20"/>
+          <w:szCs w:val="20"/>
+        </w:rPr>
+        <w:lastRenderedPageBreak/>
+        <w:drawing>
+          <wp:inline distT="0" distB="0" distL="0" distR="0" wp14:anchorId="03806A1F" wp14:editId="5D7C3E23">
+            <wp:extent cx="6120130" cy="3040380"/>
+            <wp:effectExtent l="0" t="0" r="0" b="7620"/>
+            <wp:docPr id="24" name="Immagine 24" descr="Immagine che contiene disegnando&#10;&#10;Descrizione generata automaticamente"/>
+            <wp:cNvGraphicFramePr>
+              <a:graphicFrameLocks xmlns:a="http://schemas.openxmlformats.org/drawingml/2006/main" noChangeAspect="1"/>
+            </wp:cNvGraphicFramePr>
+            <a:graphic xmlns:a="http://schemas.openxmlformats.org/drawingml/2006/main">
+              <a:graphicData uri="http://schemas.openxmlformats.org/drawingml/2006/picture">
+                <pic:pic xmlns:pic="http://schemas.openxmlformats.org/drawingml/2006/picture">
+                  <pic:nvPicPr>
+                    <pic:cNvPr id="24" name="l.png"/>
+                    <pic:cNvPicPr/>
+                  </pic:nvPicPr>
+                  <pic:blipFill>
+                    <a:blip r:embed="rId17">
+                      <a:extLst>
+                        <a:ext uri="{28A0092B-C50C-407E-A947-70E740481C1C}">
+                          <a14:useLocalDpi xmlns:a14="http://schemas.microsoft.com/office/drawing/2010/main" val="0"/>
+                        </a:ext>
+                      </a:extLst>
+                    </a:blip>
+                    <a:stretch>
+                      <a:fillRect/>
+                    </a:stretch>
+                  </pic:blipFill>
+                  <pic:spPr>
+                    <a:xfrm>
+                      <a:off x="0" y="0"/>
+                      <a:ext cx="6120130" cy="3040380"/>
+                    </a:xfrm>
+                    <a:prstGeom prst="rect">
+                      <a:avLst/>
+                    </a:prstGeom>
+                  </pic:spPr>
+                </pic:pic>
+              </a:graphicData>
+            </a:graphic>
+          </wp:inline>
+        </w:drawing>
+      </w:r>
+      <w:r>
+        <w:rPr>
+          <w:rFonts w:ascii="Century" w:hAnsi="Century"/>
+          <w:noProof/>
+          <w:sz w:val="20"/>
+          <w:szCs w:val="20"/>
+        </w:rPr>
+        <w:drawing>
+          <wp:inline distT="0" distB="0" distL="0" distR="0" wp14:anchorId="3898CB1B" wp14:editId="06EFED36">
+            <wp:extent cx="6120130" cy="2734945"/>
+            <wp:effectExtent l="0" t="0" r="0" b="8255"/>
+            <wp:docPr id="25" name="Immagine 25" descr="Immagine che contiene oggetto, orologio, disegnando&#10;&#10;Descrizione generata automaticamente"/>
+            <wp:cNvGraphicFramePr>
+              <a:graphicFrameLocks xmlns:a="http://schemas.openxmlformats.org/drawingml/2006/main" noChangeAspect="1"/>
+            </wp:cNvGraphicFramePr>
+            <a:graphic xmlns:a="http://schemas.openxmlformats.org/drawingml/2006/main">
+              <a:graphicData uri="http://schemas.openxmlformats.org/drawingml/2006/picture">
+                <pic:pic xmlns:pic="http://schemas.openxmlformats.org/drawingml/2006/picture">
+                  <pic:nvPicPr>
+                    <pic:cNvPr id="25" name="sz.png"/>
+                    <pic:cNvPicPr/>
+                  </pic:nvPicPr>
+                  <pic:blipFill>
+                    <a:blip r:embed="rId18">
+                      <a:extLst>
+                        <a:ext uri="{28A0092B-C50C-407E-A947-70E740481C1C}">
+                          <a14:useLocalDpi xmlns:a14="http://schemas.microsoft.com/office/drawing/2010/main" val="0"/>
+                        </a:ext>
+                      </a:extLst>
+                    </a:blip>
+                    <a:stretch>
+                      <a:fillRect/>
+                    </a:stretch>
+                  </pic:blipFill>
+                  <pic:spPr>
+                    <a:xfrm>
+                      <a:off x="0" y="0"/>
+                      <a:ext cx="6120130" cy="2734945"/>
+                    </a:xfrm>
+                    <a:prstGeom prst="rect">
+                      <a:avLst/>
+                    </a:prstGeom>
+                  </pic:spPr>
+                </pic:pic>
+              </a:graphicData>
+            </a:graphic>
+          </wp:inline>
+        </w:drawing>
+      </w:r>
+      <w:r>
+        <w:rPr>
+          <w:rFonts w:ascii="Century" w:hAnsi="Century"/>
+          <w:noProof/>
+          <w:sz w:val="20"/>
+          <w:szCs w:val="20"/>
+        </w:rPr>
+        <w:drawing>
+          <wp:inline distT="0" distB="0" distL="0" distR="0" wp14:anchorId="221A0543" wp14:editId="63EBF8F8">
+            <wp:extent cx="6120130" cy="2729230"/>
+            <wp:effectExtent l="0" t="0" r="0" b="0"/>
+            <wp:docPr id="26" name="Immagine 26"/>
+            <wp:cNvGraphicFramePr>
+              <a:graphicFrameLocks xmlns:a="http://schemas.openxmlformats.org/drawingml/2006/main" noChangeAspect="1"/>
+            </wp:cNvGraphicFramePr>
+            <a:graphic xmlns:a="http://schemas.openxmlformats.org/drawingml/2006/main">
+              <a:graphicData uri="http://schemas.openxmlformats.org/drawingml/2006/picture">
+                <pic:pic xmlns:pic="http://schemas.openxmlformats.org/drawingml/2006/picture">
+                  <pic:nvPicPr>
+                    <pic:cNvPr id="26" name="t.png"/>
+                    <pic:cNvPicPr/>
+                  </pic:nvPicPr>
+                  <pic:blipFill>
+                    <a:blip r:embed="rId19">
+                      <a:extLst>
+                        <a:ext uri="{28A0092B-C50C-407E-A947-70E740481C1C}">
+                          <a14:useLocalDpi xmlns:a14="http://schemas.microsoft.com/office/drawing/2010/main" val="0"/>
+                        </a:ext>
+                      </a:extLst>
+                    </a:blip>
+                    <a:stretch>
+                      <a:fillRect/>
+                    </a:stretch>
+                  </pic:blipFill>
+                  <pic:spPr>
+                    <a:xfrm>
+                      <a:off x="0" y="0"/>
+                      <a:ext cx="6120130" cy="2729230"/>
+                    </a:xfrm>
+                    <a:prstGeom prst="rect">
+                      <a:avLst/>
+                    </a:prstGeom>
+                  </pic:spPr>
+                </pic:pic>
+              </a:graphicData>
+            </a:graphic>
+          </wp:inline>
+        </w:drawing>
+      </w:r>
+    </w:p>
+    <w:p>
+      <w:pPr>
+        <w:jc w:val="both"/>
+        <w:rPr>
+          <w:rFonts w:ascii="Century" w:hAnsi="Century"/>
+          <w:sz w:val="20"/>
+          <w:szCs w:val="20"/>
+        </w:rPr>
+      </w:pPr>
+    </w:p>
+    <w:p>
+      <w:pPr>
+        <w:jc w:val="both"/>
+        <w:rPr>
+          <w:rFonts w:ascii="Century" w:hAnsi="Century"/>
+          <w:sz w:val="20"/>
+          <w:szCs w:val="20"/>
+        </w:rPr>
+      </w:pPr>
+      <w:r>
+        <w:rPr>
+          <w:rFonts w:ascii="Century" w:hAnsi="Century"/>
+          <w:sz w:val="20"/>
+          <w:szCs w:val="20"/>
+        </w:rPr>
+        <w:lastRenderedPageBreak/>
+        <w:t>In questo modo otteniamo un problema di ricerca della posizione con un “</w:t>
+      </w:r>
+      <w:proofErr w:type="spellStart"/>
+      <w:r>
+        <w:rPr>
+          <w:rFonts w:ascii="Century" w:hAnsi="Century"/>
+          <w:sz w:val="20"/>
+          <w:szCs w:val="20"/>
+        </w:rPr>
+        <w:t>fit</w:t>
+      </w:r>
+      <w:proofErr w:type="spellEnd"/>
+      <w:r>
+        <w:rPr>
+          <w:rFonts w:ascii="Century" w:hAnsi="Century"/>
+          <w:sz w:val="20"/>
+          <w:szCs w:val="20"/>
+        </w:rPr>
+        <w:t xml:space="preserve">”, cioè quella parte di cresta (window) che ha la forma dell’ombra del </w:t>
+      </w:r>
+      <w:proofErr w:type="spellStart"/>
+      <w:r>
+        <w:rPr>
+          <w:rFonts w:ascii="Century" w:hAnsi="Century"/>
+          <w:sz w:val="20"/>
+          <w:szCs w:val="20"/>
+        </w:rPr>
+        <w:t>tetramino</w:t>
+      </w:r>
+      <w:proofErr w:type="spellEnd"/>
+      <w:r>
+        <w:rPr>
+          <w:rFonts w:ascii="Century" w:hAnsi="Century"/>
+          <w:sz w:val="20"/>
+          <w:szCs w:val="20"/>
+        </w:rPr>
+        <w:t xml:space="preserve"> in una rotazione.</w:t>
+      </w:r>
+      <w:r>
+        <w:rPr>
+          <w:rFonts w:ascii="Century" w:hAnsi="Century"/>
+          <w:sz w:val="20"/>
+          <w:szCs w:val="20"/>
+        </w:rPr>
+        <w:t xml:space="preserve"> </w:t>
+      </w:r>
+      <w:r>
+        <w:rPr>
+          <w:rFonts w:ascii="Century" w:hAnsi="Century"/>
+          <w:sz w:val="20"/>
+          <w:szCs w:val="20"/>
+        </w:rPr>
+        <w:t xml:space="preserve">Possiamo quindi rappresentare il problema come una rotazione del </w:t>
+      </w:r>
+      <w:proofErr w:type="spellStart"/>
+      <w:r>
+        <w:rPr>
+          <w:rFonts w:ascii="Century" w:hAnsi="Century"/>
+          <w:sz w:val="20"/>
+          <w:szCs w:val="20"/>
+        </w:rPr>
+        <w:t>tetramino</w:t>
+      </w:r>
+      <w:proofErr w:type="spellEnd"/>
+      <w:r>
+        <w:rPr>
+          <w:rFonts w:ascii="Century" w:hAnsi="Century"/>
+          <w:sz w:val="20"/>
+          <w:szCs w:val="20"/>
+        </w:rPr>
+        <w:t xml:space="preserve"> e la soluzione del problema come l’ombra della rotazione.</w:t>
+      </w:r>
+    </w:p>
+    <w:p>
+      <w:pPr>
+        <w:jc w:val="both"/>
+        <w:rPr>
+          <w:rFonts w:ascii="Century" w:hAnsi="Century"/>
+          <w:sz w:val="20"/>
+          <w:szCs w:val="20"/>
+        </w:rPr>
+      </w:pPr>
+      <w:r>
+        <w:rPr>
+          <w:rFonts w:ascii="Century" w:hAnsi="Century"/>
+          <w:sz w:val="20"/>
+          <w:szCs w:val="20"/>
+        </w:rPr>
+        <w:t xml:space="preserve">La base di conoscenza, scritta in </w:t>
+      </w:r>
+      <w:proofErr w:type="spellStart"/>
+      <w:r>
+        <w:rPr>
+          <w:rFonts w:ascii="Century" w:hAnsi="Century"/>
+          <w:sz w:val="20"/>
+          <w:szCs w:val="20"/>
+        </w:rPr>
+        <w:t>Prolog</w:t>
+      </w:r>
+      <w:proofErr w:type="spellEnd"/>
+      <w:r>
+        <w:rPr>
+          <w:rFonts w:ascii="Century" w:hAnsi="Century"/>
+          <w:sz w:val="20"/>
+          <w:szCs w:val="20"/>
+        </w:rPr>
+        <w:t>, codifica:</w:t>
+      </w:r>
+    </w:p>
+    <w:p>
+      <w:pPr>
+        <w:pStyle w:val="Paragrafoelenco"/>
+        <w:numPr>
+          <w:ilvl w:val="0"/>
+          <w:numId w:val="7"/>
+        </w:numPr>
+        <w:jc w:val="both"/>
+        <w:rPr>
+          <w:rFonts w:ascii="Century" w:hAnsi="Century"/>
+          <w:sz w:val="20"/>
+          <w:szCs w:val="20"/>
+        </w:rPr>
+      </w:pPr>
+      <w:r>
+        <w:rPr>
+          <w:rFonts w:ascii="Century" w:hAnsi="Century"/>
+          <w:sz w:val="20"/>
+          <w:szCs w:val="20"/>
+        </w:rPr>
+        <w:t>un insieme di fatti “statici”: la raccolta “</w:t>
+      </w:r>
+      <w:proofErr w:type="spellStart"/>
+      <w:r>
+        <w:rPr>
+          <w:rFonts w:ascii="Century" w:hAnsi="Century"/>
+          <w:sz w:val="20"/>
+          <w:szCs w:val="20"/>
+        </w:rPr>
+        <w:t>shadow</w:t>
+      </w:r>
+      <w:proofErr w:type="spellEnd"/>
+      <w:r>
+        <w:rPr>
+          <w:rFonts w:ascii="Century" w:hAnsi="Century"/>
+          <w:sz w:val="20"/>
+          <w:szCs w:val="20"/>
+        </w:rPr>
+        <w:t xml:space="preserve">” delle ombre per ogni rotazione di </w:t>
+      </w:r>
+      <w:proofErr w:type="spellStart"/>
+      <w:r>
+        <w:rPr>
+          <w:rFonts w:ascii="Century" w:hAnsi="Century"/>
+          <w:sz w:val="20"/>
+          <w:szCs w:val="20"/>
+        </w:rPr>
+        <w:t>tetramino</w:t>
+      </w:r>
+      <w:proofErr w:type="spellEnd"/>
+    </w:p>
+    <w:p>
+      <w:pPr>
+        <w:pStyle w:val="Paragrafoelenco"/>
+        <w:numPr>
+          <w:ilvl w:val="0"/>
+          <w:numId w:val="7"/>
+        </w:numPr>
+        <w:jc w:val="both"/>
+        <w:rPr>
+          <w:rFonts w:ascii="Century" w:hAnsi="Century"/>
+          <w:sz w:val="20"/>
+          <w:szCs w:val="20"/>
+        </w:rPr>
+      </w:pPr>
+      <w:r>
+        <w:rPr>
+          <w:rFonts w:ascii="Century" w:hAnsi="Century"/>
+          <w:sz w:val="20"/>
+          <w:szCs w:val="20"/>
+        </w:rPr>
+        <w:t>un insieme di fatti “dinamici”: grazie alla keyword “</w:t>
+      </w:r>
+      <w:proofErr w:type="spellStart"/>
+      <w:r>
+        <w:rPr>
+          <w:rFonts w:ascii="Century" w:hAnsi="Century"/>
+          <w:sz w:val="20"/>
+          <w:szCs w:val="20"/>
+        </w:rPr>
+        <w:t>dynamic</w:t>
+      </w:r>
+      <w:proofErr w:type="spellEnd"/>
+      <w:r>
+        <w:rPr>
+          <w:rFonts w:ascii="Century" w:hAnsi="Century"/>
+          <w:sz w:val="20"/>
+          <w:szCs w:val="20"/>
+        </w:rPr>
+        <w:t xml:space="preserve">” la raccolta di fatti </w:t>
+      </w:r>
+      <w:proofErr w:type="spellStart"/>
+      <w:r>
+        <w:rPr>
+          <w:rFonts w:ascii="Century" w:hAnsi="Century"/>
+          <w:sz w:val="20"/>
+          <w:szCs w:val="20"/>
+        </w:rPr>
+        <w:t>inCrest</w:t>
+      </w:r>
+      <w:proofErr w:type="spellEnd"/>
+      <w:r>
+        <w:rPr>
+          <w:rFonts w:ascii="Century" w:hAnsi="Century"/>
+          <w:sz w:val="20"/>
+          <w:szCs w:val="20"/>
+        </w:rPr>
+        <w:t xml:space="preserve"> può essere aggiornata dall’agente prima di interrogare la base di conoscenza</w:t>
+      </w:r>
+    </w:p>
+    <w:p>
+      <w:pPr>
+        <w:pStyle w:val="Paragrafoelenco"/>
+        <w:numPr>
+          <w:ilvl w:val="0"/>
+          <w:numId w:val="7"/>
+        </w:numPr>
+        <w:jc w:val="both"/>
+        <w:rPr>
+          <w:rFonts w:ascii="Century" w:hAnsi="Century"/>
+          <w:sz w:val="20"/>
+          <w:szCs w:val="20"/>
+        </w:rPr>
+      </w:pPr>
+      <w:r>
+        <w:rPr>
+          <w:rFonts w:ascii="Century" w:hAnsi="Century"/>
+          <w:sz w:val="20"/>
+          <w:szCs w:val="20"/>
+        </w:rPr>
+        <w:t xml:space="preserve">una regola </w:t>
+      </w:r>
+      <w:proofErr w:type="spellStart"/>
+      <w:r>
+        <w:rPr>
+          <w:rFonts w:ascii="Century" w:hAnsi="Century"/>
+          <w:sz w:val="20"/>
+          <w:szCs w:val="20"/>
+        </w:rPr>
+        <w:t>bestFit</w:t>
+      </w:r>
+      <w:proofErr w:type="spellEnd"/>
+      <w:r>
+        <w:rPr>
+          <w:rFonts w:ascii="Century" w:hAnsi="Century"/>
+          <w:sz w:val="20"/>
+          <w:szCs w:val="20"/>
+        </w:rPr>
+        <w:t xml:space="preserve">: se possibile, associa ad ogni rotazione di </w:t>
+      </w:r>
+      <w:proofErr w:type="spellStart"/>
+      <w:r>
+        <w:rPr>
+          <w:rFonts w:ascii="Century" w:hAnsi="Century"/>
+          <w:sz w:val="20"/>
+          <w:szCs w:val="20"/>
+        </w:rPr>
+        <w:t>tetramino</w:t>
+      </w:r>
+      <w:proofErr w:type="spellEnd"/>
+      <w:r>
+        <w:rPr>
+          <w:rFonts w:ascii="Century" w:hAnsi="Century"/>
+          <w:sz w:val="20"/>
+          <w:szCs w:val="20"/>
+        </w:rPr>
+        <w:t xml:space="preserve"> (‘</w:t>
+      </w:r>
+      <w:proofErr w:type="spellStart"/>
+      <w:r>
+        <w:rPr>
+          <w:rFonts w:ascii="Century" w:hAnsi="Century"/>
+          <w:sz w:val="20"/>
+          <w:szCs w:val="20"/>
+        </w:rPr>
+        <w:t>shape</w:t>
+      </w:r>
+      <w:proofErr w:type="spellEnd"/>
+      <w:r>
+        <w:rPr>
+          <w:rFonts w:ascii="Century" w:hAnsi="Century"/>
+          <w:sz w:val="20"/>
+          <w:szCs w:val="20"/>
+        </w:rPr>
+        <w:t>’) una posizione nella cresta (‘X’)</w:t>
+      </w:r>
+    </w:p>
+    <w:p>
+      <w:pPr>
+        <w:jc w:val="both"/>
+        <w:rPr>
+          <w:rFonts w:ascii="Century" w:hAnsi="Century"/>
+          <w:sz w:val="20"/>
+          <w:szCs w:val="20"/>
+        </w:rPr>
+      </w:pPr>
+      <w:r>
+        <w:rPr>
+          <w:rFonts w:ascii="Century" w:hAnsi="Century"/>
+          <w:sz w:val="20"/>
+          <w:szCs w:val="20"/>
+        </w:rPr>
+        <w:t>Interrogando la base di conoscenza con tutte le possibili rotazioni del pezzo in esame otterremo una lista di possibili posizioni. L’agente sceglie la posizione con lo score più alto.</w:t>
+      </w:r>
+      <w:r>
+        <w:rPr>
+          <w:rFonts w:ascii="Century" w:hAnsi="Century"/>
+          <w:sz w:val="20"/>
+          <w:szCs w:val="20"/>
+        </w:rPr>
+        <w:t xml:space="preserve"> </w:t>
+      </w:r>
+      <w:r>
+        <w:rPr>
+          <w:rFonts w:ascii="Century" w:hAnsi="Century"/>
+          <w:sz w:val="20"/>
+          <w:szCs w:val="20"/>
+        </w:rPr>
+        <w:t>Nel caso la query ritorni “false”, l’agente eseguirà una mossa casuale, in modo da “rimescolare le carte” per la successiva mossa.</w:t>
+      </w:r>
+    </w:p>
+    <w:p>
+      <w:pPr>
+        <w:rPr>
+          <w:rFonts w:ascii="Century" w:hAnsi="Century"/>
+          <w:sz w:val="20"/>
+          <w:szCs w:val="20"/>
+        </w:rPr>
+      </w:pPr>
+    </w:p>
+    <w:p>
+      <w:pPr>
+        <w:rPr>
+          <w:rFonts w:ascii="Century" w:hAnsi="Century"/>
           <w:b/>
           <w:bCs/>
           <w:sz w:val="28"/>
@@ -5197,17 +6486,24 @@
       <w:r>
         <w:rPr>
           <w:rFonts w:ascii="Century" w:hAnsi="Century"/>
+          <w:sz w:val="20"/>
+          <w:szCs w:val="20"/>
+        </w:rPr>
+        <w:t xml:space="preserve">  </w:t>
+      </w:r>
+    </w:p>
+    <w:p>
+      <w:pPr>
+        <w:jc w:val="both"/>
+        <w:rPr>
+          <w:rFonts w:ascii="Century" w:hAnsi="Century"/>
           <w:b/>
           <w:bCs/>
           <w:sz w:val="28"/>
           <w:szCs w:val="28"/>
         </w:rPr>
-        <w:t>…</w:t>
-      </w:r>
-    </w:p>
-    <w:p>
-      <w:pPr>
-        <w:jc w:val="both"/>
+      </w:pPr>
+      <w:r>
         <w:rPr>
           <w:rFonts w:ascii="Century" w:hAnsi="Century"/>
           <w:b/>
@@ -5215,7 +6511,8 @@
           <w:sz w:val="28"/>
           <w:szCs w:val="28"/>
         </w:rPr>
-      </w:pPr>
+        <w:t>3.6</w:t>
+      </w:r>
       <w:r>
         <w:rPr>
           <w:rFonts w:ascii="Century" w:hAnsi="Century"/>
@@ -5224,16 +6521,6 @@
           <w:sz w:val="28"/>
           <w:szCs w:val="28"/>
         </w:rPr>
-        <w:t>3.6</w:t>
-      </w:r>
-      <w:r>
-        <w:rPr>
-          <w:rFonts w:ascii="Century" w:hAnsi="Century"/>
-          <w:b/>
-          <w:bCs/>
-          <w:sz w:val="28"/>
-          <w:szCs w:val="28"/>
-        </w:rPr>
         <w:tab/>
         <w:t>Ricerca Locale</w:t>
       </w:r>
@@ -5338,7 +6625,25 @@
           <w:sz w:val="20"/>
           <w:szCs w:val="20"/>
         </w:rPr>
-        <w:t xml:space="preserve">La funzione di valutazione considera il numero di conflitti, ossia di vincoli violati; essa si può raffinare pesando tali vincoli in maniera diversa. L’ottimo locale è un’assegnazione tale da non essere migliorabile da alcun successore (minimo/massimo locale nel greedy </w:t>
+        <w:t xml:space="preserve">La funzione di valutazione considera il numero di conflitti, ossia di vincoli violati; essa si può raffinare pesando tali vincoli in maniera diversa. L’ottimo locale è un’assegnazione tale da non essere migliorabile da alcun successore (minimo/massimo locale nel </w:t>
+      </w:r>
+      <w:proofErr w:type="spellStart"/>
+      <w:r>
+        <w:rPr>
+          <w:rFonts w:ascii="Century" w:hAnsi="Century"/>
+          <w:sz w:val="20"/>
+          <w:szCs w:val="20"/>
+        </w:rPr>
+        <w:t>greedy</w:t>
+      </w:r>
+      <w:proofErr w:type="spellEnd"/>
+      <w:r>
+        <w:rPr>
+          <w:rFonts w:ascii="Century" w:hAnsi="Century"/>
+          <w:sz w:val="20"/>
+          <w:szCs w:val="20"/>
+        </w:rPr>
+        <w:t xml:space="preserve"> </w:t>
       </w:r>
       <w:proofErr w:type="spellStart"/>
       <w:r>
@@ -5402,7 +6707,6 @@
         <w:rPr>
           <w:noProof/>
         </w:rPr>
-        <w:lastRenderedPageBreak/>
         <w:drawing>
           <wp:inline distT="0" distB="0" distL="0" distR="0" wp14:anchorId="56A2DACE" wp14:editId="568EC40E">
             <wp:extent cx="3444240" cy="1874520"/>
@@ -5421,7 +6725,7 @@
                     </pic:cNvPicPr>
                   </pic:nvPicPr>
                   <pic:blipFill>
-                    <a:blip r:embed="rId14" cstate="print">
+                    <a:blip r:embed="rId20" cstate="print">
                       <a:extLst>
                         <a:ext uri="{28A0092B-C50C-407E-A947-70E740481C1C}">
                           <a14:useLocalDpi xmlns:a14="http://schemas.microsoft.com/office/drawing/2010/main" val="0"/>
@@ -5528,7 +6832,16 @@
           <w:sz w:val="20"/>
           <w:szCs w:val="20"/>
         </w:rPr>
-        <w:t>etrAIs è basata interamente sull’utilizzo del linguaggio python 3, sia per il lato (front -end) grafico sia per la parte (back-end) dedicata al ragionamento, controllo e scelta delle mosse da svolgere, l’unica eccezione è rappresentata dall’AI Basata su regole logiche che presenta un bridge per la comunicazione con una base di conoscenza scritta nel linguaggio prolog (</w:t>
+        <w:t xml:space="preserve">etrAIs è basata interamente sull’utilizzo del linguaggio python 3, sia per il lato (front -end) grafico sia per la parte (back-end) dedicata al ragionamento, controllo e scelta delle </w:t>
+      </w:r>
+      <w:r>
+        <w:rPr>
+          <w:rFonts w:ascii="Century" w:hAnsi="Century"/>
+          <w:sz w:val="20"/>
+          <w:szCs w:val="20"/>
+        </w:rPr>
+        <w:lastRenderedPageBreak/>
+        <w:t xml:space="preserve">mosse da svolgere, l’unica eccezione è rappresentata dall’AI Basata su regole logiche che presenta un bridge per la comunicazione con una base di conoscenza scritta nel linguaggio </w:t>
       </w:r>
       <w:proofErr w:type="spellStart"/>
       <w:r>
@@ -5537,7 +6850,7 @@
           <w:sz w:val="20"/>
           <w:szCs w:val="20"/>
         </w:rPr>
-        <w:t>Swi</w:t>
+        <w:t>prolog</w:t>
       </w:r>
       <w:proofErr w:type="spellEnd"/>
       <w:r>
@@ -5546,7 +6859,25 @@
           <w:sz w:val="20"/>
           <w:szCs w:val="20"/>
         </w:rPr>
-        <w:t>-prolog)</w:t>
+        <w:t xml:space="preserve"> (</w:t>
+      </w:r>
+      <w:proofErr w:type="spellStart"/>
+      <w:r>
+        <w:rPr>
+          <w:rFonts w:ascii="Century" w:hAnsi="Century"/>
+          <w:sz w:val="20"/>
+          <w:szCs w:val="20"/>
+        </w:rPr>
+        <w:t>Swi-prolog</w:t>
+      </w:r>
+      <w:proofErr w:type="spellEnd"/>
+      <w:r>
+        <w:rPr>
+          <w:rFonts w:ascii="Century" w:hAnsi="Century"/>
+          <w:sz w:val="20"/>
+          <w:szCs w:val="20"/>
+        </w:rPr>
+        <w:t>)</w:t>
       </w:r>
     </w:p>
     <w:p>
@@ -5718,7 +7049,7 @@
                     <pic:cNvPicPr/>
                   </pic:nvPicPr>
                   <pic:blipFill>
-                    <a:blip r:embed="rId15" cstate="print">
+                    <a:blip r:embed="rId21" cstate="print">
                       <a:extLst>
                         <a:ext uri="{28A0092B-C50C-407E-A947-70E740481C1C}">
                           <a14:useLocalDpi xmlns:a14="http://schemas.microsoft.com/office/drawing/2010/main" val="0"/>
@@ -5764,7 +7095,6 @@
         </w:rPr>
         <w:t xml:space="preserve">Lo score viene calcolato in base ad alcune metriche ottenibili </w:t>
       </w:r>
-      <w:proofErr w:type="gramStart"/>
       <w:r>
         <w:rPr>
           <w:rFonts w:ascii="Century" w:eastAsia="Arial" w:hAnsi="Century" w:cs="Arial"/>
@@ -5792,7 +7122,6 @@
         </w:rPr>
         <w:t xml:space="preserve"> board</w:t>
       </w:r>
-      <w:proofErr w:type="gramEnd"/>
       <w:r>
         <w:rPr>
           <w:rFonts w:ascii="Century" w:eastAsia="Arial" w:hAnsi="Century" w:cs="Arial"/>
@@ -5800,7 +7129,7 @@
           <w:sz w:val="20"/>
           <w:szCs w:val="20"/>
         </w:rPr>
-        <w:t xml:space="preserve">, quali ad esempio: il numero di “fori” generati dal posizionamento dei tetramini, il punto più alto raggiunto dai tetramini, </w:t>
+        <w:t xml:space="preserve">, quali ad esempio: il numero di “fori” generati dal posizionamento dei tetramini, il punto più alto raggiunto dai </w:t>
       </w:r>
       <w:proofErr w:type="spellStart"/>
       <w:r>
@@ -5810,7 +7139,7 @@
           <w:sz w:val="20"/>
           <w:szCs w:val="20"/>
         </w:rPr>
-        <w:t>ecc</w:t>
+        <w:t>tetramini</w:t>
       </w:r>
       <w:proofErr w:type="spellEnd"/>
       <w:r>
@@ -5820,19 +7149,19 @@
           <w:sz w:val="20"/>
           <w:szCs w:val="20"/>
         </w:rPr>
-        <w:t>…</w:t>
-      </w:r>
-    </w:p>
-    <w:p>
-      <w:pPr>
-        <w:jc w:val="both"/>
+        <w:t xml:space="preserve">, </w:t>
+      </w:r>
+      <w:proofErr w:type="spellStart"/>
+      <w:r>
         <w:rPr>
           <w:rFonts w:ascii="Century" w:eastAsia="Arial" w:hAnsi="Century" w:cs="Arial"/>
           <w:color w:val="000000" w:themeColor="text1"/>
           <w:sz w:val="20"/>
           <w:szCs w:val="20"/>
         </w:rPr>
-      </w:pPr>
+        <w:t>ecc</w:t>
+      </w:r>
+      <w:proofErr w:type="spellEnd"/>
       <w:r>
         <w:rPr>
           <w:rFonts w:ascii="Century" w:eastAsia="Arial" w:hAnsi="Century" w:cs="Arial"/>
@@ -5840,20 +7169,19 @@
           <w:sz w:val="20"/>
           <w:szCs w:val="20"/>
         </w:rPr>
-        <w:lastRenderedPageBreak/>
-        <w:t xml:space="preserve">Il DFS_FULL si differenzia dal DFS_LV1, </w:t>
-      </w:r>
-      <w:proofErr w:type="spellStart"/>
-      <w:r>
+        <w:t>…</w:t>
+      </w:r>
+    </w:p>
+    <w:p>
+      <w:pPr>
+        <w:jc w:val="both"/>
         <w:rPr>
           <w:rFonts w:ascii="Century" w:eastAsia="Arial" w:hAnsi="Century" w:cs="Arial"/>
           <w:color w:val="000000" w:themeColor="text1"/>
           <w:sz w:val="20"/>
           <w:szCs w:val="20"/>
         </w:rPr>
-        <w:t>poichè</w:t>
-      </w:r>
-      <w:proofErr w:type="spellEnd"/>
+      </w:pPr>
       <w:r>
         <w:rPr>
           <w:rFonts w:ascii="Century" w:eastAsia="Arial" w:hAnsi="Century" w:cs="Arial"/>
@@ -5861,6 +7189,26 @@
           <w:sz w:val="20"/>
           <w:szCs w:val="20"/>
         </w:rPr>
+        <w:t xml:space="preserve">Il DFS_FULL si differenzia dal DFS_LV1, </w:t>
+      </w:r>
+      <w:proofErr w:type="spellStart"/>
+      <w:r>
+        <w:rPr>
+          <w:rFonts w:ascii="Century" w:eastAsia="Arial" w:hAnsi="Century" w:cs="Arial"/>
+          <w:color w:val="000000" w:themeColor="text1"/>
+          <w:sz w:val="20"/>
+          <w:szCs w:val="20"/>
+        </w:rPr>
+        <w:t>poichè</w:t>
+      </w:r>
+      <w:proofErr w:type="spellEnd"/>
+      <w:r>
+        <w:rPr>
+          <w:rFonts w:ascii="Century" w:eastAsia="Arial" w:hAnsi="Century" w:cs="Arial"/>
+          <w:color w:val="000000" w:themeColor="text1"/>
+          <w:sz w:val="20"/>
+          <w:szCs w:val="20"/>
+        </w:rPr>
         <w:t xml:space="preserve"> tiene conto sia del tetramino corrente, che del successivo, in modo da trovare una combinazione, in posizione e rotazione dei due tetramini, che generi lo score più alto possibile.</w:t>
       </w:r>
     </w:p>
@@ -5872,6 +7220,7 @@
         <w:rPr>
           <w:noProof/>
         </w:rPr>
+        <w:lastRenderedPageBreak/>
         <w:drawing>
           <wp:inline distT="0" distB="0" distL="0" distR="0" wp14:anchorId="233C19AF" wp14:editId="4F9A67C1">
             <wp:extent cx="6019563" cy="3124200"/>
@@ -5888,7 +7237,7 @@
                     <pic:cNvPicPr/>
                   </pic:nvPicPr>
                   <pic:blipFill>
-                    <a:blip r:embed="rId16" cstate="print">
+                    <a:blip r:embed="rId22" cstate="print">
                       <a:extLst>
                         <a:ext uri="{28A0092B-C50C-407E-A947-70E740481C1C}">
                           <a14:useLocalDpi xmlns:a14="http://schemas.microsoft.com/office/drawing/2010/main" val="0"/>
@@ -6412,25 +7761,7 @@
           <w:sz w:val="20"/>
           <w:szCs w:val="20"/>
         </w:rPr>
-        <w:t xml:space="preserve">In questo modo si fornisce un </w:t>
-      </w:r>
-      <w:proofErr w:type="gramStart"/>
-      <w:r>
-        <w:rPr>
-          <w:rFonts w:ascii="Century" w:hAnsi="Century"/>
-          <w:sz w:val="20"/>
-          <w:szCs w:val="20"/>
-        </w:rPr>
-        <w:t>feedback</w:t>
-      </w:r>
-      <w:proofErr w:type="gramEnd"/>
-      <w:r>
-        <w:rPr>
-          <w:rFonts w:ascii="Century" w:hAnsi="Century"/>
-          <w:sz w:val="20"/>
-          <w:szCs w:val="20"/>
-        </w:rPr>
-        <w:t xml:space="preserve"> diretto relativo all’azione svolta dalla AI basata sul “vettore di pesi” corrente. A questo punto, viene eseguita la regola di TD-Update dell’algoritmo Q-learning che restituisce il “Q-value” nonché il nuovo peso nel vettore (“gene” e “Cromosoma” per analogia al Genetico)</w:t>
+        <w:t>In questo modo si fornisce un feedback diretto relativo all’azione svolta dalla AI basata sul “vettore di pesi” corrente. A questo punto, viene eseguita la regola di TD-Update dell’algoritmo Q-learning che restituisce il “Q-value” nonché il nuovo peso nel vettore (“gene” e “Cromosoma” per analogia al Genetico)</w:t>
       </w:r>
     </w:p>
     <w:p>
@@ -6723,25 +8054,7 @@
           <w:sz w:val="20"/>
           <w:szCs w:val="20"/>
         </w:rPr>
-        <w:t xml:space="preserve">” sono rispettivamente le metriche ottenute </w:t>
-      </w:r>
-      <w:proofErr w:type="gramStart"/>
-      <w:r>
-        <w:rPr>
-          <w:rFonts w:ascii="Century" w:hAnsi="Century"/>
-          <w:sz w:val="20"/>
-          <w:szCs w:val="20"/>
-        </w:rPr>
-        <w:t>sulla board</w:t>
-      </w:r>
-      <w:proofErr w:type="gramEnd"/>
-      <w:r>
-        <w:rPr>
-          <w:rFonts w:ascii="Century" w:hAnsi="Century"/>
-          <w:sz w:val="20"/>
-          <w:szCs w:val="20"/>
-        </w:rPr>
-        <w:t xml:space="preserve"> (State) dopo la mossa (Action+1) e i pesi precedenti alla mossa (Action). In questo modo il “vettore di pesi” viene costantemente aggiornato mossa per mossa andando ad influire di conseguenza sulla Action successiva. In fine, prima di procedere, il “Cromosoma” viene normalizzato in modo tale che la somma dei “geni” sia sempre pari a 100 (100%) e che ogni “gene” sia nell’intervallo dell’ordine [10</w:t>
+        <w:t>” sono rispettivamente le metriche ottenute sulla board (State) dopo la mossa (Action+1) e i pesi precedenti alla mossa (Action). In questo modo il “vettore di pesi” viene costantemente aggiornato mossa per mossa andando ad influire di conseguenza sulla Action successiva. In fine, prima di procedere, il “Cromosoma” viene normalizzato in modo tale che la somma dei “geni” sia sempre pari a 100 (100%) e che ogni “gene” sia nell’intervallo dell’ordine [10</w:t>
       </w:r>
       <w:r>
         <w:rPr>
@@ -6793,48 +8106,56 @@
           <w:sz w:val="20"/>
           <w:szCs w:val="20"/>
         </w:rPr>
+        <w:t xml:space="preserve">La policy </w:t>
+      </w:r>
+      <w:r>
+        <w:rPr>
+          <w:rFonts w:ascii="Century" w:hAnsi="Century"/>
+          <w:sz w:val="20"/>
+          <w:szCs w:val="20"/>
+        </w:rPr>
+        <w:t>di scelta dell’Action corrente è determinata da un valore di probabilità “</w:t>
+      </w:r>
+      <w:r>
+        <w:rPr>
+          <w:rFonts w:ascii="Century" w:hAnsi="Century"/>
+          <w:sz w:val="20"/>
+          <w:szCs w:val="20"/>
+        </w:rPr>
+        <w:t>epsilon</w:t>
+      </w:r>
+      <w:r>
+        <w:rPr>
+          <w:rFonts w:ascii="Century" w:hAnsi="Century"/>
+          <w:sz w:val="20"/>
+          <w:szCs w:val="20"/>
+        </w:rPr>
+        <w:t xml:space="preserve">” di estrarre una Action differente da quella con Q-value più elevato.  Il valore di </w:t>
+      </w:r>
+      <w:r>
+        <w:rPr>
+          <w:rFonts w:ascii="Century" w:hAnsi="Century"/>
+          <w:sz w:val="20"/>
+          <w:szCs w:val="20"/>
+        </w:rPr>
+        <w:t>epsilon</w:t>
+      </w:r>
+      <w:r>
+        <w:rPr>
+          <w:rFonts w:ascii="Century" w:hAnsi="Century"/>
+          <w:sz w:val="20"/>
+          <w:szCs w:val="20"/>
+        </w:rPr>
+        <w:t xml:space="preserve"> dopo ogni esecuzione viene ridotto moltiplicandolo per 0.99. In questo modo facendo convergere tale valore verso zero siamo in grado di </w:t>
+      </w:r>
+      <w:r>
+        <w:rPr>
+          <w:rFonts w:ascii="Century" w:hAnsi="Century"/>
+          <w:sz w:val="20"/>
+          <w:szCs w:val="20"/>
+        </w:rPr>
         <w:lastRenderedPageBreak/>
-        <w:t xml:space="preserve">La policy </w:t>
-      </w:r>
-      <w:r>
-        <w:rPr>
-          <w:rFonts w:ascii="Century" w:hAnsi="Century"/>
-          <w:sz w:val="20"/>
-          <w:szCs w:val="20"/>
-        </w:rPr>
-        <w:t>di scelta dell’Action corrente è determinata da un valore di probabilità “</w:t>
-      </w:r>
-      <w:r>
-        <w:rPr>
-          <w:rFonts w:ascii="Century" w:hAnsi="Century"/>
-          <w:sz w:val="20"/>
-          <w:szCs w:val="20"/>
-        </w:rPr>
-        <w:t>epsilon</w:t>
-      </w:r>
-      <w:r>
-        <w:rPr>
-          <w:rFonts w:ascii="Century" w:hAnsi="Century"/>
-          <w:sz w:val="20"/>
-          <w:szCs w:val="20"/>
-        </w:rPr>
-        <w:t xml:space="preserve">” di estrarre una Action differente da quella con Q-value più elevato.  Il valore di </w:t>
-      </w:r>
-      <w:r>
-        <w:rPr>
-          <w:rFonts w:ascii="Century" w:hAnsi="Century"/>
-          <w:sz w:val="20"/>
-          <w:szCs w:val="20"/>
-        </w:rPr>
-        <w:t>epsilon</w:t>
-      </w:r>
-      <w:r>
-        <w:rPr>
-          <w:rFonts w:ascii="Century" w:hAnsi="Century"/>
-          <w:sz w:val="20"/>
-          <w:szCs w:val="20"/>
-        </w:rPr>
-        <w:t xml:space="preserve"> dopo ogni esecuzione viene ridotto moltiplicandolo per 0.99. In questo modo facendo convergere tale valore verso zero siamo in grado di ottimizzare l’apprendimento del Q-Learning permettendo ad esso di esplorare mosse non convenzionali durante la fase iniziale di learning e poter ottenere feedback utili all’ottimizzazione dei pesi.</w:t>
+        <w:t>ottimizzare l’apprendimento del Q-Learning permettendo ad esso di esplorare mosse non convenzionali durante la fase iniziale di learning e poter ottenere feedback utili all’ottimizzazione dei pesi.</w:t>
       </w:r>
     </w:p>
     <w:p>
@@ -7014,18 +8335,8 @@
           <w:sz w:val="20"/>
           <w:szCs w:val="20"/>
         </w:rPr>
-        <w:t xml:space="preserve">numero di blocchi presenti </w:t>
-      </w:r>
-      <w:proofErr w:type="gramStart"/>
-      <w:r>
-        <w:rPr>
-          <w:rFonts w:ascii="Century" w:hAnsi="Century"/>
-          <w:sz w:val="20"/>
-          <w:szCs w:val="20"/>
-        </w:rPr>
-        <w:t>nella board</w:t>
-      </w:r>
-      <w:proofErr w:type="gramEnd"/>
+        <w:t>numero di blocchi presenti nella board</w:t>
+      </w:r>
     </w:p>
     <w:p>
       <w:pPr>
@@ -7093,18 +8404,8 @@
           <w:sz w:val="20"/>
           <w:szCs w:val="20"/>
         </w:rPr>
-        <w:t xml:space="preserve">valore assoluto della differenza fra le colonne </w:t>
-      </w:r>
-      <w:proofErr w:type="gramStart"/>
-      <w:r>
-        <w:rPr>
-          <w:rFonts w:ascii="Century" w:hAnsi="Century"/>
-          <w:sz w:val="20"/>
-          <w:szCs w:val="20"/>
-        </w:rPr>
-        <w:t>della board</w:t>
-      </w:r>
-      <w:proofErr w:type="gramEnd"/>
+        <w:t>valore assoluto della differenza fra le colonne della board</w:t>
+      </w:r>
     </w:p>
     <w:p>
       <w:pPr>
@@ -7126,18 +8427,8 @@
           <w:sz w:val="20"/>
           <w:szCs w:val="20"/>
         </w:rPr>
-        <w:t xml:space="preserve">massima differenza fra le colonne </w:t>
-      </w:r>
-      <w:proofErr w:type="gramStart"/>
-      <w:r>
-        <w:rPr>
-          <w:rFonts w:ascii="Century" w:hAnsi="Century"/>
-          <w:sz w:val="20"/>
-          <w:szCs w:val="20"/>
-        </w:rPr>
-        <w:t>della board</w:t>
-      </w:r>
-      <w:proofErr w:type="gramEnd"/>
+        <w:t>massima differenza fra le colonne della board</w:t>
+      </w:r>
     </w:p>
     <w:p>
       <w:pPr>
@@ -7652,7 +8943,7 @@
                     </pic:cNvPicPr>
                   </pic:nvPicPr>
                   <pic:blipFill>
-                    <a:blip r:embed="rId17" cstate="print">
+                    <a:blip r:embed="rId14" cstate="print">
                       <a:extLst>
                         <a:ext uri="{28A0092B-C50C-407E-A947-70E740481C1C}">
                           <a14:useLocalDpi xmlns:a14="http://schemas.microsoft.com/office/drawing/2010/main" val="0"/>
@@ -7683,8 +8974,6 @@
           </wp:inline>
         </w:drawing>
       </w:r>
-      <w:bookmarkStart w:id="1" w:name="_GoBack"/>
-      <w:bookmarkEnd w:id="1"/>
     </w:p>
     <w:p>
       <w:pPr>
@@ -7875,7 +9164,25 @@
           <w:sz w:val="20"/>
           <w:szCs w:val="20"/>
         </w:rPr>
-        <w:t xml:space="preserve"> tetramino nei nodi-stato ottenuti dallo stato precedente. In questo modo, l’algoritmo riduce notevolmente il numero di simulazioni totali e quindi raggiunge un ottimo locale.</w:t>
+        <w:t xml:space="preserve"> </w:t>
+      </w:r>
+      <w:proofErr w:type="spellStart"/>
+      <w:r>
+        <w:rPr>
+          <w:rFonts w:ascii="Century" w:hAnsi="Century"/>
+          <w:sz w:val="20"/>
+          <w:szCs w:val="20"/>
+        </w:rPr>
+        <w:t>tetramino</w:t>
+      </w:r>
+      <w:proofErr w:type="spellEnd"/>
+      <w:r>
+        <w:rPr>
+          <w:rFonts w:ascii="Century" w:hAnsi="Century"/>
+          <w:sz w:val="20"/>
+          <w:szCs w:val="20"/>
+        </w:rPr>
+        <w:t xml:space="preserve"> nei nodi-stato ottenuti dallo stato precedente. In questo modo, l’algoritmo riduce notevolmente il numero di simulazioni totali e quindi raggiunge un ottimo locale.</w:t>
       </w:r>
     </w:p>
     <w:p>
@@ -8371,25 +9678,7 @@
           <w:sz w:val="20"/>
           <w:szCs w:val="20"/>
         </w:rPr>
-        <w:t xml:space="preserve">, di seguito sono riportati i risultati e i grafici ottenuti dai tutti e </w:t>
-      </w:r>
-      <w:proofErr w:type="gramStart"/>
-      <w:r>
-        <w:rPr>
-          <w:rFonts w:ascii="Century" w:hAnsi="Century"/>
-          <w:sz w:val="20"/>
-          <w:szCs w:val="20"/>
-        </w:rPr>
-        <w:t>3</w:t>
-      </w:r>
-      <w:proofErr w:type="gramEnd"/>
-      <w:r>
-        <w:rPr>
-          <w:rFonts w:ascii="Century" w:hAnsi="Century"/>
-          <w:sz w:val="20"/>
-          <w:szCs w:val="20"/>
-        </w:rPr>
-        <w:t xml:space="preserve"> i membri del gruppo TetrAIs.</w:t>
+        <w:t>, di seguito sono riportati i risultati e i grafici ottenuti dai tutti e 3 i membri del gruppo TetrAIs.</w:t>
       </w:r>
     </w:p>
     <w:p>
@@ -9209,8 +10498,8 @@
       </w:r>
     </w:p>
     <w:sectPr>
-      <w:headerReference w:type="default" r:id="rId18"/>
-      <w:footerReference w:type="default" r:id="rId19"/>
+      <w:headerReference w:type="default" r:id="rId23"/>
+      <w:footerReference w:type="default" r:id="rId24"/>
       <w:pgSz w:w="11906" w:h="16838" w:code="9"/>
       <w:pgMar w:top="1417" w:right="1134" w:bottom="1134" w:left="1134" w:header="709" w:footer="709" w:gutter="0"/>
       <w:cols w:space="708"/>
@@ -10963,7 +12252,8 @@
     <w:sig w:usb0="00000000" w:usb1="10000000" w:usb2="00000000" w:usb3="00000000" w:csb0="80000000" w:csb1="00000000"/>
   </w:font>
   <w:font w:name="Century">
-    <w:panose1 w:val="02040604050505020304"/>
+    <w:altName w:val="Century"/>
+    <w:panose1 w:val="02040603050705020303"/>
     <w:charset w:val="00"/>
     <w:family w:val="roman"/>
     <w:pitch w:val="variable"/>
@@ -11020,6 +12310,7 @@
     <w:rsid w:val="00AE69A0"/>
     <w:rsid w:val="00BC60FA"/>
     <w:rsid w:val="00C641EB"/>
+    <w:rsid w:val="00E238B8"/>
     <w:rsid w:val="00EE3AEF"/>
     <w:rsid w:val="00F819DD"/>
     <w:rsid w:val="00FC0274"/>

</xml_diff>